<commit_message>
Implemented Memento design pattern
Implemented Memento design pattern for saving and restoring the game
field with commands "save" and "restore". To do this I did the
following:
- Added the classes: GameFieldMemento, GameFieldSave.
- Added Save() and Restore() methods to the GameField class.
- Added SaveCommand() and RestoreCommand() methods to the Engine.
- Made gameField in Engine class non-static.
- Added constructor overload for the class Position that takes all the
information for it to make deep-copying of the Engine’s gameField easier
(the properties are currently read-only).
</commit_message>
<xml_diff>
--- a/DOCUMENTATION/RefactoringDocumentation.docx
+++ b/DOCUMENTATION/RefactoringDocumentation.docx
@@ -1,11 +1,11 @@
 
 <file path=word/document.xml><?xml version="1.0" encoding="utf-8"?>
-<w:document xmlns:wpc="http://schemas.microsoft.com/office/word/2010/wordprocessingCanvas" xmlns:mc="http://schemas.openxmlformats.org/markup-compatibility/2006" xmlns:o="urn:schemas-microsoft-com:office:office" xmlns:r="http://schemas.openxmlformats.org/officeDocument/2006/relationships" xmlns:m="http://schemas.openxmlformats.org/officeDocument/2006/math" xmlns:v="urn:schemas-microsoft-com:vml" xmlns:wp14="http://schemas.microsoft.com/office/word/2010/wordprocessingDrawing" xmlns:wp="http://schemas.openxmlformats.org/drawingml/2006/wordprocessingDrawing" xmlns:w10="urn:schemas-microsoft-com:office:word" xmlns:w="http://schemas.openxmlformats.org/wordprocessingml/2006/main" xmlns:w14="http://schemas.microsoft.com/office/word/2010/wordml" xmlns:wpg="http://schemas.microsoft.com/office/word/2010/wordprocessingGroup" xmlns:wpi="http://schemas.microsoft.com/office/word/2010/wordprocessingInk" xmlns:wne="http://schemas.microsoft.com/office/word/2006/wordml" xmlns:wps="http://schemas.microsoft.com/office/word/2010/wordprocessingShape" mc:Ignorable="w14 wp14">
+<w:document xmlns:wpc="http://schemas.microsoft.com/office/word/2010/wordprocessingCanvas" xmlns:mc="http://schemas.openxmlformats.org/markup-compatibility/2006" xmlns:o="urn:schemas-microsoft-com:office:office" xmlns:r="http://schemas.openxmlformats.org/officeDocument/2006/relationships" xmlns:m="http://schemas.openxmlformats.org/officeDocument/2006/math" xmlns:v="urn:schemas-microsoft-com:vml" xmlns:wp14="http://schemas.microsoft.com/office/word/2010/wordprocessingDrawing" xmlns:wp="http://schemas.openxmlformats.org/drawingml/2006/wordprocessingDrawing" xmlns:w10="urn:schemas-microsoft-com:office:word" xmlns:w="http://schemas.openxmlformats.org/wordprocessingml/2006/main" xmlns:w14="http://schemas.microsoft.com/office/word/2010/wordml" xmlns:w15="http://schemas.microsoft.com/office/word/2012/wordml" xmlns:wpg="http://schemas.microsoft.com/office/word/2010/wordprocessingGroup" xmlns:wpi="http://schemas.microsoft.com/office/word/2010/wordprocessingInk" xmlns:wne="http://schemas.microsoft.com/office/word/2006/wordml" xmlns:wps="http://schemas.microsoft.com/office/word/2010/wordprocessingShape" mc:Ignorable="w14 w15 wp14">
   <w:body>
     <w:p>
       <w:pPr>
         <w:pStyle w:val="Heading1"/>
-        <w:spacing w:before="0" w:after="240" w:line="240" w:lineRule="auto"/>
+        <w:spacing w:before="0" w:line="240" w:lineRule="auto"/>
         <w:jc w:val="center"/>
         <w:rPr>
           <w:b/>
@@ -21,8 +21,9 @@
           <w:sz w:val="36"/>
           <w:szCs w:val="36"/>
         </w:rPr>
-        <w:t>Sample Refactoring Documentation for Project “</w:t>
-      </w:r>
+        <w:t xml:space="preserve">Sample Refactoring </w:t>
+      </w:r>
+      <w:proofErr w:type="spellStart"/>
       <w:r>
         <w:rPr>
           <w:b/>
@@ -30,14 +31,101 @@
           <w:sz w:val="36"/>
           <w:szCs w:val="36"/>
         </w:rPr>
-        <w:t>Minesweeper-4</w:t>
-      </w:r>
+        <w:t>Documentation</w:t>
+      </w:r>
+      <w:proofErr w:type="spellEnd"/>
       <w:r>
         <w:rPr>
           <w:b/>
           <w:color w:val="auto"/>
           <w:sz w:val="36"/>
           <w:szCs w:val="36"/>
+        </w:rPr>
+        <w:t xml:space="preserve"> </w:t>
+      </w:r>
+      <w:proofErr w:type="spellStart"/>
+      <w:r>
+        <w:rPr>
+          <w:b/>
+          <w:color w:val="auto"/>
+          <w:sz w:val="36"/>
+          <w:szCs w:val="36"/>
+        </w:rPr>
+        <w:t>for</w:t>
+      </w:r>
+      <w:proofErr w:type="spellEnd"/>
+      <w:r>
+        <w:rPr>
+          <w:b/>
+          <w:color w:val="auto"/>
+          <w:sz w:val="36"/>
+          <w:szCs w:val="36"/>
+        </w:rPr>
+        <w:t xml:space="preserve"> Project “</w:t>
+      </w:r>
+      <w:r>
+        <w:rPr>
+          <w:b/>
+          <w:color w:val="auto"/>
+          <w:sz w:val="36"/>
+          <w:szCs w:val="36"/>
+        </w:rPr>
+        <w:t>Minesweeper-4</w:t>
+      </w:r>
+      <w:r>
+        <w:rPr>
+          <w:b/>
+          <w:color w:val="auto"/>
+          <w:sz w:val="36"/>
+          <w:szCs w:val="36"/>
+        </w:rPr>
+        <w:t>”</w:t>
+      </w:r>
+    </w:p>
+    <w:p>
+      <w:pPr>
+        <w:spacing w:after="0" w:line="240" w:lineRule="auto"/>
+        <w:jc w:val="right"/>
+        <w:rPr>
+          <w:lang w:val="en-US"/>
+        </w:rPr>
+      </w:pPr>
+      <w:proofErr w:type="spellStart"/>
+      <w:r>
+        <w:rPr>
+          <w:rFonts w:asciiTheme="majorHAnsi" w:hAnsiTheme="majorHAnsi" w:cs="Calibri"/>
+          <w:color w:val="000000"/>
+          <w:sz w:val="28"/>
+          <w:szCs w:val="28"/>
+        </w:rPr>
+        <w:t>Team</w:t>
+      </w:r>
+      <w:proofErr w:type="spellEnd"/>
+      <w:r>
+        <w:rPr>
+          <w:rFonts w:asciiTheme="majorHAnsi" w:hAnsiTheme="majorHAnsi" w:cs="Calibri"/>
+          <w:color w:val="000000"/>
+          <w:sz w:val="28"/>
+          <w:szCs w:val="28"/>
+        </w:rPr>
+        <w:t xml:space="preserve"> “</w:t>
+      </w:r>
+      <w:r>
+        <w:rPr>
+          <w:rFonts w:asciiTheme="majorHAnsi" w:hAnsiTheme="majorHAnsi" w:cs="Calibri"/>
+          <w:color w:val="000000"/>
+          <w:sz w:val="28"/>
+          <w:szCs w:val="28"/>
+          <w:lang w:val="en-US"/>
+        </w:rPr>
+        <w:t>Minesweeper-4</w:t>
+      </w:r>
+      <w:r>
+        <w:rPr>
+          <w:rFonts w:asciiTheme="majorHAnsi" w:hAnsiTheme="majorHAnsi" w:cs="Calibri"/>
+          <w:color w:val="000000"/>
+          <w:sz w:val="28"/>
+          <w:szCs w:val="28"/>
         </w:rPr>
         <w:t>”</w:t>
       </w:r>
@@ -62,33 +150,94 @@
           <w:szCs w:val="28"/>
         </w:rPr>
       </w:pPr>
-      <w:r>
-        <w:rPr>
-          <w:rFonts w:asciiTheme="majorHAnsi" w:hAnsiTheme="majorHAnsi" w:cs="Calibri"/>
-          <w:color w:val="000000"/>
-          <w:sz w:val="28"/>
-          <w:szCs w:val="28"/>
-        </w:rPr>
-        <w:t>Redesigned the project structure: Team “</w:t>
-      </w:r>
-      <w:r>
-        <w:rPr>
-          <w:rFonts w:asciiTheme="majorHAnsi" w:hAnsiTheme="majorHAnsi" w:cs="Calibri"/>
-          <w:color w:val="000000"/>
-          <w:sz w:val="28"/>
-          <w:szCs w:val="28"/>
-          <w:lang w:val="en-US"/>
-        </w:rPr>
-        <w:t>Minesweeper-4</w:t>
-      </w:r>
-      <w:r>
-        <w:rPr>
-          <w:rFonts w:asciiTheme="majorHAnsi" w:hAnsiTheme="majorHAnsi" w:cs="Calibri"/>
-          <w:color w:val="000000"/>
-          <w:sz w:val="28"/>
-          <w:szCs w:val="28"/>
-        </w:rPr>
-        <w:t xml:space="preserve">” </w:t>
+      <w:proofErr w:type="spellStart"/>
+      <w:r>
+        <w:rPr>
+          <w:rFonts w:asciiTheme="majorHAnsi" w:hAnsiTheme="majorHAnsi" w:cs="Calibri"/>
+          <w:color w:val="000000"/>
+          <w:sz w:val="28"/>
+          <w:szCs w:val="28"/>
+        </w:rPr>
+        <w:t>Re</w:t>
+      </w:r>
+      <w:r>
+        <w:rPr>
+          <w:rFonts w:asciiTheme="majorHAnsi" w:hAnsiTheme="majorHAnsi" w:cs="Calibri"/>
+          <w:color w:val="000000"/>
+          <w:sz w:val="28"/>
+          <w:szCs w:val="28"/>
+        </w:rPr>
+        <w:t>designed</w:t>
+      </w:r>
+      <w:proofErr w:type="spellEnd"/>
+      <w:r>
+        <w:rPr>
+          <w:rFonts w:asciiTheme="majorHAnsi" w:hAnsiTheme="majorHAnsi" w:cs="Calibri"/>
+          <w:color w:val="000000"/>
+          <w:sz w:val="28"/>
+          <w:szCs w:val="28"/>
+        </w:rPr>
+        <w:t xml:space="preserve"> </w:t>
+      </w:r>
+      <w:proofErr w:type="spellStart"/>
+      <w:r>
+        <w:rPr>
+          <w:rFonts w:asciiTheme="majorHAnsi" w:hAnsiTheme="majorHAnsi" w:cs="Calibri"/>
+          <w:color w:val="000000"/>
+          <w:sz w:val="28"/>
+          <w:szCs w:val="28"/>
+        </w:rPr>
+        <w:t>the</w:t>
+      </w:r>
+      <w:proofErr w:type="spellEnd"/>
+      <w:r>
+        <w:rPr>
+          <w:rFonts w:asciiTheme="majorHAnsi" w:hAnsiTheme="majorHAnsi" w:cs="Calibri"/>
+          <w:color w:val="000000"/>
+          <w:sz w:val="28"/>
+          <w:szCs w:val="28"/>
+        </w:rPr>
+        <w:t xml:space="preserve"> </w:t>
+      </w:r>
+      <w:proofErr w:type="spellStart"/>
+      <w:r>
+        <w:rPr>
+          <w:rFonts w:asciiTheme="majorHAnsi" w:hAnsiTheme="majorHAnsi" w:cs="Calibri"/>
+          <w:color w:val="000000"/>
+          <w:sz w:val="28"/>
+          <w:szCs w:val="28"/>
+        </w:rPr>
+        <w:t>project</w:t>
+      </w:r>
+      <w:proofErr w:type="spellEnd"/>
+      <w:r>
+        <w:rPr>
+          <w:rFonts w:asciiTheme="majorHAnsi" w:hAnsiTheme="majorHAnsi" w:cs="Calibri"/>
+          <w:color w:val="000000"/>
+          <w:sz w:val="28"/>
+          <w:szCs w:val="28"/>
+        </w:rPr>
+        <w:t xml:space="preserve"> </w:t>
+      </w:r>
+      <w:proofErr w:type="spellStart"/>
+      <w:r>
+        <w:rPr>
+          <w:rFonts w:asciiTheme="majorHAnsi" w:hAnsiTheme="majorHAnsi" w:cs="Calibri"/>
+          <w:color w:val="000000"/>
+          <w:sz w:val="28"/>
+          <w:szCs w:val="28"/>
+        </w:rPr>
+        <w:t>structure</w:t>
+      </w:r>
+      <w:proofErr w:type="spellEnd"/>
+      <w:r>
+        <w:rPr>
+          <w:rFonts w:asciiTheme="majorHAnsi" w:hAnsiTheme="majorHAnsi" w:cs="Calibri"/>
+          <w:color w:val="000000"/>
+          <w:sz w:val="28"/>
+          <w:szCs w:val="28"/>
+        </w:rPr>
+        <w:t>:</w:t>
       </w:r>
     </w:p>
     <w:p>
@@ -111,23 +260,85 @@
           <w:szCs w:val="28"/>
         </w:rPr>
       </w:pPr>
-      <w:r>
-        <w:rPr>
-          <w:rFonts w:asciiTheme="majorHAnsi" w:hAnsiTheme="majorHAnsi" w:cs="Calibri"/>
-          <w:color w:val="000000"/>
-          <w:sz w:val="28"/>
-          <w:szCs w:val="28"/>
-        </w:rPr>
-        <w:t xml:space="preserve">Extracted </w:t>
-      </w:r>
-      <w:r>
-        <w:rPr>
-          <w:rFonts w:asciiTheme="majorHAnsi" w:hAnsiTheme="majorHAnsi" w:cs="Calibri"/>
-          <w:color w:val="000000"/>
-          <w:sz w:val="28"/>
-          <w:szCs w:val="28"/>
-        </w:rPr>
-        <w:t xml:space="preserve">class in a separate file: </w:t>
+      <w:proofErr w:type="spellStart"/>
+      <w:r>
+        <w:rPr>
+          <w:rFonts w:asciiTheme="majorHAnsi" w:hAnsiTheme="majorHAnsi" w:cs="Calibri"/>
+          <w:color w:val="000000"/>
+          <w:sz w:val="28"/>
+          <w:szCs w:val="28"/>
+        </w:rPr>
+        <w:t>Extracted</w:t>
+      </w:r>
+      <w:proofErr w:type="spellEnd"/>
+      <w:r>
+        <w:rPr>
+          <w:rFonts w:asciiTheme="majorHAnsi" w:hAnsiTheme="majorHAnsi" w:cs="Calibri"/>
+          <w:color w:val="000000"/>
+          <w:sz w:val="28"/>
+          <w:szCs w:val="28"/>
+        </w:rPr>
+        <w:t xml:space="preserve"> </w:t>
+      </w:r>
+      <w:proofErr w:type="spellStart"/>
+      <w:r>
+        <w:rPr>
+          <w:rFonts w:asciiTheme="majorHAnsi" w:hAnsiTheme="majorHAnsi" w:cs="Calibri"/>
+          <w:color w:val="000000"/>
+          <w:sz w:val="28"/>
+          <w:szCs w:val="28"/>
+        </w:rPr>
+        <w:t>class</w:t>
+      </w:r>
+      <w:proofErr w:type="spellEnd"/>
+      <w:r>
+        <w:rPr>
+          <w:rFonts w:asciiTheme="majorHAnsi" w:hAnsiTheme="majorHAnsi" w:cs="Calibri"/>
+          <w:color w:val="000000"/>
+          <w:sz w:val="28"/>
+          <w:szCs w:val="28"/>
+        </w:rPr>
+        <w:t xml:space="preserve"> </w:t>
+      </w:r>
+      <w:proofErr w:type="spellStart"/>
+      <w:r>
+        <w:rPr>
+          <w:rFonts w:asciiTheme="majorHAnsi" w:hAnsiTheme="majorHAnsi" w:cs="Calibri"/>
+          <w:color w:val="000000"/>
+          <w:sz w:val="28"/>
+          <w:szCs w:val="28"/>
+        </w:rPr>
+        <w:t>in</w:t>
+      </w:r>
+      <w:proofErr w:type="spellEnd"/>
+      <w:r>
+        <w:rPr>
+          <w:rFonts w:asciiTheme="majorHAnsi" w:hAnsiTheme="majorHAnsi" w:cs="Calibri"/>
+          <w:color w:val="000000"/>
+          <w:sz w:val="28"/>
+          <w:szCs w:val="28"/>
+        </w:rPr>
+        <w:t xml:space="preserve"> a </w:t>
+      </w:r>
+      <w:proofErr w:type="spellStart"/>
+      <w:r>
+        <w:rPr>
+          <w:rFonts w:asciiTheme="majorHAnsi" w:hAnsiTheme="majorHAnsi" w:cs="Calibri"/>
+          <w:color w:val="000000"/>
+          <w:sz w:val="28"/>
+          <w:szCs w:val="28"/>
+        </w:rPr>
+        <w:t>separate</w:t>
+      </w:r>
+      <w:proofErr w:type="spellEnd"/>
+      <w:r>
+        <w:rPr>
+          <w:rFonts w:asciiTheme="majorHAnsi" w:hAnsiTheme="majorHAnsi" w:cs="Calibri"/>
+          <w:color w:val="000000"/>
+          <w:sz w:val="28"/>
+          <w:szCs w:val="28"/>
+        </w:rPr>
+        <w:t xml:space="preserve"> file: </w:t>
       </w:r>
       <w:proofErr w:type="spellStart"/>
       <w:r>
@@ -152,8 +363,21 @@
           <w:sz w:val="28"/>
           <w:szCs w:val="28"/>
         </w:rPr>
-        <w:t>.cs</w:t>
-      </w:r>
+        <w:t>.</w:t>
+      </w:r>
+      <w:proofErr w:type="spellStart"/>
+      <w:r>
+        <w:rPr>
+          <w:rFonts w:asciiTheme="majorHAnsi" w:hAnsiTheme="majorHAnsi" w:cs="Calibri"/>
+          <w:b/>
+          <w:bCs/>
+          <w:color w:val="000000"/>
+          <w:sz w:val="28"/>
+          <w:szCs w:val="28"/>
+        </w:rPr>
+        <w:t>cs</w:t>
+      </w:r>
+      <w:proofErr w:type="spellEnd"/>
       <w:r>
         <w:rPr>
           <w:rFonts w:asciiTheme="majorHAnsi" w:hAnsiTheme="majorHAnsi" w:cs="Calibri"/>
@@ -297,6 +521,7 @@
         </w:rPr>
         <w:t>Score</w:t>
       </w:r>
+      <w:proofErr w:type="spellStart"/>
       <w:r>
         <w:rPr>
           <w:rFonts w:asciiTheme="majorHAnsi" w:hAnsiTheme="majorHAnsi" w:cs="Calibri"/>
@@ -308,6 +533,7 @@
         </w:rPr>
         <w:t>Board.cs</w:t>
       </w:r>
+      <w:proofErr w:type="spellEnd"/>
       <w:r>
         <w:rPr>
           <w:rFonts w:asciiTheme="majorHAnsi" w:hAnsiTheme="majorHAnsi" w:cs="Calibri"/>
@@ -340,8 +566,9 @@
           <w:sz w:val="28"/>
           <w:szCs w:val="28"/>
         </w:rPr>
-        <w:t>.cs</w:t>
-      </w:r>
+        <w:t>.</w:t>
+      </w:r>
+      <w:proofErr w:type="spellStart"/>
       <w:r>
         <w:rPr>
           <w:rFonts w:asciiTheme="majorHAnsi" w:hAnsiTheme="majorHAnsi" w:cs="Calibri"/>
@@ -350,10 +577,23 @@
           <w:color w:val="000000"/>
           <w:sz w:val="28"/>
           <w:szCs w:val="28"/>
+        </w:rPr>
+        <w:t>cs</w:t>
+      </w:r>
+      <w:proofErr w:type="spellEnd"/>
+      <w:r>
+        <w:rPr>
+          <w:rFonts w:asciiTheme="majorHAnsi" w:hAnsiTheme="majorHAnsi" w:cs="Calibri"/>
+          <w:b/>
+          <w:bCs/>
+          <w:color w:val="000000"/>
+          <w:sz w:val="28"/>
+          <w:szCs w:val="28"/>
           <w:lang w:val="en-US"/>
         </w:rPr>
         <w:t xml:space="preserve"> </w:t>
       </w:r>
+      <w:proofErr w:type="spellStart"/>
       <w:r>
         <w:rPr>
           <w:rFonts w:asciiTheme="majorHAnsi" w:hAnsiTheme="majorHAnsi" w:cs="Calibri"/>
@@ -364,6 +604,7 @@
         </w:rPr>
         <w:t>and</w:t>
       </w:r>
+      <w:proofErr w:type="spellEnd"/>
       <w:r>
         <w:rPr>
           <w:rFonts w:asciiTheme="majorHAnsi" w:hAnsiTheme="majorHAnsi" w:cs="Calibri"/>
@@ -373,8 +614,21 @@
           <w:sz w:val="28"/>
           <w:szCs w:val="28"/>
         </w:rPr>
-        <w:t xml:space="preserve"> Posision.cs</w:t>
-      </w:r>
+        <w:t xml:space="preserve"> </w:t>
+      </w:r>
+      <w:proofErr w:type="spellStart"/>
+      <w:r>
+        <w:rPr>
+          <w:rFonts w:asciiTheme="majorHAnsi" w:hAnsiTheme="majorHAnsi" w:cs="Calibri"/>
+          <w:b/>
+          <w:bCs/>
+          <w:color w:val="000000"/>
+          <w:sz w:val="28"/>
+          <w:szCs w:val="28"/>
+        </w:rPr>
+        <w:t>Posision.cs</w:t>
+      </w:r>
+      <w:proofErr w:type="spellEnd"/>
       <w:r>
         <w:rPr>
           <w:rFonts w:asciiTheme="majorHAnsi" w:hAnsiTheme="majorHAnsi" w:cs="Calibri"/>
@@ -439,6 +693,7 @@
         </w:rPr>
         <w:t xml:space="preserve"> to </w:t>
       </w:r>
+      <w:proofErr w:type="spellStart"/>
       <w:r>
         <w:rPr>
           <w:rFonts w:asciiTheme="majorHAnsi" w:hAnsiTheme="majorHAnsi" w:cs="Calibri"/>
@@ -450,6 +705,18 @@
         </w:rPr>
         <w:t>Minesweeper</w:t>
       </w:r>
+      <w:r>
+        <w:rPr>
+          <w:rFonts w:asciiTheme="majorHAnsi" w:hAnsiTheme="majorHAnsi" w:cs="Calibri"/>
+          <w:b/>
+          <w:color w:val="000000"/>
+          <w:sz w:val="28"/>
+          <w:szCs w:val="28"/>
+          <w:lang w:val="en-US"/>
+        </w:rPr>
+        <w:t>Game</w:t>
+      </w:r>
+      <w:proofErr w:type="spellEnd"/>
       <w:r>
         <w:rPr>
           <w:rFonts w:asciiTheme="majorHAnsi" w:hAnsiTheme="majorHAnsi" w:cs="Calibri"/>
@@ -1967,6 +2234,7 @@
           <w:szCs w:val="28"/>
         </w:rPr>
       </w:pPr>
+      <w:proofErr w:type="spellStart"/>
       <w:r>
         <w:rPr>
           <w:rFonts w:asciiTheme="majorHAnsi" w:hAnsiTheme="majorHAnsi" w:cs="Calibri"/>
@@ -1975,7 +2243,37 @@
           <w:szCs w:val="28"/>
         </w:rPr>
         <w:lastRenderedPageBreak/>
-        <w:t xml:space="preserve">In class </w:t>
+        <w:t>In</w:t>
+      </w:r>
+      <w:proofErr w:type="spellEnd"/>
+      <w:r>
+        <w:rPr>
+          <w:rFonts w:asciiTheme="majorHAnsi" w:hAnsiTheme="majorHAnsi" w:cs="Calibri"/>
+          <w:color w:val="000000"/>
+          <w:sz w:val="28"/>
+          <w:szCs w:val="28"/>
+        </w:rPr>
+        <w:t xml:space="preserve"> </w:t>
+      </w:r>
+      <w:proofErr w:type="spellStart"/>
+      <w:r>
+        <w:rPr>
+          <w:rFonts w:asciiTheme="majorHAnsi" w:hAnsiTheme="majorHAnsi" w:cs="Calibri"/>
+          <w:color w:val="000000"/>
+          <w:sz w:val="28"/>
+          <w:szCs w:val="28"/>
+        </w:rPr>
+        <w:t>class</w:t>
+      </w:r>
+      <w:proofErr w:type="spellEnd"/>
+      <w:r>
+        <w:rPr>
+          <w:rFonts w:asciiTheme="majorHAnsi" w:hAnsiTheme="majorHAnsi" w:cs="Calibri"/>
+          <w:color w:val="000000"/>
+          <w:sz w:val="28"/>
+          <w:szCs w:val="28"/>
+        </w:rPr>
+        <w:t xml:space="preserve"> </w:t>
       </w:r>
       <w:proofErr w:type="spellStart"/>
       <w:r>
@@ -2088,14 +2386,45 @@
           <w:szCs w:val="28"/>
         </w:rPr>
       </w:pPr>
-      <w:r>
-        <w:rPr>
-          <w:rFonts w:asciiTheme="majorHAnsi" w:hAnsiTheme="majorHAnsi" w:cs="Calibri"/>
-          <w:color w:val="000000"/>
-          <w:sz w:val="28"/>
-          <w:szCs w:val="28"/>
-        </w:rPr>
-        <w:t xml:space="preserve">In class </w:t>
+      <w:proofErr w:type="spellStart"/>
+      <w:r>
+        <w:rPr>
+          <w:rFonts w:asciiTheme="majorHAnsi" w:hAnsiTheme="majorHAnsi" w:cs="Calibri"/>
+          <w:color w:val="000000"/>
+          <w:sz w:val="28"/>
+          <w:szCs w:val="28"/>
+        </w:rPr>
+        <w:t>In</w:t>
+      </w:r>
+      <w:proofErr w:type="spellEnd"/>
+      <w:r>
+        <w:rPr>
+          <w:rFonts w:asciiTheme="majorHAnsi" w:hAnsiTheme="majorHAnsi" w:cs="Calibri"/>
+          <w:color w:val="000000"/>
+          <w:sz w:val="28"/>
+          <w:szCs w:val="28"/>
+        </w:rPr>
+        <w:t xml:space="preserve"> </w:t>
+      </w:r>
+      <w:proofErr w:type="spellStart"/>
+      <w:r>
+        <w:rPr>
+          <w:rFonts w:asciiTheme="majorHAnsi" w:hAnsiTheme="majorHAnsi" w:cs="Calibri"/>
+          <w:color w:val="000000"/>
+          <w:sz w:val="28"/>
+          <w:szCs w:val="28"/>
+        </w:rPr>
+        <w:t>class</w:t>
+      </w:r>
+      <w:proofErr w:type="spellEnd"/>
+      <w:r>
+        <w:rPr>
+          <w:rFonts w:asciiTheme="majorHAnsi" w:hAnsiTheme="majorHAnsi" w:cs="Calibri"/>
+          <w:color w:val="000000"/>
+          <w:sz w:val="28"/>
+          <w:szCs w:val="28"/>
+        </w:rPr>
+        <w:t xml:space="preserve"> </w:t>
       </w:r>
       <w:proofErr w:type="spellStart"/>
       <w:r>
@@ -2220,14 +2549,45 @@
           <w:szCs w:val="28"/>
         </w:rPr>
       </w:pPr>
-      <w:r>
-        <w:rPr>
-          <w:rFonts w:asciiTheme="majorHAnsi" w:hAnsiTheme="majorHAnsi" w:cs="Calibri"/>
-          <w:color w:val="000000"/>
-          <w:sz w:val="28"/>
-          <w:szCs w:val="28"/>
-        </w:rPr>
-        <w:t xml:space="preserve">In class </w:t>
+      <w:proofErr w:type="spellStart"/>
+      <w:r>
+        <w:rPr>
+          <w:rFonts w:asciiTheme="majorHAnsi" w:hAnsiTheme="majorHAnsi" w:cs="Calibri"/>
+          <w:color w:val="000000"/>
+          <w:sz w:val="28"/>
+          <w:szCs w:val="28"/>
+        </w:rPr>
+        <w:t>In</w:t>
+      </w:r>
+      <w:proofErr w:type="spellEnd"/>
+      <w:r>
+        <w:rPr>
+          <w:rFonts w:asciiTheme="majorHAnsi" w:hAnsiTheme="majorHAnsi" w:cs="Calibri"/>
+          <w:color w:val="000000"/>
+          <w:sz w:val="28"/>
+          <w:szCs w:val="28"/>
+        </w:rPr>
+        <w:t xml:space="preserve"> </w:t>
+      </w:r>
+      <w:proofErr w:type="spellStart"/>
+      <w:r>
+        <w:rPr>
+          <w:rFonts w:asciiTheme="majorHAnsi" w:hAnsiTheme="majorHAnsi" w:cs="Calibri"/>
+          <w:color w:val="000000"/>
+          <w:sz w:val="28"/>
+          <w:szCs w:val="28"/>
+        </w:rPr>
+        <w:t>class</w:t>
+      </w:r>
+      <w:proofErr w:type="spellEnd"/>
+      <w:r>
+        <w:rPr>
+          <w:rFonts w:asciiTheme="majorHAnsi" w:hAnsiTheme="majorHAnsi" w:cs="Calibri"/>
+          <w:color w:val="000000"/>
+          <w:sz w:val="28"/>
+          <w:szCs w:val="28"/>
+        </w:rPr>
+        <w:t xml:space="preserve"> </w:t>
       </w:r>
       <w:proofErr w:type="spellStart"/>
       <w:r>
@@ -2561,14 +2921,25 @@
           <w:lang w:val="en-US"/>
         </w:rPr>
       </w:pPr>
-      <w:r>
-        <w:rPr>
-          <w:rFonts w:asciiTheme="majorHAnsi" w:hAnsiTheme="majorHAnsi" w:cs="Calibri"/>
-          <w:color w:val="000000"/>
-          <w:sz w:val="28"/>
-          <w:szCs w:val="28"/>
-        </w:rPr>
-        <w:t xml:space="preserve">Moved </w:t>
+      <w:proofErr w:type="spellStart"/>
+      <w:r>
+        <w:rPr>
+          <w:rFonts w:asciiTheme="majorHAnsi" w:hAnsiTheme="majorHAnsi" w:cs="Calibri"/>
+          <w:color w:val="000000"/>
+          <w:sz w:val="28"/>
+          <w:szCs w:val="28"/>
+        </w:rPr>
+        <w:t>Moved</w:t>
+      </w:r>
+      <w:proofErr w:type="spellEnd"/>
+      <w:r>
+        <w:rPr>
+          <w:rFonts w:asciiTheme="majorHAnsi" w:hAnsiTheme="majorHAnsi" w:cs="Calibri"/>
+          <w:color w:val="000000"/>
+          <w:sz w:val="28"/>
+          <w:szCs w:val="28"/>
+        </w:rPr>
+        <w:t xml:space="preserve"> </w:t>
       </w:r>
       <w:proofErr w:type="spellStart"/>
       <w:r>
@@ -2705,14 +3076,25 @@
           <w:lang w:val="en-US"/>
         </w:rPr>
       </w:pPr>
-      <w:r>
-        <w:rPr>
-          <w:rFonts w:asciiTheme="majorHAnsi" w:hAnsiTheme="majorHAnsi" w:cs="Calibri"/>
-          <w:color w:val="000000"/>
-          <w:sz w:val="28"/>
-          <w:szCs w:val="28"/>
-        </w:rPr>
-        <w:t xml:space="preserve">Moved </w:t>
+      <w:proofErr w:type="spellStart"/>
+      <w:r>
+        <w:rPr>
+          <w:rFonts w:asciiTheme="majorHAnsi" w:hAnsiTheme="majorHAnsi" w:cs="Calibri"/>
+          <w:color w:val="000000"/>
+          <w:sz w:val="28"/>
+          <w:szCs w:val="28"/>
+        </w:rPr>
+        <w:t>Moved</w:t>
+      </w:r>
+      <w:proofErr w:type="spellEnd"/>
+      <w:r>
+        <w:rPr>
+          <w:rFonts w:asciiTheme="majorHAnsi" w:hAnsiTheme="majorHAnsi" w:cs="Calibri"/>
+          <w:color w:val="000000"/>
+          <w:sz w:val="28"/>
+          <w:szCs w:val="28"/>
+        </w:rPr>
+        <w:t xml:space="preserve"> </w:t>
       </w:r>
       <w:proofErr w:type="spellStart"/>
       <w:r>
@@ -3277,14 +3659,25 @@
         </w:rPr>
         <w:t>Rem</w:t>
       </w:r>
-      <w:r>
-        <w:rPr>
-          <w:rFonts w:asciiTheme="majorHAnsi" w:hAnsiTheme="majorHAnsi" w:cs="Calibri"/>
-          <w:color w:val="000000"/>
-          <w:sz w:val="28"/>
-          <w:szCs w:val="28"/>
-        </w:rPr>
-        <w:t xml:space="preserve">oved </w:t>
+      <w:proofErr w:type="spellStart"/>
+      <w:r>
+        <w:rPr>
+          <w:rFonts w:asciiTheme="majorHAnsi" w:hAnsiTheme="majorHAnsi" w:cs="Calibri"/>
+          <w:color w:val="000000"/>
+          <w:sz w:val="28"/>
+          <w:szCs w:val="28"/>
+        </w:rPr>
+        <w:t>oved</w:t>
+      </w:r>
+      <w:proofErr w:type="spellEnd"/>
+      <w:r>
+        <w:rPr>
+          <w:rFonts w:asciiTheme="majorHAnsi" w:hAnsiTheme="majorHAnsi" w:cs="Calibri"/>
+          <w:color w:val="000000"/>
+          <w:sz w:val="28"/>
+          <w:szCs w:val="28"/>
+        </w:rPr>
+        <w:t xml:space="preserve"> </w:t>
       </w:r>
       <w:proofErr w:type="spellStart"/>
       <w:proofErr w:type="gramStart"/>
@@ -3411,22 +3804,6 @@
         </w:rPr>
         <w:t>.</w:t>
       </w:r>
-    </w:p>
-    <w:p>
-      <w:pPr>
-        <w:autoSpaceDE w:val="0"/>
-        <w:autoSpaceDN w:val="0"/>
-        <w:adjustRightInd w:val="0"/>
-        <w:spacing w:after="0" w:line="240" w:lineRule="auto"/>
-        <w:jc w:val="both"/>
-        <w:rPr>
-          <w:rFonts w:asciiTheme="majorHAnsi" w:hAnsiTheme="majorHAnsi" w:cs="Calibri"/>
-          <w:color w:val="000000"/>
-          <w:sz w:val="28"/>
-          <w:szCs w:val="28"/>
-          <w:lang w:val="en-US"/>
-        </w:rPr>
-      </w:pPr>
     </w:p>
     <w:p>
       <w:pPr>
@@ -3538,22 +3915,6 @@
     </w:p>
     <w:p>
       <w:pPr>
-        <w:autoSpaceDE w:val="0"/>
-        <w:autoSpaceDN w:val="0"/>
-        <w:adjustRightInd w:val="0"/>
-        <w:spacing w:after="0" w:line="240" w:lineRule="auto"/>
-        <w:jc w:val="both"/>
-        <w:rPr>
-          <w:rFonts w:asciiTheme="majorHAnsi" w:hAnsiTheme="majorHAnsi" w:cs="Calibri"/>
-          <w:color w:val="000000"/>
-          <w:sz w:val="28"/>
-          <w:szCs w:val="28"/>
-          <w:lang w:val="en-US"/>
-        </w:rPr>
-      </w:pPr>
-    </w:p>
-    <w:p>
-      <w:pPr>
         <w:pStyle w:val="ListParagraph"/>
         <w:numPr>
           <w:ilvl w:val="0"/>
@@ -3655,11 +4016,15 @@
     <w:p>
       <w:pPr>
         <w:pStyle w:val="ListParagraph"/>
+        <w:numPr>
+          <w:ilvl w:val="0"/>
+          <w:numId w:val="1"/>
+        </w:numPr>
         <w:autoSpaceDE w:val="0"/>
         <w:autoSpaceDN w:val="0"/>
         <w:adjustRightInd w:val="0"/>
         <w:spacing w:after="0" w:line="240" w:lineRule="auto"/>
-        <w:ind w:left="426"/>
+        <w:ind w:left="426" w:hanging="426"/>
         <w:jc w:val="both"/>
         <w:rPr>
           <w:rFonts w:asciiTheme="majorHAnsi" w:hAnsiTheme="majorHAnsi" w:cs="Calibri"/>
@@ -3669,24 +4034,36 @@
           <w:lang w:val="en-US"/>
         </w:rPr>
       </w:pPr>
-    </w:p>
-    <w:p>
-      <w:pPr>
-        <w:pStyle w:val="ListParagraph"/>
-        <w:autoSpaceDE w:val="0"/>
-        <w:autoSpaceDN w:val="0"/>
-        <w:adjustRightInd w:val="0"/>
-        <w:spacing w:after="0" w:line="240" w:lineRule="auto"/>
-        <w:ind w:left="426"/>
-        <w:jc w:val="both"/>
-        <w:rPr>
-          <w:rFonts w:asciiTheme="majorHAnsi" w:hAnsiTheme="majorHAnsi" w:cs="Calibri"/>
-          <w:color w:val="000000"/>
-          <w:sz w:val="28"/>
-          <w:szCs w:val="28"/>
-          <w:lang w:val="en-US"/>
-        </w:rPr>
-      </w:pPr>
+      <w:r>
+        <w:rPr>
+          <w:rFonts w:asciiTheme="majorHAnsi" w:eastAsia="Times New Roman" w:hAnsiTheme="majorHAnsi" w:cs="Courier New"/>
+          <w:sz w:val="28"/>
+          <w:szCs w:val="28"/>
+          <w:lang w:val="en-US"/>
+        </w:rPr>
+        <w:t xml:space="preserve">Added </w:t>
+      </w:r>
+      <w:proofErr w:type="spellStart"/>
+      <w:r>
+        <w:rPr>
+          <w:rFonts w:asciiTheme="majorHAnsi" w:eastAsia="Times New Roman" w:hAnsiTheme="majorHAnsi" w:cs="Courier New"/>
+          <w:b/>
+          <w:sz w:val="28"/>
+          <w:szCs w:val="28"/>
+          <w:lang w:val="en-US"/>
+        </w:rPr>
+        <w:t>ClassStructure</w:t>
+      </w:r>
+      <w:proofErr w:type="spellEnd"/>
+      <w:r>
+        <w:rPr>
+          <w:rFonts w:asciiTheme="majorHAnsi" w:eastAsia="Times New Roman" w:hAnsiTheme="majorHAnsi" w:cs="Courier New"/>
+          <w:sz w:val="28"/>
+          <w:szCs w:val="28"/>
+          <w:lang w:val="en-US"/>
+        </w:rPr>
+        <w:t xml:space="preserve"> class diagram</w:t>
+      </w:r>
     </w:p>
     <w:p>
       <w:pPr>
@@ -3706,176 +4083,69 @@
           <w:color w:val="000000"/>
           <w:sz w:val="28"/>
           <w:szCs w:val="28"/>
-        </w:rPr>
-      </w:pPr>
-      <w:r>
-        <w:rPr>
-          <w:rFonts w:asciiTheme="majorHAnsi" w:hAnsiTheme="majorHAnsi" w:cs="Calibri"/>
-          <w:color w:val="000000"/>
-          <w:sz w:val="28"/>
-          <w:szCs w:val="28"/>
-          <w:lang w:val="en-US"/>
-        </w:rPr>
-        <w:t>!!</w:t>
-      </w:r>
-      <w:r>
-        <w:rPr>
-          <w:rFonts w:asciiTheme="majorHAnsi" w:hAnsiTheme="majorHAnsi" w:cs="Calibri"/>
-          <w:color w:val="000000"/>
-          <w:sz w:val="28"/>
-          <w:szCs w:val="28"/>
-          <w:lang w:val="en-US"/>
-        </w:rPr>
-        <w:t xml:space="preserve">! </w:t>
-      </w:r>
-      <w:proofErr w:type="gramStart"/>
-      <w:r>
-        <w:rPr>
-          <w:rFonts w:asciiTheme="majorHAnsi" w:hAnsiTheme="majorHAnsi" w:cs="Calibri"/>
-          <w:color w:val="000000"/>
-          <w:sz w:val="28"/>
-          <w:szCs w:val="28"/>
-          <w:lang w:val="en-US"/>
-        </w:rPr>
-        <w:t>EXAMPLE !!!</w:t>
-      </w:r>
-      <w:proofErr w:type="gramEnd"/>
-      <w:r>
-        <w:rPr>
-          <w:rFonts w:asciiTheme="majorHAnsi" w:hAnsiTheme="majorHAnsi" w:cs="Calibri"/>
-          <w:color w:val="000000"/>
-          <w:sz w:val="28"/>
-          <w:szCs w:val="28"/>
-          <w:lang w:val="en-US"/>
-        </w:rPr>
-        <w:t xml:space="preserve"> </w:t>
-      </w:r>
-      <w:r>
-        <w:rPr>
-          <w:rFonts w:asciiTheme="majorHAnsi" w:hAnsiTheme="majorHAnsi" w:cs="Calibri"/>
-          <w:color w:val="000000"/>
-          <w:sz w:val="28"/>
-          <w:szCs w:val="28"/>
-        </w:rPr>
-        <w:t xml:space="preserve">Extracted the method </w:t>
-      </w:r>
-      <w:r>
-        <w:rPr>
-          <w:rFonts w:asciiTheme="majorHAnsi" w:hAnsiTheme="majorHAnsi" w:cs="Calibri"/>
-          <w:b/>
-          <w:bCs/>
-          <w:color w:val="000000"/>
-          <w:sz w:val="28"/>
-          <w:szCs w:val="28"/>
-        </w:rPr>
-        <w:t xml:space="preserve">GenerateRandomGame() </w:t>
-      </w:r>
-      <w:r>
-        <w:rPr>
-          <w:rFonts w:asciiTheme="majorHAnsi" w:hAnsiTheme="majorHAnsi" w:cs="Calibri"/>
-          <w:color w:val="000000"/>
-          <w:sz w:val="28"/>
-          <w:szCs w:val="28"/>
-        </w:rPr>
-        <w:t xml:space="preserve">from the method </w:t>
-      </w:r>
-      <w:r>
-        <w:rPr>
-          <w:rFonts w:asciiTheme="majorHAnsi" w:hAnsiTheme="majorHAnsi" w:cs="Calibri"/>
-          <w:b/>
-          <w:bCs/>
-          <w:color w:val="000000"/>
-          <w:sz w:val="28"/>
-          <w:szCs w:val="28"/>
-        </w:rPr>
-        <w:t>Main()</w:t>
-      </w:r>
-      <w:r>
-        <w:rPr>
-          <w:rFonts w:asciiTheme="majorHAnsi" w:hAnsiTheme="majorHAnsi" w:cs="Calibri"/>
-          <w:color w:val="000000"/>
-          <w:sz w:val="28"/>
-          <w:szCs w:val="28"/>
-        </w:rPr>
-        <w:t>.</w:t>
-      </w:r>
-    </w:p>
-    <w:p/>
-    <w:p>
-      <w:pPr>
-        <w:rPr>
-          <w:rFonts w:asciiTheme="majorHAnsi" w:eastAsia="Times New Roman" w:hAnsiTheme="majorHAnsi" w:cs="Courier New"/>
-          <w:sz w:val="28"/>
-          <w:szCs w:val="28"/>
-          <w:lang w:val="en-US"/>
-        </w:rPr>
-      </w:pPr>
-      <w:r>
-        <w:rPr>
-          <w:rFonts w:asciiTheme="majorHAnsi" w:eastAsia="Times New Roman" w:hAnsiTheme="majorHAnsi" w:cs="Courier New"/>
-          <w:sz w:val="28"/>
-          <w:szCs w:val="28"/>
-          <w:lang w:val="en-US"/>
-        </w:rPr>
-        <w:t>16.</w:t>
-      </w:r>
-      <w:r>
-        <w:rPr>
-          <w:rFonts w:asciiTheme="majorHAnsi" w:eastAsia="Times New Roman" w:hAnsiTheme="majorHAnsi" w:cs="Courier New"/>
-          <w:sz w:val="28"/>
-          <w:szCs w:val="28"/>
-          <w:lang w:val="en-US"/>
-        </w:rPr>
-        <w:t xml:space="preserve"> Added </w:t>
-      </w:r>
-      <w:proofErr w:type="spellStart"/>
-      <w:r>
-        <w:rPr>
-          <w:rFonts w:asciiTheme="majorHAnsi" w:eastAsia="Times New Roman" w:hAnsiTheme="majorHAnsi" w:cs="Courier New"/>
-          <w:b/>
-          <w:sz w:val="28"/>
-          <w:szCs w:val="28"/>
-          <w:lang w:val="en-US"/>
-        </w:rPr>
-        <w:t>ClassStructure</w:t>
-      </w:r>
-      <w:proofErr w:type="spellEnd"/>
-      <w:r>
-        <w:rPr>
-          <w:rFonts w:asciiTheme="majorHAnsi" w:eastAsia="Times New Roman" w:hAnsiTheme="majorHAnsi" w:cs="Courier New"/>
-          <w:sz w:val="28"/>
-          <w:szCs w:val="28"/>
-          <w:lang w:val="en-US"/>
-        </w:rPr>
-        <w:t xml:space="preserve"> class diagram</w:t>
+          <w:lang w:val="en-US"/>
+        </w:rPr>
+      </w:pPr>
+      <w:r>
+        <w:rPr>
+          <w:rFonts w:asciiTheme="majorHAnsi" w:eastAsia="Times New Roman" w:hAnsiTheme="majorHAnsi" w:cs="Courier New"/>
+          <w:sz w:val="28"/>
+          <w:szCs w:val="28"/>
+          <w:lang w:val="en-US"/>
+        </w:rPr>
+        <w:t xml:space="preserve">Added </w:t>
+      </w:r>
+      <w:proofErr w:type="spellStart"/>
+      <w:r>
+        <w:rPr>
+          <w:rFonts w:asciiTheme="majorHAnsi" w:eastAsia="Times New Roman" w:hAnsiTheme="majorHAnsi" w:cs="Courier New"/>
+          <w:b/>
+          <w:sz w:val="28"/>
+          <w:szCs w:val="28"/>
+          <w:lang w:val="en-US"/>
+        </w:rPr>
+        <w:t>IScoreRecord</w:t>
+      </w:r>
+      <w:proofErr w:type="spellEnd"/>
+      <w:r>
+        <w:rPr>
+          <w:rFonts w:asciiTheme="majorHAnsi" w:eastAsia="Times New Roman" w:hAnsiTheme="majorHAnsi" w:cs="Courier New"/>
+          <w:sz w:val="28"/>
+          <w:szCs w:val="28"/>
+          <w:lang w:val="en-US"/>
+        </w:rPr>
+        <w:t xml:space="preserve"> interface</w:t>
       </w:r>
     </w:p>
     <w:p>
       <w:pPr>
-        <w:rPr>
-          <w:rFonts w:asciiTheme="majorHAnsi" w:eastAsia="Times New Roman" w:hAnsiTheme="majorHAnsi" w:cs="Courier New"/>
-          <w:sz w:val="28"/>
-          <w:szCs w:val="28"/>
-          <w:lang w:val="en-US"/>
-        </w:rPr>
-      </w:pPr>
-      <w:r>
-        <w:rPr>
-          <w:rFonts w:asciiTheme="majorHAnsi" w:eastAsia="Times New Roman" w:hAnsiTheme="majorHAnsi" w:cs="Courier New"/>
-          <w:sz w:val="28"/>
-          <w:szCs w:val="28"/>
-          <w:lang w:val="en-US"/>
-        </w:rPr>
-        <w:t>17.</w:t>
-      </w:r>
-      <w:r>
-        <w:rPr>
-          <w:rFonts w:asciiTheme="majorHAnsi" w:eastAsia="Times New Roman" w:hAnsiTheme="majorHAnsi" w:cs="Courier New"/>
-          <w:sz w:val="28"/>
-          <w:szCs w:val="28"/>
-          <w:lang w:val="en-US"/>
-        </w:rPr>
-        <w:t xml:space="preserve"> Added </w:t>
+        <w:pStyle w:val="ListParagraph"/>
+        <w:numPr>
+          <w:ilvl w:val="0"/>
+          <w:numId w:val="1"/>
+        </w:numPr>
+        <w:autoSpaceDE w:val="0"/>
+        <w:autoSpaceDN w:val="0"/>
+        <w:adjustRightInd w:val="0"/>
+        <w:spacing w:after="0" w:line="240" w:lineRule="auto"/>
+        <w:ind w:left="426" w:hanging="426"/>
+        <w:jc w:val="both"/>
+        <w:rPr>
+          <w:rFonts w:asciiTheme="majorHAnsi" w:hAnsiTheme="majorHAnsi" w:cs="Calibri"/>
+          <w:color w:val="000000"/>
+          <w:sz w:val="28"/>
+          <w:szCs w:val="28"/>
+          <w:lang w:val="en-US"/>
+        </w:rPr>
+      </w:pPr>
+      <w:r>
+        <w:rPr>
+          <w:rFonts w:asciiTheme="majorHAnsi" w:eastAsia="Times New Roman" w:hAnsiTheme="majorHAnsi" w:cs="Courier New"/>
+          <w:sz w:val="28"/>
+          <w:szCs w:val="28"/>
+          <w:lang w:val="en-US"/>
+        </w:rPr>
+        <w:t xml:space="preserve">Implemented </w:t>
       </w:r>
       <w:proofErr w:type="spellStart"/>
       <w:r>
@@ -3896,57 +4166,79 @@
           <w:szCs w:val="28"/>
           <w:lang w:val="en-US"/>
         </w:rPr>
-        <w:t xml:space="preserve"> interface</w:t>
+        <w:t xml:space="preserve"> on </w:t>
+      </w:r>
+      <w:proofErr w:type="spellStart"/>
+      <w:r>
+        <w:rPr>
+          <w:rFonts w:asciiTheme="majorHAnsi" w:eastAsia="Times New Roman" w:hAnsiTheme="majorHAnsi" w:cs="Courier New"/>
+          <w:b/>
+          <w:sz w:val="28"/>
+          <w:szCs w:val="28"/>
+          <w:lang w:val="en-US"/>
+        </w:rPr>
+        <w:t>ScoreRecord</w:t>
+      </w:r>
+      <w:proofErr w:type="spellEnd"/>
+      <w:r>
+        <w:rPr>
+          <w:rFonts w:asciiTheme="majorHAnsi" w:eastAsia="Times New Roman" w:hAnsiTheme="majorHAnsi" w:cs="Courier New"/>
+          <w:b/>
+          <w:sz w:val="28"/>
+          <w:szCs w:val="28"/>
+          <w:lang w:val="en-US"/>
+        </w:rPr>
+        <w:t xml:space="preserve"> </w:t>
+      </w:r>
+      <w:r>
+        <w:rPr>
+          <w:rFonts w:asciiTheme="majorHAnsi" w:eastAsia="Times New Roman" w:hAnsiTheme="majorHAnsi" w:cs="Courier New"/>
+          <w:sz w:val="28"/>
+          <w:szCs w:val="28"/>
+          <w:lang w:val="en-US"/>
+        </w:rPr>
+        <w:t>class</w:t>
       </w:r>
     </w:p>
     <w:p>
       <w:pPr>
-        <w:rPr>
-          <w:rFonts w:asciiTheme="majorHAnsi" w:eastAsia="Times New Roman" w:hAnsiTheme="majorHAnsi" w:cs="Courier New"/>
-          <w:b/>
-          <w:sz w:val="28"/>
-          <w:szCs w:val="28"/>
-          <w:lang w:val="en-US"/>
-        </w:rPr>
-      </w:pPr>
-      <w:r>
-        <w:rPr>
-          <w:rFonts w:asciiTheme="majorHAnsi" w:eastAsia="Times New Roman" w:hAnsiTheme="majorHAnsi" w:cs="Courier New"/>
-          <w:sz w:val="28"/>
-          <w:szCs w:val="28"/>
-          <w:lang w:val="en-US"/>
-        </w:rPr>
-        <w:t>18.</w:t>
-      </w:r>
-      <w:r>
-        <w:rPr>
-          <w:rFonts w:asciiTheme="majorHAnsi" w:eastAsia="Times New Roman" w:hAnsiTheme="majorHAnsi" w:cs="Courier New"/>
-          <w:sz w:val="28"/>
-          <w:szCs w:val="28"/>
-          <w:lang w:val="en-US"/>
-        </w:rPr>
-        <w:t xml:space="preserve"> Implemented </w:t>
-      </w:r>
-      <w:proofErr w:type="spellStart"/>
-      <w:r>
-        <w:rPr>
-          <w:rFonts w:asciiTheme="majorHAnsi" w:eastAsia="Times New Roman" w:hAnsiTheme="majorHAnsi" w:cs="Courier New"/>
-          <w:b/>
-          <w:sz w:val="28"/>
-          <w:szCs w:val="28"/>
-          <w:lang w:val="en-US"/>
-        </w:rPr>
-        <w:t>IScoreRecord</w:t>
-      </w:r>
-      <w:proofErr w:type="spellEnd"/>
-      <w:r>
-        <w:rPr>
-          <w:rFonts w:asciiTheme="majorHAnsi" w:eastAsia="Times New Roman" w:hAnsiTheme="majorHAnsi" w:cs="Courier New"/>
-          <w:sz w:val="28"/>
-          <w:szCs w:val="28"/>
-          <w:lang w:val="en-US"/>
-        </w:rPr>
-        <w:t xml:space="preserve"> on </w:t>
+        <w:pStyle w:val="ListParagraph"/>
+        <w:numPr>
+          <w:ilvl w:val="0"/>
+          <w:numId w:val="1"/>
+        </w:numPr>
+        <w:autoSpaceDE w:val="0"/>
+        <w:autoSpaceDN w:val="0"/>
+        <w:adjustRightInd w:val="0"/>
+        <w:spacing w:after="0" w:line="240" w:lineRule="auto"/>
+        <w:ind w:left="426" w:hanging="426"/>
+        <w:jc w:val="both"/>
+        <w:rPr>
+          <w:rFonts w:asciiTheme="majorHAnsi" w:hAnsiTheme="majorHAnsi" w:cs="Calibri"/>
+          <w:color w:val="000000"/>
+          <w:sz w:val="28"/>
+          <w:szCs w:val="28"/>
+          <w:lang w:val="en-US"/>
+        </w:rPr>
+      </w:pPr>
+      <w:r>
+        <w:rPr>
+          <w:rFonts w:asciiTheme="majorHAnsi" w:eastAsia="Times New Roman" w:hAnsiTheme="majorHAnsi" w:cs="Courier New"/>
+          <w:sz w:val="28"/>
+          <w:szCs w:val="28"/>
+          <w:lang w:val="en-US"/>
+        </w:rPr>
+        <w:t>Performed property validation in</w:t>
+      </w:r>
+      <w:r>
+        <w:rPr>
+          <w:rFonts w:asciiTheme="majorHAnsi" w:eastAsia="Times New Roman" w:hAnsiTheme="majorHAnsi" w:cs="Courier New"/>
+          <w:b/>
+          <w:sz w:val="28"/>
+          <w:szCs w:val="28"/>
+          <w:lang w:val="en-US"/>
+        </w:rPr>
+        <w:t xml:space="preserve"> </w:t>
       </w:r>
       <w:proofErr w:type="spellStart"/>
       <w:r>
@@ -3982,81 +4274,33 @@
     </w:p>
     <w:p>
       <w:pPr>
-        <w:rPr>
-          <w:rFonts w:asciiTheme="majorHAnsi" w:eastAsia="Times New Roman" w:hAnsiTheme="majorHAnsi" w:cs="Courier New"/>
-          <w:sz w:val="28"/>
-          <w:szCs w:val="28"/>
-          <w:lang w:val="en-US"/>
-        </w:rPr>
-      </w:pPr>
-      <w:r>
-        <w:rPr>
-          <w:rFonts w:asciiTheme="majorHAnsi" w:eastAsia="Times New Roman" w:hAnsiTheme="majorHAnsi" w:cs="Courier New"/>
-          <w:sz w:val="28"/>
-          <w:szCs w:val="28"/>
-          <w:lang w:val="en-US"/>
-        </w:rPr>
-        <w:t>19. Performed property validation in</w:t>
-      </w:r>
-      <w:r>
-        <w:rPr>
-          <w:rFonts w:asciiTheme="majorHAnsi" w:eastAsia="Times New Roman" w:hAnsiTheme="majorHAnsi" w:cs="Courier New"/>
-          <w:b/>
-          <w:sz w:val="28"/>
-          <w:szCs w:val="28"/>
-          <w:lang w:val="en-US"/>
-        </w:rPr>
-        <w:t xml:space="preserve"> </w:t>
-      </w:r>
-      <w:proofErr w:type="spellStart"/>
-      <w:r>
-        <w:rPr>
-          <w:rFonts w:asciiTheme="majorHAnsi" w:eastAsia="Times New Roman" w:hAnsiTheme="majorHAnsi" w:cs="Courier New"/>
-          <w:b/>
-          <w:sz w:val="28"/>
-          <w:szCs w:val="28"/>
-          <w:lang w:val="en-US"/>
-        </w:rPr>
-        <w:t>ScoreRecord</w:t>
-      </w:r>
-      <w:proofErr w:type="spellEnd"/>
-      <w:r>
-        <w:rPr>
-          <w:rFonts w:asciiTheme="majorHAnsi" w:eastAsia="Times New Roman" w:hAnsiTheme="majorHAnsi" w:cs="Courier New"/>
-          <w:b/>
-          <w:sz w:val="28"/>
-          <w:szCs w:val="28"/>
-          <w:lang w:val="en-US"/>
-        </w:rPr>
-        <w:t xml:space="preserve"> </w:t>
-      </w:r>
-      <w:r>
-        <w:rPr>
-          <w:rFonts w:asciiTheme="majorHAnsi" w:eastAsia="Times New Roman" w:hAnsiTheme="majorHAnsi" w:cs="Courier New"/>
-          <w:sz w:val="28"/>
-          <w:szCs w:val="28"/>
-          <w:lang w:val="en-US"/>
-        </w:rPr>
-        <w:t>class</w:t>
-      </w:r>
-    </w:p>
-    <w:p>
-      <w:pPr>
-        <w:rPr>
-          <w:rFonts w:asciiTheme="majorHAnsi" w:eastAsia="Times New Roman" w:hAnsiTheme="majorHAnsi" w:cs="Courier New"/>
-          <w:sz w:val="28"/>
-          <w:szCs w:val="28"/>
-          <w:lang w:val="en-US"/>
-        </w:rPr>
-      </w:pPr>
-      <w:r>
-        <w:rPr>
-          <w:rFonts w:asciiTheme="majorHAnsi" w:eastAsia="Times New Roman" w:hAnsiTheme="majorHAnsi" w:cs="Courier New"/>
-          <w:sz w:val="28"/>
-          <w:szCs w:val="28"/>
-          <w:lang w:val="en-US"/>
-        </w:rPr>
-        <w:t xml:space="preserve">20. The following has been changed in </w:t>
+        <w:pStyle w:val="ListParagraph"/>
+        <w:numPr>
+          <w:ilvl w:val="0"/>
+          <w:numId w:val="1"/>
+        </w:numPr>
+        <w:autoSpaceDE w:val="0"/>
+        <w:autoSpaceDN w:val="0"/>
+        <w:adjustRightInd w:val="0"/>
+        <w:spacing w:after="0" w:line="240" w:lineRule="auto"/>
+        <w:ind w:left="426" w:hanging="426"/>
+        <w:jc w:val="both"/>
+        <w:rPr>
+          <w:rFonts w:asciiTheme="majorHAnsi" w:hAnsiTheme="majorHAnsi" w:cs="Calibri"/>
+          <w:color w:val="000000"/>
+          <w:sz w:val="28"/>
+          <w:szCs w:val="28"/>
+          <w:lang w:val="en-US"/>
+        </w:rPr>
+      </w:pPr>
+      <w:r>
+        <w:rPr>
+          <w:rFonts w:asciiTheme="majorHAnsi" w:eastAsia="Times New Roman" w:hAnsiTheme="majorHAnsi" w:cs="Courier New"/>
+          <w:sz w:val="28"/>
+          <w:szCs w:val="28"/>
+          <w:lang w:val="en-US"/>
+        </w:rPr>
+        <w:t xml:space="preserve">The following has been changed in </w:t>
       </w:r>
       <w:proofErr w:type="spellStart"/>
       <w:r>
@@ -4087,6 +4331,8 @@
           <w:ilvl w:val="0"/>
           <w:numId w:val="2"/>
         </w:numPr>
+        <w:ind w:hanging="294"/>
+        <w:jc w:val="both"/>
         <w:rPr>
           <w:rFonts w:asciiTheme="majorHAnsi" w:eastAsia="Times New Roman" w:hAnsiTheme="majorHAnsi" w:cs="Courier New"/>
           <w:b/>
@@ -4177,21 +4423,22 @@
           <w:ilvl w:val="0"/>
           <w:numId w:val="2"/>
         </w:numPr>
-        <w:rPr>
-          <w:rFonts w:asciiTheme="majorHAnsi" w:eastAsia="Times New Roman" w:hAnsiTheme="majorHAnsi" w:cs="Courier New"/>
-          <w:sz w:val="28"/>
-          <w:szCs w:val="28"/>
-          <w:lang w:val="en-US"/>
-        </w:rPr>
-      </w:pPr>
-      <w:r>
-        <w:rPr>
-          <w:rFonts w:asciiTheme="majorHAnsi" w:eastAsia="Times New Roman" w:hAnsiTheme="majorHAnsi" w:cs="Courier New"/>
-          <w:sz w:val="28"/>
-          <w:szCs w:val="28"/>
-          <w:lang w:val="en-US"/>
-        </w:rPr>
-        <w:lastRenderedPageBreak/>
+        <w:ind w:hanging="294"/>
+        <w:jc w:val="both"/>
+        <w:rPr>
+          <w:rFonts w:asciiTheme="majorHAnsi" w:eastAsia="Times New Roman" w:hAnsiTheme="majorHAnsi" w:cs="Courier New"/>
+          <w:sz w:val="28"/>
+          <w:szCs w:val="28"/>
+          <w:lang w:val="en-US"/>
+        </w:rPr>
+      </w:pPr>
+      <w:r>
+        <w:rPr>
+          <w:rFonts w:asciiTheme="majorHAnsi" w:eastAsia="Times New Roman" w:hAnsiTheme="majorHAnsi" w:cs="Courier New"/>
+          <w:sz w:val="28"/>
+          <w:szCs w:val="28"/>
+          <w:lang w:val="en-US"/>
+        </w:rPr>
         <w:t>Added</w:t>
       </w:r>
       <w:r>
@@ -4221,6 +4468,8 @@
           <w:ilvl w:val="0"/>
           <w:numId w:val="2"/>
         </w:numPr>
+        <w:ind w:hanging="294"/>
+        <w:jc w:val="both"/>
         <w:rPr>
           <w:rFonts w:asciiTheme="majorHAnsi" w:eastAsia="Times New Roman" w:hAnsiTheme="majorHAnsi" w:cs="Courier New"/>
           <w:sz w:val="28"/>
@@ -4283,6 +4532,8 @@
           <w:ilvl w:val="0"/>
           <w:numId w:val="2"/>
         </w:numPr>
+        <w:ind w:hanging="294"/>
+        <w:jc w:val="both"/>
         <w:rPr>
           <w:rFonts w:asciiTheme="majorHAnsi" w:eastAsia="Times New Roman" w:hAnsiTheme="majorHAnsi" w:cs="Courier New"/>
           <w:i/>
@@ -4313,16 +4564,109 @@
     </w:p>
     <w:p>
       <w:pPr>
-        <w:rPr>
-          <w:rFonts w:asciiTheme="majorHAnsi" w:eastAsia="Times New Roman" w:hAnsiTheme="majorHAnsi" w:cs="Courier New"/>
-          <w:sz w:val="28"/>
-          <w:szCs w:val="28"/>
-          <w:lang w:val="en-US"/>
-        </w:rPr>
-      </w:pPr>
+        <w:pStyle w:val="ListParagraph"/>
+        <w:numPr>
+          <w:ilvl w:val="0"/>
+          <w:numId w:val="1"/>
+        </w:numPr>
+        <w:ind w:left="426" w:hanging="426"/>
+        <w:jc w:val="both"/>
+        <w:rPr>
+          <w:rFonts w:asciiTheme="majorHAnsi" w:eastAsia="Times New Roman" w:hAnsiTheme="majorHAnsi" w:cs="Courier New"/>
+          <w:i/>
+          <w:sz w:val="28"/>
+          <w:szCs w:val="28"/>
+          <w:lang w:val="en-US"/>
+        </w:rPr>
+      </w:pPr>
+      <w:r>
+        <w:rPr>
+          <w:rFonts w:asciiTheme="majorHAnsi" w:eastAsia="Times New Roman" w:hAnsiTheme="majorHAnsi" w:cs="Courier New"/>
+          <w:sz w:val="28"/>
+          <w:szCs w:val="28"/>
+          <w:lang w:val="en-US"/>
+        </w:rPr>
+        <w:t xml:space="preserve">Separated part of the logic of </w:t>
+      </w:r>
+      <w:proofErr w:type="gramStart"/>
+      <w:r>
+        <w:rPr>
+          <w:rFonts w:asciiTheme="majorHAnsi" w:eastAsia="Times New Roman" w:hAnsiTheme="majorHAnsi" w:cs="Courier New"/>
+          <w:b/>
+          <w:sz w:val="28"/>
+          <w:szCs w:val="28"/>
+          <w:lang w:val="en-US"/>
+        </w:rPr>
+        <w:t>Start(</w:t>
+      </w:r>
+      <w:proofErr w:type="gramEnd"/>
+      <w:r>
+        <w:rPr>
+          <w:rFonts w:asciiTheme="majorHAnsi" w:eastAsia="Times New Roman" w:hAnsiTheme="majorHAnsi" w:cs="Courier New"/>
+          <w:b/>
+          <w:sz w:val="28"/>
+          <w:szCs w:val="28"/>
+          <w:lang w:val="en-US"/>
+        </w:rPr>
+        <w:t>)</w:t>
+      </w:r>
+      <w:r>
+        <w:rPr>
+          <w:rFonts w:asciiTheme="majorHAnsi" w:eastAsia="Times New Roman" w:hAnsiTheme="majorHAnsi" w:cs="Courier New"/>
+          <w:sz w:val="28"/>
+          <w:szCs w:val="28"/>
+          <w:lang w:val="en-US"/>
+        </w:rPr>
+        <w:t xml:space="preserve"> in few methods</w:t>
+      </w:r>
+      <w:r>
+        <w:rPr>
+          <w:rFonts w:asciiTheme="majorHAnsi" w:eastAsia="Times New Roman" w:hAnsiTheme="majorHAnsi" w:cs="Courier New"/>
+          <w:sz w:val="28"/>
+          <w:szCs w:val="28"/>
+          <w:lang w:val="en-US"/>
+        </w:rPr>
+        <w:t xml:space="preserve"> in </w:t>
+      </w:r>
+      <w:r>
+        <w:rPr>
+          <w:rFonts w:asciiTheme="majorHAnsi" w:eastAsia="Times New Roman" w:hAnsiTheme="majorHAnsi" w:cs="Courier New"/>
+          <w:b/>
+          <w:sz w:val="28"/>
+          <w:szCs w:val="28"/>
+          <w:lang w:val="en-US"/>
+        </w:rPr>
+        <w:t>Engine</w:t>
+      </w:r>
+      <w:r>
+        <w:rPr>
+          <w:rFonts w:asciiTheme="majorHAnsi" w:eastAsia="Times New Roman" w:hAnsiTheme="majorHAnsi" w:cs="Courier New"/>
+          <w:sz w:val="28"/>
+          <w:szCs w:val="28"/>
+          <w:lang w:val="en-US"/>
+        </w:rPr>
+        <w:t xml:space="preserve"> class. </w:t>
+      </w:r>
+      <w:r>
+        <w:rPr>
+          <w:rFonts w:asciiTheme="majorHAnsi" w:eastAsia="Times New Roman" w:hAnsiTheme="majorHAnsi" w:cs="Courier New"/>
+          <w:i/>
+          <w:sz w:val="28"/>
+          <w:szCs w:val="28"/>
+          <w:lang w:val="en-US"/>
+        </w:rPr>
+        <w:t>The class is still refactored.</w:t>
+      </w:r>
     </w:p>
     <w:p>
       <w:pPr>
+        <w:pStyle w:val="ListParagraph"/>
+        <w:numPr>
+          <w:ilvl w:val="0"/>
+          <w:numId w:val="1"/>
+        </w:numPr>
+        <w:ind w:left="426" w:hanging="426"/>
+        <w:jc w:val="both"/>
         <w:rPr>
           <w:rFonts w:asciiTheme="majorHAnsi" w:eastAsia="Times New Roman" w:hAnsiTheme="majorHAnsi" w:cs="Courier New"/>
           <w:i/>
@@ -4338,26 +4682,9 @@
           <w:szCs w:val="28"/>
           <w:lang w:val="en-US"/>
         </w:rPr>
-        <w:t>21.</w:t>
-      </w:r>
-      <w:r>
-        <w:rPr>
-          <w:rFonts w:asciiTheme="majorHAnsi" w:eastAsia="Times New Roman" w:hAnsiTheme="majorHAnsi" w:cs="Courier New"/>
-          <w:sz w:val="28"/>
-          <w:szCs w:val="28"/>
-          <w:lang w:val="en-US"/>
-        </w:rPr>
-        <w:t xml:space="preserve"> </w:t>
-      </w:r>
-      <w:r>
-        <w:rPr>
-          <w:rFonts w:asciiTheme="majorHAnsi" w:eastAsia="Times New Roman" w:hAnsiTheme="majorHAnsi" w:cs="Courier New"/>
-          <w:sz w:val="28"/>
-          <w:szCs w:val="28"/>
-          <w:lang w:val="en-US"/>
-        </w:rPr>
-        <w:t xml:space="preserve">Separated part of the logic of </w:t>
-      </w:r>
+        <w:t xml:space="preserve">Separated the logic for counting surrounding bombs from </w:t>
+      </w:r>
+      <w:proofErr w:type="spellStart"/>
       <w:proofErr w:type="gramStart"/>
       <w:r>
         <w:rPr>
@@ -4367,7 +4694,18 @@
           <w:szCs w:val="28"/>
           <w:lang w:val="en-US"/>
         </w:rPr>
-        <w:t>Start(</w:t>
+        <w:t>RevealPosition</w:t>
+      </w:r>
+      <w:proofErr w:type="spellEnd"/>
+      <w:r>
+        <w:rPr>
+          <w:rFonts w:asciiTheme="majorHAnsi" w:eastAsia="Times New Roman" w:hAnsiTheme="majorHAnsi" w:cs="Courier New"/>
+          <w:b/>
+          <w:sz w:val="28"/>
+          <w:szCs w:val="28"/>
+          <w:lang w:val="en-US"/>
+        </w:rPr>
+        <w:t>(</w:t>
       </w:r>
       <w:proofErr w:type="gramEnd"/>
       <w:r>
@@ -4378,66 +4716,58 @@
           <w:szCs w:val="28"/>
           <w:lang w:val="en-US"/>
         </w:rPr>
-        <w:t>)</w:t>
-      </w:r>
-      <w:r>
-        <w:rPr>
-          <w:rFonts w:asciiTheme="majorHAnsi" w:eastAsia="Times New Roman" w:hAnsiTheme="majorHAnsi" w:cs="Courier New"/>
-          <w:sz w:val="28"/>
-          <w:szCs w:val="28"/>
-          <w:lang w:val="en-US"/>
-        </w:rPr>
-        <w:t xml:space="preserve"> in few methods</w:t>
-      </w:r>
-      <w:r>
-        <w:rPr>
-          <w:rFonts w:asciiTheme="majorHAnsi" w:eastAsia="Times New Roman" w:hAnsiTheme="majorHAnsi" w:cs="Courier New"/>
-          <w:sz w:val="28"/>
-          <w:szCs w:val="28"/>
-          <w:lang w:val="en-US"/>
-        </w:rPr>
-        <w:t xml:space="preserve"> in </w:t>
-      </w:r>
-      <w:r>
-        <w:rPr>
-          <w:rFonts w:asciiTheme="majorHAnsi" w:eastAsia="Times New Roman" w:hAnsiTheme="majorHAnsi" w:cs="Courier New"/>
-          <w:b/>
-          <w:sz w:val="28"/>
-          <w:szCs w:val="28"/>
-          <w:lang w:val="en-US"/>
-        </w:rPr>
-        <w:t>Engine</w:t>
-      </w:r>
-      <w:r>
-        <w:rPr>
-          <w:rFonts w:asciiTheme="majorHAnsi" w:eastAsia="Times New Roman" w:hAnsiTheme="majorHAnsi" w:cs="Courier New"/>
-          <w:sz w:val="28"/>
-          <w:szCs w:val="28"/>
-          <w:lang w:val="en-US"/>
-        </w:rPr>
-        <w:t xml:space="preserve"> class. </w:t>
-      </w:r>
-      <w:r>
-        <w:rPr>
-          <w:rFonts w:asciiTheme="majorHAnsi" w:eastAsia="Times New Roman" w:hAnsiTheme="majorHAnsi" w:cs="Courier New"/>
-          <w:i/>
-          <w:sz w:val="28"/>
-          <w:szCs w:val="28"/>
-          <w:lang w:val="en-US"/>
-        </w:rPr>
-        <w:t>The class is still refactored.</w:t>
+        <w:t xml:space="preserve">) </w:t>
+      </w:r>
+      <w:r>
+        <w:rPr>
+          <w:rFonts w:asciiTheme="majorHAnsi" w:eastAsia="Times New Roman" w:hAnsiTheme="majorHAnsi" w:cs="Courier New"/>
+          <w:sz w:val="28"/>
+          <w:szCs w:val="28"/>
+          <w:lang w:val="en-US"/>
+        </w:rPr>
+        <w:t xml:space="preserve">in new method </w:t>
+      </w:r>
+      <w:proofErr w:type="spellStart"/>
+      <w:r>
+        <w:rPr>
+          <w:rFonts w:asciiTheme="majorHAnsi" w:eastAsia="Times New Roman" w:hAnsiTheme="majorHAnsi" w:cs="Courier New"/>
+          <w:b/>
+          <w:sz w:val="28"/>
+          <w:szCs w:val="28"/>
+          <w:lang w:val="en-US"/>
+        </w:rPr>
+        <w:t>SurroundingBombCount</w:t>
+      </w:r>
+      <w:proofErr w:type="spellEnd"/>
+      <w:r>
+        <w:rPr>
+          <w:rFonts w:asciiTheme="majorHAnsi" w:eastAsia="Times New Roman" w:hAnsiTheme="majorHAnsi" w:cs="Courier New"/>
+          <w:b/>
+          <w:sz w:val="28"/>
+          <w:szCs w:val="28"/>
+          <w:lang w:val="en-US"/>
+        </w:rPr>
+        <w:t>()</w:t>
+      </w:r>
+      <w:r>
+        <w:rPr>
+          <w:rFonts w:asciiTheme="majorHAnsi" w:eastAsia="Times New Roman" w:hAnsiTheme="majorHAnsi" w:cs="Courier New"/>
+          <w:sz w:val="28"/>
+          <w:szCs w:val="28"/>
+          <w:lang w:val="en-US"/>
+        </w:rPr>
+        <w:t>.</w:t>
       </w:r>
     </w:p>
     <w:p>
       <w:pPr>
-        <w:rPr>
-          <w:rFonts w:asciiTheme="majorHAnsi" w:eastAsia="Times New Roman" w:hAnsiTheme="majorHAnsi" w:cs="Courier New"/>
-          <w:sz w:val="28"/>
-          <w:szCs w:val="28"/>
-          <w:lang w:val="en-US"/>
-        </w:rPr>
-      </w:pPr>
-      <w:r>
+        <w:pStyle w:val="ListParagraph"/>
+        <w:numPr>
+          <w:ilvl w:val="0"/>
+          <w:numId w:val="1"/>
+        </w:numPr>
+        <w:ind w:left="426" w:hanging="426"/>
+        <w:jc w:val="both"/>
         <w:rPr>
           <w:rFonts w:asciiTheme="majorHAnsi" w:eastAsia="Times New Roman" w:hAnsiTheme="majorHAnsi" w:cs="Courier New"/>
           <w:i/>
@@ -4445,70 +4775,26 @@
           <w:szCs w:val="28"/>
           <w:lang w:val="en-US"/>
         </w:rPr>
-        <w:t xml:space="preserve">22. </w:t>
-      </w:r>
-      <w:r>
-        <w:rPr>
-          <w:rFonts w:asciiTheme="majorHAnsi" w:eastAsia="Times New Roman" w:hAnsiTheme="majorHAnsi" w:cs="Courier New"/>
-          <w:sz w:val="28"/>
-          <w:szCs w:val="28"/>
-          <w:lang w:val="en-US"/>
-        </w:rPr>
-        <w:t xml:space="preserve">Separated the logic for counting surrounding bombs from </w:t>
-      </w:r>
-      <w:proofErr w:type="spellStart"/>
-      <w:proofErr w:type="gramStart"/>
-      <w:r>
-        <w:rPr>
-          <w:rFonts w:asciiTheme="majorHAnsi" w:eastAsia="Times New Roman" w:hAnsiTheme="majorHAnsi" w:cs="Courier New"/>
-          <w:b/>
-          <w:sz w:val="28"/>
-          <w:szCs w:val="28"/>
-          <w:lang w:val="en-US"/>
-        </w:rPr>
-        <w:t>RevealPosition</w:t>
-      </w:r>
-      <w:proofErr w:type="spellEnd"/>
-      <w:r>
-        <w:rPr>
-          <w:rFonts w:asciiTheme="majorHAnsi" w:eastAsia="Times New Roman" w:hAnsiTheme="majorHAnsi" w:cs="Courier New"/>
-          <w:b/>
-          <w:sz w:val="28"/>
-          <w:szCs w:val="28"/>
-          <w:lang w:val="en-US"/>
-        </w:rPr>
-        <w:t>(</w:t>
-      </w:r>
-      <w:proofErr w:type="gramEnd"/>
-      <w:r>
-        <w:rPr>
-          <w:rFonts w:asciiTheme="majorHAnsi" w:eastAsia="Times New Roman" w:hAnsiTheme="majorHAnsi" w:cs="Courier New"/>
-          <w:b/>
-          <w:sz w:val="28"/>
-          <w:szCs w:val="28"/>
-          <w:lang w:val="en-US"/>
-        </w:rPr>
-        <w:t xml:space="preserve">) </w:t>
-      </w:r>
-      <w:r>
-        <w:rPr>
-          <w:rFonts w:asciiTheme="majorHAnsi" w:eastAsia="Times New Roman" w:hAnsiTheme="majorHAnsi" w:cs="Courier New"/>
-          <w:sz w:val="28"/>
-          <w:szCs w:val="28"/>
-          <w:lang w:val="en-US"/>
-        </w:rPr>
-        <w:t xml:space="preserve">in new method </w:t>
-      </w:r>
-      <w:proofErr w:type="spellStart"/>
-      <w:r>
-        <w:rPr>
-          <w:rFonts w:asciiTheme="majorHAnsi" w:eastAsia="Times New Roman" w:hAnsiTheme="majorHAnsi" w:cs="Courier New"/>
-          <w:b/>
-          <w:sz w:val="28"/>
-          <w:szCs w:val="28"/>
-          <w:lang w:val="en-US"/>
-        </w:rPr>
-        <w:t>SurroundingBombCount</w:t>
+      </w:pPr>
+      <w:r>
+        <w:rPr>
+          <w:rFonts w:asciiTheme="majorHAnsi" w:eastAsia="Times New Roman" w:hAnsiTheme="majorHAnsi" w:cs="Courier New"/>
+          <w:sz w:val="28"/>
+          <w:szCs w:val="28"/>
+          <w:lang w:val="en-US"/>
+        </w:rPr>
+        <w:t xml:space="preserve">Replaced the use of </w:t>
+      </w:r>
+      <w:proofErr w:type="spellStart"/>
+      <w:r>
+        <w:rPr>
+          <w:rFonts w:asciiTheme="majorHAnsi" w:eastAsia="Times New Roman" w:hAnsiTheme="majorHAnsi" w:cs="Courier New"/>
+          <w:b/>
+          <w:sz w:val="28"/>
+          <w:szCs w:val="28"/>
+          <w:lang w:val="en-US"/>
+        </w:rPr>
+        <w:t>Field.GetLength</w:t>
       </w:r>
       <w:proofErr w:type="spellEnd"/>
       <w:r>
@@ -4528,29 +4814,78 @@
           <w:szCs w:val="28"/>
           <w:lang w:val="en-US"/>
         </w:rPr>
-        <w:t>.</w:t>
-      </w:r>
+        <w:t xml:space="preserve"> with the constants </w:t>
+      </w:r>
+      <w:proofErr w:type="spellStart"/>
+      <w:r>
+        <w:rPr>
+          <w:rFonts w:asciiTheme="majorHAnsi" w:eastAsia="Times New Roman" w:hAnsiTheme="majorHAnsi" w:cs="Courier New"/>
+          <w:b/>
+          <w:sz w:val="28"/>
+          <w:szCs w:val="28"/>
+          <w:lang w:val="en-US"/>
+        </w:rPr>
+        <w:t>FieldRows</w:t>
+      </w:r>
+      <w:proofErr w:type="spellEnd"/>
+      <w:r>
+        <w:rPr>
+          <w:rFonts w:asciiTheme="majorHAnsi" w:eastAsia="Times New Roman" w:hAnsiTheme="majorHAnsi" w:cs="Courier New"/>
+          <w:b/>
+          <w:sz w:val="28"/>
+          <w:szCs w:val="28"/>
+        </w:rPr>
+        <w:t xml:space="preserve"> </w:t>
+      </w:r>
+      <w:r>
+        <w:rPr>
+          <w:rFonts w:asciiTheme="majorHAnsi" w:eastAsia="Times New Roman" w:hAnsiTheme="majorHAnsi" w:cs="Courier New"/>
+          <w:sz w:val="28"/>
+          <w:szCs w:val="28"/>
+          <w:lang w:val="en-US"/>
+        </w:rPr>
+        <w:t xml:space="preserve">and </w:t>
+      </w:r>
+      <w:proofErr w:type="spellStart"/>
+      <w:r>
+        <w:rPr>
+          <w:rFonts w:asciiTheme="majorHAnsi" w:eastAsia="Times New Roman" w:hAnsiTheme="majorHAnsi" w:cs="Courier New"/>
+          <w:b/>
+          <w:sz w:val="28"/>
+          <w:szCs w:val="28"/>
+          <w:lang w:val="en-US"/>
+        </w:rPr>
+        <w:t>FieldColumns</w:t>
+      </w:r>
+      <w:proofErr w:type="spellEnd"/>
     </w:p>
     <w:p>
       <w:pPr>
-        <w:rPr>
-          <w:rFonts w:asciiTheme="majorHAnsi" w:eastAsia="Times New Roman" w:hAnsiTheme="majorHAnsi" w:cs="Courier New"/>
-          <w:b/>
-          <w:sz w:val="28"/>
-          <w:szCs w:val="28"/>
-          <w:lang w:val="en-US"/>
-        </w:rPr>
-      </w:pPr>
-      <w:r>
-        <w:rPr>
-          <w:rFonts w:asciiTheme="majorHAnsi" w:eastAsia="Times New Roman" w:hAnsiTheme="majorHAnsi" w:cs="Courier New"/>
-          <w:sz w:val="28"/>
-          <w:szCs w:val="28"/>
-          <w:lang w:val="en-US"/>
-        </w:rPr>
-        <w:t xml:space="preserve">23. Replaced the use of </w:t>
-      </w:r>
-      <w:proofErr w:type="spellStart"/>
+        <w:pStyle w:val="ListParagraph"/>
+        <w:numPr>
+          <w:ilvl w:val="0"/>
+          <w:numId w:val="1"/>
+        </w:numPr>
+        <w:ind w:left="426" w:hanging="426"/>
+        <w:jc w:val="both"/>
+        <w:rPr>
+          <w:rFonts w:asciiTheme="majorHAnsi" w:eastAsia="Times New Roman" w:hAnsiTheme="majorHAnsi" w:cs="Courier New"/>
+          <w:i/>
+          <w:sz w:val="28"/>
+          <w:szCs w:val="28"/>
+          <w:lang w:val="en-US"/>
+        </w:rPr>
+      </w:pPr>
+      <w:r>
+        <w:rPr>
+          <w:rFonts w:asciiTheme="majorHAnsi" w:eastAsia="Times New Roman" w:hAnsiTheme="majorHAnsi" w:cs="Courier New"/>
+          <w:sz w:val="28"/>
+          <w:szCs w:val="28"/>
+          <w:lang w:val="en-US"/>
+        </w:rPr>
+        <w:lastRenderedPageBreak/>
+        <w:t xml:space="preserve">Fixed logic error in </w:t>
+      </w:r>
       <w:proofErr w:type="gramStart"/>
       <w:r>
         <w:rPr>
@@ -4560,18 +4895,7 @@
           <w:szCs w:val="28"/>
           <w:lang w:val="en-US"/>
         </w:rPr>
-        <w:t>Field.GetLength</w:t>
-      </w:r>
-      <w:proofErr w:type="spellEnd"/>
-      <w:r>
-        <w:rPr>
-          <w:rFonts w:asciiTheme="majorHAnsi" w:eastAsia="Times New Roman" w:hAnsiTheme="majorHAnsi" w:cs="Courier New"/>
-          <w:b/>
-          <w:sz w:val="28"/>
-          <w:szCs w:val="28"/>
-          <w:lang w:val="en-US"/>
-        </w:rPr>
-        <w:t>(</w:t>
+        <w:t>Reveal(</w:t>
       </w:r>
       <w:proofErr w:type="gramEnd"/>
       <w:r>
@@ -4591,29 +4915,30 @@
           <w:szCs w:val="28"/>
           <w:lang w:val="en-US"/>
         </w:rPr>
-        <w:t xml:space="preserve"> with the constants </w:t>
-      </w:r>
-      <w:proofErr w:type="spellStart"/>
-      <w:r>
-        <w:rPr>
-          <w:rFonts w:asciiTheme="majorHAnsi" w:eastAsia="Times New Roman" w:hAnsiTheme="majorHAnsi" w:cs="Courier New"/>
-          <w:b/>
-          <w:sz w:val="28"/>
-          <w:szCs w:val="28"/>
-          <w:lang w:val="en-US"/>
-        </w:rPr>
-        <w:t>FieldRows</w:t>
-      </w:r>
-      <w:proofErr w:type="spellEnd"/>
-      <w:r>
-        <w:rPr>
-          <w:rFonts w:asciiTheme="majorHAnsi" w:eastAsia="Times New Roman" w:hAnsiTheme="majorHAnsi" w:cs="Courier New"/>
-          <w:b/>
-          <w:sz w:val="28"/>
-          <w:szCs w:val="28"/>
-        </w:rPr>
         <w:t xml:space="preserve"> </w:t>
       </w:r>
+      <w:proofErr w:type="spellStart"/>
+      <w:r>
+        <w:rPr>
+          <w:rFonts w:asciiTheme="majorHAnsi" w:eastAsia="Times New Roman" w:hAnsiTheme="majorHAnsi" w:cs="Courier New"/>
+          <w:b/>
+          <w:sz w:val="28"/>
+          <w:szCs w:val="28"/>
+          <w:lang w:val="en-US"/>
+        </w:rPr>
+        <w:t>rowIsInRange</w:t>
+      </w:r>
+      <w:proofErr w:type="spellEnd"/>
+      <w:r>
+        <w:rPr>
+          <w:rFonts w:asciiTheme="majorHAnsi" w:eastAsia="Times New Roman" w:hAnsiTheme="majorHAnsi" w:cs="Courier New"/>
+          <w:b/>
+          <w:sz w:val="28"/>
+          <w:szCs w:val="28"/>
+          <w:lang w:val="en-US"/>
+        </w:rPr>
+        <w:t xml:space="preserve"> </w:t>
+      </w:r>
       <w:r>
         <w:rPr>
           <w:rFonts w:asciiTheme="majorHAnsi" w:eastAsia="Times New Roman" w:hAnsiTheme="majorHAnsi" w:cs="Courier New"/>
@@ -4632,136 +4957,720 @@
           <w:szCs w:val="28"/>
           <w:lang w:val="en-US"/>
         </w:rPr>
-        <w:t>FieldColumns</w:t>
-      </w:r>
-      <w:proofErr w:type="spellEnd"/>
+        <w:t>colIsInRage</w:t>
+      </w:r>
+      <w:proofErr w:type="spellEnd"/>
+      <w:r>
+        <w:rPr>
+          <w:rFonts w:asciiTheme="majorHAnsi" w:eastAsia="Times New Roman" w:hAnsiTheme="majorHAnsi" w:cs="Courier New"/>
+          <w:b/>
+          <w:sz w:val="28"/>
+          <w:szCs w:val="28"/>
+          <w:lang w:val="en-US"/>
+        </w:rPr>
+        <w:t xml:space="preserve"> </w:t>
+      </w:r>
+      <w:r>
+        <w:rPr>
+          <w:rFonts w:asciiTheme="majorHAnsi" w:eastAsia="Times New Roman" w:hAnsiTheme="majorHAnsi" w:cs="Courier New"/>
+          <w:sz w:val="28"/>
+          <w:szCs w:val="28"/>
+          <w:lang w:val="en-US"/>
+        </w:rPr>
+        <w:t>which was causing exceptions when entered number is greater by one then the maximum rows or columns in the field.</w:t>
+      </w:r>
     </w:p>
     <w:p>
       <w:pPr>
-        <w:rPr>
-          <w:rFonts w:asciiTheme="majorHAnsi" w:eastAsia="Times New Roman" w:hAnsiTheme="majorHAnsi" w:cs="Courier New"/>
-          <w:sz w:val="28"/>
-          <w:szCs w:val="28"/>
-          <w:lang w:val="en-US"/>
-        </w:rPr>
-      </w:pPr>
-      <w:r>
-        <w:rPr>
-          <w:rFonts w:asciiTheme="majorHAnsi" w:eastAsia="Times New Roman" w:hAnsiTheme="majorHAnsi" w:cs="Courier New"/>
-          <w:sz w:val="28"/>
-          <w:szCs w:val="28"/>
-          <w:lang w:val="en-US"/>
-        </w:rPr>
-        <w:t xml:space="preserve">24. Fixed logic error in </w:t>
-      </w:r>
-      <w:proofErr w:type="gramStart"/>
-      <w:r>
-        <w:rPr>
-          <w:rFonts w:asciiTheme="majorHAnsi" w:eastAsia="Times New Roman" w:hAnsiTheme="majorHAnsi" w:cs="Courier New"/>
-          <w:b/>
-          <w:sz w:val="28"/>
-          <w:szCs w:val="28"/>
-          <w:lang w:val="en-US"/>
-        </w:rPr>
-        <w:t>Reveal(</w:t>
-      </w:r>
-      <w:proofErr w:type="gramEnd"/>
-      <w:r>
-        <w:rPr>
-          <w:rFonts w:asciiTheme="majorHAnsi" w:eastAsia="Times New Roman" w:hAnsiTheme="majorHAnsi" w:cs="Courier New"/>
-          <w:b/>
-          <w:sz w:val="28"/>
-          <w:szCs w:val="28"/>
-          <w:lang w:val="en-US"/>
-        </w:rPr>
-        <w:t>)</w:t>
-      </w:r>
-      <w:r>
-        <w:rPr>
-          <w:rFonts w:asciiTheme="majorHAnsi" w:eastAsia="Times New Roman" w:hAnsiTheme="majorHAnsi" w:cs="Courier New"/>
-          <w:sz w:val="28"/>
-          <w:szCs w:val="28"/>
-          <w:lang w:val="en-US"/>
-        </w:rPr>
-        <w:t xml:space="preserve"> </w:t>
-      </w:r>
-      <w:proofErr w:type="spellStart"/>
-      <w:r>
-        <w:rPr>
-          <w:rFonts w:asciiTheme="majorHAnsi" w:eastAsia="Times New Roman" w:hAnsiTheme="majorHAnsi" w:cs="Courier New"/>
-          <w:b/>
-          <w:sz w:val="28"/>
-          <w:szCs w:val="28"/>
-          <w:lang w:val="en-US"/>
-        </w:rPr>
-        <w:t>rowIsInRange</w:t>
-      </w:r>
-      <w:proofErr w:type="spellEnd"/>
-      <w:r>
-        <w:rPr>
-          <w:rFonts w:asciiTheme="majorHAnsi" w:eastAsia="Times New Roman" w:hAnsiTheme="majorHAnsi" w:cs="Courier New"/>
-          <w:b/>
-          <w:sz w:val="28"/>
-          <w:szCs w:val="28"/>
-          <w:lang w:val="en-US"/>
-        </w:rPr>
-        <w:t xml:space="preserve"> </w:t>
-      </w:r>
-      <w:r>
-        <w:rPr>
-          <w:rFonts w:asciiTheme="majorHAnsi" w:eastAsia="Times New Roman" w:hAnsiTheme="majorHAnsi" w:cs="Courier New"/>
-          <w:sz w:val="28"/>
-          <w:szCs w:val="28"/>
-          <w:lang w:val="en-US"/>
-        </w:rPr>
-        <w:t xml:space="preserve">and </w:t>
-      </w:r>
-      <w:proofErr w:type="spellStart"/>
-      <w:r>
-        <w:rPr>
-          <w:rFonts w:asciiTheme="majorHAnsi" w:eastAsia="Times New Roman" w:hAnsiTheme="majorHAnsi" w:cs="Courier New"/>
-          <w:b/>
-          <w:sz w:val="28"/>
-          <w:szCs w:val="28"/>
-          <w:lang w:val="en-US"/>
-        </w:rPr>
-        <w:t>colIsInRage</w:t>
-      </w:r>
-      <w:proofErr w:type="spellEnd"/>
-      <w:r>
-        <w:rPr>
-          <w:rFonts w:asciiTheme="majorHAnsi" w:eastAsia="Times New Roman" w:hAnsiTheme="majorHAnsi" w:cs="Courier New"/>
-          <w:b/>
-          <w:sz w:val="28"/>
-          <w:szCs w:val="28"/>
-          <w:lang w:val="en-US"/>
-        </w:rPr>
-        <w:t xml:space="preserve"> </w:t>
-      </w:r>
-      <w:r>
-        <w:rPr>
-          <w:rFonts w:asciiTheme="majorHAnsi" w:eastAsia="Times New Roman" w:hAnsiTheme="majorHAnsi" w:cs="Courier New"/>
-          <w:sz w:val="28"/>
-          <w:szCs w:val="28"/>
-          <w:lang w:val="en-US"/>
-        </w:rPr>
-        <w:t>which was causing exceptions when entered number is greater by one then the maximum rows or columns in the field.</w:t>
-      </w:r>
-      <w:bookmarkStart w:id="0" w:name="_GoBack"/>
-      <w:bookmarkEnd w:id="0"/>
+        <w:pStyle w:val="ListParagraph"/>
+        <w:numPr>
+          <w:ilvl w:val="0"/>
+          <w:numId w:val="1"/>
+        </w:numPr>
+        <w:ind w:left="426" w:hanging="426"/>
+        <w:jc w:val="both"/>
+        <w:rPr>
+          <w:rFonts w:asciiTheme="majorHAnsi" w:eastAsia="Times New Roman" w:hAnsiTheme="majorHAnsi" w:cs="Courier New"/>
+          <w:i/>
+          <w:sz w:val="28"/>
+          <w:szCs w:val="28"/>
+          <w:lang w:val="en-US"/>
+        </w:rPr>
+      </w:pPr>
+      <w:r>
+        <w:rPr>
+          <w:rFonts w:asciiTheme="majorHAnsi" w:hAnsiTheme="majorHAnsi" w:cs="Calibri"/>
+          <w:color w:val="000000"/>
+          <w:sz w:val="28"/>
+          <w:szCs w:val="28"/>
+          <w:lang w:val="en-US"/>
+        </w:rPr>
+        <w:t xml:space="preserve">Implemented </w:t>
+      </w:r>
+      <w:r>
+        <w:rPr>
+          <w:rFonts w:asciiTheme="majorHAnsi" w:hAnsiTheme="majorHAnsi" w:cs="Calibri"/>
+          <w:b/>
+          <w:color w:val="000000"/>
+          <w:sz w:val="28"/>
+          <w:szCs w:val="28"/>
+          <w:lang w:val="en-US"/>
+        </w:rPr>
+        <w:t>Memento design pattern</w:t>
+      </w:r>
+      <w:r>
+        <w:rPr>
+          <w:rFonts w:asciiTheme="majorHAnsi" w:hAnsiTheme="majorHAnsi" w:cs="Calibri"/>
+          <w:color w:val="000000"/>
+          <w:sz w:val="28"/>
+          <w:szCs w:val="28"/>
+          <w:lang w:val="en-US"/>
+        </w:rPr>
+        <w:t xml:space="preserve"> for saving and restoring the game field.</w:t>
+      </w:r>
     </w:p>
     <w:p>
       <w:pPr>
-        <w:autoSpaceDE w:val="0"/>
-        <w:autoSpaceDN w:val="0"/>
-        <w:adjustRightInd w:val="0"/>
+        <w:pStyle w:val="ListParagraph"/>
+        <w:numPr>
+          <w:ilvl w:val="0"/>
+          <w:numId w:val="2"/>
+        </w:numPr>
+        <w:ind w:hanging="294"/>
+        <w:jc w:val="both"/>
+        <w:rPr>
+          <w:rFonts w:asciiTheme="majorHAnsi" w:eastAsia="Times New Roman" w:hAnsiTheme="majorHAnsi" w:cs="Courier New"/>
+          <w:i/>
+          <w:sz w:val="28"/>
+          <w:szCs w:val="28"/>
+          <w:lang w:val="en-US"/>
+        </w:rPr>
+      </w:pPr>
+      <w:r>
+        <w:rPr>
+          <w:rFonts w:asciiTheme="majorHAnsi" w:hAnsiTheme="majorHAnsi" w:cs="Calibri"/>
+          <w:color w:val="000000"/>
+          <w:sz w:val="28"/>
+          <w:szCs w:val="28"/>
+          <w:lang w:val="en-US"/>
+        </w:rPr>
+        <w:t xml:space="preserve">Added the following classes: </w:t>
+      </w:r>
+      <w:proofErr w:type="spellStart"/>
+      <w:r>
+        <w:rPr>
+          <w:rFonts w:asciiTheme="majorHAnsi" w:hAnsiTheme="majorHAnsi" w:cs="Calibri"/>
+          <w:b/>
+          <w:color w:val="000000"/>
+          <w:sz w:val="28"/>
+          <w:szCs w:val="28"/>
+          <w:lang w:val="en-US"/>
+        </w:rPr>
+        <w:t>GameFieldMemento</w:t>
+      </w:r>
+      <w:proofErr w:type="spellEnd"/>
+      <w:r>
+        <w:rPr>
+          <w:rFonts w:asciiTheme="majorHAnsi" w:hAnsiTheme="majorHAnsi" w:cs="Calibri"/>
+          <w:color w:val="000000"/>
+          <w:sz w:val="28"/>
+          <w:szCs w:val="28"/>
+          <w:lang w:val="en-US"/>
+        </w:rPr>
+        <w:t xml:space="preserve">, </w:t>
+      </w:r>
+      <w:proofErr w:type="spellStart"/>
+      <w:r>
+        <w:rPr>
+          <w:rFonts w:asciiTheme="majorHAnsi" w:hAnsiTheme="majorHAnsi" w:cs="Calibri"/>
+          <w:b/>
+          <w:color w:val="000000"/>
+          <w:sz w:val="28"/>
+          <w:szCs w:val="28"/>
+          <w:lang w:val="en-US"/>
+        </w:rPr>
+        <w:t>GameFieldSave</w:t>
+      </w:r>
+      <w:proofErr w:type="spellEnd"/>
+      <w:r>
+        <w:rPr>
+          <w:rFonts w:asciiTheme="majorHAnsi" w:hAnsiTheme="majorHAnsi" w:cs="Calibri"/>
+          <w:color w:val="000000"/>
+          <w:sz w:val="28"/>
+          <w:szCs w:val="28"/>
+          <w:lang w:val="en-US"/>
+        </w:rPr>
+        <w:t>.</w:t>
+      </w:r>
+    </w:p>
+    <w:p>
+      <w:pPr>
+        <w:pStyle w:val="ListParagraph"/>
+        <w:numPr>
+          <w:ilvl w:val="0"/>
+          <w:numId w:val="2"/>
+        </w:numPr>
+        <w:ind w:hanging="294"/>
+        <w:jc w:val="both"/>
+        <w:rPr>
+          <w:rFonts w:asciiTheme="majorHAnsi" w:eastAsia="Times New Roman" w:hAnsiTheme="majorHAnsi" w:cs="Courier New"/>
+          <w:i/>
+          <w:sz w:val="28"/>
+          <w:szCs w:val="28"/>
+          <w:lang w:val="en-US"/>
+        </w:rPr>
+      </w:pPr>
+      <w:r>
+        <w:rPr>
+          <w:rFonts w:asciiTheme="majorHAnsi" w:hAnsiTheme="majorHAnsi" w:cs="Calibri"/>
+          <w:color w:val="000000"/>
+          <w:sz w:val="28"/>
+          <w:szCs w:val="28"/>
+          <w:lang w:val="en-US"/>
+        </w:rPr>
+        <w:t xml:space="preserve">Added </w:t>
+      </w:r>
+      <w:proofErr w:type="gramStart"/>
+      <w:r>
+        <w:rPr>
+          <w:rFonts w:asciiTheme="majorHAnsi" w:hAnsiTheme="majorHAnsi" w:cs="Calibri"/>
+          <w:b/>
+          <w:color w:val="000000"/>
+          <w:sz w:val="28"/>
+          <w:szCs w:val="28"/>
+          <w:lang w:val="en-US"/>
+        </w:rPr>
+        <w:t>Save(</w:t>
+      </w:r>
+      <w:proofErr w:type="gramEnd"/>
+      <w:r>
+        <w:rPr>
+          <w:rFonts w:asciiTheme="majorHAnsi" w:hAnsiTheme="majorHAnsi" w:cs="Calibri"/>
+          <w:b/>
+          <w:color w:val="000000"/>
+          <w:sz w:val="28"/>
+          <w:szCs w:val="28"/>
+          <w:lang w:val="en-US"/>
+        </w:rPr>
+        <w:t>)</w:t>
+      </w:r>
+      <w:r>
+        <w:rPr>
+          <w:rFonts w:asciiTheme="majorHAnsi" w:hAnsiTheme="majorHAnsi" w:cs="Calibri"/>
+          <w:color w:val="000000"/>
+          <w:sz w:val="28"/>
+          <w:szCs w:val="28"/>
+          <w:lang w:val="en-US"/>
+        </w:rPr>
+        <w:t xml:space="preserve"> and </w:t>
+      </w:r>
+      <w:r>
+        <w:rPr>
+          <w:rFonts w:asciiTheme="majorHAnsi" w:hAnsiTheme="majorHAnsi" w:cs="Calibri"/>
+          <w:b/>
+          <w:color w:val="000000"/>
+          <w:sz w:val="28"/>
+          <w:szCs w:val="28"/>
+          <w:lang w:val="en-US"/>
+        </w:rPr>
+        <w:t>Restore()</w:t>
+      </w:r>
+      <w:r>
+        <w:rPr>
+          <w:rFonts w:asciiTheme="majorHAnsi" w:hAnsiTheme="majorHAnsi" w:cs="Calibri"/>
+          <w:color w:val="000000"/>
+          <w:sz w:val="28"/>
+          <w:szCs w:val="28"/>
+          <w:lang w:val="en-US"/>
+        </w:rPr>
+        <w:t xml:space="preserve"> methods to the </w:t>
+      </w:r>
+      <w:proofErr w:type="spellStart"/>
+      <w:r>
+        <w:rPr>
+          <w:rFonts w:asciiTheme="majorHAnsi" w:hAnsiTheme="majorHAnsi" w:cs="Calibri"/>
+          <w:b/>
+          <w:color w:val="000000"/>
+          <w:sz w:val="28"/>
+          <w:szCs w:val="28"/>
+          <w:lang w:val="en-US"/>
+        </w:rPr>
+        <w:t>GameField</w:t>
+      </w:r>
+      <w:proofErr w:type="spellEnd"/>
+      <w:r>
+        <w:rPr>
+          <w:rFonts w:asciiTheme="majorHAnsi" w:hAnsiTheme="majorHAnsi" w:cs="Calibri"/>
+          <w:color w:val="000000"/>
+          <w:sz w:val="28"/>
+          <w:szCs w:val="28"/>
+          <w:lang w:val="en-US"/>
+        </w:rPr>
+        <w:t xml:space="preserve"> class</w:t>
+      </w:r>
+      <w:r>
+        <w:rPr>
+          <w:rFonts w:asciiTheme="majorHAnsi" w:hAnsiTheme="majorHAnsi" w:cs="Calibri"/>
+          <w:color w:val="000000"/>
+          <w:sz w:val="28"/>
+          <w:szCs w:val="28"/>
+          <w:lang w:val="en-US"/>
+        </w:rPr>
+        <w:t>.</w:t>
+      </w:r>
+    </w:p>
+    <w:p>
+      <w:pPr>
+        <w:pStyle w:val="ListParagraph"/>
+        <w:numPr>
+          <w:ilvl w:val="0"/>
+          <w:numId w:val="2"/>
+        </w:numPr>
+        <w:ind w:hanging="294"/>
+        <w:jc w:val="both"/>
+        <w:rPr>
+          <w:rFonts w:asciiTheme="majorHAnsi" w:eastAsia="Times New Roman" w:hAnsiTheme="majorHAnsi" w:cs="Courier New"/>
+          <w:i/>
+          <w:sz w:val="28"/>
+          <w:szCs w:val="28"/>
+          <w:lang w:val="en-US"/>
+        </w:rPr>
+      </w:pPr>
+      <w:r>
+        <w:rPr>
+          <w:rFonts w:asciiTheme="majorHAnsi" w:hAnsiTheme="majorHAnsi" w:cs="Calibri"/>
+          <w:color w:val="000000"/>
+          <w:sz w:val="28"/>
+          <w:szCs w:val="28"/>
+          <w:lang w:val="en-US"/>
+        </w:rPr>
+        <w:t xml:space="preserve">Added </w:t>
+      </w:r>
+      <w:proofErr w:type="spellStart"/>
+      <w:proofErr w:type="gramStart"/>
+      <w:r>
+        <w:rPr>
+          <w:rFonts w:asciiTheme="majorHAnsi" w:hAnsiTheme="majorHAnsi" w:cs="Calibri"/>
+          <w:b/>
+          <w:color w:val="000000"/>
+          <w:sz w:val="28"/>
+          <w:szCs w:val="28"/>
+          <w:lang w:val="en-US"/>
+        </w:rPr>
+        <w:t>Save</w:t>
+      </w:r>
+      <w:r>
+        <w:rPr>
+          <w:rFonts w:asciiTheme="majorHAnsi" w:hAnsiTheme="majorHAnsi" w:cs="Calibri"/>
+          <w:b/>
+          <w:color w:val="000000"/>
+          <w:sz w:val="28"/>
+          <w:szCs w:val="28"/>
+          <w:lang w:val="en-US"/>
+        </w:rPr>
+        <w:t>Command</w:t>
+      </w:r>
+      <w:proofErr w:type="spellEnd"/>
+      <w:r>
+        <w:rPr>
+          <w:rFonts w:asciiTheme="majorHAnsi" w:hAnsiTheme="majorHAnsi" w:cs="Calibri"/>
+          <w:b/>
+          <w:color w:val="000000"/>
+          <w:sz w:val="28"/>
+          <w:szCs w:val="28"/>
+          <w:lang w:val="en-US"/>
+        </w:rPr>
+        <w:t>(</w:t>
+      </w:r>
+      <w:proofErr w:type="gramEnd"/>
+      <w:r>
+        <w:rPr>
+          <w:rFonts w:asciiTheme="majorHAnsi" w:hAnsiTheme="majorHAnsi" w:cs="Calibri"/>
+          <w:b/>
+          <w:color w:val="000000"/>
+          <w:sz w:val="28"/>
+          <w:szCs w:val="28"/>
+          <w:lang w:val="en-US"/>
+        </w:rPr>
+        <w:t>)</w:t>
+      </w:r>
+      <w:r>
+        <w:rPr>
+          <w:rFonts w:asciiTheme="majorHAnsi" w:hAnsiTheme="majorHAnsi" w:cs="Calibri"/>
+          <w:color w:val="000000"/>
+          <w:sz w:val="28"/>
+          <w:szCs w:val="28"/>
+          <w:lang w:val="en-US"/>
+        </w:rPr>
+        <w:t xml:space="preserve"> and </w:t>
+      </w:r>
+      <w:proofErr w:type="spellStart"/>
+      <w:r>
+        <w:rPr>
+          <w:rFonts w:asciiTheme="majorHAnsi" w:hAnsiTheme="majorHAnsi" w:cs="Calibri"/>
+          <w:b/>
+          <w:color w:val="000000"/>
+          <w:sz w:val="28"/>
+          <w:szCs w:val="28"/>
+          <w:lang w:val="en-US"/>
+        </w:rPr>
+        <w:t>Restore</w:t>
+      </w:r>
+      <w:r>
+        <w:rPr>
+          <w:rFonts w:asciiTheme="majorHAnsi" w:hAnsiTheme="majorHAnsi" w:cs="Calibri"/>
+          <w:b/>
+          <w:color w:val="000000"/>
+          <w:sz w:val="28"/>
+          <w:szCs w:val="28"/>
+          <w:lang w:val="en-US"/>
+        </w:rPr>
+        <w:t>Command</w:t>
+      </w:r>
+      <w:proofErr w:type="spellEnd"/>
+      <w:r>
+        <w:rPr>
+          <w:rFonts w:asciiTheme="majorHAnsi" w:hAnsiTheme="majorHAnsi" w:cs="Calibri"/>
+          <w:b/>
+          <w:color w:val="000000"/>
+          <w:sz w:val="28"/>
+          <w:szCs w:val="28"/>
+          <w:lang w:val="en-US"/>
+        </w:rPr>
+        <w:t>()</w:t>
+      </w:r>
+      <w:r>
+        <w:rPr>
+          <w:rFonts w:asciiTheme="majorHAnsi" w:hAnsiTheme="majorHAnsi" w:cs="Calibri"/>
+          <w:color w:val="000000"/>
+          <w:sz w:val="28"/>
+          <w:szCs w:val="28"/>
+          <w:lang w:val="en-US"/>
+        </w:rPr>
+        <w:t xml:space="preserve"> methods to the </w:t>
+      </w:r>
+      <w:r>
+        <w:rPr>
+          <w:rFonts w:asciiTheme="majorHAnsi" w:hAnsiTheme="majorHAnsi" w:cs="Calibri"/>
+          <w:b/>
+          <w:color w:val="000000"/>
+          <w:sz w:val="28"/>
+          <w:szCs w:val="28"/>
+          <w:lang w:val="en-US"/>
+        </w:rPr>
+        <w:t>Engine</w:t>
+      </w:r>
+      <w:r>
+        <w:rPr>
+          <w:rFonts w:asciiTheme="majorHAnsi" w:hAnsiTheme="majorHAnsi" w:cs="Calibri"/>
+          <w:color w:val="000000"/>
+          <w:sz w:val="28"/>
+          <w:szCs w:val="28"/>
+          <w:lang w:val="en-US"/>
+        </w:rPr>
+        <w:t>.</w:t>
+      </w:r>
+    </w:p>
+    <w:p>
+      <w:pPr>
+        <w:pStyle w:val="ListParagraph"/>
+        <w:numPr>
+          <w:ilvl w:val="0"/>
+          <w:numId w:val="2"/>
+        </w:numPr>
+        <w:ind w:hanging="294"/>
+        <w:jc w:val="both"/>
+        <w:rPr>
+          <w:rFonts w:asciiTheme="majorHAnsi" w:eastAsia="Times New Roman" w:hAnsiTheme="majorHAnsi" w:cs="Courier New"/>
+          <w:i/>
+          <w:sz w:val="28"/>
+          <w:szCs w:val="28"/>
+          <w:lang w:val="en-US"/>
+        </w:rPr>
+      </w:pPr>
+      <w:r>
+        <w:rPr>
+          <w:rFonts w:asciiTheme="majorHAnsi" w:hAnsiTheme="majorHAnsi" w:cs="Calibri"/>
+          <w:color w:val="000000"/>
+          <w:sz w:val="28"/>
+          <w:szCs w:val="28"/>
+          <w:lang w:val="en-US"/>
+        </w:rPr>
+        <w:t xml:space="preserve">Made </w:t>
+      </w:r>
+      <w:proofErr w:type="spellStart"/>
+      <w:r>
+        <w:rPr>
+          <w:rFonts w:asciiTheme="majorHAnsi" w:hAnsiTheme="majorHAnsi" w:cs="Calibri"/>
+          <w:b/>
+          <w:color w:val="000000"/>
+          <w:sz w:val="28"/>
+          <w:szCs w:val="28"/>
+          <w:lang w:val="en-US"/>
+        </w:rPr>
+        <w:t>gameField</w:t>
+      </w:r>
+      <w:proofErr w:type="spellEnd"/>
+      <w:r>
+        <w:rPr>
+          <w:rFonts w:asciiTheme="majorHAnsi" w:hAnsiTheme="majorHAnsi" w:cs="Calibri"/>
+          <w:color w:val="000000"/>
+          <w:sz w:val="28"/>
+          <w:szCs w:val="28"/>
+          <w:lang w:val="en-US"/>
+        </w:rPr>
+        <w:t xml:space="preserve"> in </w:t>
+      </w:r>
+      <w:r>
+        <w:rPr>
+          <w:rFonts w:asciiTheme="majorHAnsi" w:hAnsiTheme="majorHAnsi" w:cs="Calibri"/>
+          <w:b/>
+          <w:color w:val="000000"/>
+          <w:sz w:val="28"/>
+          <w:szCs w:val="28"/>
+          <w:lang w:val="en-US"/>
+        </w:rPr>
+        <w:t>Engine</w:t>
+      </w:r>
+      <w:r>
+        <w:rPr>
+          <w:rFonts w:asciiTheme="majorHAnsi" w:hAnsiTheme="majorHAnsi" w:cs="Calibri"/>
+          <w:color w:val="000000"/>
+          <w:sz w:val="28"/>
+          <w:szCs w:val="28"/>
+          <w:lang w:val="en-US"/>
+        </w:rPr>
+        <w:t xml:space="preserve"> class non-static.</w:t>
+      </w:r>
+    </w:p>
+    <w:p>
+      <w:pPr>
+        <w:pStyle w:val="ListParagraph"/>
+        <w:numPr>
+          <w:ilvl w:val="0"/>
+          <w:numId w:val="2"/>
+        </w:numPr>
+        <w:spacing w:after="0" w:line="240" w:lineRule="auto"/>
+        <w:ind w:hanging="294"/>
+        <w:jc w:val="both"/>
+        <w:rPr>
+          <w:rFonts w:asciiTheme="majorHAnsi" w:eastAsia="Times New Roman" w:hAnsiTheme="majorHAnsi" w:cs="Courier New"/>
+          <w:sz w:val="28"/>
+          <w:szCs w:val="28"/>
+          <w:lang w:val="en-US"/>
+        </w:rPr>
+      </w:pPr>
+      <w:r>
+        <w:rPr>
+          <w:rFonts w:asciiTheme="majorHAnsi" w:hAnsiTheme="majorHAnsi" w:cs="Calibri"/>
+          <w:color w:val="000000"/>
+          <w:sz w:val="28"/>
+          <w:szCs w:val="28"/>
+          <w:lang w:val="en-US"/>
+        </w:rPr>
+        <w:t xml:space="preserve">Added </w:t>
+      </w:r>
+      <w:r>
+        <w:rPr>
+          <w:rFonts w:asciiTheme="majorHAnsi" w:hAnsiTheme="majorHAnsi" w:cs="Calibri"/>
+          <w:b/>
+          <w:color w:val="000000"/>
+          <w:sz w:val="28"/>
+          <w:szCs w:val="28"/>
+          <w:lang w:val="en-US"/>
+        </w:rPr>
+        <w:t>constructor overload</w:t>
+      </w:r>
+      <w:r>
+        <w:rPr>
+          <w:rFonts w:asciiTheme="majorHAnsi" w:hAnsiTheme="majorHAnsi" w:cs="Calibri"/>
+          <w:color w:val="000000"/>
+          <w:sz w:val="28"/>
+          <w:szCs w:val="28"/>
+          <w:lang w:val="en-US"/>
+        </w:rPr>
+        <w:t xml:space="preserve"> </w:t>
+      </w:r>
+      <w:r>
+        <w:rPr>
+          <w:rFonts w:asciiTheme="majorHAnsi" w:hAnsiTheme="majorHAnsi" w:cs="Calibri"/>
+          <w:color w:val="000000"/>
+          <w:sz w:val="28"/>
+          <w:szCs w:val="28"/>
+          <w:lang w:val="en-US"/>
+        </w:rPr>
+        <w:t xml:space="preserve">for the class </w:t>
+      </w:r>
+      <w:r>
+        <w:rPr>
+          <w:rFonts w:asciiTheme="majorHAnsi" w:hAnsiTheme="majorHAnsi" w:cs="Calibri"/>
+          <w:b/>
+          <w:color w:val="000000"/>
+          <w:sz w:val="28"/>
+          <w:szCs w:val="28"/>
+          <w:lang w:val="en-US"/>
+        </w:rPr>
+        <w:t>Position</w:t>
+      </w:r>
+      <w:r>
+        <w:rPr>
+          <w:rFonts w:asciiTheme="majorHAnsi" w:hAnsiTheme="majorHAnsi" w:cs="Calibri"/>
+          <w:color w:val="000000"/>
+          <w:sz w:val="28"/>
+          <w:szCs w:val="28"/>
+          <w:lang w:val="en-US"/>
+        </w:rPr>
+        <w:t xml:space="preserve"> that takes all the information for it to make deep-copying of the</w:t>
+      </w:r>
+      <w:r>
+        <w:rPr>
+          <w:rFonts w:asciiTheme="majorHAnsi" w:hAnsiTheme="majorHAnsi" w:cs="Calibri"/>
+          <w:color w:val="000000"/>
+          <w:sz w:val="28"/>
+          <w:szCs w:val="28"/>
+          <w:lang w:val="en-US"/>
+        </w:rPr>
+        <w:t xml:space="preserve"> </w:t>
+      </w:r>
+      <w:r>
+        <w:rPr>
+          <w:rFonts w:asciiTheme="majorHAnsi" w:hAnsiTheme="majorHAnsi" w:cs="Calibri"/>
+          <w:b/>
+          <w:color w:val="000000"/>
+          <w:sz w:val="28"/>
+          <w:szCs w:val="28"/>
+          <w:lang w:val="en-US"/>
+        </w:rPr>
+        <w:t>Engine</w:t>
+      </w:r>
+      <w:r>
+        <w:rPr>
+          <w:rFonts w:asciiTheme="majorHAnsi" w:hAnsiTheme="majorHAnsi" w:cs="Calibri"/>
+          <w:color w:val="000000"/>
+          <w:sz w:val="28"/>
+          <w:szCs w:val="28"/>
+          <w:lang w:val="en-US"/>
+        </w:rPr>
+        <w:t xml:space="preserve">’s </w:t>
+      </w:r>
+      <w:proofErr w:type="spellStart"/>
+      <w:r>
+        <w:rPr>
+          <w:rFonts w:asciiTheme="majorHAnsi" w:hAnsiTheme="majorHAnsi" w:cs="Calibri"/>
+          <w:b/>
+          <w:color w:val="000000"/>
+          <w:sz w:val="28"/>
+          <w:szCs w:val="28"/>
+          <w:lang w:val="en-US"/>
+        </w:rPr>
+        <w:t>gameF</w:t>
+      </w:r>
+      <w:r>
+        <w:rPr>
+          <w:rFonts w:asciiTheme="majorHAnsi" w:hAnsiTheme="majorHAnsi" w:cs="Calibri"/>
+          <w:b/>
+          <w:color w:val="000000"/>
+          <w:sz w:val="28"/>
+          <w:szCs w:val="28"/>
+          <w:lang w:val="en-US"/>
+        </w:rPr>
+        <w:t>ield</w:t>
+      </w:r>
+      <w:proofErr w:type="spellEnd"/>
+      <w:r>
+        <w:rPr>
+          <w:rFonts w:asciiTheme="majorHAnsi" w:hAnsiTheme="majorHAnsi" w:cs="Calibri"/>
+          <w:color w:val="000000"/>
+          <w:sz w:val="28"/>
+          <w:szCs w:val="28"/>
+          <w:lang w:val="en-US"/>
+        </w:rPr>
+        <w:t xml:space="preserve"> </w:t>
+      </w:r>
+      <w:r>
+        <w:rPr>
+          <w:rFonts w:asciiTheme="majorHAnsi" w:hAnsiTheme="majorHAnsi" w:cs="Calibri"/>
+          <w:color w:val="000000"/>
+          <w:sz w:val="28"/>
+          <w:szCs w:val="28"/>
+          <w:lang w:val="en-US"/>
+        </w:rPr>
+        <w:t>easier</w:t>
+      </w:r>
+      <w:r>
+        <w:rPr>
+          <w:rFonts w:asciiTheme="majorHAnsi" w:hAnsiTheme="majorHAnsi" w:cs="Calibri"/>
+          <w:color w:val="000000"/>
+          <w:sz w:val="28"/>
+          <w:szCs w:val="28"/>
+          <w:lang w:val="en-US"/>
+        </w:rPr>
+        <w:t xml:space="preserve"> (the properties are </w:t>
+      </w:r>
+      <w:bookmarkStart w:id="0" w:name="_GoBack"/>
+      <w:r>
+        <w:rPr>
+          <w:rFonts w:asciiTheme="majorHAnsi" w:hAnsiTheme="majorHAnsi" w:cs="Calibri"/>
+          <w:color w:val="000000"/>
+          <w:sz w:val="28"/>
+          <w:szCs w:val="28"/>
+          <w:lang w:val="en-US"/>
+        </w:rPr>
+        <w:t xml:space="preserve">currently </w:t>
+      </w:r>
+      <w:bookmarkEnd w:id="0"/>
+      <w:r>
+        <w:rPr>
+          <w:rFonts w:asciiTheme="majorHAnsi" w:hAnsiTheme="majorHAnsi" w:cs="Calibri"/>
+          <w:color w:val="000000"/>
+          <w:sz w:val="28"/>
+          <w:szCs w:val="28"/>
+          <w:lang w:val="en-US"/>
+        </w:rPr>
+        <w:t>read-</w:t>
+      </w:r>
+      <w:r>
+        <w:rPr>
+          <w:rFonts w:asciiTheme="majorHAnsi" w:hAnsiTheme="majorHAnsi" w:cs="Calibri"/>
+          <w:color w:val="000000"/>
+          <w:sz w:val="28"/>
+          <w:szCs w:val="28"/>
+          <w:lang w:val="en-US"/>
+        </w:rPr>
+        <w:t>only</w:t>
+      </w:r>
+      <w:r>
+        <w:rPr>
+          <w:rFonts w:asciiTheme="majorHAnsi" w:hAnsiTheme="majorHAnsi" w:cs="Calibri"/>
+          <w:color w:val="000000"/>
+          <w:sz w:val="28"/>
+          <w:szCs w:val="28"/>
+          <w:lang w:val="en-US"/>
+        </w:rPr>
+        <w:t>).</w:t>
+      </w:r>
+    </w:p>
+    <w:p>
+      <w:pPr>
         <w:spacing w:after="0" w:line="240" w:lineRule="auto"/>
         <w:jc w:val="both"/>
         <w:rPr>
-          <w:rFonts w:asciiTheme="majorHAnsi" w:hAnsiTheme="majorHAnsi" w:cs="Calibri"/>
-          <w:color w:val="000000"/>
-          <w:sz w:val="28"/>
-          <w:szCs w:val="28"/>
+          <w:rFonts w:asciiTheme="majorHAnsi" w:eastAsia="Times New Roman" w:hAnsiTheme="majorHAnsi" w:cs="Courier New"/>
+          <w:sz w:val="28"/>
+          <w:szCs w:val="28"/>
+          <w:lang w:val="en-US"/>
+        </w:rPr>
+      </w:pPr>
+    </w:p>
+    <w:p>
+      <w:pPr>
+        <w:spacing w:after="0" w:line="240" w:lineRule="auto"/>
+        <w:jc w:val="both"/>
+        <w:rPr>
+          <w:rFonts w:asciiTheme="majorHAnsi" w:eastAsia="Times New Roman" w:hAnsiTheme="majorHAnsi" w:cs="Courier New"/>
+          <w:sz w:val="28"/>
+          <w:szCs w:val="28"/>
+          <w:lang w:val="en-US"/>
         </w:rPr>
       </w:pPr>
     </w:p>
@@ -4776,7 +5685,7 @@
 </file>
 
 <file path=word/numbering.xml><?xml version="1.0" encoding="utf-8"?>
-<w:numbering xmlns:wpc="http://schemas.microsoft.com/office/word/2010/wordprocessingCanvas" xmlns:mc="http://schemas.openxmlformats.org/markup-compatibility/2006" xmlns:o="urn:schemas-microsoft-com:office:office" xmlns:r="http://schemas.openxmlformats.org/officeDocument/2006/relationships" xmlns:m="http://schemas.openxmlformats.org/officeDocument/2006/math" xmlns:v="urn:schemas-microsoft-com:vml" xmlns:wp14="http://schemas.microsoft.com/office/word/2010/wordprocessingDrawing" xmlns:wp="http://schemas.openxmlformats.org/drawingml/2006/wordprocessingDrawing" xmlns:w10="urn:schemas-microsoft-com:office:word" xmlns:w="http://schemas.openxmlformats.org/wordprocessingml/2006/main" xmlns:w14="http://schemas.microsoft.com/office/word/2010/wordml" xmlns:wpg="http://schemas.microsoft.com/office/word/2010/wordprocessingGroup" xmlns:wpi="http://schemas.microsoft.com/office/word/2010/wordprocessingInk" xmlns:wne="http://schemas.microsoft.com/office/word/2006/wordml" xmlns:wps="http://schemas.microsoft.com/office/word/2010/wordprocessingShape" mc:Ignorable="w14 wp14">
+<w:numbering xmlns:wpc="http://schemas.microsoft.com/office/word/2010/wordprocessingCanvas" xmlns:mc="http://schemas.openxmlformats.org/markup-compatibility/2006" xmlns:o="urn:schemas-microsoft-com:office:office" xmlns:r="http://schemas.openxmlformats.org/officeDocument/2006/relationships" xmlns:m="http://schemas.openxmlformats.org/officeDocument/2006/math" xmlns:v="urn:schemas-microsoft-com:vml" xmlns:wp14="http://schemas.microsoft.com/office/word/2010/wordprocessingDrawing" xmlns:wp="http://schemas.openxmlformats.org/drawingml/2006/wordprocessingDrawing" xmlns:w10="urn:schemas-microsoft-com:office:word" xmlns:w="http://schemas.openxmlformats.org/wordprocessingml/2006/main" xmlns:w14="http://schemas.microsoft.com/office/word/2010/wordml" xmlns:w15="http://schemas.microsoft.com/office/word/2012/wordml" xmlns:wpg="http://schemas.microsoft.com/office/word/2010/wordprocessingGroup" xmlns:wpi="http://schemas.microsoft.com/office/word/2010/wordprocessingInk" xmlns:wne="http://schemas.microsoft.com/office/word/2006/wordml" xmlns:wps="http://schemas.microsoft.com/office/word/2010/wordprocessingShape" mc:Ignorable="w14 w15 wp14">
   <w:abstractNum w:abstractNumId="0">
     <w:nsid w:val="07126A6F"/>
     <w:multiLevelType w:val="hybridMultilevel"/>
@@ -5006,8 +5915,8 @@
   <w:abstractNum w:abstractNumId="2">
     <w:nsid w:val="5CDB0C16"/>
     <w:multiLevelType w:val="hybridMultilevel"/>
-    <w:tmpl w:val="4934CAB4"/>
-    <w:lvl w:ilvl="0" w:tplc="0402000F">
+    <w:tmpl w:val="F80EC478"/>
+    <w:lvl w:ilvl="0" w:tplc="E64EFE94">
       <w:start w:val="1"/>
       <w:numFmt w:val="decimal"/>
       <w:lvlText w:val="%1."/>
@@ -5017,6 +5926,7 @@
       </w:pPr>
       <w:rPr>
         <w:rFonts w:hint="default"/>
+        <w:i w:val="0"/>
       </w:rPr>
     </w:lvl>
     <w:lvl w:ilvl="1" w:tplc="04020019" w:tentative="1">
@@ -5105,7 +6015,7 @@
 </file>
 
 <file path=word/styles.xml><?xml version="1.0" encoding="utf-8"?>
-<w:styles xmlns:mc="http://schemas.openxmlformats.org/markup-compatibility/2006" xmlns:r="http://schemas.openxmlformats.org/officeDocument/2006/relationships" xmlns:w="http://schemas.openxmlformats.org/wordprocessingml/2006/main" xmlns:w14="http://schemas.microsoft.com/office/word/2010/wordml" mc:Ignorable="w14">
+<w:styles xmlns:mc="http://schemas.openxmlformats.org/markup-compatibility/2006" xmlns:r="http://schemas.openxmlformats.org/officeDocument/2006/relationships" xmlns:w="http://schemas.openxmlformats.org/wordprocessingml/2006/main" xmlns:w14="http://schemas.microsoft.com/office/word/2010/wordml" xmlns:w15="http://schemas.microsoft.com/office/word/2012/wordml" mc:Ignorable="w14 w15">
   <w:docDefaults>
     <w:rPrDefault>
       <w:rPr>
@@ -5121,471 +6031,378 @@
       </w:pPr>
     </w:pPrDefault>
   </w:docDefaults>
-  <w:latentStyles w:defLockedState="0" w:defUIPriority="99" w:defSemiHidden="1" w:defUnhideWhenUsed="1" w:defQFormat="0" w:count="267">
-    <w:lsdException w:name="Normal" w:semiHidden="0" w:uiPriority="0" w:unhideWhenUsed="0" w:qFormat="1"/>
-    <w:lsdException w:name="heading 1" w:semiHidden="0" w:uiPriority="9" w:unhideWhenUsed="0" w:qFormat="1"/>
-    <w:lsdException w:name="heading 2" w:uiPriority="9" w:qFormat="1"/>
-    <w:lsdException w:name="heading 3" w:uiPriority="9" w:qFormat="1"/>
-    <w:lsdException w:name="heading 4" w:uiPriority="9" w:qFormat="1"/>
-    <w:lsdException w:name="heading 5" w:uiPriority="9" w:qFormat="1"/>
-    <w:lsdException w:name="heading 6" w:uiPriority="9" w:qFormat="1"/>
-    <w:lsdException w:name="heading 7" w:uiPriority="9" w:qFormat="1"/>
-    <w:lsdException w:name="heading 8" w:uiPriority="9" w:qFormat="1"/>
-    <w:lsdException w:name="heading 9" w:uiPriority="9" w:qFormat="1"/>
-    <w:lsdException w:name="toc 1" w:uiPriority="39"/>
-    <w:lsdException w:name="toc 2" w:uiPriority="39"/>
-    <w:lsdException w:name="toc 3" w:uiPriority="39"/>
-    <w:lsdException w:name="toc 4" w:uiPriority="39"/>
-    <w:lsdException w:name="toc 5" w:uiPriority="39"/>
-    <w:lsdException w:name="toc 6" w:uiPriority="39"/>
-    <w:lsdException w:name="toc 7" w:uiPriority="39"/>
-    <w:lsdException w:name="toc 8" w:uiPriority="39"/>
-    <w:lsdException w:name="toc 9" w:uiPriority="39"/>
-    <w:lsdException w:name="caption" w:uiPriority="35" w:qFormat="1"/>
-    <w:lsdException w:name="Title" w:semiHidden="0" w:uiPriority="10" w:unhideWhenUsed="0" w:qFormat="1"/>
-    <w:lsdException w:name="Default Paragraph Font" w:uiPriority="1"/>
-    <w:lsdException w:name="Subtitle" w:semiHidden="0" w:uiPriority="11" w:unhideWhenUsed="0" w:qFormat="1"/>
-    <w:lsdException w:name="Strong" w:semiHidden="0" w:uiPriority="22" w:unhideWhenUsed="0" w:qFormat="1"/>
-    <w:lsdException w:name="Emphasis" w:semiHidden="0" w:uiPriority="20" w:unhideWhenUsed="0" w:qFormat="1"/>
-    <w:lsdException w:name="Table Grid" w:semiHidden="0" w:uiPriority="39" w:unhideWhenUsed="0"/>
-    <w:lsdException w:name="Placeholder Text" w:unhideWhenUsed="0"/>
-    <w:lsdException w:name="No Spacing" w:semiHidden="0" w:uiPriority="1" w:unhideWhenUsed="0" w:qFormat="1"/>
-    <w:lsdException w:name="Light Shading" w:semiHidden="0" w:uiPriority="60" w:unhideWhenUsed="0"/>
-    <w:lsdException w:name="Light List" w:semiHidden="0" w:uiPriority="61" w:unhideWhenUsed="0"/>
-    <w:lsdException w:name="Light Grid" w:semiHidden="0" w:uiPriority="62" w:unhideWhenUsed="0"/>
-    <w:lsdException w:name="Medium Shading 1" w:semiHidden="0" w:uiPriority="63" w:unhideWhenUsed="0"/>
-    <w:lsdException w:name="Medium Shading 2" w:semiHidden="0" w:uiPriority="64" w:unhideWhenUsed="0"/>
-    <w:lsdException w:name="Medium List 1" w:semiHidden="0" w:uiPriority="65" w:unhideWhenUsed="0"/>
-    <w:lsdException w:name="Medium List 2" w:semiHidden="0" w:uiPriority="66" w:unhideWhenUsed="0"/>
-    <w:lsdException w:name="Medium Grid 1" w:semiHidden="0" w:uiPriority="67" w:unhideWhenUsed="0"/>
-    <w:lsdException w:name="Medium Grid 2" w:semiHidden="0" w:uiPriority="68" w:unhideWhenUsed="0"/>
-    <w:lsdException w:name="Medium Grid 3" w:semiHidden="0" w:uiPriority="69" w:unhideWhenUsed="0"/>
-    <w:lsdException w:name="Dark List" w:semiHidden="0" w:uiPriority="70" w:unhideWhenUsed="0"/>
-    <w:lsdException w:name="Colorful Shading" w:semiHidden="0" w:uiPriority="71" w:unhideWhenUsed="0"/>
-    <w:lsdException w:name="Colorful List" w:semiHidden="0" w:uiPriority="72" w:unhideWhenUsed="0"/>
-    <w:lsdException w:name="Colorful Grid" w:semiHidden="0" w:uiPriority="73" w:unhideWhenUsed="0"/>
-    <w:lsdException w:name="Light Shading Accent 1" w:semiHidden="0" w:uiPriority="60" w:unhideWhenUsed="0"/>
-    <w:lsdException w:name="Light List Accent 1" w:semiHidden="0" w:uiPriority="61" w:unhideWhenUsed="0"/>
-    <w:lsdException w:name="Light Grid Accent 1" w:semiHidden="0" w:uiPriority="62" w:unhideWhenUsed="0"/>
-    <w:lsdException w:name="Medium Shading 1 Accent 1" w:semiHidden="0" w:uiPriority="63" w:unhideWhenUsed="0"/>
-    <w:lsdException w:name="Medium Shading 2 Accent 1" w:semiHidden="0" w:uiPriority="64" w:unhideWhenUsed="0"/>
-    <w:lsdException w:name="Medium List 1 Accent 1" w:semiHidden="0" w:uiPriority="65" w:unhideWhenUsed="0"/>
-    <w:lsdException w:name="Revision" w:unhideWhenUsed="0"/>
-    <w:lsdException w:name="List Paragraph" w:semiHidden="0" w:uiPriority="34" w:unhideWhenUsed="0" w:qFormat="1"/>
-    <w:lsdException w:name="Quote" w:semiHidden="0" w:uiPriority="29" w:unhideWhenUsed="0" w:qFormat="1"/>
-    <w:lsdException w:name="Intense Quote" w:semiHidden="0" w:uiPriority="30" w:unhideWhenUsed="0" w:qFormat="1"/>
-    <w:lsdException w:name="Medium List 2 Accent 1" w:semiHidden="0" w:uiPriority="66" w:unhideWhenUsed="0"/>
-    <w:lsdException w:name="Medium Grid 1 Accent 1" w:semiHidden="0" w:uiPriority="67" w:unhideWhenUsed="0"/>
-    <w:lsdException w:name="Medium Grid 2 Accent 1" w:semiHidden="0" w:uiPriority="68" w:unhideWhenUsed="0"/>
-    <w:lsdException w:name="Medium Grid 3 Accent 1" w:semiHidden="0" w:uiPriority="69" w:unhideWhenUsed="0"/>
-    <w:lsdException w:name="Dark List Accent 1" w:semiHidden="0" w:uiPriority="70" w:unhideWhenUsed="0"/>
-    <w:lsdException w:name="Colorful Shading Accent 1" w:semiHidden="0" w:uiPriority="71" w:unhideWhenUsed="0"/>
-    <w:lsdException w:name="Colorful List Accent 1" w:semiHidden="0" w:uiPriority="72" w:unhideWhenUsed="0"/>
-    <w:lsdException w:name="Colorful Grid Accent 1" w:semiHidden="0" w:uiPriority="73" w:unhideWhenUsed="0"/>
-    <w:lsdException w:name="Light Shading Accent 2" w:semiHidden="0" w:uiPriority="60" w:unhideWhenUsed="0"/>
-    <w:lsdException w:name="Light List Accent 2" w:semiHidden="0" w:uiPriority="61" w:unhideWhenUsed="0"/>
-    <w:lsdException w:name="Light Grid Accent 2" w:semiHidden="0" w:uiPriority="62" w:unhideWhenUsed="0"/>
-    <w:lsdException w:name="Medium Shading 1 Accent 2" w:semiHidden="0" w:uiPriority="63" w:unhideWhenUsed="0"/>
-    <w:lsdException w:name="Medium Shading 2 Accent 2" w:semiHidden="0" w:uiPriority="64" w:unhideWhenUsed="0"/>
-    <w:lsdException w:name="Medium List 1 Accent 2" w:semiHidden="0" w:uiPriority="65" w:unhideWhenUsed="0"/>
-    <w:lsdException w:name="Medium List 2 Accent 2" w:semiHidden="0" w:uiPriority="66" w:unhideWhenUsed="0"/>
-    <w:lsdException w:name="Medium Grid 1 Accent 2" w:semiHidden="0" w:uiPriority="67" w:unhideWhenUsed="0"/>
-    <w:lsdException w:name="Medium Grid 2 Accent 2" w:semiHidden="0" w:uiPriority="68" w:unhideWhenUsed="0"/>
-    <w:lsdException w:name="Medium Grid 3 Accent 2" w:semiHidden="0" w:uiPriority="69" w:unhideWhenUsed="0"/>
-    <w:lsdException w:name="Dark List Accent 2" w:semiHidden="0" w:uiPriority="70" w:unhideWhenUsed="0"/>
-    <w:lsdException w:name="Colorful Shading Accent 2" w:semiHidden="0" w:uiPriority="71" w:unhideWhenUsed="0"/>
-    <w:lsdException w:name="Colorful List Accent 2" w:semiHidden="0" w:uiPriority="72" w:unhideWhenUsed="0"/>
-    <w:lsdException w:name="Colorful Grid Accent 2" w:semiHidden="0" w:uiPriority="73" w:unhideWhenUsed="0"/>
-    <w:lsdException w:name="Light Shading Accent 3" w:semiHidden="0" w:uiPriority="60" w:unhideWhenUsed="0"/>
-    <w:lsdException w:name="Light List Accent 3" w:semiHidden="0" w:uiPriority="61" w:unhideWhenUsed="0"/>
-    <w:lsdException w:name="Light Grid Accent 3" w:semiHidden="0" w:uiPriority="62" w:unhideWhenUsed="0"/>
-    <w:lsdException w:name="Medium Shading 1 Accent 3" w:semiHidden="0" w:uiPriority="63" w:unhideWhenUsed="0"/>
-    <w:lsdException w:name="Medium Shading 2 Accent 3" w:semiHidden="0" w:uiPriority="64" w:unhideWhenUsed="0"/>
-    <w:lsdException w:name="Medium List 1 Accent 3" w:semiHidden="0" w:uiPriority="65" w:unhideWhenUsed="0"/>
-    <w:lsdException w:name="Medium List 2 Accent 3" w:semiHidden="0" w:uiPriority="66" w:unhideWhenUsed="0"/>
-    <w:lsdException w:name="Medium Grid 1 Accent 3" w:semiHidden="0" w:uiPriority="67" w:unhideWhenUsed="0"/>
-    <w:lsdException w:name="Medium Grid 2 Accent 3" w:semiHidden="0" w:uiPriority="68" w:unhideWhenUsed="0"/>
-    <w:lsdException w:name="Medium Grid 3 Accent 3" w:semiHidden="0" w:uiPriority="69" w:unhideWhenUsed="0"/>
-    <w:lsdException w:name="Dark List Accent 3" w:semiHidden="0" w:uiPriority="70" w:unhideWhenUsed="0"/>
-    <w:lsdException w:name="Colorful Shading Accent 3" w:semiHidden="0" w:uiPriority="71" w:unhideWhenUsed="0"/>
-    <w:lsdException w:name="Colorful List Accent 3" w:semiHidden="0" w:uiPriority="72" w:unhideWhenUsed="0"/>
-    <w:lsdException w:name="Colorful Grid Accent 3" w:semiHidden="0" w:uiPriority="73" w:unhideWhenUsed="0"/>
-    <w:lsdException w:name="Light Shading Accent 4" w:semiHidden="0" w:uiPriority="60" w:unhideWhenUsed="0"/>
-    <w:lsdException w:name="Light List Accent 4" w:semiHidden="0" w:uiPriority="61" w:unhideWhenUsed="0"/>
-    <w:lsdException w:name="Light Grid Accent 4" w:semiHidden="0" w:uiPriority="62" w:unhideWhenUsed="0"/>
-    <w:lsdException w:name="Medium Shading 1 Accent 4" w:semiHidden="0" w:uiPriority="63" w:unhideWhenUsed="0"/>
-    <w:lsdException w:name="Medium Shading 2 Accent 4" w:semiHidden="0" w:uiPriority="64" w:unhideWhenUsed="0"/>
-    <w:lsdException w:name="Medium List 1 Accent 4" w:semiHidden="0" w:uiPriority="65" w:unhideWhenUsed="0"/>
-    <w:lsdException w:name="Medium List 2 Accent 4" w:semiHidden="0" w:uiPriority="66" w:unhideWhenUsed="0"/>
-    <w:lsdException w:name="Medium Grid 1 Accent 4" w:semiHidden="0" w:uiPriority="67" w:unhideWhenUsed="0"/>
-    <w:lsdException w:name="Medium Grid 2 Accent 4" w:semiHidden="0" w:uiPriority="68" w:unhideWhenUsed="0"/>
-    <w:lsdException w:name="Medium Grid 3 Accent 4" w:semiHidden="0" w:uiPriority="69" w:unhideWhenUsed="0"/>
-    <w:lsdException w:name="Dark List Accent 4" w:semiHidden="0" w:uiPriority="70" w:unhideWhenUsed="0"/>
-    <w:lsdException w:name="Colorful Shading Accent 4" w:semiHidden="0" w:uiPriority="71" w:unhideWhenUsed="0"/>
-    <w:lsdException w:name="Colorful List Accent 4" w:semiHidden="0" w:uiPriority="72" w:unhideWhenUsed="0"/>
-    <w:lsdException w:name="Colorful Grid Accent 4" w:semiHidden="0" w:uiPriority="73" w:unhideWhenUsed="0"/>
-    <w:lsdException w:name="Light Shading Accent 5" w:semiHidden="0" w:uiPriority="60" w:unhideWhenUsed="0"/>
-    <w:lsdException w:name="Light List Accent 5" w:semiHidden="0" w:uiPriority="61" w:unhideWhenUsed="0"/>
-    <w:lsdException w:name="Light Grid Accent 5" w:semiHidden="0" w:uiPriority="62" w:unhideWhenUsed="0"/>
-    <w:lsdException w:name="Medium Shading 1 Accent 5" w:semiHidden="0" w:uiPriority="63" w:unhideWhenUsed="0"/>
-    <w:lsdException w:name="Medium Shading 2 Accent 5" w:semiHidden="0" w:uiPriority="64" w:unhideWhenUsed="0"/>
-    <w:lsdException w:name="Medium List 1 Accent 5" w:semiHidden="0" w:uiPriority="65" w:unhideWhenUsed="0"/>
-    <w:lsdException w:name="Medium List 2 Accent 5" w:semiHidden="0" w:uiPriority="66" w:unhideWhenUsed="0"/>
-    <w:lsdException w:name="Medium Grid 1 Accent 5" w:semiHidden="0" w:uiPriority="67" w:unhideWhenUsed="0"/>
-    <w:lsdException w:name="Medium Grid 2 Accent 5" w:semiHidden="0" w:uiPriority="68" w:unhideWhenUsed="0"/>
-    <w:lsdException w:name="Medium Grid 3 Accent 5" w:semiHidden="0" w:uiPriority="69" w:unhideWhenUsed="0"/>
-    <w:lsdException w:name="Dark List Accent 5" w:semiHidden="0" w:uiPriority="70" w:unhideWhenUsed="0"/>
-    <w:lsdException w:name="Colorful Shading Accent 5" w:semiHidden="0" w:uiPriority="71" w:unhideWhenUsed="0"/>
-    <w:lsdException w:name="Colorful List Accent 5" w:semiHidden="0" w:uiPriority="72" w:unhideWhenUsed="0"/>
-    <w:lsdException w:name="Colorful Grid Accent 5" w:semiHidden="0" w:uiPriority="73" w:unhideWhenUsed="0"/>
-    <w:lsdException w:name="Light Shading Accent 6" w:semiHidden="0" w:uiPriority="60" w:unhideWhenUsed="0"/>
-    <w:lsdException w:name="Light List Accent 6" w:semiHidden="0" w:uiPriority="61" w:unhideWhenUsed="0"/>
-    <w:lsdException w:name="Light Grid Accent 6" w:semiHidden="0" w:uiPriority="62" w:unhideWhenUsed="0"/>
-    <w:lsdException w:name="Medium Shading 1 Accent 6" w:semiHidden="0" w:uiPriority="63" w:unhideWhenUsed="0"/>
-    <w:lsdException w:name="Medium Shading 2 Accent 6" w:semiHidden="0" w:uiPriority="64" w:unhideWhenUsed="0"/>
-    <w:lsdException w:name="Medium List 1 Accent 6" w:semiHidden="0" w:uiPriority="65" w:unhideWhenUsed="0"/>
-    <w:lsdException w:name="Medium List 2 Accent 6" w:semiHidden="0" w:uiPriority="66" w:unhideWhenUsed="0"/>
-    <w:lsdException w:name="Medium Grid 1 Accent 6" w:semiHidden="0" w:uiPriority="67" w:unhideWhenUsed="0"/>
-    <w:lsdException w:name="Medium Grid 2 Accent 6" w:semiHidden="0" w:uiPriority="68" w:unhideWhenUsed="0"/>
-    <w:lsdException w:name="Medium Grid 3 Accent 6" w:semiHidden="0" w:uiPriority="69" w:unhideWhenUsed="0"/>
-    <w:lsdException w:name="Dark List Accent 6" w:semiHidden="0" w:uiPriority="70" w:unhideWhenUsed="0"/>
-    <w:lsdException w:name="Colorful Shading Accent 6" w:semiHidden="0" w:uiPriority="71" w:unhideWhenUsed="0"/>
-    <w:lsdException w:name="Colorful List Accent 6" w:semiHidden="0" w:uiPriority="72" w:unhideWhenUsed="0"/>
-    <w:lsdException w:name="Colorful Grid Accent 6" w:semiHidden="0" w:uiPriority="73" w:unhideWhenUsed="0"/>
-    <w:lsdException w:name="Subtle Emphasis" w:semiHidden="0" w:uiPriority="19" w:unhideWhenUsed="0" w:qFormat="1"/>
-    <w:lsdException w:name="Intense Emphasis" w:semiHidden="0" w:uiPriority="21" w:unhideWhenUsed="0" w:qFormat="1"/>
-    <w:lsdException w:name="Subtle Reference" w:semiHidden="0" w:uiPriority="31" w:unhideWhenUsed="0" w:qFormat="1"/>
-    <w:lsdException w:name="Intense Reference" w:semiHidden="0" w:uiPriority="32" w:unhideWhenUsed="0" w:qFormat="1"/>
-    <w:lsdException w:name="Book Title" w:semiHidden="0" w:uiPriority="33" w:unhideWhenUsed="0" w:qFormat="1"/>
-    <w:lsdException w:name="Bibliography" w:uiPriority="37"/>
-    <w:lsdException w:name="TOC Heading" w:uiPriority="39" w:qFormat="1"/>
-  </w:latentStyles>
-  <w:style w:type="paragraph" w:default="1" w:styleId="Normal">
-    <w:name w:val="Normal"/>
-    <w:qFormat/>
-  </w:style>
-  <w:style w:type="paragraph" w:styleId="Heading1">
-    <w:name w:val="heading 1"/>
-    <w:basedOn w:val="Normal"/>
-    <w:next w:val="Normal"/>
-    <w:link w:val="Heading1Char"/>
-    <w:uiPriority w:val="9"/>
-    <w:qFormat/>
-    <w:rsid w:val="002C4CEE"/>
-    <w:pPr>
-      <w:keepNext/>
-      <w:keepLines/>
-      <w:spacing w:before="240" w:after="0"/>
-      <w:outlineLvl w:val="0"/>
-    </w:pPr>
-    <w:rPr>
-      <w:rFonts w:asciiTheme="majorHAnsi" w:eastAsiaTheme="majorEastAsia" w:hAnsiTheme="majorHAnsi" w:cstheme="majorBidi"/>
-      <w:color w:val="2E74B5" w:themeColor="accent1" w:themeShade="BF"/>
-      <w:sz w:val="32"/>
-      <w:szCs w:val="32"/>
-    </w:rPr>
-  </w:style>
-  <w:style w:type="character" w:default="1" w:styleId="DefaultParagraphFont">
-    <w:name w:val="Default Paragraph Font"/>
-    <w:uiPriority w:val="1"/>
-    <w:semiHidden/>
-    <w:unhideWhenUsed/>
-  </w:style>
-  <w:style w:type="table" w:default="1" w:styleId="TableNormal">
-    <w:name w:val="Normal Table"/>
-    <w:uiPriority w:val="99"/>
-    <w:semiHidden/>
-    <w:unhideWhenUsed/>
-    <w:tblPr>
-      <w:tblInd w:w="0" w:type="dxa"/>
-      <w:tblCellMar>
-        <w:top w:w="0" w:type="dxa"/>
-        <w:left w:w="108" w:type="dxa"/>
-        <w:bottom w:w="0" w:type="dxa"/>
-        <w:right w:w="108" w:type="dxa"/>
-      </w:tblCellMar>
-    </w:tblPr>
-  </w:style>
-  <w:style w:type="numbering" w:default="1" w:styleId="NoList">
-    <w:name w:val="No List"/>
-    <w:uiPriority w:val="99"/>
-    <w:semiHidden/>
-    <w:unhideWhenUsed/>
-  </w:style>
-  <w:style w:type="paragraph" w:customStyle="1" w:styleId="Default">
-    <w:name w:val="Default"/>
-    <w:rsid w:val="002C4CEE"/>
-    <w:pPr>
-      <w:autoSpaceDE w:val="0"/>
-      <w:autoSpaceDN w:val="0"/>
-      <w:adjustRightInd w:val="0"/>
-      <w:spacing w:after="0" w:line="240" w:lineRule="auto"/>
-    </w:pPr>
-    <w:rPr>
-      <w:rFonts w:ascii="Symbol" w:hAnsi="Symbol" w:cs="Symbol"/>
-      <w:color w:val="000000"/>
-      <w:sz w:val="24"/>
-      <w:szCs w:val="24"/>
-    </w:rPr>
-  </w:style>
-  <w:style w:type="character" w:customStyle="1" w:styleId="Heading1Char">
-    <w:name w:val="Heading 1 Char"/>
-    <w:basedOn w:val="DefaultParagraphFont"/>
-    <w:link w:val="Heading1"/>
-    <w:uiPriority w:val="9"/>
-    <w:rsid w:val="002C4CEE"/>
-    <w:rPr>
-      <w:rFonts w:asciiTheme="majorHAnsi" w:eastAsiaTheme="majorEastAsia" w:hAnsiTheme="majorHAnsi" w:cstheme="majorBidi"/>
-      <w:color w:val="2E74B5" w:themeColor="accent1" w:themeShade="BF"/>
-      <w:sz w:val="32"/>
-      <w:szCs w:val="32"/>
-    </w:rPr>
-  </w:style>
-  <w:style w:type="paragraph" w:styleId="ListParagraph">
-    <w:name w:val="List Paragraph"/>
-    <w:basedOn w:val="Normal"/>
-    <w:uiPriority w:val="34"/>
-    <w:qFormat/>
-    <w:rsid w:val="002C4CEE"/>
-    <w:pPr>
-      <w:ind w:left="720"/>
-      <w:contextualSpacing/>
-    </w:pPr>
-  </w:style>
-  <w:style w:type="table" w:styleId="TableGrid">
-    <w:name w:val="Table Grid"/>
-    <w:basedOn w:val="TableNormal"/>
-    <w:uiPriority w:val="39"/>
-    <w:rsid w:val="002C4CEE"/>
-    <w:pPr>
-      <w:spacing w:after="0" w:line="240" w:lineRule="auto"/>
-    </w:pPr>
-    <w:tblPr>
-      <w:tblInd w:w="0" w:type="dxa"/>
-      <w:tblBorders>
-        <w:top w:val="single" w:sz="4" w:space="0" w:color="auto"/>
-        <w:left w:val="single" w:sz="4" w:space="0" w:color="auto"/>
-        <w:bottom w:val="single" w:sz="4" w:space="0" w:color="auto"/>
-        <w:right w:val="single" w:sz="4" w:space="0" w:color="auto"/>
-        <w:insideH w:val="single" w:sz="4" w:space="0" w:color="auto"/>
-        <w:insideV w:val="single" w:sz="4" w:space="0" w:color="auto"/>
-      </w:tblBorders>
-      <w:tblCellMar>
-        <w:top w:w="0" w:type="dxa"/>
-        <w:left w:w="108" w:type="dxa"/>
-        <w:bottom w:w="0" w:type="dxa"/>
-        <w:right w:w="108" w:type="dxa"/>
-      </w:tblCellMar>
-    </w:tblPr>
-  </w:style>
-  <w:style w:type="paragraph" w:styleId="HTMLPreformatted">
-    <w:name w:val="HTML Preformatted"/>
-    <w:basedOn w:val="Normal"/>
-    <w:link w:val="HTMLPreformattedChar"/>
-    <w:uiPriority w:val="99"/>
-    <w:semiHidden/>
-    <w:unhideWhenUsed/>
-    <w:rsid w:val="00E8585E"/>
-    <w:pPr>
-      <w:tabs>
-        <w:tab w:val="left" w:pos="916"/>
-        <w:tab w:val="left" w:pos="1832"/>
-        <w:tab w:val="left" w:pos="2748"/>
-        <w:tab w:val="left" w:pos="3664"/>
-        <w:tab w:val="left" w:pos="4580"/>
-        <w:tab w:val="left" w:pos="5496"/>
-        <w:tab w:val="left" w:pos="6412"/>
-        <w:tab w:val="left" w:pos="7328"/>
-        <w:tab w:val="left" w:pos="8244"/>
-        <w:tab w:val="left" w:pos="9160"/>
-        <w:tab w:val="left" w:pos="10076"/>
-        <w:tab w:val="left" w:pos="10992"/>
-        <w:tab w:val="left" w:pos="11908"/>
-        <w:tab w:val="left" w:pos="12824"/>
-        <w:tab w:val="left" w:pos="13740"/>
-        <w:tab w:val="left" w:pos="14656"/>
-      </w:tabs>
-      <w:spacing w:after="0" w:line="240" w:lineRule="auto"/>
-    </w:pPr>
-    <w:rPr>
-      <w:rFonts w:ascii="Courier New" w:eastAsia="Times New Roman" w:hAnsi="Courier New" w:cs="Courier New"/>
-      <w:sz w:val="20"/>
-      <w:szCs w:val="20"/>
-      <w:lang w:val="en-US"/>
-    </w:rPr>
-  </w:style>
-  <w:style w:type="character" w:customStyle="1" w:styleId="HTMLPreformattedChar">
-    <w:name w:val="HTML Preformatted Char"/>
-    <w:basedOn w:val="DefaultParagraphFont"/>
-    <w:link w:val="HTMLPreformatted"/>
-    <w:uiPriority w:val="99"/>
-    <w:semiHidden/>
-    <w:rsid w:val="00E8585E"/>
-    <w:rPr>
-      <w:rFonts w:ascii="Courier New" w:eastAsia="Times New Roman" w:hAnsi="Courier New" w:cs="Courier New"/>
-      <w:sz w:val="20"/>
-      <w:szCs w:val="20"/>
-      <w:lang w:val="en-US"/>
-    </w:rPr>
-  </w:style>
-</w:styles>
-</file>
-
-<file path=word/stylesWithEffects.xml><?xml version="1.0" encoding="utf-8"?>
-<w:styles xmlns:wpc="http://schemas.microsoft.com/office/word/2010/wordprocessingCanvas" xmlns:mc="http://schemas.openxmlformats.org/markup-compatibility/2006" xmlns:o="urn:schemas-microsoft-com:office:office" xmlns:r="http://schemas.openxmlformats.org/officeDocument/2006/relationships" xmlns:m="http://schemas.openxmlformats.org/officeDocument/2006/math" xmlns:v="urn:schemas-microsoft-com:vml" xmlns:wp14="http://schemas.microsoft.com/office/word/2010/wordprocessingDrawing" xmlns:wp="http://schemas.openxmlformats.org/drawingml/2006/wordprocessingDrawing" xmlns:w10="urn:schemas-microsoft-com:office:word" xmlns:w="http://schemas.openxmlformats.org/wordprocessingml/2006/main" xmlns:w14="http://schemas.microsoft.com/office/word/2010/wordml" xmlns:wpg="http://schemas.microsoft.com/office/word/2010/wordprocessingGroup" xmlns:wpi="http://schemas.microsoft.com/office/word/2010/wordprocessingInk" xmlns:wne="http://schemas.microsoft.com/office/word/2006/wordml" xmlns:wps="http://schemas.microsoft.com/office/word/2010/wordprocessingShape" mc:Ignorable="w14 wp14">
-  <w:docDefaults>
-    <w:rPrDefault>
-      <w:rPr>
-        <w:rFonts w:asciiTheme="minorHAnsi" w:eastAsiaTheme="minorHAnsi" w:hAnsiTheme="minorHAnsi" w:cstheme="minorBidi"/>
-        <w:sz w:val="22"/>
-        <w:szCs w:val="22"/>
-        <w:lang w:val="bg-BG" w:eastAsia="en-US" w:bidi="ar-SA"/>
-      </w:rPr>
-    </w:rPrDefault>
-    <w:pPrDefault>
-      <w:pPr>
-        <w:spacing w:after="160" w:line="259" w:lineRule="auto"/>
-      </w:pPr>
-    </w:pPrDefault>
-  </w:docDefaults>
-  <w:latentStyles w:defLockedState="0" w:defUIPriority="99" w:defSemiHidden="1" w:defUnhideWhenUsed="1" w:defQFormat="0" w:count="267">
-    <w:lsdException w:name="Normal" w:semiHidden="0" w:uiPriority="0" w:unhideWhenUsed="0" w:qFormat="1"/>
-    <w:lsdException w:name="heading 1" w:semiHidden="0" w:uiPriority="9" w:unhideWhenUsed="0" w:qFormat="1"/>
-    <w:lsdException w:name="heading 2" w:uiPriority="9" w:qFormat="1"/>
-    <w:lsdException w:name="heading 3" w:uiPriority="9" w:qFormat="1"/>
-    <w:lsdException w:name="heading 4" w:uiPriority="9" w:qFormat="1"/>
-    <w:lsdException w:name="heading 5" w:uiPriority="9" w:qFormat="1"/>
-    <w:lsdException w:name="heading 6" w:uiPriority="9" w:qFormat="1"/>
-    <w:lsdException w:name="heading 7" w:uiPriority="9" w:qFormat="1"/>
-    <w:lsdException w:name="heading 8" w:uiPriority="9" w:qFormat="1"/>
-    <w:lsdException w:name="heading 9" w:uiPriority="9" w:qFormat="1"/>
-    <w:lsdException w:name="toc 1" w:uiPriority="39"/>
-    <w:lsdException w:name="toc 2" w:uiPriority="39"/>
-    <w:lsdException w:name="toc 3" w:uiPriority="39"/>
-    <w:lsdException w:name="toc 4" w:uiPriority="39"/>
-    <w:lsdException w:name="toc 5" w:uiPriority="39"/>
-    <w:lsdException w:name="toc 6" w:uiPriority="39"/>
-    <w:lsdException w:name="toc 7" w:uiPriority="39"/>
-    <w:lsdException w:name="toc 8" w:uiPriority="39"/>
-    <w:lsdException w:name="toc 9" w:uiPriority="39"/>
-    <w:lsdException w:name="caption" w:uiPriority="35" w:qFormat="1"/>
-    <w:lsdException w:name="Title" w:semiHidden="0" w:uiPriority="10" w:unhideWhenUsed="0" w:qFormat="1"/>
-    <w:lsdException w:name="Default Paragraph Font" w:uiPriority="1"/>
-    <w:lsdException w:name="Subtitle" w:semiHidden="0" w:uiPriority="11" w:unhideWhenUsed="0" w:qFormat="1"/>
-    <w:lsdException w:name="Strong" w:semiHidden="0" w:uiPriority="22" w:unhideWhenUsed="0" w:qFormat="1"/>
-    <w:lsdException w:name="Emphasis" w:semiHidden="0" w:uiPriority="20" w:unhideWhenUsed="0" w:qFormat="1"/>
-    <w:lsdException w:name="Table Grid" w:semiHidden="0" w:uiPriority="39" w:unhideWhenUsed="0"/>
-    <w:lsdException w:name="Placeholder Text" w:unhideWhenUsed="0"/>
-    <w:lsdException w:name="No Spacing" w:semiHidden="0" w:uiPriority="1" w:unhideWhenUsed="0" w:qFormat="1"/>
-    <w:lsdException w:name="Light Shading" w:semiHidden="0" w:uiPriority="60" w:unhideWhenUsed="0"/>
-    <w:lsdException w:name="Light List" w:semiHidden="0" w:uiPriority="61" w:unhideWhenUsed="0"/>
-    <w:lsdException w:name="Light Grid" w:semiHidden="0" w:uiPriority="62" w:unhideWhenUsed="0"/>
-    <w:lsdException w:name="Medium Shading 1" w:semiHidden="0" w:uiPriority="63" w:unhideWhenUsed="0"/>
-    <w:lsdException w:name="Medium Shading 2" w:semiHidden="0" w:uiPriority="64" w:unhideWhenUsed="0"/>
-    <w:lsdException w:name="Medium List 1" w:semiHidden="0" w:uiPriority="65" w:unhideWhenUsed="0"/>
-    <w:lsdException w:name="Medium List 2" w:semiHidden="0" w:uiPriority="66" w:unhideWhenUsed="0"/>
-    <w:lsdException w:name="Medium Grid 1" w:semiHidden="0" w:uiPriority="67" w:unhideWhenUsed="0"/>
-    <w:lsdException w:name="Medium Grid 2" w:semiHidden="0" w:uiPriority="68" w:unhideWhenUsed="0"/>
-    <w:lsdException w:name="Medium Grid 3" w:semiHidden="0" w:uiPriority="69" w:unhideWhenUsed="0"/>
-    <w:lsdException w:name="Dark List" w:semiHidden="0" w:uiPriority="70" w:unhideWhenUsed="0"/>
-    <w:lsdException w:name="Colorful Shading" w:semiHidden="0" w:uiPriority="71" w:unhideWhenUsed="0"/>
-    <w:lsdException w:name="Colorful List" w:semiHidden="0" w:uiPriority="72" w:unhideWhenUsed="0"/>
-    <w:lsdException w:name="Colorful Grid" w:semiHidden="0" w:uiPriority="73" w:unhideWhenUsed="0"/>
-    <w:lsdException w:name="Light Shading Accent 1" w:semiHidden="0" w:uiPriority="60" w:unhideWhenUsed="0"/>
-    <w:lsdException w:name="Light List Accent 1" w:semiHidden="0" w:uiPriority="61" w:unhideWhenUsed="0"/>
-    <w:lsdException w:name="Light Grid Accent 1" w:semiHidden="0" w:uiPriority="62" w:unhideWhenUsed="0"/>
-    <w:lsdException w:name="Medium Shading 1 Accent 1" w:semiHidden="0" w:uiPriority="63" w:unhideWhenUsed="0"/>
-    <w:lsdException w:name="Medium Shading 2 Accent 1" w:semiHidden="0" w:uiPriority="64" w:unhideWhenUsed="0"/>
-    <w:lsdException w:name="Medium List 1 Accent 1" w:semiHidden="0" w:uiPriority="65" w:unhideWhenUsed="0"/>
-    <w:lsdException w:name="Revision" w:unhideWhenUsed="0"/>
-    <w:lsdException w:name="List Paragraph" w:semiHidden="0" w:uiPriority="34" w:unhideWhenUsed="0" w:qFormat="1"/>
-    <w:lsdException w:name="Quote" w:semiHidden="0" w:uiPriority="29" w:unhideWhenUsed="0" w:qFormat="1"/>
-    <w:lsdException w:name="Intense Quote" w:semiHidden="0" w:uiPriority="30" w:unhideWhenUsed="0" w:qFormat="1"/>
-    <w:lsdException w:name="Medium List 2 Accent 1" w:semiHidden="0" w:uiPriority="66" w:unhideWhenUsed="0"/>
-    <w:lsdException w:name="Medium Grid 1 Accent 1" w:semiHidden="0" w:uiPriority="67" w:unhideWhenUsed="0"/>
-    <w:lsdException w:name="Medium Grid 2 Accent 1" w:semiHidden="0" w:uiPriority="68" w:unhideWhenUsed="0"/>
-    <w:lsdException w:name="Medium Grid 3 Accent 1" w:semiHidden="0" w:uiPriority="69" w:unhideWhenUsed="0"/>
-    <w:lsdException w:name="Dark List Accent 1" w:semiHidden="0" w:uiPriority="70" w:unhideWhenUsed="0"/>
-    <w:lsdException w:name="Colorful Shading Accent 1" w:semiHidden="0" w:uiPriority="71" w:unhideWhenUsed="0"/>
-    <w:lsdException w:name="Colorful List Accent 1" w:semiHidden="0" w:uiPriority="72" w:unhideWhenUsed="0"/>
-    <w:lsdException w:name="Colorful Grid Accent 1" w:semiHidden="0" w:uiPriority="73" w:unhideWhenUsed="0"/>
-    <w:lsdException w:name="Light Shading Accent 2" w:semiHidden="0" w:uiPriority="60" w:unhideWhenUsed="0"/>
-    <w:lsdException w:name="Light List Accent 2" w:semiHidden="0" w:uiPriority="61" w:unhideWhenUsed="0"/>
-    <w:lsdException w:name="Light Grid Accent 2" w:semiHidden="0" w:uiPriority="62" w:unhideWhenUsed="0"/>
-    <w:lsdException w:name="Medium Shading 1 Accent 2" w:semiHidden="0" w:uiPriority="63" w:unhideWhenUsed="0"/>
-    <w:lsdException w:name="Medium Shading 2 Accent 2" w:semiHidden="0" w:uiPriority="64" w:unhideWhenUsed="0"/>
-    <w:lsdException w:name="Medium List 1 Accent 2" w:semiHidden="0" w:uiPriority="65" w:unhideWhenUsed="0"/>
-    <w:lsdException w:name="Medium List 2 Accent 2" w:semiHidden="0" w:uiPriority="66" w:unhideWhenUsed="0"/>
-    <w:lsdException w:name="Medium Grid 1 Accent 2" w:semiHidden="0" w:uiPriority="67" w:unhideWhenUsed="0"/>
-    <w:lsdException w:name="Medium Grid 2 Accent 2" w:semiHidden="0" w:uiPriority="68" w:unhideWhenUsed="0"/>
-    <w:lsdException w:name="Medium Grid 3 Accent 2" w:semiHidden="0" w:uiPriority="69" w:unhideWhenUsed="0"/>
-    <w:lsdException w:name="Dark List Accent 2" w:semiHidden="0" w:uiPriority="70" w:unhideWhenUsed="0"/>
-    <w:lsdException w:name="Colorful Shading Accent 2" w:semiHidden="0" w:uiPriority="71" w:unhideWhenUsed="0"/>
-    <w:lsdException w:name="Colorful List Accent 2" w:semiHidden="0" w:uiPriority="72" w:unhideWhenUsed="0"/>
-    <w:lsdException w:name="Colorful Grid Accent 2" w:semiHidden="0" w:uiPriority="73" w:unhideWhenUsed="0"/>
-    <w:lsdException w:name="Light Shading Accent 3" w:semiHidden="0" w:uiPriority="60" w:unhideWhenUsed="0"/>
-    <w:lsdException w:name="Light List Accent 3" w:semiHidden="0" w:uiPriority="61" w:unhideWhenUsed="0"/>
-    <w:lsdException w:name="Light Grid Accent 3" w:semiHidden="0" w:uiPriority="62" w:unhideWhenUsed="0"/>
-    <w:lsdException w:name="Medium Shading 1 Accent 3" w:semiHidden="0" w:uiPriority="63" w:unhideWhenUsed="0"/>
-    <w:lsdException w:name="Medium Shading 2 Accent 3" w:semiHidden="0" w:uiPriority="64" w:unhideWhenUsed="0"/>
-    <w:lsdException w:name="Medium List 1 Accent 3" w:semiHidden="0" w:uiPriority="65" w:unhideWhenUsed="0"/>
-    <w:lsdException w:name="Medium List 2 Accent 3" w:semiHidden="0" w:uiPriority="66" w:unhideWhenUsed="0"/>
-    <w:lsdException w:name="Medium Grid 1 Accent 3" w:semiHidden="0" w:uiPriority="67" w:unhideWhenUsed="0"/>
-    <w:lsdException w:name="Medium Grid 2 Accent 3" w:semiHidden="0" w:uiPriority="68" w:unhideWhenUsed="0"/>
-    <w:lsdException w:name="Medium Grid 3 Accent 3" w:semiHidden="0" w:uiPriority="69" w:unhideWhenUsed="0"/>
-    <w:lsdException w:name="Dark List Accent 3" w:semiHidden="0" w:uiPriority="70" w:unhideWhenUsed="0"/>
-    <w:lsdException w:name="Colorful Shading Accent 3" w:semiHidden="0" w:uiPriority="71" w:unhideWhenUsed="0"/>
-    <w:lsdException w:name="Colorful List Accent 3" w:semiHidden="0" w:uiPriority="72" w:unhideWhenUsed="0"/>
-    <w:lsdException w:name="Colorful Grid Accent 3" w:semiHidden="0" w:uiPriority="73" w:unhideWhenUsed="0"/>
-    <w:lsdException w:name="Light Shading Accent 4" w:semiHidden="0" w:uiPriority="60" w:unhideWhenUsed="0"/>
-    <w:lsdException w:name="Light List Accent 4" w:semiHidden="0" w:uiPriority="61" w:unhideWhenUsed="0"/>
-    <w:lsdException w:name="Light Grid Accent 4" w:semiHidden="0" w:uiPriority="62" w:unhideWhenUsed="0"/>
-    <w:lsdException w:name="Medium Shading 1 Accent 4" w:semiHidden="0" w:uiPriority="63" w:unhideWhenUsed="0"/>
-    <w:lsdException w:name="Medium Shading 2 Accent 4" w:semiHidden="0" w:uiPriority="64" w:unhideWhenUsed="0"/>
-    <w:lsdException w:name="Medium List 1 Accent 4" w:semiHidden="0" w:uiPriority="65" w:unhideWhenUsed="0"/>
-    <w:lsdException w:name="Medium List 2 Accent 4" w:semiHidden="0" w:uiPriority="66" w:unhideWhenUsed="0"/>
-    <w:lsdException w:name="Medium Grid 1 Accent 4" w:semiHidden="0" w:uiPriority="67" w:unhideWhenUsed="0"/>
-    <w:lsdException w:name="Medium Grid 2 Accent 4" w:semiHidden="0" w:uiPriority="68" w:unhideWhenUsed="0"/>
-    <w:lsdException w:name="Medium Grid 3 Accent 4" w:semiHidden="0" w:uiPriority="69" w:unhideWhenUsed="0"/>
-    <w:lsdException w:name="Dark List Accent 4" w:semiHidden="0" w:uiPriority="70" w:unhideWhenUsed="0"/>
-    <w:lsdException w:name="Colorful Shading Accent 4" w:semiHidden="0" w:uiPriority="71" w:unhideWhenUsed="0"/>
-    <w:lsdException w:name="Colorful List Accent 4" w:semiHidden="0" w:uiPriority="72" w:unhideWhenUsed="0"/>
-    <w:lsdException w:name="Colorful Grid Accent 4" w:semiHidden="0" w:uiPriority="73" w:unhideWhenUsed="0"/>
-    <w:lsdException w:name="Light Shading Accent 5" w:semiHidden="0" w:uiPriority="60" w:unhideWhenUsed="0"/>
-    <w:lsdException w:name="Light List Accent 5" w:semiHidden="0" w:uiPriority="61" w:unhideWhenUsed="0"/>
-    <w:lsdException w:name="Light Grid Accent 5" w:semiHidden="0" w:uiPriority="62" w:unhideWhenUsed="0"/>
-    <w:lsdException w:name="Medium Shading 1 Accent 5" w:semiHidden="0" w:uiPriority="63" w:unhideWhenUsed="0"/>
-    <w:lsdException w:name="Medium Shading 2 Accent 5" w:semiHidden="0" w:uiPriority="64" w:unhideWhenUsed="0"/>
-    <w:lsdException w:name="Medium List 1 Accent 5" w:semiHidden="0" w:uiPriority="65" w:unhideWhenUsed="0"/>
-    <w:lsdException w:name="Medium List 2 Accent 5" w:semiHidden="0" w:uiPriority="66" w:unhideWhenUsed="0"/>
-    <w:lsdException w:name="Medium Grid 1 Accent 5" w:semiHidden="0" w:uiPriority="67" w:unhideWhenUsed="0"/>
-    <w:lsdException w:name="Medium Grid 2 Accent 5" w:semiHidden="0" w:uiPriority="68" w:unhideWhenUsed="0"/>
-    <w:lsdException w:name="Medium Grid 3 Accent 5" w:semiHidden="0" w:uiPriority="69" w:unhideWhenUsed="0"/>
-    <w:lsdException w:name="Dark List Accent 5" w:semiHidden="0" w:uiPriority="70" w:unhideWhenUsed="0"/>
-    <w:lsdException w:name="Colorful Shading Accent 5" w:semiHidden="0" w:uiPriority="71" w:unhideWhenUsed="0"/>
-    <w:lsdException w:name="Colorful List Accent 5" w:semiHidden="0" w:uiPriority="72" w:unhideWhenUsed="0"/>
-    <w:lsdException w:name="Colorful Grid Accent 5" w:semiHidden="0" w:uiPriority="73" w:unhideWhenUsed="0"/>
-    <w:lsdException w:name="Light Shading Accent 6" w:semiHidden="0" w:uiPriority="60" w:unhideWhenUsed="0"/>
-    <w:lsdException w:name="Light List Accent 6" w:semiHidden="0" w:uiPriority="61" w:unhideWhenUsed="0"/>
-    <w:lsdException w:name="Light Grid Accent 6" w:semiHidden="0" w:uiPriority="62" w:unhideWhenUsed="0"/>
-    <w:lsdException w:name="Medium Shading 1 Accent 6" w:semiHidden="0" w:uiPriority="63" w:unhideWhenUsed="0"/>
-    <w:lsdException w:name="Medium Shading 2 Accent 6" w:semiHidden="0" w:uiPriority="64" w:unhideWhenUsed="0"/>
-    <w:lsdException w:name="Medium List 1 Accent 6" w:semiHidden="0" w:uiPriority="65" w:unhideWhenUsed="0"/>
-    <w:lsdException w:name="Medium List 2 Accent 6" w:semiHidden="0" w:uiPriority="66" w:unhideWhenUsed="0"/>
-    <w:lsdException w:name="Medium Grid 1 Accent 6" w:semiHidden="0" w:uiPriority="67" w:unhideWhenUsed="0"/>
-    <w:lsdException w:name="Medium Grid 2 Accent 6" w:semiHidden="0" w:uiPriority="68" w:unhideWhenUsed="0"/>
-    <w:lsdException w:name="Medium Grid 3 Accent 6" w:semiHidden="0" w:uiPriority="69" w:unhideWhenUsed="0"/>
-    <w:lsdException w:name="Dark List Accent 6" w:semiHidden="0" w:uiPriority="70" w:unhideWhenUsed="0"/>
-    <w:lsdException w:name="Colorful Shading Accent 6" w:semiHidden="0" w:uiPriority="71" w:unhideWhenUsed="0"/>
-    <w:lsdException w:name="Colorful List Accent 6" w:semiHidden="0" w:uiPriority="72" w:unhideWhenUsed="0"/>
-    <w:lsdException w:name="Colorful Grid Accent 6" w:semiHidden="0" w:uiPriority="73" w:unhideWhenUsed="0"/>
-    <w:lsdException w:name="Subtle Emphasis" w:semiHidden="0" w:uiPriority="19" w:unhideWhenUsed="0" w:qFormat="1"/>
-    <w:lsdException w:name="Intense Emphasis" w:semiHidden="0" w:uiPriority="21" w:unhideWhenUsed="0" w:qFormat="1"/>
-    <w:lsdException w:name="Subtle Reference" w:semiHidden="0" w:uiPriority="31" w:unhideWhenUsed="0" w:qFormat="1"/>
-    <w:lsdException w:name="Intense Reference" w:semiHidden="0" w:uiPriority="32" w:unhideWhenUsed="0" w:qFormat="1"/>
-    <w:lsdException w:name="Book Title" w:semiHidden="0" w:uiPriority="33" w:unhideWhenUsed="0" w:qFormat="1"/>
-    <w:lsdException w:name="Bibliography" w:uiPriority="37"/>
-    <w:lsdException w:name="TOC Heading" w:uiPriority="39" w:qFormat="1"/>
+  <w:latentStyles w:defLockedState="0" w:defUIPriority="99" w:defSemiHidden="0" w:defUnhideWhenUsed="0" w:defQFormat="0" w:count="371">
+    <w:lsdException w:name="Normal" w:uiPriority="0" w:qFormat="1"/>
+    <w:lsdException w:name="heading 1" w:uiPriority="9" w:qFormat="1"/>
+    <w:lsdException w:name="heading 2" w:semiHidden="1" w:uiPriority="9" w:unhideWhenUsed="1" w:qFormat="1"/>
+    <w:lsdException w:name="heading 3" w:semiHidden="1" w:uiPriority="9" w:unhideWhenUsed="1" w:qFormat="1"/>
+    <w:lsdException w:name="heading 4" w:semiHidden="1" w:uiPriority="9" w:unhideWhenUsed="1" w:qFormat="1"/>
+    <w:lsdException w:name="heading 5" w:semiHidden="1" w:uiPriority="9" w:unhideWhenUsed="1" w:qFormat="1"/>
+    <w:lsdException w:name="heading 6" w:semiHidden="1" w:uiPriority="9" w:unhideWhenUsed="1" w:qFormat="1"/>
+    <w:lsdException w:name="heading 7" w:semiHidden="1" w:uiPriority="9" w:unhideWhenUsed="1" w:qFormat="1"/>
+    <w:lsdException w:name="heading 8" w:semiHidden="1" w:uiPriority="9" w:unhideWhenUsed="1" w:qFormat="1"/>
+    <w:lsdException w:name="heading 9" w:semiHidden="1" w:uiPriority="9" w:unhideWhenUsed="1" w:qFormat="1"/>
+    <w:lsdException w:name="index 1" w:semiHidden="1" w:unhideWhenUsed="1"/>
+    <w:lsdException w:name="index 2" w:semiHidden="1" w:unhideWhenUsed="1"/>
+    <w:lsdException w:name="index 3" w:semiHidden="1" w:unhideWhenUsed="1"/>
+    <w:lsdException w:name="index 4" w:semiHidden="1" w:unhideWhenUsed="1"/>
+    <w:lsdException w:name="index 5" w:semiHidden="1" w:unhideWhenUsed="1"/>
+    <w:lsdException w:name="index 6" w:semiHidden="1" w:unhideWhenUsed="1"/>
+    <w:lsdException w:name="index 7" w:semiHidden="1" w:unhideWhenUsed="1"/>
+    <w:lsdException w:name="index 8" w:semiHidden="1" w:unhideWhenUsed="1"/>
+    <w:lsdException w:name="index 9" w:semiHidden="1" w:unhideWhenUsed="1"/>
+    <w:lsdException w:name="toc 1" w:semiHidden="1" w:uiPriority="39" w:unhideWhenUsed="1"/>
+    <w:lsdException w:name="toc 2" w:semiHidden="1" w:uiPriority="39" w:unhideWhenUsed="1"/>
+    <w:lsdException w:name="toc 3" w:semiHidden="1" w:uiPriority="39" w:unhideWhenUsed="1"/>
+    <w:lsdException w:name="toc 4" w:semiHidden="1" w:uiPriority="39" w:unhideWhenUsed="1"/>
+    <w:lsdException w:name="toc 5" w:semiHidden="1" w:uiPriority="39" w:unhideWhenUsed="1"/>
+    <w:lsdException w:name="toc 6" w:semiHidden="1" w:uiPriority="39" w:unhideWhenUsed="1"/>
+    <w:lsdException w:name="toc 7" w:semiHidden="1" w:uiPriority="39" w:unhideWhenUsed="1"/>
+    <w:lsdException w:name="toc 8" w:semiHidden="1" w:uiPriority="39" w:unhideWhenUsed="1"/>
+    <w:lsdException w:name="toc 9" w:semiHidden="1" w:uiPriority="39" w:unhideWhenUsed="1"/>
+    <w:lsdException w:name="Normal Indent" w:semiHidden="1" w:unhideWhenUsed="1"/>
+    <w:lsdException w:name="footnote text" w:semiHidden="1" w:unhideWhenUsed="1"/>
+    <w:lsdException w:name="annotation text" w:semiHidden="1" w:unhideWhenUsed="1"/>
+    <w:lsdException w:name="header" w:semiHidden="1" w:unhideWhenUsed="1"/>
+    <w:lsdException w:name="footer" w:semiHidden="1" w:unhideWhenUsed="1"/>
+    <w:lsdException w:name="index heading" w:semiHidden="1" w:unhideWhenUsed="1"/>
+    <w:lsdException w:name="caption" w:semiHidden="1" w:uiPriority="35" w:unhideWhenUsed="1" w:qFormat="1"/>
+    <w:lsdException w:name="table of figures" w:semiHidden="1" w:unhideWhenUsed="1"/>
+    <w:lsdException w:name="envelope address" w:semiHidden="1" w:unhideWhenUsed="1"/>
+    <w:lsdException w:name="envelope return" w:semiHidden="1" w:unhideWhenUsed="1"/>
+    <w:lsdException w:name="footnote reference" w:semiHidden="1" w:unhideWhenUsed="1"/>
+    <w:lsdException w:name="annotation reference" w:semiHidden="1" w:unhideWhenUsed="1"/>
+    <w:lsdException w:name="line number" w:semiHidden="1" w:unhideWhenUsed="1"/>
+    <w:lsdException w:name="page number" w:semiHidden="1" w:unhideWhenUsed="1"/>
+    <w:lsdException w:name="endnote reference" w:semiHidden="1" w:unhideWhenUsed="1"/>
+    <w:lsdException w:name="endnote text" w:semiHidden="1" w:unhideWhenUsed="1"/>
+    <w:lsdException w:name="table of authorities" w:semiHidden="1" w:unhideWhenUsed="1"/>
+    <w:lsdException w:name="macro" w:semiHidden="1" w:unhideWhenUsed="1"/>
+    <w:lsdException w:name="toa heading" w:semiHidden="1" w:unhideWhenUsed="1"/>
+    <w:lsdException w:name="List" w:semiHidden="1" w:unhideWhenUsed="1"/>
+    <w:lsdException w:name="List Bullet" w:semiHidden="1" w:unhideWhenUsed="1"/>
+    <w:lsdException w:name="List Number" w:semiHidden="1" w:unhideWhenUsed="1"/>
+    <w:lsdException w:name="List 2" w:semiHidden="1" w:unhideWhenUsed="1"/>
+    <w:lsdException w:name="List 3" w:semiHidden="1" w:unhideWhenUsed="1"/>
+    <w:lsdException w:name="List 4" w:semiHidden="1" w:unhideWhenUsed="1"/>
+    <w:lsdException w:name="List 5" w:semiHidden="1" w:unhideWhenUsed="1"/>
+    <w:lsdException w:name="List Bullet 2" w:semiHidden="1" w:unhideWhenUsed="1"/>
+    <w:lsdException w:name="List Bullet 3" w:semiHidden="1" w:unhideWhenUsed="1"/>
+    <w:lsdException w:name="List Bullet 4" w:semiHidden="1" w:unhideWhenUsed="1"/>
+    <w:lsdException w:name="List Bullet 5" w:semiHidden="1" w:unhideWhenUsed="1"/>
+    <w:lsdException w:name="List Number 2" w:semiHidden="1" w:unhideWhenUsed="1"/>
+    <w:lsdException w:name="List Number 3" w:semiHidden="1" w:unhideWhenUsed="1"/>
+    <w:lsdException w:name="List Number 4" w:semiHidden="1" w:unhideWhenUsed="1"/>
+    <w:lsdException w:name="List Number 5" w:semiHidden="1" w:unhideWhenUsed="1"/>
+    <w:lsdException w:name="Title" w:uiPriority="10" w:qFormat="1"/>
+    <w:lsdException w:name="Closing" w:semiHidden="1" w:unhideWhenUsed="1"/>
+    <w:lsdException w:name="Signature" w:semiHidden="1" w:unhideWhenUsed="1"/>
+    <w:lsdException w:name="Default Paragraph Font" w:semiHidden="1" w:uiPriority="1" w:unhideWhenUsed="1"/>
+    <w:lsdException w:name="Body Text" w:semiHidden="1" w:unhideWhenUsed="1"/>
+    <w:lsdException w:name="Body Text Indent" w:semiHidden="1" w:unhideWhenUsed="1"/>
+    <w:lsdException w:name="List Continue" w:semiHidden="1" w:unhideWhenUsed="1"/>
+    <w:lsdException w:name="List Continue 2" w:semiHidden="1" w:unhideWhenUsed="1"/>
+    <w:lsdException w:name="List Continue 3" w:semiHidden="1" w:unhideWhenUsed="1"/>
+    <w:lsdException w:name="List Continue 4" w:semiHidden="1" w:unhideWhenUsed="1"/>
+    <w:lsdException w:name="List Continue 5" w:semiHidden="1" w:unhideWhenUsed="1"/>
+    <w:lsdException w:name="Message Header" w:semiHidden="1" w:unhideWhenUsed="1"/>
+    <w:lsdException w:name="Subtitle" w:uiPriority="11" w:qFormat="1"/>
+    <w:lsdException w:name="Salutation" w:semiHidden="1" w:unhideWhenUsed="1"/>
+    <w:lsdException w:name="Date" w:semiHidden="1" w:unhideWhenUsed="1"/>
+    <w:lsdException w:name="Body Text First Indent" w:semiHidden="1" w:unhideWhenUsed="1"/>
+    <w:lsdException w:name="Body Text First Indent 2" w:semiHidden="1" w:unhideWhenUsed="1"/>
+    <w:lsdException w:name="Note Heading" w:semiHidden="1" w:unhideWhenUsed="1"/>
+    <w:lsdException w:name="Body Text 2" w:semiHidden="1" w:unhideWhenUsed="1"/>
+    <w:lsdException w:name="Body Text 3" w:semiHidden="1" w:unhideWhenUsed="1"/>
+    <w:lsdException w:name="Body Text Indent 2" w:semiHidden="1" w:unhideWhenUsed="1"/>
+    <w:lsdException w:name="Body Text Indent 3" w:semiHidden="1" w:unhideWhenUsed="1"/>
+    <w:lsdException w:name="Block Text" w:semiHidden="1" w:unhideWhenUsed="1"/>
+    <w:lsdException w:name="Hyperlink" w:semiHidden="1" w:unhideWhenUsed="1"/>
+    <w:lsdException w:name="FollowedHyperlink" w:semiHidden="1" w:unhideWhenUsed="1"/>
+    <w:lsdException w:name="Strong" w:uiPriority="22" w:qFormat="1"/>
+    <w:lsdException w:name="Emphasis" w:uiPriority="20" w:qFormat="1"/>
+    <w:lsdException w:name="Document Map" w:semiHidden="1" w:unhideWhenUsed="1"/>
+    <w:lsdException w:name="Plain Text" w:semiHidden="1" w:unhideWhenUsed="1"/>
+    <w:lsdException w:name="E-mail Signature" w:semiHidden="1" w:unhideWhenUsed="1"/>
+    <w:lsdException w:name="HTML Top of Form" w:semiHidden="1" w:unhideWhenUsed="1"/>
+    <w:lsdException w:name="HTML Bottom of Form" w:semiHidden="1" w:unhideWhenUsed="1"/>
+    <w:lsdException w:name="Normal (Web)" w:semiHidden="1" w:unhideWhenUsed="1"/>
+    <w:lsdException w:name="HTML Acronym" w:semiHidden="1" w:unhideWhenUsed="1"/>
+    <w:lsdException w:name="HTML Address" w:semiHidden="1" w:unhideWhenUsed="1"/>
+    <w:lsdException w:name="HTML Cite" w:semiHidden="1" w:unhideWhenUsed="1"/>
+    <w:lsdException w:name="HTML Code" w:semiHidden="1" w:unhideWhenUsed="1"/>
+    <w:lsdException w:name="HTML Definition" w:semiHidden="1" w:unhideWhenUsed="1"/>
+    <w:lsdException w:name="HTML Keyboard" w:semiHidden="1" w:unhideWhenUsed="1"/>
+    <w:lsdException w:name="HTML Preformatted" w:semiHidden="1" w:unhideWhenUsed="1"/>
+    <w:lsdException w:name="HTML Sample" w:semiHidden="1" w:unhideWhenUsed="1"/>
+    <w:lsdException w:name="HTML Typewriter" w:semiHidden="1" w:unhideWhenUsed="1"/>
+    <w:lsdException w:name="HTML Variable" w:semiHidden="1" w:unhideWhenUsed="1"/>
+    <w:lsdException w:name="Normal Table" w:semiHidden="1" w:unhideWhenUsed="1"/>
+    <w:lsdException w:name="annotation subject" w:semiHidden="1" w:unhideWhenUsed="1"/>
+    <w:lsdException w:name="No List" w:semiHidden="1" w:unhideWhenUsed="1"/>
+    <w:lsdException w:name="Outline List 1" w:semiHidden="1" w:unhideWhenUsed="1"/>
+    <w:lsdException w:name="Outline List 2" w:semiHidden="1" w:unhideWhenUsed="1"/>
+    <w:lsdException w:name="Outline List 3" w:semiHidden="1" w:unhideWhenUsed="1"/>
+    <w:lsdException w:name="Table Simple 1" w:semiHidden="1" w:unhideWhenUsed="1"/>
+    <w:lsdException w:name="Table Simple 2" w:semiHidden="1" w:unhideWhenUsed="1"/>
+    <w:lsdException w:name="Table Simple 3" w:semiHidden="1" w:unhideWhenUsed="1"/>
+    <w:lsdException w:name="Table Classic 1" w:semiHidden="1" w:unhideWhenUsed="1"/>
+    <w:lsdException w:name="Table Classic 2" w:semiHidden="1" w:unhideWhenUsed="1"/>
+    <w:lsdException w:name="Table Classic 3" w:semiHidden="1" w:unhideWhenUsed="1"/>
+    <w:lsdException w:name="Table Classic 4" w:semiHidden="1" w:unhideWhenUsed="1"/>
+    <w:lsdException w:name="Table Colorful 1" w:semiHidden="1" w:unhideWhenUsed="1"/>
+    <w:lsdException w:name="Table Colorful 2" w:semiHidden="1" w:unhideWhenUsed="1"/>
+    <w:lsdException w:name="Table Colorful 3" w:semiHidden="1" w:unhideWhenUsed="1"/>
+    <w:lsdException w:name="Table Columns 1" w:semiHidden="1" w:unhideWhenUsed="1"/>
+    <w:lsdException w:name="Table Columns 2" w:semiHidden="1" w:unhideWhenUsed="1"/>
+    <w:lsdException w:name="Table Columns 3" w:semiHidden="1" w:unhideWhenUsed="1"/>
+    <w:lsdException w:name="Table Columns 4" w:semiHidden="1" w:unhideWhenUsed="1"/>
+    <w:lsdException w:name="Table Columns 5" w:semiHidden="1" w:unhideWhenUsed="1"/>
+    <w:lsdException w:name="Table Grid 1" w:semiHidden="1" w:unhideWhenUsed="1"/>
+    <w:lsdException w:name="Table Grid 2" w:semiHidden="1" w:unhideWhenUsed="1"/>
+    <w:lsdException w:name="Table Grid 3" w:semiHidden="1" w:unhideWhenUsed="1"/>
+    <w:lsdException w:name="Table Grid 4" w:semiHidden="1" w:unhideWhenUsed="1"/>
+    <w:lsdException w:name="Table Grid 5" w:semiHidden="1" w:unhideWhenUsed="1"/>
+    <w:lsdException w:name="Table Grid 6" w:semiHidden="1" w:unhideWhenUsed="1"/>
+    <w:lsdException w:name="Table Grid 7" w:semiHidden="1" w:unhideWhenUsed="1"/>
+    <w:lsdException w:name="Table Grid 8" w:semiHidden="1" w:unhideWhenUsed="1"/>
+    <w:lsdException w:name="Table List 1" w:semiHidden="1" w:unhideWhenUsed="1"/>
+    <w:lsdException w:name="Table List 2" w:semiHidden="1" w:unhideWhenUsed="1"/>
+    <w:lsdException w:name="Table List 3" w:semiHidden="1" w:unhideWhenUsed="1"/>
+    <w:lsdException w:name="Table List 4" w:semiHidden="1" w:unhideWhenUsed="1"/>
+    <w:lsdException w:name="Table List 5" w:semiHidden="1" w:unhideWhenUsed="1"/>
+    <w:lsdException w:name="Table List 6" w:semiHidden="1" w:unhideWhenUsed="1"/>
+    <w:lsdException w:name="Table List 7" w:semiHidden="1" w:unhideWhenUsed="1"/>
+    <w:lsdException w:name="Table List 8" w:semiHidden="1" w:unhideWhenUsed="1"/>
+    <w:lsdException w:name="Table 3D effects 1" w:semiHidden="1" w:unhideWhenUsed="1"/>
+    <w:lsdException w:name="Table 3D effects 2" w:semiHidden="1" w:unhideWhenUsed="1"/>
+    <w:lsdException w:name="Table 3D effects 3" w:semiHidden="1" w:unhideWhenUsed="1"/>
+    <w:lsdException w:name="Table Contemporary" w:semiHidden="1" w:unhideWhenUsed="1"/>
+    <w:lsdException w:name="Table Elegant" w:semiHidden="1" w:unhideWhenUsed="1"/>
+    <w:lsdException w:name="Table Professional" w:semiHidden="1" w:unhideWhenUsed="1"/>
+    <w:lsdException w:name="Table Subtle 1" w:semiHidden="1" w:unhideWhenUsed="1"/>
+    <w:lsdException w:name="Table Subtle 2" w:semiHidden="1" w:unhideWhenUsed="1"/>
+    <w:lsdException w:name="Table Web 1" w:semiHidden="1" w:unhideWhenUsed="1"/>
+    <w:lsdException w:name="Table Web 2" w:semiHidden="1" w:unhideWhenUsed="1"/>
+    <w:lsdException w:name="Table Web 3" w:semiHidden="1" w:unhideWhenUsed="1"/>
+    <w:lsdException w:name="Balloon Text" w:semiHidden="1" w:unhideWhenUsed="1"/>
+    <w:lsdException w:name="Table Grid" w:uiPriority="39"/>
+    <w:lsdException w:name="Table Theme" w:semiHidden="1" w:unhideWhenUsed="1"/>
+    <w:lsdException w:name="Placeholder Text" w:semiHidden="1"/>
+    <w:lsdException w:name="No Spacing" w:uiPriority="1" w:qFormat="1"/>
+    <w:lsdException w:name="Light Shading" w:uiPriority="60"/>
+    <w:lsdException w:name="Light List" w:uiPriority="61"/>
+    <w:lsdException w:name="Light Grid" w:uiPriority="62"/>
+    <w:lsdException w:name="Medium Shading 1" w:uiPriority="63"/>
+    <w:lsdException w:name="Medium Shading 2" w:uiPriority="64"/>
+    <w:lsdException w:name="Medium List 1" w:uiPriority="65"/>
+    <w:lsdException w:name="Medium List 2" w:uiPriority="66"/>
+    <w:lsdException w:name="Medium Grid 1" w:uiPriority="67"/>
+    <w:lsdException w:name="Medium Grid 2" w:uiPriority="68"/>
+    <w:lsdException w:name="Medium Grid 3" w:uiPriority="69"/>
+    <w:lsdException w:name="Dark List" w:uiPriority="70"/>
+    <w:lsdException w:name="Colorful Shading" w:uiPriority="71"/>
+    <w:lsdException w:name="Colorful List" w:uiPriority="72"/>
+    <w:lsdException w:name="Colorful Grid" w:uiPriority="73"/>
+    <w:lsdException w:name="Light Shading Accent 1" w:uiPriority="60"/>
+    <w:lsdException w:name="Light List Accent 1" w:uiPriority="61"/>
+    <w:lsdException w:name="Light Grid Accent 1" w:uiPriority="62"/>
+    <w:lsdException w:name="Medium Shading 1 Accent 1" w:uiPriority="63"/>
+    <w:lsdException w:name="Medium Shading 2 Accent 1" w:uiPriority="64"/>
+    <w:lsdException w:name="Medium List 1 Accent 1" w:uiPriority="65"/>
+    <w:lsdException w:name="Revision" w:semiHidden="1"/>
+    <w:lsdException w:name="List Paragraph" w:uiPriority="34" w:qFormat="1"/>
+    <w:lsdException w:name="Quote" w:uiPriority="29" w:qFormat="1"/>
+    <w:lsdException w:name="Intense Quote" w:uiPriority="30" w:qFormat="1"/>
+    <w:lsdException w:name="Medium List 2 Accent 1" w:uiPriority="66"/>
+    <w:lsdException w:name="Medium Grid 1 Accent 1" w:uiPriority="67"/>
+    <w:lsdException w:name="Medium Grid 2 Accent 1" w:uiPriority="68"/>
+    <w:lsdException w:name="Medium Grid 3 Accent 1" w:uiPriority="69"/>
+    <w:lsdException w:name="Dark List Accent 1" w:uiPriority="70"/>
+    <w:lsdException w:name="Colorful Shading Accent 1" w:uiPriority="71"/>
+    <w:lsdException w:name="Colorful List Accent 1" w:uiPriority="72"/>
+    <w:lsdException w:name="Colorful Grid Accent 1" w:uiPriority="73"/>
+    <w:lsdException w:name="Light Shading Accent 2" w:uiPriority="60"/>
+    <w:lsdException w:name="Light List Accent 2" w:uiPriority="61"/>
+    <w:lsdException w:name="Light Grid Accent 2" w:uiPriority="62"/>
+    <w:lsdException w:name="Medium Shading 1 Accent 2" w:uiPriority="63"/>
+    <w:lsdException w:name="Medium Shading 2 Accent 2" w:uiPriority="64"/>
+    <w:lsdException w:name="Medium List 1 Accent 2" w:uiPriority="65"/>
+    <w:lsdException w:name="Medium List 2 Accent 2" w:uiPriority="66"/>
+    <w:lsdException w:name="Medium Grid 1 Accent 2" w:uiPriority="67"/>
+    <w:lsdException w:name="Medium Grid 2 Accent 2" w:uiPriority="68"/>
+    <w:lsdException w:name="Medium Grid 3 Accent 2" w:uiPriority="69"/>
+    <w:lsdException w:name="Dark List Accent 2" w:uiPriority="70"/>
+    <w:lsdException w:name="Colorful Shading Accent 2" w:uiPriority="71"/>
+    <w:lsdException w:name="Colorful List Accent 2" w:uiPriority="72"/>
+    <w:lsdException w:name="Colorful Grid Accent 2" w:uiPriority="73"/>
+    <w:lsdException w:name="Light Shading Accent 3" w:uiPriority="60"/>
+    <w:lsdException w:name="Light List Accent 3" w:uiPriority="61"/>
+    <w:lsdException w:name="Light Grid Accent 3" w:uiPriority="62"/>
+    <w:lsdException w:name="Medium Shading 1 Accent 3" w:uiPriority="63"/>
+    <w:lsdException w:name="Medium Shading 2 Accent 3" w:uiPriority="64"/>
+    <w:lsdException w:name="Medium List 1 Accent 3" w:uiPriority="65"/>
+    <w:lsdException w:name="Medium List 2 Accent 3" w:uiPriority="66"/>
+    <w:lsdException w:name="Medium Grid 1 Accent 3" w:uiPriority="67"/>
+    <w:lsdException w:name="Medium Grid 2 Accent 3" w:uiPriority="68"/>
+    <w:lsdException w:name="Medium Grid 3 Accent 3" w:uiPriority="69"/>
+    <w:lsdException w:name="Dark List Accent 3" w:uiPriority="70"/>
+    <w:lsdException w:name="Colorful Shading Accent 3" w:uiPriority="71"/>
+    <w:lsdException w:name="Colorful List Accent 3" w:uiPriority="72"/>
+    <w:lsdException w:name="Colorful Grid Accent 3" w:uiPriority="73"/>
+    <w:lsdException w:name="Light Shading Accent 4" w:uiPriority="60"/>
+    <w:lsdException w:name="Light List Accent 4" w:uiPriority="61"/>
+    <w:lsdException w:name="Light Grid Accent 4" w:uiPriority="62"/>
+    <w:lsdException w:name="Medium Shading 1 Accent 4" w:uiPriority="63"/>
+    <w:lsdException w:name="Medium Shading 2 Accent 4" w:uiPriority="64"/>
+    <w:lsdException w:name="Medium List 1 Accent 4" w:uiPriority="65"/>
+    <w:lsdException w:name="Medium List 2 Accent 4" w:uiPriority="66"/>
+    <w:lsdException w:name="Medium Grid 1 Accent 4" w:uiPriority="67"/>
+    <w:lsdException w:name="Medium Grid 2 Accent 4" w:uiPriority="68"/>
+    <w:lsdException w:name="Medium Grid 3 Accent 4" w:uiPriority="69"/>
+    <w:lsdException w:name="Dark List Accent 4" w:uiPriority="70"/>
+    <w:lsdException w:name="Colorful Shading Accent 4" w:uiPriority="71"/>
+    <w:lsdException w:name="Colorful List Accent 4" w:uiPriority="72"/>
+    <w:lsdException w:name="Colorful Grid Accent 4" w:uiPriority="73"/>
+    <w:lsdException w:name="Light Shading Accent 5" w:uiPriority="60"/>
+    <w:lsdException w:name="Light List Accent 5" w:uiPriority="61"/>
+    <w:lsdException w:name="Light Grid Accent 5" w:uiPriority="62"/>
+    <w:lsdException w:name="Medium Shading 1 Accent 5" w:uiPriority="63"/>
+    <w:lsdException w:name="Medium Shading 2 Accent 5" w:uiPriority="64"/>
+    <w:lsdException w:name="Medium List 1 Accent 5" w:uiPriority="65"/>
+    <w:lsdException w:name="Medium List 2 Accent 5" w:uiPriority="66"/>
+    <w:lsdException w:name="Medium Grid 1 Accent 5" w:uiPriority="67"/>
+    <w:lsdException w:name="Medium Grid 2 Accent 5" w:uiPriority="68"/>
+    <w:lsdException w:name="Medium Grid 3 Accent 5" w:uiPriority="69"/>
+    <w:lsdException w:name="Dark List Accent 5" w:uiPriority="70"/>
+    <w:lsdException w:name="Colorful Shading Accent 5" w:uiPriority="71"/>
+    <w:lsdException w:name="Colorful List Accent 5" w:uiPriority="72"/>
+    <w:lsdException w:name="Colorful Grid Accent 5" w:uiPriority="73"/>
+    <w:lsdException w:name="Light Shading Accent 6" w:uiPriority="60"/>
+    <w:lsdException w:name="Light List Accent 6" w:uiPriority="61"/>
+    <w:lsdException w:name="Light Grid Accent 6" w:uiPriority="62"/>
+    <w:lsdException w:name="Medium Shading 1 Accent 6" w:uiPriority="63"/>
+    <w:lsdException w:name="Medium Shading 2 Accent 6" w:uiPriority="64"/>
+    <w:lsdException w:name="Medium List 1 Accent 6" w:uiPriority="65"/>
+    <w:lsdException w:name="Medium List 2 Accent 6" w:uiPriority="66"/>
+    <w:lsdException w:name="Medium Grid 1 Accent 6" w:uiPriority="67"/>
+    <w:lsdException w:name="Medium Grid 2 Accent 6" w:uiPriority="68"/>
+    <w:lsdException w:name="Medium Grid 3 Accent 6" w:uiPriority="69"/>
+    <w:lsdException w:name="Dark List Accent 6" w:uiPriority="70"/>
+    <w:lsdException w:name="Colorful Shading Accent 6" w:uiPriority="71"/>
+    <w:lsdException w:name="Colorful List Accent 6" w:uiPriority="72"/>
+    <w:lsdException w:name="Colorful Grid Accent 6" w:uiPriority="73"/>
+    <w:lsdException w:name="Subtle Emphasis" w:uiPriority="19" w:qFormat="1"/>
+    <w:lsdException w:name="Intense Emphasis" w:uiPriority="21" w:qFormat="1"/>
+    <w:lsdException w:name="Subtle Reference" w:uiPriority="31" w:qFormat="1"/>
+    <w:lsdException w:name="Intense Reference" w:uiPriority="32" w:qFormat="1"/>
+    <w:lsdException w:name="Book Title" w:uiPriority="33" w:qFormat="1"/>
+    <w:lsdException w:name="Bibliography" w:semiHidden="1" w:uiPriority="37" w:unhideWhenUsed="1"/>
+    <w:lsdException w:name="TOC Heading" w:semiHidden="1" w:uiPriority="39" w:unhideWhenUsed="1" w:qFormat="1"/>
+    <w:lsdException w:name="Plain Table 1" w:uiPriority="41"/>
+    <w:lsdException w:name="Plain Table 2" w:uiPriority="42"/>
+    <w:lsdException w:name="Plain Table 3" w:uiPriority="43"/>
+    <w:lsdException w:name="Plain Table 4" w:uiPriority="44"/>
+    <w:lsdException w:name="Plain Table 5" w:uiPriority="45"/>
+    <w:lsdException w:name="Grid Table Light" w:uiPriority="40"/>
+    <w:lsdException w:name="Grid Table 1 Light" w:uiPriority="46"/>
+    <w:lsdException w:name="Grid Table 2" w:uiPriority="47"/>
+    <w:lsdException w:name="Grid Table 3" w:uiPriority="48"/>
+    <w:lsdException w:name="Grid Table 4" w:uiPriority="49"/>
+    <w:lsdException w:name="Grid Table 5 Dark" w:uiPriority="50"/>
+    <w:lsdException w:name="Grid Table 6 Colorful" w:uiPriority="51"/>
+    <w:lsdException w:name="Grid Table 7 Colorful" w:uiPriority="52"/>
+    <w:lsdException w:name="Grid Table 1 Light Accent 1" w:uiPriority="46"/>
+    <w:lsdException w:name="Grid Table 2 Accent 1" w:uiPriority="47"/>
+    <w:lsdException w:name="Grid Table 3 Accent 1" w:uiPriority="48"/>
+    <w:lsdException w:name="Grid Table 4 Accent 1" w:uiPriority="49"/>
+    <w:lsdException w:name="Grid Table 5 Dark Accent 1" w:uiPriority="50"/>
+    <w:lsdException w:name="Grid Table 6 Colorful Accent 1" w:uiPriority="51"/>
+    <w:lsdException w:name="Grid Table 7 Colorful Accent 1" w:uiPriority="52"/>
+    <w:lsdException w:name="Grid Table 1 Light Accent 2" w:uiPriority="46"/>
+    <w:lsdException w:name="Grid Table 2 Accent 2" w:uiPriority="47"/>
+    <w:lsdException w:name="Grid Table 3 Accent 2" w:uiPriority="48"/>
+    <w:lsdException w:name="Grid Table 4 Accent 2" w:uiPriority="49"/>
+    <w:lsdException w:name="Grid Table 5 Dark Accent 2" w:uiPriority="50"/>
+    <w:lsdException w:name="Grid Table 6 Colorful Accent 2" w:uiPriority="51"/>
+    <w:lsdException w:name="Grid Table 7 Colorful Accent 2" w:uiPriority="52"/>
+    <w:lsdException w:name="Grid Table 1 Light Accent 3" w:uiPriority="46"/>
+    <w:lsdException w:name="Grid Table 2 Accent 3" w:uiPriority="47"/>
+    <w:lsdException w:name="Grid Table 3 Accent 3" w:uiPriority="48"/>
+    <w:lsdException w:name="Grid Table 4 Accent 3" w:uiPriority="49"/>
+    <w:lsdException w:name="Grid Table 5 Dark Accent 3" w:uiPriority="50"/>
+    <w:lsdException w:name="Grid Table 6 Colorful Accent 3" w:uiPriority="51"/>
+    <w:lsdException w:name="Grid Table 7 Colorful Accent 3" w:uiPriority="52"/>
+    <w:lsdException w:name="Grid Table 1 Light Accent 4" w:uiPriority="46"/>
+    <w:lsdException w:name="Grid Table 2 Accent 4" w:uiPriority="47"/>
+    <w:lsdException w:name="Grid Table 3 Accent 4" w:uiPriority="48"/>
+    <w:lsdException w:name="Grid Table 4 Accent 4" w:uiPriority="49"/>
+    <w:lsdException w:name="Grid Table 5 Dark Accent 4" w:uiPriority="50"/>
+    <w:lsdException w:name="Grid Table 6 Colorful Accent 4" w:uiPriority="51"/>
+    <w:lsdException w:name="Grid Table 7 Colorful Accent 4" w:uiPriority="52"/>
+    <w:lsdException w:name="Grid Table 1 Light Accent 5" w:uiPriority="46"/>
+    <w:lsdException w:name="Grid Table 2 Accent 5" w:uiPriority="47"/>
+    <w:lsdException w:name="Grid Table 3 Accent 5" w:uiPriority="48"/>
+    <w:lsdException w:name="Grid Table 4 Accent 5" w:uiPriority="49"/>
+    <w:lsdException w:name="Grid Table 5 Dark Accent 5" w:uiPriority="50"/>
+    <w:lsdException w:name="Grid Table 6 Colorful Accent 5" w:uiPriority="51"/>
+    <w:lsdException w:name="Grid Table 7 Colorful Accent 5" w:uiPriority="52"/>
+    <w:lsdException w:name="Grid Table 1 Light Accent 6" w:uiPriority="46"/>
+    <w:lsdException w:name="Grid Table 2 Accent 6" w:uiPriority="47"/>
+    <w:lsdException w:name="Grid Table 3 Accent 6" w:uiPriority="48"/>
+    <w:lsdException w:name="Grid Table 4 Accent 6" w:uiPriority="49"/>
+    <w:lsdException w:name="Grid Table 5 Dark Accent 6" w:uiPriority="50"/>
+    <w:lsdException w:name="Grid Table 6 Colorful Accent 6" w:uiPriority="51"/>
+    <w:lsdException w:name="Grid Table 7 Colorful Accent 6" w:uiPriority="52"/>
+    <w:lsdException w:name="List Table 1 Light" w:uiPriority="46"/>
+    <w:lsdException w:name="List Table 2" w:uiPriority="47"/>
+    <w:lsdException w:name="List Table 3" w:uiPriority="48"/>
+    <w:lsdException w:name="List Table 4" w:uiPriority="49"/>
+    <w:lsdException w:name="List Table 5 Dark" w:uiPriority="50"/>
+    <w:lsdException w:name="List Table 6 Colorful" w:uiPriority="51"/>
+    <w:lsdException w:name="List Table 7 Colorful" w:uiPriority="52"/>
+    <w:lsdException w:name="List Table 1 Light Accent 1" w:uiPriority="46"/>
+    <w:lsdException w:name="List Table 2 Accent 1" w:uiPriority="47"/>
+    <w:lsdException w:name="List Table 3 Accent 1" w:uiPriority="48"/>
+    <w:lsdException w:name="List Table 4 Accent 1" w:uiPriority="49"/>
+    <w:lsdException w:name="List Table 5 Dark Accent 1" w:uiPriority="50"/>
+    <w:lsdException w:name="List Table 6 Colorful Accent 1" w:uiPriority="51"/>
+    <w:lsdException w:name="List Table 7 Colorful Accent 1" w:uiPriority="52"/>
+    <w:lsdException w:name="List Table 1 Light Accent 2" w:uiPriority="46"/>
+    <w:lsdException w:name="List Table 2 Accent 2" w:uiPriority="47"/>
+    <w:lsdException w:name="List Table 3 Accent 2" w:uiPriority="48"/>
+    <w:lsdException w:name="List Table 4 Accent 2" w:uiPriority="49"/>
+    <w:lsdException w:name="List Table 5 Dark Accent 2" w:uiPriority="50"/>
+    <w:lsdException w:name="List Table 6 Colorful Accent 2" w:uiPriority="51"/>
+    <w:lsdException w:name="List Table 7 Colorful Accent 2" w:uiPriority="52"/>
+    <w:lsdException w:name="List Table 1 Light Accent 3" w:uiPriority="46"/>
+    <w:lsdException w:name="List Table 2 Accent 3" w:uiPriority="47"/>
+    <w:lsdException w:name="List Table 3 Accent 3" w:uiPriority="48"/>
+    <w:lsdException w:name="List Table 4 Accent 3" w:uiPriority="49"/>
+    <w:lsdException w:name="List Table 5 Dark Accent 3" w:uiPriority="50"/>
+    <w:lsdException w:name="List Table 6 Colorful Accent 3" w:uiPriority="51"/>
+    <w:lsdException w:name="List Table 7 Colorful Accent 3" w:uiPriority="52"/>
+    <w:lsdException w:name="List Table 1 Light Accent 4" w:uiPriority="46"/>
+    <w:lsdException w:name="List Table 2 Accent 4" w:uiPriority="47"/>
+    <w:lsdException w:name="List Table 3 Accent 4" w:uiPriority="48"/>
+    <w:lsdException w:name="List Table 4 Accent 4" w:uiPriority="49"/>
+    <w:lsdException w:name="List Table 5 Dark Accent 4" w:uiPriority="50"/>
+    <w:lsdException w:name="List Table 6 Colorful Accent 4" w:uiPriority="51"/>
+    <w:lsdException w:name="List Table 7 Colorful Accent 4" w:uiPriority="52"/>
+    <w:lsdException w:name="List Table 1 Light Accent 5" w:uiPriority="46"/>
+    <w:lsdException w:name="List Table 2 Accent 5" w:uiPriority="47"/>
+    <w:lsdException w:name="List Table 3 Accent 5" w:uiPriority="48"/>
+    <w:lsdException w:name="List Table 4 Accent 5" w:uiPriority="49"/>
+    <w:lsdException w:name="List Table 5 Dark Accent 5" w:uiPriority="50"/>
+    <w:lsdException w:name="List Table 6 Colorful Accent 5" w:uiPriority="51"/>
+    <w:lsdException w:name="List Table 7 Colorful Accent 5" w:uiPriority="52"/>
+    <w:lsdException w:name="List Table 1 Light Accent 6" w:uiPriority="46"/>
+    <w:lsdException w:name="List Table 2 Accent 6" w:uiPriority="47"/>
+    <w:lsdException w:name="List Table 3 Accent 6" w:uiPriority="48"/>
+    <w:lsdException w:name="List Table 4 Accent 6" w:uiPriority="49"/>
+    <w:lsdException w:name="List Table 5 Dark Accent 6" w:uiPriority="50"/>
+    <w:lsdException w:name="List Table 6 Colorful Accent 6" w:uiPriority="51"/>
+    <w:lsdException w:name="List Table 7 Colorful Accent 6" w:uiPriority="52"/>
   </w:latentStyles>
   <w:style w:type="paragraph" w:default="1" w:styleId="Normal">
     <w:name w:val="Normal"/>
@@ -6013,7 +6830,7 @@
   <a:extraClrSchemeLst/>
   <a:extLst>
     <a:ext uri="{05A4C25C-085E-4340-85A3-A5531E510DB2}">
-      <thm15:themeFamily xmlns:thm15="http://schemas.microsoft.com/office/thememl/2012/main" xmlns="" name="Office Theme" id="{62F939B6-93AF-4DB8-9C6B-D6C7DFDC589F}" vid="{4A3C46E8-61CC-4603-A589-7422A47A8E4A}"/>
+      <thm15:themeFamily xmlns:thm15="http://schemas.microsoft.com/office/thememl/2012/main" name="Office Theme" id="{62F939B6-93AF-4DB8-9C6B-D6C7DFDC589F}" vid="{4A3C46E8-61CC-4603-A589-7422A47A8E4A}"/>
     </a:ext>
   </a:extLst>
 </a:theme>

</xml_diff>

<commit_message>
New reading from console
Improved reading commands from console by creating a new method to do
it. Made some refactorings of Start and Reveal to work with the new
method. Removed the Command parameter from engine.
</commit_message>
<xml_diff>
--- a/DOCUMENTATION/RefactoringDocumentation.docx
+++ b/DOCUMENTATION/RefactoringDocumentation.docx
@@ -1,6 +1,6 @@
 
 <file path=word/document.xml><?xml version="1.0" encoding="utf-8"?>
-<w:document xmlns:wpc="http://schemas.microsoft.com/office/word/2010/wordprocessingCanvas" xmlns:mc="http://schemas.openxmlformats.org/markup-compatibility/2006" xmlns:o="urn:schemas-microsoft-com:office:office" xmlns:r="http://schemas.openxmlformats.org/officeDocument/2006/relationships" xmlns:m="http://schemas.openxmlformats.org/officeDocument/2006/math" xmlns:v="urn:schemas-microsoft-com:vml" xmlns:wp14="http://schemas.microsoft.com/office/word/2010/wordprocessingDrawing" xmlns:wp="http://schemas.openxmlformats.org/drawingml/2006/wordprocessingDrawing" xmlns:w10="urn:schemas-microsoft-com:office:word" xmlns:w="http://schemas.openxmlformats.org/wordprocessingml/2006/main" xmlns:w14="http://schemas.microsoft.com/office/word/2010/wordml" xmlns:w15="http://schemas.microsoft.com/office/word/2012/wordml" xmlns:wpg="http://schemas.microsoft.com/office/word/2010/wordprocessingGroup" xmlns:wpi="http://schemas.microsoft.com/office/word/2010/wordprocessingInk" xmlns:wne="http://schemas.microsoft.com/office/word/2006/wordml" xmlns:wps="http://schemas.microsoft.com/office/word/2010/wordprocessingShape" mc:Ignorable="w14 w15 wp14">
+<w:document xmlns:wpc="http://schemas.microsoft.com/office/word/2010/wordprocessingCanvas" xmlns:mc="http://schemas.openxmlformats.org/markup-compatibility/2006" xmlns:o="urn:schemas-microsoft-com:office:office" xmlns:r="http://schemas.openxmlformats.org/officeDocument/2006/relationships" xmlns:m="http://schemas.openxmlformats.org/officeDocument/2006/math" xmlns:v="urn:schemas-microsoft-com:vml" xmlns:wp14="http://schemas.microsoft.com/office/word/2010/wordprocessingDrawing" xmlns:wp="http://schemas.openxmlformats.org/drawingml/2006/wordprocessingDrawing" xmlns:w10="urn:schemas-microsoft-com:office:word" xmlns:w="http://schemas.openxmlformats.org/wordprocessingml/2006/main" xmlns:w14="http://schemas.microsoft.com/office/word/2010/wordml" xmlns:wpg="http://schemas.microsoft.com/office/word/2010/wordprocessingGroup" xmlns:wpi="http://schemas.microsoft.com/office/word/2010/wordprocessingInk" xmlns:wne="http://schemas.microsoft.com/office/word/2006/wordml" xmlns:wps="http://schemas.microsoft.com/office/word/2010/wordprocessingShape" mc:Ignorable="w14 wp14">
   <w:body>
     <w:p>
       <w:pPr>
@@ -21,9 +21,8 @@
           <w:sz w:val="36"/>
           <w:szCs w:val="36"/>
         </w:rPr>
-        <w:t xml:space="preserve">Sample Refactoring </w:t>
-      </w:r>
-      <w:proofErr w:type="spellStart"/>
+        <w:t>Sample Refactoring Documentation for Project “</w:t>
+      </w:r>
       <w:r>
         <w:rPr>
           <w:b/>
@@ -31,9 +30,8 @@
           <w:sz w:val="36"/>
           <w:szCs w:val="36"/>
         </w:rPr>
-        <w:t>Documentation</w:t>
-      </w:r>
-      <w:proofErr w:type="spellEnd"/>
+        <w:t>Minesweeper-4</w:t>
+      </w:r>
       <w:r>
         <w:rPr>
           <w:b/>
@@ -41,44 +39,6 @@
           <w:sz w:val="36"/>
           <w:szCs w:val="36"/>
         </w:rPr>
-        <w:t xml:space="preserve"> </w:t>
-      </w:r>
-      <w:proofErr w:type="spellStart"/>
-      <w:r>
-        <w:rPr>
-          <w:b/>
-          <w:color w:val="auto"/>
-          <w:sz w:val="36"/>
-          <w:szCs w:val="36"/>
-        </w:rPr>
-        <w:t>for</w:t>
-      </w:r>
-      <w:proofErr w:type="spellEnd"/>
-      <w:r>
-        <w:rPr>
-          <w:b/>
-          <w:color w:val="auto"/>
-          <w:sz w:val="36"/>
-          <w:szCs w:val="36"/>
-        </w:rPr>
-        <w:t xml:space="preserve"> Project “</w:t>
-      </w:r>
-      <w:r>
-        <w:rPr>
-          <w:b/>
-          <w:color w:val="auto"/>
-          <w:sz w:val="36"/>
-          <w:szCs w:val="36"/>
-        </w:rPr>
-        <w:t>Minesweeper-4</w:t>
-      </w:r>
-      <w:r>
-        <w:rPr>
-          <w:b/>
-          <w:color w:val="auto"/>
-          <w:sz w:val="36"/>
-          <w:szCs w:val="36"/>
-        </w:rPr>
         <w:t>”</w:t>
       </w:r>
     </w:p>
@@ -90,25 +50,14 @@
           <w:lang w:val="en-US"/>
         </w:rPr>
       </w:pPr>
-      <w:proofErr w:type="spellStart"/>
-      <w:r>
-        <w:rPr>
-          <w:rFonts w:asciiTheme="majorHAnsi" w:hAnsiTheme="majorHAnsi" w:cs="Calibri"/>
-          <w:color w:val="000000"/>
-          <w:sz w:val="28"/>
-          <w:szCs w:val="28"/>
-        </w:rPr>
-        <w:t>Team</w:t>
-      </w:r>
-      <w:proofErr w:type="spellEnd"/>
-      <w:r>
-        <w:rPr>
-          <w:rFonts w:asciiTheme="majorHAnsi" w:hAnsiTheme="majorHAnsi" w:cs="Calibri"/>
-          <w:color w:val="000000"/>
-          <w:sz w:val="28"/>
-          <w:szCs w:val="28"/>
-        </w:rPr>
-        <w:t xml:space="preserve"> “</w:t>
+      <w:r>
+        <w:rPr>
+          <w:rFonts w:asciiTheme="majorHAnsi" w:hAnsiTheme="majorHAnsi" w:cs="Calibri"/>
+          <w:color w:val="000000"/>
+          <w:sz w:val="28"/>
+          <w:szCs w:val="28"/>
+        </w:rPr>
+        <w:t>Team “</w:t>
       </w:r>
       <w:r>
         <w:rPr>
@@ -150,7 +99,6 @@
           <w:szCs w:val="28"/>
         </w:rPr>
       </w:pPr>
-      <w:proofErr w:type="spellStart"/>
       <w:r>
         <w:rPr>
           <w:rFonts w:asciiTheme="majorHAnsi" w:hAnsiTheme="majorHAnsi" w:cs="Calibri"/>
@@ -167,77 +115,7 @@
           <w:sz w:val="28"/>
           <w:szCs w:val="28"/>
         </w:rPr>
-        <w:t>designed</w:t>
-      </w:r>
-      <w:proofErr w:type="spellEnd"/>
-      <w:r>
-        <w:rPr>
-          <w:rFonts w:asciiTheme="majorHAnsi" w:hAnsiTheme="majorHAnsi" w:cs="Calibri"/>
-          <w:color w:val="000000"/>
-          <w:sz w:val="28"/>
-          <w:szCs w:val="28"/>
-        </w:rPr>
-        <w:t xml:space="preserve"> </w:t>
-      </w:r>
-      <w:proofErr w:type="spellStart"/>
-      <w:r>
-        <w:rPr>
-          <w:rFonts w:asciiTheme="majorHAnsi" w:hAnsiTheme="majorHAnsi" w:cs="Calibri"/>
-          <w:color w:val="000000"/>
-          <w:sz w:val="28"/>
-          <w:szCs w:val="28"/>
-        </w:rPr>
-        <w:t>the</w:t>
-      </w:r>
-      <w:proofErr w:type="spellEnd"/>
-      <w:r>
-        <w:rPr>
-          <w:rFonts w:asciiTheme="majorHAnsi" w:hAnsiTheme="majorHAnsi" w:cs="Calibri"/>
-          <w:color w:val="000000"/>
-          <w:sz w:val="28"/>
-          <w:szCs w:val="28"/>
-        </w:rPr>
-        <w:t xml:space="preserve"> </w:t>
-      </w:r>
-      <w:proofErr w:type="spellStart"/>
-      <w:r>
-        <w:rPr>
-          <w:rFonts w:asciiTheme="majorHAnsi" w:hAnsiTheme="majorHAnsi" w:cs="Calibri"/>
-          <w:color w:val="000000"/>
-          <w:sz w:val="28"/>
-          <w:szCs w:val="28"/>
-        </w:rPr>
-        <w:t>project</w:t>
-      </w:r>
-      <w:proofErr w:type="spellEnd"/>
-      <w:r>
-        <w:rPr>
-          <w:rFonts w:asciiTheme="majorHAnsi" w:hAnsiTheme="majorHAnsi" w:cs="Calibri"/>
-          <w:color w:val="000000"/>
-          <w:sz w:val="28"/>
-          <w:szCs w:val="28"/>
-        </w:rPr>
-        <w:t xml:space="preserve"> </w:t>
-      </w:r>
-      <w:proofErr w:type="spellStart"/>
-      <w:r>
-        <w:rPr>
-          <w:rFonts w:asciiTheme="majorHAnsi" w:hAnsiTheme="majorHAnsi" w:cs="Calibri"/>
-          <w:color w:val="000000"/>
-          <w:sz w:val="28"/>
-          <w:szCs w:val="28"/>
-        </w:rPr>
-        <w:t>structure</w:t>
-      </w:r>
-      <w:proofErr w:type="spellEnd"/>
-      <w:r>
-        <w:rPr>
-          <w:rFonts w:asciiTheme="majorHAnsi" w:hAnsiTheme="majorHAnsi" w:cs="Calibri"/>
-          <w:color w:val="000000"/>
-          <w:sz w:val="28"/>
-          <w:szCs w:val="28"/>
-        </w:rPr>
-        <w:t>:</w:t>
+        <w:t>designed the project structure:</w:t>
       </w:r>
     </w:p>
     <w:p>
@@ -260,124 +138,49 @@
           <w:szCs w:val="28"/>
         </w:rPr>
       </w:pPr>
+      <w:r>
+        <w:rPr>
+          <w:rFonts w:asciiTheme="majorHAnsi" w:hAnsiTheme="majorHAnsi" w:cs="Calibri"/>
+          <w:color w:val="000000"/>
+          <w:sz w:val="28"/>
+          <w:szCs w:val="28"/>
+        </w:rPr>
+        <w:t xml:space="preserve">Extracted </w:t>
+      </w:r>
+      <w:r>
+        <w:rPr>
+          <w:rFonts w:asciiTheme="majorHAnsi" w:hAnsiTheme="majorHAnsi" w:cs="Calibri"/>
+          <w:color w:val="000000"/>
+          <w:sz w:val="28"/>
+          <w:szCs w:val="28"/>
+        </w:rPr>
+        <w:t xml:space="preserve">class in a separate file: </w:t>
+      </w:r>
       <w:proofErr w:type="spellStart"/>
       <w:r>
         <w:rPr>
           <w:rFonts w:asciiTheme="majorHAnsi" w:hAnsiTheme="majorHAnsi" w:cs="Calibri"/>
-          <w:color w:val="000000"/>
-          <w:sz w:val="28"/>
-          <w:szCs w:val="28"/>
-        </w:rPr>
-        <w:t>Extracted</w:t>
+          <w:b/>
+          <w:bCs/>
+          <w:color w:val="000000"/>
+          <w:sz w:val="28"/>
+          <w:szCs w:val="28"/>
+          <w:lang w:val="en-US"/>
+        </w:rPr>
+        <w:t>ScoreRecord</w:t>
       </w:r>
       <w:proofErr w:type="spellEnd"/>
       <w:r>
         <w:rPr>
           <w:rFonts w:asciiTheme="majorHAnsi" w:hAnsiTheme="majorHAnsi" w:cs="Calibri"/>
-          <w:color w:val="000000"/>
-          <w:sz w:val="28"/>
-          <w:szCs w:val="28"/>
-        </w:rPr>
-        <w:t xml:space="preserve"> </w:t>
-      </w:r>
-      <w:proofErr w:type="spellStart"/>
-      <w:r>
-        <w:rPr>
-          <w:rFonts w:asciiTheme="majorHAnsi" w:hAnsiTheme="majorHAnsi" w:cs="Calibri"/>
-          <w:color w:val="000000"/>
-          <w:sz w:val="28"/>
-          <w:szCs w:val="28"/>
-        </w:rPr>
-        <w:t>class</w:t>
-      </w:r>
-      <w:proofErr w:type="spellEnd"/>
-      <w:r>
-        <w:rPr>
-          <w:rFonts w:asciiTheme="majorHAnsi" w:hAnsiTheme="majorHAnsi" w:cs="Calibri"/>
-          <w:color w:val="000000"/>
-          <w:sz w:val="28"/>
-          <w:szCs w:val="28"/>
-        </w:rPr>
-        <w:t xml:space="preserve"> </w:t>
-      </w:r>
-      <w:proofErr w:type="spellStart"/>
-      <w:r>
-        <w:rPr>
-          <w:rFonts w:asciiTheme="majorHAnsi" w:hAnsiTheme="majorHAnsi" w:cs="Calibri"/>
-          <w:color w:val="000000"/>
-          <w:sz w:val="28"/>
-          <w:szCs w:val="28"/>
-        </w:rPr>
-        <w:t>in</w:t>
-      </w:r>
-      <w:proofErr w:type="spellEnd"/>
-      <w:r>
-        <w:rPr>
-          <w:rFonts w:asciiTheme="majorHAnsi" w:hAnsiTheme="majorHAnsi" w:cs="Calibri"/>
-          <w:color w:val="000000"/>
-          <w:sz w:val="28"/>
-          <w:szCs w:val="28"/>
-        </w:rPr>
-        <w:t xml:space="preserve"> a </w:t>
-      </w:r>
-      <w:proofErr w:type="spellStart"/>
-      <w:r>
-        <w:rPr>
-          <w:rFonts w:asciiTheme="majorHAnsi" w:hAnsiTheme="majorHAnsi" w:cs="Calibri"/>
-          <w:color w:val="000000"/>
-          <w:sz w:val="28"/>
-          <w:szCs w:val="28"/>
-        </w:rPr>
-        <w:t>separate</w:t>
-      </w:r>
-      <w:proofErr w:type="spellEnd"/>
-      <w:r>
-        <w:rPr>
-          <w:rFonts w:asciiTheme="majorHAnsi" w:hAnsiTheme="majorHAnsi" w:cs="Calibri"/>
-          <w:color w:val="000000"/>
-          <w:sz w:val="28"/>
-          <w:szCs w:val="28"/>
-        </w:rPr>
-        <w:t xml:space="preserve"> file: </w:t>
-      </w:r>
-      <w:proofErr w:type="spellStart"/>
-      <w:r>
-        <w:rPr>
-          <w:rFonts w:asciiTheme="majorHAnsi" w:hAnsiTheme="majorHAnsi" w:cs="Calibri"/>
           <w:b/>
           <w:bCs/>
           <w:color w:val="000000"/>
           <w:sz w:val="28"/>
           <w:szCs w:val="28"/>
-          <w:lang w:val="en-US"/>
-        </w:rPr>
-        <w:t>ScoreRecord</w:t>
-      </w:r>
-      <w:proofErr w:type="spellEnd"/>
-      <w:r>
-        <w:rPr>
-          <w:rFonts w:asciiTheme="majorHAnsi" w:hAnsiTheme="majorHAnsi" w:cs="Calibri"/>
-          <w:b/>
-          <w:bCs/>
-          <w:color w:val="000000"/>
-          <w:sz w:val="28"/>
-          <w:szCs w:val="28"/>
-        </w:rPr>
-        <w:t>.</w:t>
-      </w:r>
-      <w:proofErr w:type="spellStart"/>
-      <w:r>
-        <w:rPr>
-          <w:rFonts w:asciiTheme="majorHAnsi" w:hAnsiTheme="majorHAnsi" w:cs="Calibri"/>
-          <w:b/>
-          <w:bCs/>
-          <w:color w:val="000000"/>
-          <w:sz w:val="28"/>
-          <w:szCs w:val="28"/>
-        </w:rPr>
-        <w:t>cs</w:t>
-      </w:r>
-      <w:proofErr w:type="spellEnd"/>
+        </w:rPr>
+        <w:t>.cs</w:t>
+      </w:r>
       <w:r>
         <w:rPr>
           <w:rFonts w:asciiTheme="majorHAnsi" w:hAnsiTheme="majorHAnsi" w:cs="Calibri"/>
@@ -521,6 +324,26 @@
         </w:rPr>
         <w:t>Score</w:t>
       </w:r>
+      <w:r>
+        <w:rPr>
+          <w:rFonts w:asciiTheme="majorHAnsi" w:hAnsiTheme="majorHAnsi" w:cs="Calibri"/>
+          <w:b/>
+          <w:bCs/>
+          <w:color w:val="000000"/>
+          <w:sz w:val="28"/>
+          <w:szCs w:val="28"/>
+        </w:rPr>
+        <w:t>Board.cs</w:t>
+      </w:r>
+      <w:r>
+        <w:rPr>
+          <w:rFonts w:asciiTheme="majorHAnsi" w:hAnsiTheme="majorHAnsi" w:cs="Calibri"/>
+          <w:color w:val="000000"/>
+          <w:sz w:val="28"/>
+          <w:szCs w:val="28"/>
+        </w:rPr>
+        <w:t xml:space="preserve">, </w:t>
+      </w:r>
       <w:proofErr w:type="spellStart"/>
       <w:r>
         <w:rPr>
@@ -530,33 +353,22 @@
           <w:color w:val="000000"/>
           <w:sz w:val="28"/>
           <w:szCs w:val="28"/>
-        </w:rPr>
-        <w:t>Board.cs</w:t>
+          <w:lang w:val="en-US"/>
+        </w:rPr>
+        <w:t>GameField</w:t>
       </w:r>
       <w:proofErr w:type="spellEnd"/>
       <w:r>
         <w:rPr>
           <w:rFonts w:asciiTheme="majorHAnsi" w:hAnsiTheme="majorHAnsi" w:cs="Calibri"/>
-          <w:color w:val="000000"/>
-          <w:sz w:val="28"/>
-          <w:szCs w:val="28"/>
-        </w:rPr>
-        <w:t xml:space="preserve">, </w:t>
-      </w:r>
-      <w:proofErr w:type="spellStart"/>
-      <w:r>
-        <w:rPr>
-          <w:rFonts w:asciiTheme="majorHAnsi" w:hAnsiTheme="majorHAnsi" w:cs="Calibri"/>
           <w:b/>
           <w:bCs/>
           <w:color w:val="000000"/>
           <w:sz w:val="28"/>
           <w:szCs w:val="28"/>
-          <w:lang w:val="en-US"/>
-        </w:rPr>
-        <w:t>GameField</w:t>
-      </w:r>
-      <w:proofErr w:type="spellEnd"/>
+        </w:rPr>
+        <w:t>.cs</w:t>
+      </w:r>
       <w:r>
         <w:rPr>
           <w:rFonts w:asciiTheme="majorHAnsi" w:hAnsiTheme="majorHAnsi" w:cs="Calibri"/>
@@ -565,22 +377,20 @@
           <w:color w:val="000000"/>
           <w:sz w:val="28"/>
           <w:szCs w:val="28"/>
-        </w:rPr>
-        <w:t>.</w:t>
-      </w:r>
-      <w:proofErr w:type="spellStart"/>
-      <w:r>
-        <w:rPr>
-          <w:rFonts w:asciiTheme="majorHAnsi" w:hAnsiTheme="majorHAnsi" w:cs="Calibri"/>
-          <w:b/>
+          <w:lang w:val="en-US"/>
+        </w:rPr>
+        <w:t xml:space="preserve"> </w:t>
+      </w:r>
+      <w:r>
+        <w:rPr>
+          <w:rFonts w:asciiTheme="majorHAnsi" w:hAnsiTheme="majorHAnsi" w:cs="Calibri"/>
           <w:bCs/>
           <w:color w:val="000000"/>
           <w:sz w:val="28"/>
           <w:szCs w:val="28"/>
         </w:rPr>
-        <w:t>cs</w:t>
-      </w:r>
-      <w:proofErr w:type="spellEnd"/>
+        <w:t>and</w:t>
+      </w:r>
       <w:r>
         <w:rPr>
           <w:rFonts w:asciiTheme="majorHAnsi" w:hAnsiTheme="majorHAnsi" w:cs="Calibri"/>
@@ -589,46 +399,9 @@
           <w:color w:val="000000"/>
           <w:sz w:val="28"/>
           <w:szCs w:val="28"/>
-          <w:lang w:val="en-US"/>
-        </w:rPr>
-        <w:t xml:space="preserve"> </w:t>
-      </w:r>
-      <w:proofErr w:type="spellStart"/>
-      <w:r>
-        <w:rPr>
-          <w:rFonts w:asciiTheme="majorHAnsi" w:hAnsiTheme="majorHAnsi" w:cs="Calibri"/>
-          <w:bCs/>
-          <w:color w:val="000000"/>
-          <w:sz w:val="28"/>
-          <w:szCs w:val="28"/>
-        </w:rPr>
-        <w:t>and</w:t>
-      </w:r>
-      <w:proofErr w:type="spellEnd"/>
-      <w:r>
-        <w:rPr>
-          <w:rFonts w:asciiTheme="majorHAnsi" w:hAnsiTheme="majorHAnsi" w:cs="Calibri"/>
-          <w:b/>
-          <w:bCs/>
-          <w:color w:val="000000"/>
-          <w:sz w:val="28"/>
-          <w:szCs w:val="28"/>
-        </w:rPr>
-        <w:t xml:space="preserve"> </w:t>
-      </w:r>
-      <w:proofErr w:type="spellStart"/>
-      <w:r>
-        <w:rPr>
-          <w:rFonts w:asciiTheme="majorHAnsi" w:hAnsiTheme="majorHAnsi" w:cs="Calibri"/>
-          <w:b/>
-          <w:bCs/>
-          <w:color w:val="000000"/>
-          <w:sz w:val="28"/>
-          <w:szCs w:val="28"/>
-        </w:rPr>
-        <w:t>Posision.cs</w:t>
-      </w:r>
-      <w:proofErr w:type="spellEnd"/>
+        </w:rPr>
+        <w:t xml:space="preserve"> Posision.cs</w:t>
+      </w:r>
       <w:r>
         <w:rPr>
           <w:rFonts w:asciiTheme="majorHAnsi" w:hAnsiTheme="majorHAnsi" w:cs="Calibri"/>
@@ -2234,7 +2007,6 @@
           <w:szCs w:val="28"/>
         </w:rPr>
       </w:pPr>
-      <w:proofErr w:type="spellStart"/>
       <w:r>
         <w:rPr>
           <w:rFonts w:asciiTheme="majorHAnsi" w:hAnsiTheme="majorHAnsi" w:cs="Calibri"/>
@@ -2243,37 +2015,7 @@
           <w:szCs w:val="28"/>
         </w:rPr>
         <w:lastRenderedPageBreak/>
-        <w:t>In</w:t>
-      </w:r>
-      <w:proofErr w:type="spellEnd"/>
-      <w:r>
-        <w:rPr>
-          <w:rFonts w:asciiTheme="majorHAnsi" w:hAnsiTheme="majorHAnsi" w:cs="Calibri"/>
-          <w:color w:val="000000"/>
-          <w:sz w:val="28"/>
-          <w:szCs w:val="28"/>
-        </w:rPr>
-        <w:t xml:space="preserve"> </w:t>
-      </w:r>
-      <w:proofErr w:type="spellStart"/>
-      <w:r>
-        <w:rPr>
-          <w:rFonts w:asciiTheme="majorHAnsi" w:hAnsiTheme="majorHAnsi" w:cs="Calibri"/>
-          <w:color w:val="000000"/>
-          <w:sz w:val="28"/>
-          <w:szCs w:val="28"/>
-        </w:rPr>
-        <w:t>class</w:t>
-      </w:r>
-      <w:proofErr w:type="spellEnd"/>
-      <w:r>
-        <w:rPr>
-          <w:rFonts w:asciiTheme="majorHAnsi" w:hAnsiTheme="majorHAnsi" w:cs="Calibri"/>
-          <w:color w:val="000000"/>
-          <w:sz w:val="28"/>
-          <w:szCs w:val="28"/>
-        </w:rPr>
-        <w:t xml:space="preserve"> </w:t>
+        <w:t xml:space="preserve">In class </w:t>
       </w:r>
       <w:proofErr w:type="spellStart"/>
       <w:r>
@@ -2386,45 +2128,14 @@
           <w:szCs w:val="28"/>
         </w:rPr>
       </w:pPr>
-      <w:proofErr w:type="spellStart"/>
-      <w:r>
-        <w:rPr>
-          <w:rFonts w:asciiTheme="majorHAnsi" w:hAnsiTheme="majorHAnsi" w:cs="Calibri"/>
-          <w:color w:val="000000"/>
-          <w:sz w:val="28"/>
-          <w:szCs w:val="28"/>
-        </w:rPr>
-        <w:t>In</w:t>
-      </w:r>
-      <w:proofErr w:type="spellEnd"/>
-      <w:r>
-        <w:rPr>
-          <w:rFonts w:asciiTheme="majorHAnsi" w:hAnsiTheme="majorHAnsi" w:cs="Calibri"/>
-          <w:color w:val="000000"/>
-          <w:sz w:val="28"/>
-          <w:szCs w:val="28"/>
-        </w:rPr>
-        <w:t xml:space="preserve"> </w:t>
-      </w:r>
-      <w:proofErr w:type="spellStart"/>
-      <w:r>
-        <w:rPr>
-          <w:rFonts w:asciiTheme="majorHAnsi" w:hAnsiTheme="majorHAnsi" w:cs="Calibri"/>
-          <w:color w:val="000000"/>
-          <w:sz w:val="28"/>
-          <w:szCs w:val="28"/>
-        </w:rPr>
-        <w:t>class</w:t>
-      </w:r>
-      <w:proofErr w:type="spellEnd"/>
-      <w:r>
-        <w:rPr>
-          <w:rFonts w:asciiTheme="majorHAnsi" w:hAnsiTheme="majorHAnsi" w:cs="Calibri"/>
-          <w:color w:val="000000"/>
-          <w:sz w:val="28"/>
-          <w:szCs w:val="28"/>
-        </w:rPr>
-        <w:t xml:space="preserve"> </w:t>
+      <w:r>
+        <w:rPr>
+          <w:rFonts w:asciiTheme="majorHAnsi" w:hAnsiTheme="majorHAnsi" w:cs="Calibri"/>
+          <w:color w:val="000000"/>
+          <w:sz w:val="28"/>
+          <w:szCs w:val="28"/>
+        </w:rPr>
+        <w:t xml:space="preserve">In class </w:t>
       </w:r>
       <w:proofErr w:type="spellStart"/>
       <w:r>
@@ -2549,45 +2260,14 @@
           <w:szCs w:val="28"/>
         </w:rPr>
       </w:pPr>
-      <w:proofErr w:type="spellStart"/>
-      <w:r>
-        <w:rPr>
-          <w:rFonts w:asciiTheme="majorHAnsi" w:hAnsiTheme="majorHAnsi" w:cs="Calibri"/>
-          <w:color w:val="000000"/>
-          <w:sz w:val="28"/>
-          <w:szCs w:val="28"/>
-        </w:rPr>
-        <w:t>In</w:t>
-      </w:r>
-      <w:proofErr w:type="spellEnd"/>
-      <w:r>
-        <w:rPr>
-          <w:rFonts w:asciiTheme="majorHAnsi" w:hAnsiTheme="majorHAnsi" w:cs="Calibri"/>
-          <w:color w:val="000000"/>
-          <w:sz w:val="28"/>
-          <w:szCs w:val="28"/>
-        </w:rPr>
-        <w:t xml:space="preserve"> </w:t>
-      </w:r>
-      <w:proofErr w:type="spellStart"/>
-      <w:r>
-        <w:rPr>
-          <w:rFonts w:asciiTheme="majorHAnsi" w:hAnsiTheme="majorHAnsi" w:cs="Calibri"/>
-          <w:color w:val="000000"/>
-          <w:sz w:val="28"/>
-          <w:szCs w:val="28"/>
-        </w:rPr>
-        <w:t>class</w:t>
-      </w:r>
-      <w:proofErr w:type="spellEnd"/>
-      <w:r>
-        <w:rPr>
-          <w:rFonts w:asciiTheme="majorHAnsi" w:hAnsiTheme="majorHAnsi" w:cs="Calibri"/>
-          <w:color w:val="000000"/>
-          <w:sz w:val="28"/>
-          <w:szCs w:val="28"/>
-        </w:rPr>
-        <w:t xml:space="preserve"> </w:t>
+      <w:r>
+        <w:rPr>
+          <w:rFonts w:asciiTheme="majorHAnsi" w:hAnsiTheme="majorHAnsi" w:cs="Calibri"/>
+          <w:color w:val="000000"/>
+          <w:sz w:val="28"/>
+          <w:szCs w:val="28"/>
+        </w:rPr>
+        <w:t xml:space="preserve">In class </w:t>
       </w:r>
       <w:proofErr w:type="spellStart"/>
       <w:r>
@@ -2921,25 +2601,14 @@
           <w:lang w:val="en-US"/>
         </w:rPr>
       </w:pPr>
-      <w:proofErr w:type="spellStart"/>
-      <w:r>
-        <w:rPr>
-          <w:rFonts w:asciiTheme="majorHAnsi" w:hAnsiTheme="majorHAnsi" w:cs="Calibri"/>
-          <w:color w:val="000000"/>
-          <w:sz w:val="28"/>
-          <w:szCs w:val="28"/>
-        </w:rPr>
-        <w:t>Moved</w:t>
-      </w:r>
-      <w:proofErr w:type="spellEnd"/>
-      <w:r>
-        <w:rPr>
-          <w:rFonts w:asciiTheme="majorHAnsi" w:hAnsiTheme="majorHAnsi" w:cs="Calibri"/>
-          <w:color w:val="000000"/>
-          <w:sz w:val="28"/>
-          <w:szCs w:val="28"/>
-        </w:rPr>
-        <w:t xml:space="preserve"> </w:t>
+      <w:r>
+        <w:rPr>
+          <w:rFonts w:asciiTheme="majorHAnsi" w:hAnsiTheme="majorHAnsi" w:cs="Calibri"/>
+          <w:color w:val="000000"/>
+          <w:sz w:val="28"/>
+          <w:szCs w:val="28"/>
+        </w:rPr>
+        <w:t xml:space="preserve">Moved </w:t>
       </w:r>
       <w:proofErr w:type="spellStart"/>
       <w:r>
@@ -3076,25 +2745,14 @@
           <w:lang w:val="en-US"/>
         </w:rPr>
       </w:pPr>
-      <w:proofErr w:type="spellStart"/>
-      <w:r>
-        <w:rPr>
-          <w:rFonts w:asciiTheme="majorHAnsi" w:hAnsiTheme="majorHAnsi" w:cs="Calibri"/>
-          <w:color w:val="000000"/>
-          <w:sz w:val="28"/>
-          <w:szCs w:val="28"/>
-        </w:rPr>
-        <w:t>Moved</w:t>
-      </w:r>
-      <w:proofErr w:type="spellEnd"/>
-      <w:r>
-        <w:rPr>
-          <w:rFonts w:asciiTheme="majorHAnsi" w:hAnsiTheme="majorHAnsi" w:cs="Calibri"/>
-          <w:color w:val="000000"/>
-          <w:sz w:val="28"/>
-          <w:szCs w:val="28"/>
-        </w:rPr>
-        <w:t xml:space="preserve"> </w:t>
+      <w:r>
+        <w:rPr>
+          <w:rFonts w:asciiTheme="majorHAnsi" w:hAnsiTheme="majorHAnsi" w:cs="Calibri"/>
+          <w:color w:val="000000"/>
+          <w:sz w:val="28"/>
+          <w:szCs w:val="28"/>
+        </w:rPr>
+        <w:t xml:space="preserve">Moved </w:t>
       </w:r>
       <w:proofErr w:type="spellStart"/>
       <w:r>
@@ -3659,25 +3317,14 @@
         </w:rPr>
         <w:t>Rem</w:t>
       </w:r>
-      <w:proofErr w:type="spellStart"/>
-      <w:r>
-        <w:rPr>
-          <w:rFonts w:asciiTheme="majorHAnsi" w:hAnsiTheme="majorHAnsi" w:cs="Calibri"/>
-          <w:color w:val="000000"/>
-          <w:sz w:val="28"/>
-          <w:szCs w:val="28"/>
-        </w:rPr>
-        <w:t>oved</w:t>
-      </w:r>
-      <w:proofErr w:type="spellEnd"/>
-      <w:r>
-        <w:rPr>
-          <w:rFonts w:asciiTheme="majorHAnsi" w:hAnsiTheme="majorHAnsi" w:cs="Calibri"/>
-          <w:color w:val="000000"/>
-          <w:sz w:val="28"/>
-          <w:szCs w:val="28"/>
-        </w:rPr>
-        <w:t xml:space="preserve"> </w:t>
+      <w:r>
+        <w:rPr>
+          <w:rFonts w:asciiTheme="majorHAnsi" w:hAnsiTheme="majorHAnsi" w:cs="Calibri"/>
+          <w:color w:val="000000"/>
+          <w:sz w:val="28"/>
+          <w:szCs w:val="28"/>
+        </w:rPr>
+        <w:t xml:space="preserve">oved </w:t>
       </w:r>
       <w:proofErr w:type="spellStart"/>
       <w:proofErr w:type="gramStart"/>
@@ -5605,50 +5252,301 @@
           <w:szCs w:val="28"/>
           <w:lang w:val="en-US"/>
         </w:rPr>
-        <w:t xml:space="preserve"> (the properties are </w:t>
+        <w:t xml:space="preserve"> (the properties are currently read-</w:t>
+      </w:r>
+      <w:r>
+        <w:rPr>
+          <w:rFonts w:asciiTheme="majorHAnsi" w:hAnsiTheme="majorHAnsi" w:cs="Calibri"/>
+          <w:color w:val="000000"/>
+          <w:sz w:val="28"/>
+          <w:szCs w:val="28"/>
+          <w:lang w:val="en-US"/>
+        </w:rPr>
+        <w:t>only</w:t>
+      </w:r>
+      <w:r>
+        <w:rPr>
+          <w:rFonts w:asciiTheme="majorHAnsi" w:hAnsiTheme="majorHAnsi" w:cs="Calibri"/>
+          <w:color w:val="000000"/>
+          <w:sz w:val="28"/>
+          <w:szCs w:val="28"/>
+          <w:lang w:val="en-US"/>
+        </w:rPr>
+        <w:t>).</w:t>
+      </w:r>
+    </w:p>
+    <w:p>
+      <w:pPr>
+        <w:pStyle w:val="ListParagraph"/>
+        <w:spacing w:after="0" w:line="240" w:lineRule="auto"/>
+        <w:jc w:val="both"/>
+        <w:rPr>
+          <w:rFonts w:asciiTheme="majorHAnsi" w:hAnsiTheme="majorHAnsi" w:cs="Calibri"/>
+          <w:color w:val="000000"/>
+          <w:sz w:val="28"/>
+          <w:szCs w:val="28"/>
+          <w:lang w:val="en-US"/>
+        </w:rPr>
+      </w:pPr>
+    </w:p>
+    <w:p>
+      <w:pPr>
+        <w:pStyle w:val="ListParagraph"/>
+        <w:numPr>
+          <w:ilvl w:val="0"/>
+          <w:numId w:val="1"/>
+        </w:numPr>
+        <w:spacing w:after="0" w:line="240" w:lineRule="auto"/>
+        <w:jc w:val="both"/>
+        <w:rPr>
+          <w:rFonts w:asciiTheme="majorHAnsi" w:eastAsia="Times New Roman" w:hAnsiTheme="majorHAnsi" w:cs="Courier New"/>
+          <w:sz w:val="28"/>
+          <w:szCs w:val="28"/>
+          <w:lang w:val="en-US"/>
+        </w:rPr>
+      </w:pPr>
+      <w:r>
+        <w:rPr>
+          <w:rFonts w:asciiTheme="majorHAnsi" w:eastAsia="Times New Roman" w:hAnsiTheme="majorHAnsi" w:cs="Courier New"/>
+          <w:sz w:val="28"/>
+          <w:szCs w:val="28"/>
+          <w:lang w:val="en-US"/>
+        </w:rPr>
+        <w:t xml:space="preserve"> Created new method </w:t>
+      </w:r>
+      <w:proofErr w:type="spellStart"/>
+      <w:proofErr w:type="gramStart"/>
+      <w:r>
+        <w:rPr>
+          <w:rFonts w:asciiTheme="majorHAnsi" w:eastAsia="Times New Roman" w:hAnsiTheme="majorHAnsi" w:cs="Courier New"/>
+          <w:b/>
+          <w:sz w:val="28"/>
+          <w:szCs w:val="28"/>
+          <w:lang w:val="en-US"/>
+        </w:rPr>
+        <w:t>ReadCommand</w:t>
+      </w:r>
+      <w:proofErr w:type="spellEnd"/>
+      <w:r>
+        <w:rPr>
+          <w:rFonts w:asciiTheme="majorHAnsi" w:eastAsia="Times New Roman" w:hAnsiTheme="majorHAnsi" w:cs="Courier New"/>
+          <w:b/>
+          <w:sz w:val="28"/>
+          <w:szCs w:val="28"/>
+          <w:lang w:val="en-US"/>
+        </w:rPr>
+        <w:t>(</w:t>
+      </w:r>
+      <w:proofErr w:type="gramEnd"/>
+      <w:r>
+        <w:rPr>
+          <w:rFonts w:asciiTheme="majorHAnsi" w:eastAsia="Times New Roman" w:hAnsiTheme="majorHAnsi" w:cs="Courier New"/>
+          <w:b/>
+          <w:sz w:val="28"/>
+          <w:szCs w:val="28"/>
+          <w:lang w:val="en-US"/>
+        </w:rPr>
+        <w:t>)</w:t>
+      </w:r>
+      <w:r>
+        <w:rPr>
+          <w:rFonts w:asciiTheme="majorHAnsi" w:eastAsia="Times New Roman" w:hAnsiTheme="majorHAnsi" w:cs="Courier New"/>
+          <w:b/>
+          <w:sz w:val="28"/>
+          <w:szCs w:val="28"/>
+        </w:rPr>
+        <w:t xml:space="preserve"> </w:t>
+      </w:r>
+      <w:r>
+        <w:rPr>
+          <w:rFonts w:asciiTheme="majorHAnsi" w:eastAsia="Times New Roman" w:hAnsiTheme="majorHAnsi" w:cs="Courier New"/>
+          <w:sz w:val="28"/>
+          <w:szCs w:val="28"/>
+          <w:lang w:val="en-US"/>
+        </w:rPr>
+        <w:t xml:space="preserve">which process the input data from the console. Moved all data checks from </w:t>
+      </w:r>
+      <w:proofErr w:type="gramStart"/>
+      <w:r>
+        <w:rPr>
+          <w:rFonts w:asciiTheme="majorHAnsi" w:eastAsia="Times New Roman" w:hAnsiTheme="majorHAnsi" w:cs="Courier New"/>
+          <w:b/>
+          <w:sz w:val="28"/>
+          <w:szCs w:val="28"/>
+          <w:lang w:val="en-US"/>
+        </w:rPr>
+        <w:t>Reveal(</w:t>
+      </w:r>
+      <w:proofErr w:type="gramEnd"/>
+      <w:r>
+        <w:rPr>
+          <w:rFonts w:asciiTheme="majorHAnsi" w:eastAsia="Times New Roman" w:hAnsiTheme="majorHAnsi" w:cs="Courier New"/>
+          <w:b/>
+          <w:sz w:val="28"/>
+          <w:szCs w:val="28"/>
+          <w:lang w:val="en-US"/>
+        </w:rPr>
+        <w:t xml:space="preserve">) </w:t>
+      </w:r>
+      <w:r>
+        <w:rPr>
+          <w:rFonts w:asciiTheme="majorHAnsi" w:eastAsia="Times New Roman" w:hAnsiTheme="majorHAnsi" w:cs="Courier New"/>
+          <w:sz w:val="28"/>
+          <w:szCs w:val="28"/>
+          <w:lang w:val="en-US"/>
+        </w:rPr>
+        <w:t xml:space="preserve">to </w:t>
+      </w:r>
+      <w:proofErr w:type="spellStart"/>
+      <w:r>
+        <w:rPr>
+          <w:rFonts w:asciiTheme="majorHAnsi" w:eastAsia="Times New Roman" w:hAnsiTheme="majorHAnsi" w:cs="Courier New"/>
+          <w:b/>
+          <w:sz w:val="28"/>
+          <w:szCs w:val="28"/>
+          <w:lang w:val="en-US"/>
+        </w:rPr>
+        <w:t>ReadCommand</w:t>
+      </w:r>
+      <w:proofErr w:type="spellEnd"/>
+      <w:r>
+        <w:rPr>
+          <w:rFonts w:asciiTheme="majorHAnsi" w:eastAsia="Times New Roman" w:hAnsiTheme="majorHAnsi" w:cs="Courier New"/>
+          <w:b/>
+          <w:sz w:val="28"/>
+          <w:szCs w:val="28"/>
+          <w:lang w:val="en-US"/>
+        </w:rPr>
+        <w:t>()</w:t>
+      </w:r>
+      <w:r>
+        <w:rPr>
+          <w:rFonts w:asciiTheme="majorHAnsi" w:eastAsia="Times New Roman" w:hAnsiTheme="majorHAnsi" w:cs="Courier New"/>
+          <w:sz w:val="28"/>
+          <w:szCs w:val="28"/>
+          <w:lang w:val="en-US"/>
+        </w:rPr>
+        <w:t xml:space="preserve">. Extracted </w:t>
+      </w:r>
+      <w:r>
+        <w:rPr>
+          <w:rFonts w:asciiTheme="majorHAnsi" w:eastAsia="Times New Roman" w:hAnsiTheme="majorHAnsi" w:cs="Courier New"/>
+          <w:sz w:val="28"/>
+          <w:szCs w:val="28"/>
+          <w:lang w:val="en-US"/>
+        </w:rPr>
+        <w:t xml:space="preserve">the switch from </w:t>
+      </w:r>
+      <w:proofErr w:type="gramStart"/>
+      <w:r>
+        <w:rPr>
+          <w:rFonts w:asciiTheme="majorHAnsi" w:eastAsia="Times New Roman" w:hAnsiTheme="majorHAnsi" w:cs="Courier New"/>
+          <w:b/>
+          <w:sz w:val="28"/>
+          <w:szCs w:val="28"/>
+          <w:lang w:val="en-US"/>
+        </w:rPr>
+        <w:t>Start(</w:t>
+      </w:r>
+      <w:proofErr w:type="gramEnd"/>
+      <w:r>
+        <w:rPr>
+          <w:rFonts w:asciiTheme="majorHAnsi" w:eastAsia="Times New Roman" w:hAnsiTheme="majorHAnsi" w:cs="Courier New"/>
+          <w:b/>
+          <w:sz w:val="28"/>
+          <w:szCs w:val="28"/>
+          <w:lang w:val="en-US"/>
+        </w:rPr>
+        <w:t xml:space="preserve">) </w:t>
+      </w:r>
+      <w:r>
+        <w:rPr>
+          <w:rFonts w:asciiTheme="majorHAnsi" w:eastAsia="Times New Roman" w:hAnsiTheme="majorHAnsi" w:cs="Courier New"/>
+          <w:sz w:val="28"/>
+          <w:szCs w:val="28"/>
+          <w:lang w:val="en-US"/>
+        </w:rPr>
+        <w:t xml:space="preserve">into separate method </w:t>
+      </w:r>
+      <w:proofErr w:type="spellStart"/>
+      <w:r>
+        <w:rPr>
+          <w:rFonts w:asciiTheme="majorHAnsi" w:eastAsia="Times New Roman" w:hAnsiTheme="majorHAnsi" w:cs="Courier New"/>
+          <w:b/>
+          <w:sz w:val="28"/>
+          <w:szCs w:val="28"/>
+          <w:lang w:val="en-US"/>
+        </w:rPr>
+        <w:t>ExecuteCommand</w:t>
+      </w:r>
+      <w:proofErr w:type="spellEnd"/>
+      <w:r>
+        <w:rPr>
+          <w:rFonts w:asciiTheme="majorHAnsi" w:eastAsia="Times New Roman" w:hAnsiTheme="majorHAnsi" w:cs="Courier New"/>
+          <w:b/>
+          <w:sz w:val="28"/>
+          <w:szCs w:val="28"/>
+          <w:lang w:val="en-US"/>
+        </w:rPr>
+        <w:t>().</w:t>
+      </w:r>
+    </w:p>
+    <w:p>
+      <w:pPr>
+        <w:pStyle w:val="ListParagraph"/>
+        <w:numPr>
+          <w:ilvl w:val="0"/>
+          <w:numId w:val="1"/>
+        </w:numPr>
+        <w:spacing w:after="0" w:line="240" w:lineRule="auto"/>
+        <w:jc w:val="both"/>
+        <w:rPr>
+          <w:rFonts w:asciiTheme="majorHAnsi" w:eastAsia="Times New Roman" w:hAnsiTheme="majorHAnsi" w:cs="Courier New"/>
+          <w:sz w:val="28"/>
+          <w:szCs w:val="28"/>
+          <w:lang w:val="en-US"/>
+        </w:rPr>
+      </w:pPr>
+      <w:r>
+        <w:rPr>
+          <w:rFonts w:asciiTheme="majorHAnsi" w:eastAsia="Times New Roman" w:hAnsiTheme="majorHAnsi" w:cs="Courier New"/>
+          <w:sz w:val="28"/>
+          <w:szCs w:val="28"/>
+          <w:lang w:val="en-US"/>
+        </w:rPr>
+        <w:t xml:space="preserve">Removed </w:t>
+      </w:r>
+      <w:r>
+        <w:rPr>
+          <w:rFonts w:asciiTheme="majorHAnsi" w:eastAsia="Times New Roman" w:hAnsiTheme="majorHAnsi" w:cs="Courier New"/>
+          <w:b/>
+          <w:sz w:val="28"/>
+          <w:szCs w:val="28"/>
+          <w:lang w:val="en-US"/>
+        </w:rPr>
+        <w:t xml:space="preserve">Command </w:t>
+      </w:r>
+      <w:r>
+        <w:rPr>
+          <w:rFonts w:asciiTheme="majorHAnsi" w:eastAsia="Times New Roman" w:hAnsiTheme="majorHAnsi" w:cs="Courier New"/>
+          <w:sz w:val="28"/>
+          <w:szCs w:val="28"/>
+          <w:lang w:val="en-US"/>
+        </w:rPr>
+        <w:t xml:space="preserve">parameter from </w:t>
+      </w:r>
+      <w:r>
+        <w:rPr>
+          <w:rFonts w:asciiTheme="majorHAnsi" w:eastAsia="Times New Roman" w:hAnsiTheme="majorHAnsi" w:cs="Courier New"/>
+          <w:b/>
+          <w:sz w:val="28"/>
+          <w:szCs w:val="28"/>
+          <w:lang w:val="en-US"/>
+        </w:rPr>
+        <w:t>Engine.</w:t>
       </w:r>
       <w:bookmarkStart w:id="0" w:name="_GoBack"/>
-      <w:r>
-        <w:rPr>
-          <w:rFonts w:asciiTheme="majorHAnsi" w:hAnsiTheme="majorHAnsi" w:cs="Calibri"/>
-          <w:color w:val="000000"/>
-          <w:sz w:val="28"/>
-          <w:szCs w:val="28"/>
-          <w:lang w:val="en-US"/>
-        </w:rPr>
-        <w:t xml:space="preserve">currently </w:t>
-      </w:r>
       <w:bookmarkEnd w:id="0"/>
-      <w:r>
-        <w:rPr>
-          <w:rFonts w:asciiTheme="majorHAnsi" w:hAnsiTheme="majorHAnsi" w:cs="Calibri"/>
-          <w:color w:val="000000"/>
-          <w:sz w:val="28"/>
-          <w:szCs w:val="28"/>
-          <w:lang w:val="en-US"/>
-        </w:rPr>
-        <w:t>read-</w:t>
-      </w:r>
-      <w:r>
-        <w:rPr>
-          <w:rFonts w:asciiTheme="majorHAnsi" w:hAnsiTheme="majorHAnsi" w:cs="Calibri"/>
-          <w:color w:val="000000"/>
-          <w:sz w:val="28"/>
-          <w:szCs w:val="28"/>
-          <w:lang w:val="en-US"/>
-        </w:rPr>
-        <w:t>only</w:t>
-      </w:r>
-      <w:r>
-        <w:rPr>
-          <w:rFonts w:asciiTheme="majorHAnsi" w:hAnsiTheme="majorHAnsi" w:cs="Calibri"/>
-          <w:color w:val="000000"/>
-          <w:sz w:val="28"/>
-          <w:szCs w:val="28"/>
-          <w:lang w:val="en-US"/>
-        </w:rPr>
-        <w:t>).</w:t>
-      </w:r>
     </w:p>
     <w:p>
       <w:pPr>
@@ -5685,7 +5583,7 @@
 </file>
 
 <file path=word/numbering.xml><?xml version="1.0" encoding="utf-8"?>
-<w:numbering xmlns:wpc="http://schemas.microsoft.com/office/word/2010/wordprocessingCanvas" xmlns:mc="http://schemas.openxmlformats.org/markup-compatibility/2006" xmlns:o="urn:schemas-microsoft-com:office:office" xmlns:r="http://schemas.openxmlformats.org/officeDocument/2006/relationships" xmlns:m="http://schemas.openxmlformats.org/officeDocument/2006/math" xmlns:v="urn:schemas-microsoft-com:vml" xmlns:wp14="http://schemas.microsoft.com/office/word/2010/wordprocessingDrawing" xmlns:wp="http://schemas.openxmlformats.org/drawingml/2006/wordprocessingDrawing" xmlns:w10="urn:schemas-microsoft-com:office:word" xmlns:w="http://schemas.openxmlformats.org/wordprocessingml/2006/main" xmlns:w14="http://schemas.microsoft.com/office/word/2010/wordml" xmlns:w15="http://schemas.microsoft.com/office/word/2012/wordml" xmlns:wpg="http://schemas.microsoft.com/office/word/2010/wordprocessingGroup" xmlns:wpi="http://schemas.microsoft.com/office/word/2010/wordprocessingInk" xmlns:wne="http://schemas.microsoft.com/office/word/2006/wordml" xmlns:wps="http://schemas.microsoft.com/office/word/2010/wordprocessingShape" mc:Ignorable="w14 w15 wp14">
+<w:numbering xmlns:wpc="http://schemas.microsoft.com/office/word/2010/wordprocessingCanvas" xmlns:mc="http://schemas.openxmlformats.org/markup-compatibility/2006" xmlns:o="urn:schemas-microsoft-com:office:office" xmlns:r="http://schemas.openxmlformats.org/officeDocument/2006/relationships" xmlns:m="http://schemas.openxmlformats.org/officeDocument/2006/math" xmlns:v="urn:schemas-microsoft-com:vml" xmlns:wp14="http://schemas.microsoft.com/office/word/2010/wordprocessingDrawing" xmlns:wp="http://schemas.openxmlformats.org/drawingml/2006/wordprocessingDrawing" xmlns:w10="urn:schemas-microsoft-com:office:word" xmlns:w="http://schemas.openxmlformats.org/wordprocessingml/2006/main" xmlns:w14="http://schemas.microsoft.com/office/word/2010/wordml" xmlns:wpg="http://schemas.microsoft.com/office/word/2010/wordprocessingGroup" xmlns:wpi="http://schemas.microsoft.com/office/word/2010/wordprocessingInk" xmlns:wne="http://schemas.microsoft.com/office/word/2006/wordml" xmlns:wps="http://schemas.microsoft.com/office/word/2010/wordprocessingShape" mc:Ignorable="w14 wp14">
   <w:abstractNum w:abstractNumId="0">
     <w:nsid w:val="07126A6F"/>
     <w:multiLevelType w:val="hybridMultilevel"/>
@@ -5922,7 +5820,7 @@
       <w:lvlText w:val="%1."/>
       <w:lvlJc w:val="left"/>
       <w:pPr>
-        <w:ind w:left="720" w:hanging="360"/>
+        <w:ind w:left="360" w:hanging="360"/>
       </w:pPr>
       <w:rPr>
         <w:rFonts w:hint="default"/>
@@ -6015,7 +5913,7 @@
 </file>
 
 <file path=word/styles.xml><?xml version="1.0" encoding="utf-8"?>
-<w:styles xmlns:mc="http://schemas.openxmlformats.org/markup-compatibility/2006" xmlns:r="http://schemas.openxmlformats.org/officeDocument/2006/relationships" xmlns:w="http://schemas.openxmlformats.org/wordprocessingml/2006/main" xmlns:w14="http://schemas.microsoft.com/office/word/2010/wordml" xmlns:w15="http://schemas.microsoft.com/office/word/2012/wordml" mc:Ignorable="w14 w15">
+<w:styles xmlns:mc="http://schemas.openxmlformats.org/markup-compatibility/2006" xmlns:r="http://schemas.openxmlformats.org/officeDocument/2006/relationships" xmlns:w="http://schemas.openxmlformats.org/wordprocessingml/2006/main" xmlns:w14="http://schemas.microsoft.com/office/word/2010/wordml" mc:Ignorable="w14">
   <w:docDefaults>
     <w:rPrDefault>
       <w:rPr>
@@ -6031,378 +5929,471 @@
       </w:pPr>
     </w:pPrDefault>
   </w:docDefaults>
-  <w:latentStyles w:defLockedState="0" w:defUIPriority="99" w:defSemiHidden="0" w:defUnhideWhenUsed="0" w:defQFormat="0" w:count="371">
-    <w:lsdException w:name="Normal" w:uiPriority="0" w:qFormat="1"/>
-    <w:lsdException w:name="heading 1" w:uiPriority="9" w:qFormat="1"/>
-    <w:lsdException w:name="heading 2" w:semiHidden="1" w:uiPriority="9" w:unhideWhenUsed="1" w:qFormat="1"/>
-    <w:lsdException w:name="heading 3" w:semiHidden="1" w:uiPriority="9" w:unhideWhenUsed="1" w:qFormat="1"/>
-    <w:lsdException w:name="heading 4" w:semiHidden="1" w:uiPriority="9" w:unhideWhenUsed="1" w:qFormat="1"/>
-    <w:lsdException w:name="heading 5" w:semiHidden="1" w:uiPriority="9" w:unhideWhenUsed="1" w:qFormat="1"/>
-    <w:lsdException w:name="heading 6" w:semiHidden="1" w:uiPriority="9" w:unhideWhenUsed="1" w:qFormat="1"/>
-    <w:lsdException w:name="heading 7" w:semiHidden="1" w:uiPriority="9" w:unhideWhenUsed="1" w:qFormat="1"/>
-    <w:lsdException w:name="heading 8" w:semiHidden="1" w:uiPriority="9" w:unhideWhenUsed="1" w:qFormat="1"/>
-    <w:lsdException w:name="heading 9" w:semiHidden="1" w:uiPriority="9" w:unhideWhenUsed="1" w:qFormat="1"/>
-    <w:lsdException w:name="index 1" w:semiHidden="1" w:unhideWhenUsed="1"/>
-    <w:lsdException w:name="index 2" w:semiHidden="1" w:unhideWhenUsed="1"/>
-    <w:lsdException w:name="index 3" w:semiHidden="1" w:unhideWhenUsed="1"/>
-    <w:lsdException w:name="index 4" w:semiHidden="1" w:unhideWhenUsed="1"/>
-    <w:lsdException w:name="index 5" w:semiHidden="1" w:unhideWhenUsed="1"/>
-    <w:lsdException w:name="index 6" w:semiHidden="1" w:unhideWhenUsed="1"/>
-    <w:lsdException w:name="index 7" w:semiHidden="1" w:unhideWhenUsed="1"/>
-    <w:lsdException w:name="index 8" w:semiHidden="1" w:unhideWhenUsed="1"/>
-    <w:lsdException w:name="index 9" w:semiHidden="1" w:unhideWhenUsed="1"/>
-    <w:lsdException w:name="toc 1" w:semiHidden="1" w:uiPriority="39" w:unhideWhenUsed="1"/>
-    <w:lsdException w:name="toc 2" w:semiHidden="1" w:uiPriority="39" w:unhideWhenUsed="1"/>
-    <w:lsdException w:name="toc 3" w:semiHidden="1" w:uiPriority="39" w:unhideWhenUsed="1"/>
-    <w:lsdException w:name="toc 4" w:semiHidden="1" w:uiPriority="39" w:unhideWhenUsed="1"/>
-    <w:lsdException w:name="toc 5" w:semiHidden="1" w:uiPriority="39" w:unhideWhenUsed="1"/>
-    <w:lsdException w:name="toc 6" w:semiHidden="1" w:uiPriority="39" w:unhideWhenUsed="1"/>
-    <w:lsdException w:name="toc 7" w:semiHidden="1" w:uiPriority="39" w:unhideWhenUsed="1"/>
-    <w:lsdException w:name="toc 8" w:semiHidden="1" w:uiPriority="39" w:unhideWhenUsed="1"/>
-    <w:lsdException w:name="toc 9" w:semiHidden="1" w:uiPriority="39" w:unhideWhenUsed="1"/>
-    <w:lsdException w:name="Normal Indent" w:semiHidden="1" w:unhideWhenUsed="1"/>
-    <w:lsdException w:name="footnote text" w:semiHidden="1" w:unhideWhenUsed="1"/>
-    <w:lsdException w:name="annotation text" w:semiHidden="1" w:unhideWhenUsed="1"/>
-    <w:lsdException w:name="header" w:semiHidden="1" w:unhideWhenUsed="1"/>
-    <w:lsdException w:name="footer" w:semiHidden="1" w:unhideWhenUsed="1"/>
-    <w:lsdException w:name="index heading" w:semiHidden="1" w:unhideWhenUsed="1"/>
-    <w:lsdException w:name="caption" w:semiHidden="1" w:uiPriority="35" w:unhideWhenUsed="1" w:qFormat="1"/>
-    <w:lsdException w:name="table of figures" w:semiHidden="1" w:unhideWhenUsed="1"/>
-    <w:lsdException w:name="envelope address" w:semiHidden="1" w:unhideWhenUsed="1"/>
-    <w:lsdException w:name="envelope return" w:semiHidden="1" w:unhideWhenUsed="1"/>
-    <w:lsdException w:name="footnote reference" w:semiHidden="1" w:unhideWhenUsed="1"/>
-    <w:lsdException w:name="annotation reference" w:semiHidden="1" w:unhideWhenUsed="1"/>
-    <w:lsdException w:name="line number" w:semiHidden="1" w:unhideWhenUsed="1"/>
-    <w:lsdException w:name="page number" w:semiHidden="1" w:unhideWhenUsed="1"/>
-    <w:lsdException w:name="endnote reference" w:semiHidden="1" w:unhideWhenUsed="1"/>
-    <w:lsdException w:name="endnote text" w:semiHidden="1" w:unhideWhenUsed="1"/>
-    <w:lsdException w:name="table of authorities" w:semiHidden="1" w:unhideWhenUsed="1"/>
-    <w:lsdException w:name="macro" w:semiHidden="1" w:unhideWhenUsed="1"/>
-    <w:lsdException w:name="toa heading" w:semiHidden="1" w:unhideWhenUsed="1"/>
-    <w:lsdException w:name="List" w:semiHidden="1" w:unhideWhenUsed="1"/>
-    <w:lsdException w:name="List Bullet" w:semiHidden="1" w:unhideWhenUsed="1"/>
-    <w:lsdException w:name="List Number" w:semiHidden="1" w:unhideWhenUsed="1"/>
-    <w:lsdException w:name="List 2" w:semiHidden="1" w:unhideWhenUsed="1"/>
-    <w:lsdException w:name="List 3" w:semiHidden="1" w:unhideWhenUsed="1"/>
-    <w:lsdException w:name="List 4" w:semiHidden="1" w:unhideWhenUsed="1"/>
-    <w:lsdException w:name="List 5" w:semiHidden="1" w:unhideWhenUsed="1"/>
-    <w:lsdException w:name="List Bullet 2" w:semiHidden="1" w:unhideWhenUsed="1"/>
-    <w:lsdException w:name="List Bullet 3" w:semiHidden="1" w:unhideWhenUsed="1"/>
-    <w:lsdException w:name="List Bullet 4" w:semiHidden="1" w:unhideWhenUsed="1"/>
-    <w:lsdException w:name="List Bullet 5" w:semiHidden="1" w:unhideWhenUsed="1"/>
-    <w:lsdException w:name="List Number 2" w:semiHidden="1" w:unhideWhenUsed="1"/>
-    <w:lsdException w:name="List Number 3" w:semiHidden="1" w:unhideWhenUsed="1"/>
-    <w:lsdException w:name="List Number 4" w:semiHidden="1" w:unhideWhenUsed="1"/>
-    <w:lsdException w:name="List Number 5" w:semiHidden="1" w:unhideWhenUsed="1"/>
-    <w:lsdException w:name="Title" w:uiPriority="10" w:qFormat="1"/>
-    <w:lsdException w:name="Closing" w:semiHidden="1" w:unhideWhenUsed="1"/>
-    <w:lsdException w:name="Signature" w:semiHidden="1" w:unhideWhenUsed="1"/>
-    <w:lsdException w:name="Default Paragraph Font" w:semiHidden="1" w:uiPriority="1" w:unhideWhenUsed="1"/>
-    <w:lsdException w:name="Body Text" w:semiHidden="1" w:unhideWhenUsed="1"/>
-    <w:lsdException w:name="Body Text Indent" w:semiHidden="1" w:unhideWhenUsed="1"/>
-    <w:lsdException w:name="List Continue" w:semiHidden="1" w:unhideWhenUsed="1"/>
-    <w:lsdException w:name="List Continue 2" w:semiHidden="1" w:unhideWhenUsed="1"/>
-    <w:lsdException w:name="List Continue 3" w:semiHidden="1" w:unhideWhenUsed="1"/>
-    <w:lsdException w:name="List Continue 4" w:semiHidden="1" w:unhideWhenUsed="1"/>
-    <w:lsdException w:name="List Continue 5" w:semiHidden="1" w:unhideWhenUsed="1"/>
-    <w:lsdException w:name="Message Header" w:semiHidden="1" w:unhideWhenUsed="1"/>
-    <w:lsdException w:name="Subtitle" w:uiPriority="11" w:qFormat="1"/>
-    <w:lsdException w:name="Salutation" w:semiHidden="1" w:unhideWhenUsed="1"/>
-    <w:lsdException w:name="Date" w:semiHidden="1" w:unhideWhenUsed="1"/>
-    <w:lsdException w:name="Body Text First Indent" w:semiHidden="1" w:unhideWhenUsed="1"/>
-    <w:lsdException w:name="Body Text First Indent 2" w:semiHidden="1" w:unhideWhenUsed="1"/>
-    <w:lsdException w:name="Note Heading" w:semiHidden="1" w:unhideWhenUsed="1"/>
-    <w:lsdException w:name="Body Text 2" w:semiHidden="1" w:unhideWhenUsed="1"/>
-    <w:lsdException w:name="Body Text 3" w:semiHidden="1" w:unhideWhenUsed="1"/>
-    <w:lsdException w:name="Body Text Indent 2" w:semiHidden="1" w:unhideWhenUsed="1"/>
-    <w:lsdException w:name="Body Text Indent 3" w:semiHidden="1" w:unhideWhenUsed="1"/>
-    <w:lsdException w:name="Block Text" w:semiHidden="1" w:unhideWhenUsed="1"/>
-    <w:lsdException w:name="Hyperlink" w:semiHidden="1" w:unhideWhenUsed="1"/>
-    <w:lsdException w:name="FollowedHyperlink" w:semiHidden="1" w:unhideWhenUsed="1"/>
-    <w:lsdException w:name="Strong" w:uiPriority="22" w:qFormat="1"/>
-    <w:lsdException w:name="Emphasis" w:uiPriority="20" w:qFormat="1"/>
-    <w:lsdException w:name="Document Map" w:semiHidden="1" w:unhideWhenUsed="1"/>
-    <w:lsdException w:name="Plain Text" w:semiHidden="1" w:unhideWhenUsed="1"/>
-    <w:lsdException w:name="E-mail Signature" w:semiHidden="1" w:unhideWhenUsed="1"/>
-    <w:lsdException w:name="HTML Top of Form" w:semiHidden="1" w:unhideWhenUsed="1"/>
-    <w:lsdException w:name="HTML Bottom of Form" w:semiHidden="1" w:unhideWhenUsed="1"/>
-    <w:lsdException w:name="Normal (Web)" w:semiHidden="1" w:unhideWhenUsed="1"/>
-    <w:lsdException w:name="HTML Acronym" w:semiHidden="1" w:unhideWhenUsed="1"/>
-    <w:lsdException w:name="HTML Address" w:semiHidden="1" w:unhideWhenUsed="1"/>
-    <w:lsdException w:name="HTML Cite" w:semiHidden="1" w:unhideWhenUsed="1"/>
-    <w:lsdException w:name="HTML Code" w:semiHidden="1" w:unhideWhenUsed="1"/>
-    <w:lsdException w:name="HTML Definition" w:semiHidden="1" w:unhideWhenUsed="1"/>
-    <w:lsdException w:name="HTML Keyboard" w:semiHidden="1" w:unhideWhenUsed="1"/>
-    <w:lsdException w:name="HTML Preformatted" w:semiHidden="1" w:unhideWhenUsed="1"/>
-    <w:lsdException w:name="HTML Sample" w:semiHidden="1" w:unhideWhenUsed="1"/>
-    <w:lsdException w:name="HTML Typewriter" w:semiHidden="1" w:unhideWhenUsed="1"/>
-    <w:lsdException w:name="HTML Variable" w:semiHidden="1" w:unhideWhenUsed="1"/>
-    <w:lsdException w:name="Normal Table" w:semiHidden="1" w:unhideWhenUsed="1"/>
-    <w:lsdException w:name="annotation subject" w:semiHidden="1" w:unhideWhenUsed="1"/>
-    <w:lsdException w:name="No List" w:semiHidden="1" w:unhideWhenUsed="1"/>
-    <w:lsdException w:name="Outline List 1" w:semiHidden="1" w:unhideWhenUsed="1"/>
-    <w:lsdException w:name="Outline List 2" w:semiHidden="1" w:unhideWhenUsed="1"/>
-    <w:lsdException w:name="Outline List 3" w:semiHidden="1" w:unhideWhenUsed="1"/>
-    <w:lsdException w:name="Table Simple 1" w:semiHidden="1" w:unhideWhenUsed="1"/>
-    <w:lsdException w:name="Table Simple 2" w:semiHidden="1" w:unhideWhenUsed="1"/>
-    <w:lsdException w:name="Table Simple 3" w:semiHidden="1" w:unhideWhenUsed="1"/>
-    <w:lsdException w:name="Table Classic 1" w:semiHidden="1" w:unhideWhenUsed="1"/>
-    <w:lsdException w:name="Table Classic 2" w:semiHidden="1" w:unhideWhenUsed="1"/>
-    <w:lsdException w:name="Table Classic 3" w:semiHidden="1" w:unhideWhenUsed="1"/>
-    <w:lsdException w:name="Table Classic 4" w:semiHidden="1" w:unhideWhenUsed="1"/>
-    <w:lsdException w:name="Table Colorful 1" w:semiHidden="1" w:unhideWhenUsed="1"/>
-    <w:lsdException w:name="Table Colorful 2" w:semiHidden="1" w:unhideWhenUsed="1"/>
-    <w:lsdException w:name="Table Colorful 3" w:semiHidden="1" w:unhideWhenUsed="1"/>
-    <w:lsdException w:name="Table Columns 1" w:semiHidden="1" w:unhideWhenUsed="1"/>
-    <w:lsdException w:name="Table Columns 2" w:semiHidden="1" w:unhideWhenUsed="1"/>
-    <w:lsdException w:name="Table Columns 3" w:semiHidden="1" w:unhideWhenUsed="1"/>
-    <w:lsdException w:name="Table Columns 4" w:semiHidden="1" w:unhideWhenUsed="1"/>
-    <w:lsdException w:name="Table Columns 5" w:semiHidden="1" w:unhideWhenUsed="1"/>
-    <w:lsdException w:name="Table Grid 1" w:semiHidden="1" w:unhideWhenUsed="1"/>
-    <w:lsdException w:name="Table Grid 2" w:semiHidden="1" w:unhideWhenUsed="1"/>
-    <w:lsdException w:name="Table Grid 3" w:semiHidden="1" w:unhideWhenUsed="1"/>
-    <w:lsdException w:name="Table Grid 4" w:semiHidden="1" w:unhideWhenUsed="1"/>
-    <w:lsdException w:name="Table Grid 5" w:semiHidden="1" w:unhideWhenUsed="1"/>
-    <w:lsdException w:name="Table Grid 6" w:semiHidden="1" w:unhideWhenUsed="1"/>
-    <w:lsdException w:name="Table Grid 7" w:semiHidden="1" w:unhideWhenUsed="1"/>
-    <w:lsdException w:name="Table Grid 8" w:semiHidden="1" w:unhideWhenUsed="1"/>
-    <w:lsdException w:name="Table List 1" w:semiHidden="1" w:unhideWhenUsed="1"/>
-    <w:lsdException w:name="Table List 2" w:semiHidden="1" w:unhideWhenUsed="1"/>
-    <w:lsdException w:name="Table List 3" w:semiHidden="1" w:unhideWhenUsed="1"/>
-    <w:lsdException w:name="Table List 4" w:semiHidden="1" w:unhideWhenUsed="1"/>
-    <w:lsdException w:name="Table List 5" w:semiHidden="1" w:unhideWhenUsed="1"/>
-    <w:lsdException w:name="Table List 6" w:semiHidden="1" w:unhideWhenUsed="1"/>
-    <w:lsdException w:name="Table List 7" w:semiHidden="1" w:unhideWhenUsed="1"/>
-    <w:lsdException w:name="Table List 8" w:semiHidden="1" w:unhideWhenUsed="1"/>
-    <w:lsdException w:name="Table 3D effects 1" w:semiHidden="1" w:unhideWhenUsed="1"/>
-    <w:lsdException w:name="Table 3D effects 2" w:semiHidden="1" w:unhideWhenUsed="1"/>
-    <w:lsdException w:name="Table 3D effects 3" w:semiHidden="1" w:unhideWhenUsed="1"/>
-    <w:lsdException w:name="Table Contemporary" w:semiHidden="1" w:unhideWhenUsed="1"/>
-    <w:lsdException w:name="Table Elegant" w:semiHidden="1" w:unhideWhenUsed="1"/>
-    <w:lsdException w:name="Table Professional" w:semiHidden="1" w:unhideWhenUsed="1"/>
-    <w:lsdException w:name="Table Subtle 1" w:semiHidden="1" w:unhideWhenUsed="1"/>
-    <w:lsdException w:name="Table Subtle 2" w:semiHidden="1" w:unhideWhenUsed="1"/>
-    <w:lsdException w:name="Table Web 1" w:semiHidden="1" w:unhideWhenUsed="1"/>
-    <w:lsdException w:name="Table Web 2" w:semiHidden="1" w:unhideWhenUsed="1"/>
-    <w:lsdException w:name="Table Web 3" w:semiHidden="1" w:unhideWhenUsed="1"/>
-    <w:lsdException w:name="Balloon Text" w:semiHidden="1" w:unhideWhenUsed="1"/>
-    <w:lsdException w:name="Table Grid" w:uiPriority="39"/>
-    <w:lsdException w:name="Table Theme" w:semiHidden="1" w:unhideWhenUsed="1"/>
-    <w:lsdException w:name="Placeholder Text" w:semiHidden="1"/>
-    <w:lsdException w:name="No Spacing" w:uiPriority="1" w:qFormat="1"/>
-    <w:lsdException w:name="Light Shading" w:uiPriority="60"/>
-    <w:lsdException w:name="Light List" w:uiPriority="61"/>
-    <w:lsdException w:name="Light Grid" w:uiPriority="62"/>
-    <w:lsdException w:name="Medium Shading 1" w:uiPriority="63"/>
-    <w:lsdException w:name="Medium Shading 2" w:uiPriority="64"/>
-    <w:lsdException w:name="Medium List 1" w:uiPriority="65"/>
-    <w:lsdException w:name="Medium List 2" w:uiPriority="66"/>
-    <w:lsdException w:name="Medium Grid 1" w:uiPriority="67"/>
-    <w:lsdException w:name="Medium Grid 2" w:uiPriority="68"/>
-    <w:lsdException w:name="Medium Grid 3" w:uiPriority="69"/>
-    <w:lsdException w:name="Dark List" w:uiPriority="70"/>
-    <w:lsdException w:name="Colorful Shading" w:uiPriority="71"/>
-    <w:lsdException w:name="Colorful List" w:uiPriority="72"/>
-    <w:lsdException w:name="Colorful Grid" w:uiPriority="73"/>
-    <w:lsdException w:name="Light Shading Accent 1" w:uiPriority="60"/>
-    <w:lsdException w:name="Light List Accent 1" w:uiPriority="61"/>
-    <w:lsdException w:name="Light Grid Accent 1" w:uiPriority="62"/>
-    <w:lsdException w:name="Medium Shading 1 Accent 1" w:uiPriority="63"/>
-    <w:lsdException w:name="Medium Shading 2 Accent 1" w:uiPriority="64"/>
-    <w:lsdException w:name="Medium List 1 Accent 1" w:uiPriority="65"/>
-    <w:lsdException w:name="Revision" w:semiHidden="1"/>
-    <w:lsdException w:name="List Paragraph" w:uiPriority="34" w:qFormat="1"/>
-    <w:lsdException w:name="Quote" w:uiPriority="29" w:qFormat="1"/>
-    <w:lsdException w:name="Intense Quote" w:uiPriority="30" w:qFormat="1"/>
-    <w:lsdException w:name="Medium List 2 Accent 1" w:uiPriority="66"/>
-    <w:lsdException w:name="Medium Grid 1 Accent 1" w:uiPriority="67"/>
-    <w:lsdException w:name="Medium Grid 2 Accent 1" w:uiPriority="68"/>
-    <w:lsdException w:name="Medium Grid 3 Accent 1" w:uiPriority="69"/>
-    <w:lsdException w:name="Dark List Accent 1" w:uiPriority="70"/>
-    <w:lsdException w:name="Colorful Shading Accent 1" w:uiPriority="71"/>
-    <w:lsdException w:name="Colorful List Accent 1" w:uiPriority="72"/>
-    <w:lsdException w:name="Colorful Grid Accent 1" w:uiPriority="73"/>
-    <w:lsdException w:name="Light Shading Accent 2" w:uiPriority="60"/>
-    <w:lsdException w:name="Light List Accent 2" w:uiPriority="61"/>
-    <w:lsdException w:name="Light Grid Accent 2" w:uiPriority="62"/>
-    <w:lsdException w:name="Medium Shading 1 Accent 2" w:uiPriority="63"/>
-    <w:lsdException w:name="Medium Shading 2 Accent 2" w:uiPriority="64"/>
-    <w:lsdException w:name="Medium List 1 Accent 2" w:uiPriority="65"/>
-    <w:lsdException w:name="Medium List 2 Accent 2" w:uiPriority="66"/>
-    <w:lsdException w:name="Medium Grid 1 Accent 2" w:uiPriority="67"/>
-    <w:lsdException w:name="Medium Grid 2 Accent 2" w:uiPriority="68"/>
-    <w:lsdException w:name="Medium Grid 3 Accent 2" w:uiPriority="69"/>
-    <w:lsdException w:name="Dark List Accent 2" w:uiPriority="70"/>
-    <w:lsdException w:name="Colorful Shading Accent 2" w:uiPriority="71"/>
-    <w:lsdException w:name="Colorful List Accent 2" w:uiPriority="72"/>
-    <w:lsdException w:name="Colorful Grid Accent 2" w:uiPriority="73"/>
-    <w:lsdException w:name="Light Shading Accent 3" w:uiPriority="60"/>
-    <w:lsdException w:name="Light List Accent 3" w:uiPriority="61"/>
-    <w:lsdException w:name="Light Grid Accent 3" w:uiPriority="62"/>
-    <w:lsdException w:name="Medium Shading 1 Accent 3" w:uiPriority="63"/>
-    <w:lsdException w:name="Medium Shading 2 Accent 3" w:uiPriority="64"/>
-    <w:lsdException w:name="Medium List 1 Accent 3" w:uiPriority="65"/>
-    <w:lsdException w:name="Medium List 2 Accent 3" w:uiPriority="66"/>
-    <w:lsdException w:name="Medium Grid 1 Accent 3" w:uiPriority="67"/>
-    <w:lsdException w:name="Medium Grid 2 Accent 3" w:uiPriority="68"/>
-    <w:lsdException w:name="Medium Grid 3 Accent 3" w:uiPriority="69"/>
-    <w:lsdException w:name="Dark List Accent 3" w:uiPriority="70"/>
-    <w:lsdException w:name="Colorful Shading Accent 3" w:uiPriority="71"/>
-    <w:lsdException w:name="Colorful List Accent 3" w:uiPriority="72"/>
-    <w:lsdException w:name="Colorful Grid Accent 3" w:uiPriority="73"/>
-    <w:lsdException w:name="Light Shading Accent 4" w:uiPriority="60"/>
-    <w:lsdException w:name="Light List Accent 4" w:uiPriority="61"/>
-    <w:lsdException w:name="Light Grid Accent 4" w:uiPriority="62"/>
-    <w:lsdException w:name="Medium Shading 1 Accent 4" w:uiPriority="63"/>
-    <w:lsdException w:name="Medium Shading 2 Accent 4" w:uiPriority="64"/>
-    <w:lsdException w:name="Medium List 1 Accent 4" w:uiPriority="65"/>
-    <w:lsdException w:name="Medium List 2 Accent 4" w:uiPriority="66"/>
-    <w:lsdException w:name="Medium Grid 1 Accent 4" w:uiPriority="67"/>
-    <w:lsdException w:name="Medium Grid 2 Accent 4" w:uiPriority="68"/>
-    <w:lsdException w:name="Medium Grid 3 Accent 4" w:uiPriority="69"/>
-    <w:lsdException w:name="Dark List Accent 4" w:uiPriority="70"/>
-    <w:lsdException w:name="Colorful Shading Accent 4" w:uiPriority="71"/>
-    <w:lsdException w:name="Colorful List Accent 4" w:uiPriority="72"/>
-    <w:lsdException w:name="Colorful Grid Accent 4" w:uiPriority="73"/>
-    <w:lsdException w:name="Light Shading Accent 5" w:uiPriority="60"/>
-    <w:lsdException w:name="Light List Accent 5" w:uiPriority="61"/>
-    <w:lsdException w:name="Light Grid Accent 5" w:uiPriority="62"/>
-    <w:lsdException w:name="Medium Shading 1 Accent 5" w:uiPriority="63"/>
-    <w:lsdException w:name="Medium Shading 2 Accent 5" w:uiPriority="64"/>
-    <w:lsdException w:name="Medium List 1 Accent 5" w:uiPriority="65"/>
-    <w:lsdException w:name="Medium List 2 Accent 5" w:uiPriority="66"/>
-    <w:lsdException w:name="Medium Grid 1 Accent 5" w:uiPriority="67"/>
-    <w:lsdException w:name="Medium Grid 2 Accent 5" w:uiPriority="68"/>
-    <w:lsdException w:name="Medium Grid 3 Accent 5" w:uiPriority="69"/>
-    <w:lsdException w:name="Dark List Accent 5" w:uiPriority="70"/>
-    <w:lsdException w:name="Colorful Shading Accent 5" w:uiPriority="71"/>
-    <w:lsdException w:name="Colorful List Accent 5" w:uiPriority="72"/>
-    <w:lsdException w:name="Colorful Grid Accent 5" w:uiPriority="73"/>
-    <w:lsdException w:name="Light Shading Accent 6" w:uiPriority="60"/>
-    <w:lsdException w:name="Light List Accent 6" w:uiPriority="61"/>
-    <w:lsdException w:name="Light Grid Accent 6" w:uiPriority="62"/>
-    <w:lsdException w:name="Medium Shading 1 Accent 6" w:uiPriority="63"/>
-    <w:lsdException w:name="Medium Shading 2 Accent 6" w:uiPriority="64"/>
-    <w:lsdException w:name="Medium List 1 Accent 6" w:uiPriority="65"/>
-    <w:lsdException w:name="Medium List 2 Accent 6" w:uiPriority="66"/>
-    <w:lsdException w:name="Medium Grid 1 Accent 6" w:uiPriority="67"/>
-    <w:lsdException w:name="Medium Grid 2 Accent 6" w:uiPriority="68"/>
-    <w:lsdException w:name="Medium Grid 3 Accent 6" w:uiPriority="69"/>
-    <w:lsdException w:name="Dark List Accent 6" w:uiPriority="70"/>
-    <w:lsdException w:name="Colorful Shading Accent 6" w:uiPriority="71"/>
-    <w:lsdException w:name="Colorful List Accent 6" w:uiPriority="72"/>
-    <w:lsdException w:name="Colorful Grid Accent 6" w:uiPriority="73"/>
-    <w:lsdException w:name="Subtle Emphasis" w:uiPriority="19" w:qFormat="1"/>
-    <w:lsdException w:name="Intense Emphasis" w:uiPriority="21" w:qFormat="1"/>
-    <w:lsdException w:name="Subtle Reference" w:uiPriority="31" w:qFormat="1"/>
-    <w:lsdException w:name="Intense Reference" w:uiPriority="32" w:qFormat="1"/>
-    <w:lsdException w:name="Book Title" w:uiPriority="33" w:qFormat="1"/>
-    <w:lsdException w:name="Bibliography" w:semiHidden="1" w:uiPriority="37" w:unhideWhenUsed="1"/>
-    <w:lsdException w:name="TOC Heading" w:semiHidden="1" w:uiPriority="39" w:unhideWhenUsed="1" w:qFormat="1"/>
-    <w:lsdException w:name="Plain Table 1" w:uiPriority="41"/>
-    <w:lsdException w:name="Plain Table 2" w:uiPriority="42"/>
-    <w:lsdException w:name="Plain Table 3" w:uiPriority="43"/>
-    <w:lsdException w:name="Plain Table 4" w:uiPriority="44"/>
-    <w:lsdException w:name="Plain Table 5" w:uiPriority="45"/>
-    <w:lsdException w:name="Grid Table Light" w:uiPriority="40"/>
-    <w:lsdException w:name="Grid Table 1 Light" w:uiPriority="46"/>
-    <w:lsdException w:name="Grid Table 2" w:uiPriority="47"/>
-    <w:lsdException w:name="Grid Table 3" w:uiPriority="48"/>
-    <w:lsdException w:name="Grid Table 4" w:uiPriority="49"/>
-    <w:lsdException w:name="Grid Table 5 Dark" w:uiPriority="50"/>
-    <w:lsdException w:name="Grid Table 6 Colorful" w:uiPriority="51"/>
-    <w:lsdException w:name="Grid Table 7 Colorful" w:uiPriority="52"/>
-    <w:lsdException w:name="Grid Table 1 Light Accent 1" w:uiPriority="46"/>
-    <w:lsdException w:name="Grid Table 2 Accent 1" w:uiPriority="47"/>
-    <w:lsdException w:name="Grid Table 3 Accent 1" w:uiPriority="48"/>
-    <w:lsdException w:name="Grid Table 4 Accent 1" w:uiPriority="49"/>
-    <w:lsdException w:name="Grid Table 5 Dark Accent 1" w:uiPriority="50"/>
-    <w:lsdException w:name="Grid Table 6 Colorful Accent 1" w:uiPriority="51"/>
-    <w:lsdException w:name="Grid Table 7 Colorful Accent 1" w:uiPriority="52"/>
-    <w:lsdException w:name="Grid Table 1 Light Accent 2" w:uiPriority="46"/>
-    <w:lsdException w:name="Grid Table 2 Accent 2" w:uiPriority="47"/>
-    <w:lsdException w:name="Grid Table 3 Accent 2" w:uiPriority="48"/>
-    <w:lsdException w:name="Grid Table 4 Accent 2" w:uiPriority="49"/>
-    <w:lsdException w:name="Grid Table 5 Dark Accent 2" w:uiPriority="50"/>
-    <w:lsdException w:name="Grid Table 6 Colorful Accent 2" w:uiPriority="51"/>
-    <w:lsdException w:name="Grid Table 7 Colorful Accent 2" w:uiPriority="52"/>
-    <w:lsdException w:name="Grid Table 1 Light Accent 3" w:uiPriority="46"/>
-    <w:lsdException w:name="Grid Table 2 Accent 3" w:uiPriority="47"/>
-    <w:lsdException w:name="Grid Table 3 Accent 3" w:uiPriority="48"/>
-    <w:lsdException w:name="Grid Table 4 Accent 3" w:uiPriority="49"/>
-    <w:lsdException w:name="Grid Table 5 Dark Accent 3" w:uiPriority="50"/>
-    <w:lsdException w:name="Grid Table 6 Colorful Accent 3" w:uiPriority="51"/>
-    <w:lsdException w:name="Grid Table 7 Colorful Accent 3" w:uiPriority="52"/>
-    <w:lsdException w:name="Grid Table 1 Light Accent 4" w:uiPriority="46"/>
-    <w:lsdException w:name="Grid Table 2 Accent 4" w:uiPriority="47"/>
-    <w:lsdException w:name="Grid Table 3 Accent 4" w:uiPriority="48"/>
-    <w:lsdException w:name="Grid Table 4 Accent 4" w:uiPriority="49"/>
-    <w:lsdException w:name="Grid Table 5 Dark Accent 4" w:uiPriority="50"/>
-    <w:lsdException w:name="Grid Table 6 Colorful Accent 4" w:uiPriority="51"/>
-    <w:lsdException w:name="Grid Table 7 Colorful Accent 4" w:uiPriority="52"/>
-    <w:lsdException w:name="Grid Table 1 Light Accent 5" w:uiPriority="46"/>
-    <w:lsdException w:name="Grid Table 2 Accent 5" w:uiPriority="47"/>
-    <w:lsdException w:name="Grid Table 3 Accent 5" w:uiPriority="48"/>
-    <w:lsdException w:name="Grid Table 4 Accent 5" w:uiPriority="49"/>
-    <w:lsdException w:name="Grid Table 5 Dark Accent 5" w:uiPriority="50"/>
-    <w:lsdException w:name="Grid Table 6 Colorful Accent 5" w:uiPriority="51"/>
-    <w:lsdException w:name="Grid Table 7 Colorful Accent 5" w:uiPriority="52"/>
-    <w:lsdException w:name="Grid Table 1 Light Accent 6" w:uiPriority="46"/>
-    <w:lsdException w:name="Grid Table 2 Accent 6" w:uiPriority="47"/>
-    <w:lsdException w:name="Grid Table 3 Accent 6" w:uiPriority="48"/>
-    <w:lsdException w:name="Grid Table 4 Accent 6" w:uiPriority="49"/>
-    <w:lsdException w:name="Grid Table 5 Dark Accent 6" w:uiPriority="50"/>
-    <w:lsdException w:name="Grid Table 6 Colorful Accent 6" w:uiPriority="51"/>
-    <w:lsdException w:name="Grid Table 7 Colorful Accent 6" w:uiPriority="52"/>
-    <w:lsdException w:name="List Table 1 Light" w:uiPriority="46"/>
-    <w:lsdException w:name="List Table 2" w:uiPriority="47"/>
-    <w:lsdException w:name="List Table 3" w:uiPriority="48"/>
-    <w:lsdException w:name="List Table 4" w:uiPriority="49"/>
-    <w:lsdException w:name="List Table 5 Dark" w:uiPriority="50"/>
-    <w:lsdException w:name="List Table 6 Colorful" w:uiPriority="51"/>
-    <w:lsdException w:name="List Table 7 Colorful" w:uiPriority="52"/>
-    <w:lsdException w:name="List Table 1 Light Accent 1" w:uiPriority="46"/>
-    <w:lsdException w:name="List Table 2 Accent 1" w:uiPriority="47"/>
-    <w:lsdException w:name="List Table 3 Accent 1" w:uiPriority="48"/>
-    <w:lsdException w:name="List Table 4 Accent 1" w:uiPriority="49"/>
-    <w:lsdException w:name="List Table 5 Dark Accent 1" w:uiPriority="50"/>
-    <w:lsdException w:name="List Table 6 Colorful Accent 1" w:uiPriority="51"/>
-    <w:lsdException w:name="List Table 7 Colorful Accent 1" w:uiPriority="52"/>
-    <w:lsdException w:name="List Table 1 Light Accent 2" w:uiPriority="46"/>
-    <w:lsdException w:name="List Table 2 Accent 2" w:uiPriority="47"/>
-    <w:lsdException w:name="List Table 3 Accent 2" w:uiPriority="48"/>
-    <w:lsdException w:name="List Table 4 Accent 2" w:uiPriority="49"/>
-    <w:lsdException w:name="List Table 5 Dark Accent 2" w:uiPriority="50"/>
-    <w:lsdException w:name="List Table 6 Colorful Accent 2" w:uiPriority="51"/>
-    <w:lsdException w:name="List Table 7 Colorful Accent 2" w:uiPriority="52"/>
-    <w:lsdException w:name="List Table 1 Light Accent 3" w:uiPriority="46"/>
-    <w:lsdException w:name="List Table 2 Accent 3" w:uiPriority="47"/>
-    <w:lsdException w:name="List Table 3 Accent 3" w:uiPriority="48"/>
-    <w:lsdException w:name="List Table 4 Accent 3" w:uiPriority="49"/>
-    <w:lsdException w:name="List Table 5 Dark Accent 3" w:uiPriority="50"/>
-    <w:lsdException w:name="List Table 6 Colorful Accent 3" w:uiPriority="51"/>
-    <w:lsdException w:name="List Table 7 Colorful Accent 3" w:uiPriority="52"/>
-    <w:lsdException w:name="List Table 1 Light Accent 4" w:uiPriority="46"/>
-    <w:lsdException w:name="List Table 2 Accent 4" w:uiPriority="47"/>
-    <w:lsdException w:name="List Table 3 Accent 4" w:uiPriority="48"/>
-    <w:lsdException w:name="List Table 4 Accent 4" w:uiPriority="49"/>
-    <w:lsdException w:name="List Table 5 Dark Accent 4" w:uiPriority="50"/>
-    <w:lsdException w:name="List Table 6 Colorful Accent 4" w:uiPriority="51"/>
-    <w:lsdException w:name="List Table 7 Colorful Accent 4" w:uiPriority="52"/>
-    <w:lsdException w:name="List Table 1 Light Accent 5" w:uiPriority="46"/>
-    <w:lsdException w:name="List Table 2 Accent 5" w:uiPriority="47"/>
-    <w:lsdException w:name="List Table 3 Accent 5" w:uiPriority="48"/>
-    <w:lsdException w:name="List Table 4 Accent 5" w:uiPriority="49"/>
-    <w:lsdException w:name="List Table 5 Dark Accent 5" w:uiPriority="50"/>
-    <w:lsdException w:name="List Table 6 Colorful Accent 5" w:uiPriority="51"/>
-    <w:lsdException w:name="List Table 7 Colorful Accent 5" w:uiPriority="52"/>
-    <w:lsdException w:name="List Table 1 Light Accent 6" w:uiPriority="46"/>
-    <w:lsdException w:name="List Table 2 Accent 6" w:uiPriority="47"/>
-    <w:lsdException w:name="List Table 3 Accent 6" w:uiPriority="48"/>
-    <w:lsdException w:name="List Table 4 Accent 6" w:uiPriority="49"/>
-    <w:lsdException w:name="List Table 5 Dark Accent 6" w:uiPriority="50"/>
-    <w:lsdException w:name="List Table 6 Colorful Accent 6" w:uiPriority="51"/>
-    <w:lsdException w:name="List Table 7 Colorful Accent 6" w:uiPriority="52"/>
+  <w:latentStyles w:defLockedState="0" w:defUIPriority="99" w:defSemiHidden="1" w:defUnhideWhenUsed="1" w:defQFormat="0" w:count="267">
+    <w:lsdException w:name="Normal" w:semiHidden="0" w:uiPriority="0" w:unhideWhenUsed="0" w:qFormat="1"/>
+    <w:lsdException w:name="heading 1" w:semiHidden="0" w:uiPriority="9" w:unhideWhenUsed="0" w:qFormat="1"/>
+    <w:lsdException w:name="heading 2" w:uiPriority="9" w:qFormat="1"/>
+    <w:lsdException w:name="heading 3" w:uiPriority="9" w:qFormat="1"/>
+    <w:lsdException w:name="heading 4" w:uiPriority="9" w:qFormat="1"/>
+    <w:lsdException w:name="heading 5" w:uiPriority="9" w:qFormat="1"/>
+    <w:lsdException w:name="heading 6" w:uiPriority="9" w:qFormat="1"/>
+    <w:lsdException w:name="heading 7" w:uiPriority="9" w:qFormat="1"/>
+    <w:lsdException w:name="heading 8" w:uiPriority="9" w:qFormat="1"/>
+    <w:lsdException w:name="heading 9" w:uiPriority="9" w:qFormat="1"/>
+    <w:lsdException w:name="toc 1" w:uiPriority="39"/>
+    <w:lsdException w:name="toc 2" w:uiPriority="39"/>
+    <w:lsdException w:name="toc 3" w:uiPriority="39"/>
+    <w:lsdException w:name="toc 4" w:uiPriority="39"/>
+    <w:lsdException w:name="toc 5" w:uiPriority="39"/>
+    <w:lsdException w:name="toc 6" w:uiPriority="39"/>
+    <w:lsdException w:name="toc 7" w:uiPriority="39"/>
+    <w:lsdException w:name="toc 8" w:uiPriority="39"/>
+    <w:lsdException w:name="toc 9" w:uiPriority="39"/>
+    <w:lsdException w:name="caption" w:uiPriority="35" w:qFormat="1"/>
+    <w:lsdException w:name="Title" w:semiHidden="0" w:uiPriority="10" w:unhideWhenUsed="0" w:qFormat="1"/>
+    <w:lsdException w:name="Default Paragraph Font" w:uiPriority="1"/>
+    <w:lsdException w:name="Subtitle" w:semiHidden="0" w:uiPriority="11" w:unhideWhenUsed="0" w:qFormat="1"/>
+    <w:lsdException w:name="Strong" w:semiHidden="0" w:uiPriority="22" w:unhideWhenUsed="0" w:qFormat="1"/>
+    <w:lsdException w:name="Emphasis" w:semiHidden="0" w:uiPriority="20" w:unhideWhenUsed="0" w:qFormat="1"/>
+    <w:lsdException w:name="Table Grid" w:semiHidden="0" w:uiPriority="39" w:unhideWhenUsed="0"/>
+    <w:lsdException w:name="Placeholder Text" w:unhideWhenUsed="0"/>
+    <w:lsdException w:name="No Spacing" w:semiHidden="0" w:uiPriority="1" w:unhideWhenUsed="0" w:qFormat="1"/>
+    <w:lsdException w:name="Light Shading" w:semiHidden="0" w:uiPriority="60" w:unhideWhenUsed="0"/>
+    <w:lsdException w:name="Light List" w:semiHidden="0" w:uiPriority="61" w:unhideWhenUsed="0"/>
+    <w:lsdException w:name="Light Grid" w:semiHidden="0" w:uiPriority="62" w:unhideWhenUsed="0"/>
+    <w:lsdException w:name="Medium Shading 1" w:semiHidden="0" w:uiPriority="63" w:unhideWhenUsed="0"/>
+    <w:lsdException w:name="Medium Shading 2" w:semiHidden="0" w:uiPriority="64" w:unhideWhenUsed="0"/>
+    <w:lsdException w:name="Medium List 1" w:semiHidden="0" w:uiPriority="65" w:unhideWhenUsed="0"/>
+    <w:lsdException w:name="Medium List 2" w:semiHidden="0" w:uiPriority="66" w:unhideWhenUsed="0"/>
+    <w:lsdException w:name="Medium Grid 1" w:semiHidden="0" w:uiPriority="67" w:unhideWhenUsed="0"/>
+    <w:lsdException w:name="Medium Grid 2" w:semiHidden="0" w:uiPriority="68" w:unhideWhenUsed="0"/>
+    <w:lsdException w:name="Medium Grid 3" w:semiHidden="0" w:uiPriority="69" w:unhideWhenUsed="0"/>
+    <w:lsdException w:name="Dark List" w:semiHidden="0" w:uiPriority="70" w:unhideWhenUsed="0"/>
+    <w:lsdException w:name="Colorful Shading" w:semiHidden="0" w:uiPriority="71" w:unhideWhenUsed="0"/>
+    <w:lsdException w:name="Colorful List" w:semiHidden="0" w:uiPriority="72" w:unhideWhenUsed="0"/>
+    <w:lsdException w:name="Colorful Grid" w:semiHidden="0" w:uiPriority="73" w:unhideWhenUsed="0"/>
+    <w:lsdException w:name="Light Shading Accent 1" w:semiHidden="0" w:uiPriority="60" w:unhideWhenUsed="0"/>
+    <w:lsdException w:name="Light List Accent 1" w:semiHidden="0" w:uiPriority="61" w:unhideWhenUsed="0"/>
+    <w:lsdException w:name="Light Grid Accent 1" w:semiHidden="0" w:uiPriority="62" w:unhideWhenUsed="0"/>
+    <w:lsdException w:name="Medium Shading 1 Accent 1" w:semiHidden="0" w:uiPriority="63" w:unhideWhenUsed="0"/>
+    <w:lsdException w:name="Medium Shading 2 Accent 1" w:semiHidden="0" w:uiPriority="64" w:unhideWhenUsed="0"/>
+    <w:lsdException w:name="Medium List 1 Accent 1" w:semiHidden="0" w:uiPriority="65" w:unhideWhenUsed="0"/>
+    <w:lsdException w:name="Revision" w:unhideWhenUsed="0"/>
+    <w:lsdException w:name="List Paragraph" w:semiHidden="0" w:uiPriority="34" w:unhideWhenUsed="0" w:qFormat="1"/>
+    <w:lsdException w:name="Quote" w:semiHidden="0" w:uiPriority="29" w:unhideWhenUsed="0" w:qFormat="1"/>
+    <w:lsdException w:name="Intense Quote" w:semiHidden="0" w:uiPriority="30" w:unhideWhenUsed="0" w:qFormat="1"/>
+    <w:lsdException w:name="Medium List 2 Accent 1" w:semiHidden="0" w:uiPriority="66" w:unhideWhenUsed="0"/>
+    <w:lsdException w:name="Medium Grid 1 Accent 1" w:semiHidden="0" w:uiPriority="67" w:unhideWhenUsed="0"/>
+    <w:lsdException w:name="Medium Grid 2 Accent 1" w:semiHidden="0" w:uiPriority="68" w:unhideWhenUsed="0"/>
+    <w:lsdException w:name="Medium Grid 3 Accent 1" w:semiHidden="0" w:uiPriority="69" w:unhideWhenUsed="0"/>
+    <w:lsdException w:name="Dark List Accent 1" w:semiHidden="0" w:uiPriority="70" w:unhideWhenUsed="0"/>
+    <w:lsdException w:name="Colorful Shading Accent 1" w:semiHidden="0" w:uiPriority="71" w:unhideWhenUsed="0"/>
+    <w:lsdException w:name="Colorful List Accent 1" w:semiHidden="0" w:uiPriority="72" w:unhideWhenUsed="0"/>
+    <w:lsdException w:name="Colorful Grid Accent 1" w:semiHidden="0" w:uiPriority="73" w:unhideWhenUsed="0"/>
+    <w:lsdException w:name="Light Shading Accent 2" w:semiHidden="0" w:uiPriority="60" w:unhideWhenUsed="0"/>
+    <w:lsdException w:name="Light List Accent 2" w:semiHidden="0" w:uiPriority="61" w:unhideWhenUsed="0"/>
+    <w:lsdException w:name="Light Grid Accent 2" w:semiHidden="0" w:uiPriority="62" w:unhideWhenUsed="0"/>
+    <w:lsdException w:name="Medium Shading 1 Accent 2" w:semiHidden="0" w:uiPriority="63" w:unhideWhenUsed="0"/>
+    <w:lsdException w:name="Medium Shading 2 Accent 2" w:semiHidden="0" w:uiPriority="64" w:unhideWhenUsed="0"/>
+    <w:lsdException w:name="Medium List 1 Accent 2" w:semiHidden="0" w:uiPriority="65" w:unhideWhenUsed="0"/>
+    <w:lsdException w:name="Medium List 2 Accent 2" w:semiHidden="0" w:uiPriority="66" w:unhideWhenUsed="0"/>
+    <w:lsdException w:name="Medium Grid 1 Accent 2" w:semiHidden="0" w:uiPriority="67" w:unhideWhenUsed="0"/>
+    <w:lsdException w:name="Medium Grid 2 Accent 2" w:semiHidden="0" w:uiPriority="68" w:unhideWhenUsed="0"/>
+    <w:lsdException w:name="Medium Grid 3 Accent 2" w:semiHidden="0" w:uiPriority="69" w:unhideWhenUsed="0"/>
+    <w:lsdException w:name="Dark List Accent 2" w:semiHidden="0" w:uiPriority="70" w:unhideWhenUsed="0"/>
+    <w:lsdException w:name="Colorful Shading Accent 2" w:semiHidden="0" w:uiPriority="71" w:unhideWhenUsed="0"/>
+    <w:lsdException w:name="Colorful List Accent 2" w:semiHidden="0" w:uiPriority="72" w:unhideWhenUsed="0"/>
+    <w:lsdException w:name="Colorful Grid Accent 2" w:semiHidden="0" w:uiPriority="73" w:unhideWhenUsed="0"/>
+    <w:lsdException w:name="Light Shading Accent 3" w:semiHidden="0" w:uiPriority="60" w:unhideWhenUsed="0"/>
+    <w:lsdException w:name="Light List Accent 3" w:semiHidden="0" w:uiPriority="61" w:unhideWhenUsed="0"/>
+    <w:lsdException w:name="Light Grid Accent 3" w:semiHidden="0" w:uiPriority="62" w:unhideWhenUsed="0"/>
+    <w:lsdException w:name="Medium Shading 1 Accent 3" w:semiHidden="0" w:uiPriority="63" w:unhideWhenUsed="0"/>
+    <w:lsdException w:name="Medium Shading 2 Accent 3" w:semiHidden="0" w:uiPriority="64" w:unhideWhenUsed="0"/>
+    <w:lsdException w:name="Medium List 1 Accent 3" w:semiHidden="0" w:uiPriority="65" w:unhideWhenUsed="0"/>
+    <w:lsdException w:name="Medium List 2 Accent 3" w:semiHidden="0" w:uiPriority="66" w:unhideWhenUsed="0"/>
+    <w:lsdException w:name="Medium Grid 1 Accent 3" w:semiHidden="0" w:uiPriority="67" w:unhideWhenUsed="0"/>
+    <w:lsdException w:name="Medium Grid 2 Accent 3" w:semiHidden="0" w:uiPriority="68" w:unhideWhenUsed="0"/>
+    <w:lsdException w:name="Medium Grid 3 Accent 3" w:semiHidden="0" w:uiPriority="69" w:unhideWhenUsed="0"/>
+    <w:lsdException w:name="Dark List Accent 3" w:semiHidden="0" w:uiPriority="70" w:unhideWhenUsed="0"/>
+    <w:lsdException w:name="Colorful Shading Accent 3" w:semiHidden="0" w:uiPriority="71" w:unhideWhenUsed="0"/>
+    <w:lsdException w:name="Colorful List Accent 3" w:semiHidden="0" w:uiPriority="72" w:unhideWhenUsed="0"/>
+    <w:lsdException w:name="Colorful Grid Accent 3" w:semiHidden="0" w:uiPriority="73" w:unhideWhenUsed="0"/>
+    <w:lsdException w:name="Light Shading Accent 4" w:semiHidden="0" w:uiPriority="60" w:unhideWhenUsed="0"/>
+    <w:lsdException w:name="Light List Accent 4" w:semiHidden="0" w:uiPriority="61" w:unhideWhenUsed="0"/>
+    <w:lsdException w:name="Light Grid Accent 4" w:semiHidden="0" w:uiPriority="62" w:unhideWhenUsed="0"/>
+    <w:lsdException w:name="Medium Shading 1 Accent 4" w:semiHidden="0" w:uiPriority="63" w:unhideWhenUsed="0"/>
+    <w:lsdException w:name="Medium Shading 2 Accent 4" w:semiHidden="0" w:uiPriority="64" w:unhideWhenUsed="0"/>
+    <w:lsdException w:name="Medium List 1 Accent 4" w:semiHidden="0" w:uiPriority="65" w:unhideWhenUsed="0"/>
+    <w:lsdException w:name="Medium List 2 Accent 4" w:semiHidden="0" w:uiPriority="66" w:unhideWhenUsed="0"/>
+    <w:lsdException w:name="Medium Grid 1 Accent 4" w:semiHidden="0" w:uiPriority="67" w:unhideWhenUsed="0"/>
+    <w:lsdException w:name="Medium Grid 2 Accent 4" w:semiHidden="0" w:uiPriority="68" w:unhideWhenUsed="0"/>
+    <w:lsdException w:name="Medium Grid 3 Accent 4" w:semiHidden="0" w:uiPriority="69" w:unhideWhenUsed="0"/>
+    <w:lsdException w:name="Dark List Accent 4" w:semiHidden="0" w:uiPriority="70" w:unhideWhenUsed="0"/>
+    <w:lsdException w:name="Colorful Shading Accent 4" w:semiHidden="0" w:uiPriority="71" w:unhideWhenUsed="0"/>
+    <w:lsdException w:name="Colorful List Accent 4" w:semiHidden="0" w:uiPriority="72" w:unhideWhenUsed="0"/>
+    <w:lsdException w:name="Colorful Grid Accent 4" w:semiHidden="0" w:uiPriority="73" w:unhideWhenUsed="0"/>
+    <w:lsdException w:name="Light Shading Accent 5" w:semiHidden="0" w:uiPriority="60" w:unhideWhenUsed="0"/>
+    <w:lsdException w:name="Light List Accent 5" w:semiHidden="0" w:uiPriority="61" w:unhideWhenUsed="0"/>
+    <w:lsdException w:name="Light Grid Accent 5" w:semiHidden="0" w:uiPriority="62" w:unhideWhenUsed="0"/>
+    <w:lsdException w:name="Medium Shading 1 Accent 5" w:semiHidden="0" w:uiPriority="63" w:unhideWhenUsed="0"/>
+    <w:lsdException w:name="Medium Shading 2 Accent 5" w:semiHidden="0" w:uiPriority="64" w:unhideWhenUsed="0"/>
+    <w:lsdException w:name="Medium List 1 Accent 5" w:semiHidden="0" w:uiPriority="65" w:unhideWhenUsed="0"/>
+    <w:lsdException w:name="Medium List 2 Accent 5" w:semiHidden="0" w:uiPriority="66" w:unhideWhenUsed="0"/>
+    <w:lsdException w:name="Medium Grid 1 Accent 5" w:semiHidden="0" w:uiPriority="67" w:unhideWhenUsed="0"/>
+    <w:lsdException w:name="Medium Grid 2 Accent 5" w:semiHidden="0" w:uiPriority="68" w:unhideWhenUsed="0"/>
+    <w:lsdException w:name="Medium Grid 3 Accent 5" w:semiHidden="0" w:uiPriority="69" w:unhideWhenUsed="0"/>
+    <w:lsdException w:name="Dark List Accent 5" w:semiHidden="0" w:uiPriority="70" w:unhideWhenUsed="0"/>
+    <w:lsdException w:name="Colorful Shading Accent 5" w:semiHidden="0" w:uiPriority="71" w:unhideWhenUsed="0"/>
+    <w:lsdException w:name="Colorful List Accent 5" w:semiHidden="0" w:uiPriority="72" w:unhideWhenUsed="0"/>
+    <w:lsdException w:name="Colorful Grid Accent 5" w:semiHidden="0" w:uiPriority="73" w:unhideWhenUsed="0"/>
+    <w:lsdException w:name="Light Shading Accent 6" w:semiHidden="0" w:uiPriority="60" w:unhideWhenUsed="0"/>
+    <w:lsdException w:name="Light List Accent 6" w:semiHidden="0" w:uiPriority="61" w:unhideWhenUsed="0"/>
+    <w:lsdException w:name="Light Grid Accent 6" w:semiHidden="0" w:uiPriority="62" w:unhideWhenUsed="0"/>
+    <w:lsdException w:name="Medium Shading 1 Accent 6" w:semiHidden="0" w:uiPriority="63" w:unhideWhenUsed="0"/>
+    <w:lsdException w:name="Medium Shading 2 Accent 6" w:semiHidden="0" w:uiPriority="64" w:unhideWhenUsed="0"/>
+    <w:lsdException w:name="Medium List 1 Accent 6" w:semiHidden="0" w:uiPriority="65" w:unhideWhenUsed="0"/>
+    <w:lsdException w:name="Medium List 2 Accent 6" w:semiHidden="0" w:uiPriority="66" w:unhideWhenUsed="0"/>
+    <w:lsdException w:name="Medium Grid 1 Accent 6" w:semiHidden="0" w:uiPriority="67" w:unhideWhenUsed="0"/>
+    <w:lsdException w:name="Medium Grid 2 Accent 6" w:semiHidden="0" w:uiPriority="68" w:unhideWhenUsed="0"/>
+    <w:lsdException w:name="Medium Grid 3 Accent 6" w:semiHidden="0" w:uiPriority="69" w:unhideWhenUsed="0"/>
+    <w:lsdException w:name="Dark List Accent 6" w:semiHidden="0" w:uiPriority="70" w:unhideWhenUsed="0"/>
+    <w:lsdException w:name="Colorful Shading Accent 6" w:semiHidden="0" w:uiPriority="71" w:unhideWhenUsed="0"/>
+    <w:lsdException w:name="Colorful List Accent 6" w:semiHidden="0" w:uiPriority="72" w:unhideWhenUsed="0"/>
+    <w:lsdException w:name="Colorful Grid Accent 6" w:semiHidden="0" w:uiPriority="73" w:unhideWhenUsed="0"/>
+    <w:lsdException w:name="Subtle Emphasis" w:semiHidden="0" w:uiPriority="19" w:unhideWhenUsed="0" w:qFormat="1"/>
+    <w:lsdException w:name="Intense Emphasis" w:semiHidden="0" w:uiPriority="21" w:unhideWhenUsed="0" w:qFormat="1"/>
+    <w:lsdException w:name="Subtle Reference" w:semiHidden="0" w:uiPriority="31" w:unhideWhenUsed="0" w:qFormat="1"/>
+    <w:lsdException w:name="Intense Reference" w:semiHidden="0" w:uiPriority="32" w:unhideWhenUsed="0" w:qFormat="1"/>
+    <w:lsdException w:name="Book Title" w:semiHidden="0" w:uiPriority="33" w:unhideWhenUsed="0" w:qFormat="1"/>
+    <w:lsdException w:name="Bibliography" w:uiPriority="37"/>
+    <w:lsdException w:name="TOC Heading" w:uiPriority="39" w:qFormat="1"/>
+  </w:latentStyles>
+  <w:style w:type="paragraph" w:default="1" w:styleId="Normal">
+    <w:name w:val="Normal"/>
+    <w:qFormat/>
+  </w:style>
+  <w:style w:type="paragraph" w:styleId="Heading1">
+    <w:name w:val="heading 1"/>
+    <w:basedOn w:val="Normal"/>
+    <w:next w:val="Normal"/>
+    <w:link w:val="Heading1Char"/>
+    <w:uiPriority w:val="9"/>
+    <w:qFormat/>
+    <w:rsid w:val="002C4CEE"/>
+    <w:pPr>
+      <w:keepNext/>
+      <w:keepLines/>
+      <w:spacing w:before="240" w:after="0"/>
+      <w:outlineLvl w:val="0"/>
+    </w:pPr>
+    <w:rPr>
+      <w:rFonts w:asciiTheme="majorHAnsi" w:eastAsiaTheme="majorEastAsia" w:hAnsiTheme="majorHAnsi" w:cstheme="majorBidi"/>
+      <w:color w:val="2E74B5" w:themeColor="accent1" w:themeShade="BF"/>
+      <w:sz w:val="32"/>
+      <w:szCs w:val="32"/>
+    </w:rPr>
+  </w:style>
+  <w:style w:type="character" w:default="1" w:styleId="DefaultParagraphFont">
+    <w:name w:val="Default Paragraph Font"/>
+    <w:uiPriority w:val="1"/>
+    <w:semiHidden/>
+    <w:unhideWhenUsed/>
+  </w:style>
+  <w:style w:type="table" w:default="1" w:styleId="TableNormal">
+    <w:name w:val="Normal Table"/>
+    <w:uiPriority w:val="99"/>
+    <w:semiHidden/>
+    <w:unhideWhenUsed/>
+    <w:tblPr>
+      <w:tblInd w:w="0" w:type="dxa"/>
+      <w:tblCellMar>
+        <w:top w:w="0" w:type="dxa"/>
+        <w:left w:w="108" w:type="dxa"/>
+        <w:bottom w:w="0" w:type="dxa"/>
+        <w:right w:w="108" w:type="dxa"/>
+      </w:tblCellMar>
+    </w:tblPr>
+  </w:style>
+  <w:style w:type="numbering" w:default="1" w:styleId="NoList">
+    <w:name w:val="No List"/>
+    <w:uiPriority w:val="99"/>
+    <w:semiHidden/>
+    <w:unhideWhenUsed/>
+  </w:style>
+  <w:style w:type="paragraph" w:customStyle="1" w:styleId="Default">
+    <w:name w:val="Default"/>
+    <w:rsid w:val="002C4CEE"/>
+    <w:pPr>
+      <w:autoSpaceDE w:val="0"/>
+      <w:autoSpaceDN w:val="0"/>
+      <w:adjustRightInd w:val="0"/>
+      <w:spacing w:after="0" w:line="240" w:lineRule="auto"/>
+    </w:pPr>
+    <w:rPr>
+      <w:rFonts w:ascii="Symbol" w:hAnsi="Symbol" w:cs="Symbol"/>
+      <w:color w:val="000000"/>
+      <w:sz w:val="24"/>
+      <w:szCs w:val="24"/>
+    </w:rPr>
+  </w:style>
+  <w:style w:type="character" w:customStyle="1" w:styleId="Heading1Char">
+    <w:name w:val="Heading 1 Char"/>
+    <w:basedOn w:val="DefaultParagraphFont"/>
+    <w:link w:val="Heading1"/>
+    <w:uiPriority w:val="9"/>
+    <w:rsid w:val="002C4CEE"/>
+    <w:rPr>
+      <w:rFonts w:asciiTheme="majorHAnsi" w:eastAsiaTheme="majorEastAsia" w:hAnsiTheme="majorHAnsi" w:cstheme="majorBidi"/>
+      <w:color w:val="2E74B5" w:themeColor="accent1" w:themeShade="BF"/>
+      <w:sz w:val="32"/>
+      <w:szCs w:val="32"/>
+    </w:rPr>
+  </w:style>
+  <w:style w:type="paragraph" w:styleId="ListParagraph">
+    <w:name w:val="List Paragraph"/>
+    <w:basedOn w:val="Normal"/>
+    <w:uiPriority w:val="34"/>
+    <w:qFormat/>
+    <w:rsid w:val="002C4CEE"/>
+    <w:pPr>
+      <w:ind w:left="720"/>
+      <w:contextualSpacing/>
+    </w:pPr>
+  </w:style>
+  <w:style w:type="table" w:styleId="TableGrid">
+    <w:name w:val="Table Grid"/>
+    <w:basedOn w:val="TableNormal"/>
+    <w:uiPriority w:val="39"/>
+    <w:rsid w:val="002C4CEE"/>
+    <w:pPr>
+      <w:spacing w:after="0" w:line="240" w:lineRule="auto"/>
+    </w:pPr>
+    <w:tblPr>
+      <w:tblInd w:w="0" w:type="dxa"/>
+      <w:tblBorders>
+        <w:top w:val="single" w:sz="4" w:space="0" w:color="auto"/>
+        <w:left w:val="single" w:sz="4" w:space="0" w:color="auto"/>
+        <w:bottom w:val="single" w:sz="4" w:space="0" w:color="auto"/>
+        <w:right w:val="single" w:sz="4" w:space="0" w:color="auto"/>
+        <w:insideH w:val="single" w:sz="4" w:space="0" w:color="auto"/>
+        <w:insideV w:val="single" w:sz="4" w:space="0" w:color="auto"/>
+      </w:tblBorders>
+      <w:tblCellMar>
+        <w:top w:w="0" w:type="dxa"/>
+        <w:left w:w="108" w:type="dxa"/>
+        <w:bottom w:w="0" w:type="dxa"/>
+        <w:right w:w="108" w:type="dxa"/>
+      </w:tblCellMar>
+    </w:tblPr>
+  </w:style>
+  <w:style w:type="paragraph" w:styleId="HTMLPreformatted">
+    <w:name w:val="HTML Preformatted"/>
+    <w:basedOn w:val="Normal"/>
+    <w:link w:val="HTMLPreformattedChar"/>
+    <w:uiPriority w:val="99"/>
+    <w:semiHidden/>
+    <w:unhideWhenUsed/>
+    <w:rsid w:val="00E8585E"/>
+    <w:pPr>
+      <w:tabs>
+        <w:tab w:val="left" w:pos="916"/>
+        <w:tab w:val="left" w:pos="1832"/>
+        <w:tab w:val="left" w:pos="2748"/>
+        <w:tab w:val="left" w:pos="3664"/>
+        <w:tab w:val="left" w:pos="4580"/>
+        <w:tab w:val="left" w:pos="5496"/>
+        <w:tab w:val="left" w:pos="6412"/>
+        <w:tab w:val="left" w:pos="7328"/>
+        <w:tab w:val="left" w:pos="8244"/>
+        <w:tab w:val="left" w:pos="9160"/>
+        <w:tab w:val="left" w:pos="10076"/>
+        <w:tab w:val="left" w:pos="10992"/>
+        <w:tab w:val="left" w:pos="11908"/>
+        <w:tab w:val="left" w:pos="12824"/>
+        <w:tab w:val="left" w:pos="13740"/>
+        <w:tab w:val="left" w:pos="14656"/>
+      </w:tabs>
+      <w:spacing w:after="0" w:line="240" w:lineRule="auto"/>
+    </w:pPr>
+    <w:rPr>
+      <w:rFonts w:ascii="Courier New" w:eastAsia="Times New Roman" w:hAnsi="Courier New" w:cs="Courier New"/>
+      <w:sz w:val="20"/>
+      <w:szCs w:val="20"/>
+      <w:lang w:val="en-US"/>
+    </w:rPr>
+  </w:style>
+  <w:style w:type="character" w:customStyle="1" w:styleId="HTMLPreformattedChar">
+    <w:name w:val="HTML Preformatted Char"/>
+    <w:basedOn w:val="DefaultParagraphFont"/>
+    <w:link w:val="HTMLPreformatted"/>
+    <w:uiPriority w:val="99"/>
+    <w:semiHidden/>
+    <w:rsid w:val="00E8585E"/>
+    <w:rPr>
+      <w:rFonts w:ascii="Courier New" w:eastAsia="Times New Roman" w:hAnsi="Courier New" w:cs="Courier New"/>
+      <w:sz w:val="20"/>
+      <w:szCs w:val="20"/>
+      <w:lang w:val="en-US"/>
+    </w:rPr>
+  </w:style>
+</w:styles>
+</file>
+
+<file path=word/stylesWithEffects.xml><?xml version="1.0" encoding="utf-8"?>
+<w:styles xmlns:wpc="http://schemas.microsoft.com/office/word/2010/wordprocessingCanvas" xmlns:mc="http://schemas.openxmlformats.org/markup-compatibility/2006" xmlns:o="urn:schemas-microsoft-com:office:office" xmlns:r="http://schemas.openxmlformats.org/officeDocument/2006/relationships" xmlns:m="http://schemas.openxmlformats.org/officeDocument/2006/math" xmlns:v="urn:schemas-microsoft-com:vml" xmlns:wp14="http://schemas.microsoft.com/office/word/2010/wordprocessingDrawing" xmlns:wp="http://schemas.openxmlformats.org/drawingml/2006/wordprocessingDrawing" xmlns:w10="urn:schemas-microsoft-com:office:word" xmlns:w="http://schemas.openxmlformats.org/wordprocessingml/2006/main" xmlns:w14="http://schemas.microsoft.com/office/word/2010/wordml" xmlns:wpg="http://schemas.microsoft.com/office/word/2010/wordprocessingGroup" xmlns:wpi="http://schemas.microsoft.com/office/word/2010/wordprocessingInk" xmlns:wne="http://schemas.microsoft.com/office/word/2006/wordml" xmlns:wps="http://schemas.microsoft.com/office/word/2010/wordprocessingShape" mc:Ignorable="w14 wp14">
+  <w:docDefaults>
+    <w:rPrDefault>
+      <w:rPr>
+        <w:rFonts w:asciiTheme="minorHAnsi" w:eastAsiaTheme="minorHAnsi" w:hAnsiTheme="minorHAnsi" w:cstheme="minorBidi"/>
+        <w:sz w:val="22"/>
+        <w:szCs w:val="22"/>
+        <w:lang w:val="bg-BG" w:eastAsia="en-US" w:bidi="ar-SA"/>
+      </w:rPr>
+    </w:rPrDefault>
+    <w:pPrDefault>
+      <w:pPr>
+        <w:spacing w:after="160" w:line="259" w:lineRule="auto"/>
+      </w:pPr>
+    </w:pPrDefault>
+  </w:docDefaults>
+  <w:latentStyles w:defLockedState="0" w:defUIPriority="99" w:defSemiHidden="1" w:defUnhideWhenUsed="1" w:defQFormat="0" w:count="267">
+    <w:lsdException w:name="Normal" w:semiHidden="0" w:uiPriority="0" w:unhideWhenUsed="0" w:qFormat="1"/>
+    <w:lsdException w:name="heading 1" w:semiHidden="0" w:uiPriority="9" w:unhideWhenUsed="0" w:qFormat="1"/>
+    <w:lsdException w:name="heading 2" w:uiPriority="9" w:qFormat="1"/>
+    <w:lsdException w:name="heading 3" w:uiPriority="9" w:qFormat="1"/>
+    <w:lsdException w:name="heading 4" w:uiPriority="9" w:qFormat="1"/>
+    <w:lsdException w:name="heading 5" w:uiPriority="9" w:qFormat="1"/>
+    <w:lsdException w:name="heading 6" w:uiPriority="9" w:qFormat="1"/>
+    <w:lsdException w:name="heading 7" w:uiPriority="9" w:qFormat="1"/>
+    <w:lsdException w:name="heading 8" w:uiPriority="9" w:qFormat="1"/>
+    <w:lsdException w:name="heading 9" w:uiPriority="9" w:qFormat="1"/>
+    <w:lsdException w:name="toc 1" w:uiPriority="39"/>
+    <w:lsdException w:name="toc 2" w:uiPriority="39"/>
+    <w:lsdException w:name="toc 3" w:uiPriority="39"/>
+    <w:lsdException w:name="toc 4" w:uiPriority="39"/>
+    <w:lsdException w:name="toc 5" w:uiPriority="39"/>
+    <w:lsdException w:name="toc 6" w:uiPriority="39"/>
+    <w:lsdException w:name="toc 7" w:uiPriority="39"/>
+    <w:lsdException w:name="toc 8" w:uiPriority="39"/>
+    <w:lsdException w:name="toc 9" w:uiPriority="39"/>
+    <w:lsdException w:name="caption" w:uiPriority="35" w:qFormat="1"/>
+    <w:lsdException w:name="Title" w:semiHidden="0" w:uiPriority="10" w:unhideWhenUsed="0" w:qFormat="1"/>
+    <w:lsdException w:name="Default Paragraph Font" w:uiPriority="1"/>
+    <w:lsdException w:name="Subtitle" w:semiHidden="0" w:uiPriority="11" w:unhideWhenUsed="0" w:qFormat="1"/>
+    <w:lsdException w:name="Strong" w:semiHidden="0" w:uiPriority="22" w:unhideWhenUsed="0" w:qFormat="1"/>
+    <w:lsdException w:name="Emphasis" w:semiHidden="0" w:uiPriority="20" w:unhideWhenUsed="0" w:qFormat="1"/>
+    <w:lsdException w:name="Table Grid" w:semiHidden="0" w:uiPriority="39" w:unhideWhenUsed="0"/>
+    <w:lsdException w:name="Placeholder Text" w:unhideWhenUsed="0"/>
+    <w:lsdException w:name="No Spacing" w:semiHidden="0" w:uiPriority="1" w:unhideWhenUsed="0" w:qFormat="1"/>
+    <w:lsdException w:name="Light Shading" w:semiHidden="0" w:uiPriority="60" w:unhideWhenUsed="0"/>
+    <w:lsdException w:name="Light List" w:semiHidden="0" w:uiPriority="61" w:unhideWhenUsed="0"/>
+    <w:lsdException w:name="Light Grid" w:semiHidden="0" w:uiPriority="62" w:unhideWhenUsed="0"/>
+    <w:lsdException w:name="Medium Shading 1" w:semiHidden="0" w:uiPriority="63" w:unhideWhenUsed="0"/>
+    <w:lsdException w:name="Medium Shading 2" w:semiHidden="0" w:uiPriority="64" w:unhideWhenUsed="0"/>
+    <w:lsdException w:name="Medium List 1" w:semiHidden="0" w:uiPriority="65" w:unhideWhenUsed="0"/>
+    <w:lsdException w:name="Medium List 2" w:semiHidden="0" w:uiPriority="66" w:unhideWhenUsed="0"/>
+    <w:lsdException w:name="Medium Grid 1" w:semiHidden="0" w:uiPriority="67" w:unhideWhenUsed="0"/>
+    <w:lsdException w:name="Medium Grid 2" w:semiHidden="0" w:uiPriority="68" w:unhideWhenUsed="0"/>
+    <w:lsdException w:name="Medium Grid 3" w:semiHidden="0" w:uiPriority="69" w:unhideWhenUsed="0"/>
+    <w:lsdException w:name="Dark List" w:semiHidden="0" w:uiPriority="70" w:unhideWhenUsed="0"/>
+    <w:lsdException w:name="Colorful Shading" w:semiHidden="0" w:uiPriority="71" w:unhideWhenUsed="0"/>
+    <w:lsdException w:name="Colorful List" w:semiHidden="0" w:uiPriority="72" w:unhideWhenUsed="0"/>
+    <w:lsdException w:name="Colorful Grid" w:semiHidden="0" w:uiPriority="73" w:unhideWhenUsed="0"/>
+    <w:lsdException w:name="Light Shading Accent 1" w:semiHidden="0" w:uiPriority="60" w:unhideWhenUsed="0"/>
+    <w:lsdException w:name="Light List Accent 1" w:semiHidden="0" w:uiPriority="61" w:unhideWhenUsed="0"/>
+    <w:lsdException w:name="Light Grid Accent 1" w:semiHidden="0" w:uiPriority="62" w:unhideWhenUsed="0"/>
+    <w:lsdException w:name="Medium Shading 1 Accent 1" w:semiHidden="0" w:uiPriority="63" w:unhideWhenUsed="0"/>
+    <w:lsdException w:name="Medium Shading 2 Accent 1" w:semiHidden="0" w:uiPriority="64" w:unhideWhenUsed="0"/>
+    <w:lsdException w:name="Medium List 1 Accent 1" w:semiHidden="0" w:uiPriority="65" w:unhideWhenUsed="0"/>
+    <w:lsdException w:name="Revision" w:unhideWhenUsed="0"/>
+    <w:lsdException w:name="List Paragraph" w:semiHidden="0" w:uiPriority="34" w:unhideWhenUsed="0" w:qFormat="1"/>
+    <w:lsdException w:name="Quote" w:semiHidden="0" w:uiPriority="29" w:unhideWhenUsed="0" w:qFormat="1"/>
+    <w:lsdException w:name="Intense Quote" w:semiHidden="0" w:uiPriority="30" w:unhideWhenUsed="0" w:qFormat="1"/>
+    <w:lsdException w:name="Medium List 2 Accent 1" w:semiHidden="0" w:uiPriority="66" w:unhideWhenUsed="0"/>
+    <w:lsdException w:name="Medium Grid 1 Accent 1" w:semiHidden="0" w:uiPriority="67" w:unhideWhenUsed="0"/>
+    <w:lsdException w:name="Medium Grid 2 Accent 1" w:semiHidden="0" w:uiPriority="68" w:unhideWhenUsed="0"/>
+    <w:lsdException w:name="Medium Grid 3 Accent 1" w:semiHidden="0" w:uiPriority="69" w:unhideWhenUsed="0"/>
+    <w:lsdException w:name="Dark List Accent 1" w:semiHidden="0" w:uiPriority="70" w:unhideWhenUsed="0"/>
+    <w:lsdException w:name="Colorful Shading Accent 1" w:semiHidden="0" w:uiPriority="71" w:unhideWhenUsed="0"/>
+    <w:lsdException w:name="Colorful List Accent 1" w:semiHidden="0" w:uiPriority="72" w:unhideWhenUsed="0"/>
+    <w:lsdException w:name="Colorful Grid Accent 1" w:semiHidden="0" w:uiPriority="73" w:unhideWhenUsed="0"/>
+    <w:lsdException w:name="Light Shading Accent 2" w:semiHidden="0" w:uiPriority="60" w:unhideWhenUsed="0"/>
+    <w:lsdException w:name="Light List Accent 2" w:semiHidden="0" w:uiPriority="61" w:unhideWhenUsed="0"/>
+    <w:lsdException w:name="Light Grid Accent 2" w:semiHidden="0" w:uiPriority="62" w:unhideWhenUsed="0"/>
+    <w:lsdException w:name="Medium Shading 1 Accent 2" w:semiHidden="0" w:uiPriority="63" w:unhideWhenUsed="0"/>
+    <w:lsdException w:name="Medium Shading 2 Accent 2" w:semiHidden="0" w:uiPriority="64" w:unhideWhenUsed="0"/>
+    <w:lsdException w:name="Medium List 1 Accent 2" w:semiHidden="0" w:uiPriority="65" w:unhideWhenUsed="0"/>
+    <w:lsdException w:name="Medium List 2 Accent 2" w:semiHidden="0" w:uiPriority="66" w:unhideWhenUsed="0"/>
+    <w:lsdException w:name="Medium Grid 1 Accent 2" w:semiHidden="0" w:uiPriority="67" w:unhideWhenUsed="0"/>
+    <w:lsdException w:name="Medium Grid 2 Accent 2" w:semiHidden="0" w:uiPriority="68" w:unhideWhenUsed="0"/>
+    <w:lsdException w:name="Medium Grid 3 Accent 2" w:semiHidden="0" w:uiPriority="69" w:unhideWhenUsed="0"/>
+    <w:lsdException w:name="Dark List Accent 2" w:semiHidden="0" w:uiPriority="70" w:unhideWhenUsed="0"/>
+    <w:lsdException w:name="Colorful Shading Accent 2" w:semiHidden="0" w:uiPriority="71" w:unhideWhenUsed="0"/>
+    <w:lsdException w:name="Colorful List Accent 2" w:semiHidden="0" w:uiPriority="72" w:unhideWhenUsed="0"/>
+    <w:lsdException w:name="Colorful Grid Accent 2" w:semiHidden="0" w:uiPriority="73" w:unhideWhenUsed="0"/>
+    <w:lsdException w:name="Light Shading Accent 3" w:semiHidden="0" w:uiPriority="60" w:unhideWhenUsed="0"/>
+    <w:lsdException w:name="Light List Accent 3" w:semiHidden="0" w:uiPriority="61" w:unhideWhenUsed="0"/>
+    <w:lsdException w:name="Light Grid Accent 3" w:semiHidden="0" w:uiPriority="62" w:unhideWhenUsed="0"/>
+    <w:lsdException w:name="Medium Shading 1 Accent 3" w:semiHidden="0" w:uiPriority="63" w:unhideWhenUsed="0"/>
+    <w:lsdException w:name="Medium Shading 2 Accent 3" w:semiHidden="0" w:uiPriority="64" w:unhideWhenUsed="0"/>
+    <w:lsdException w:name="Medium List 1 Accent 3" w:semiHidden="0" w:uiPriority="65" w:unhideWhenUsed="0"/>
+    <w:lsdException w:name="Medium List 2 Accent 3" w:semiHidden="0" w:uiPriority="66" w:unhideWhenUsed="0"/>
+    <w:lsdException w:name="Medium Grid 1 Accent 3" w:semiHidden="0" w:uiPriority="67" w:unhideWhenUsed="0"/>
+    <w:lsdException w:name="Medium Grid 2 Accent 3" w:semiHidden="0" w:uiPriority="68" w:unhideWhenUsed="0"/>
+    <w:lsdException w:name="Medium Grid 3 Accent 3" w:semiHidden="0" w:uiPriority="69" w:unhideWhenUsed="0"/>
+    <w:lsdException w:name="Dark List Accent 3" w:semiHidden="0" w:uiPriority="70" w:unhideWhenUsed="0"/>
+    <w:lsdException w:name="Colorful Shading Accent 3" w:semiHidden="0" w:uiPriority="71" w:unhideWhenUsed="0"/>
+    <w:lsdException w:name="Colorful List Accent 3" w:semiHidden="0" w:uiPriority="72" w:unhideWhenUsed="0"/>
+    <w:lsdException w:name="Colorful Grid Accent 3" w:semiHidden="0" w:uiPriority="73" w:unhideWhenUsed="0"/>
+    <w:lsdException w:name="Light Shading Accent 4" w:semiHidden="0" w:uiPriority="60" w:unhideWhenUsed="0"/>
+    <w:lsdException w:name="Light List Accent 4" w:semiHidden="0" w:uiPriority="61" w:unhideWhenUsed="0"/>
+    <w:lsdException w:name="Light Grid Accent 4" w:semiHidden="0" w:uiPriority="62" w:unhideWhenUsed="0"/>
+    <w:lsdException w:name="Medium Shading 1 Accent 4" w:semiHidden="0" w:uiPriority="63" w:unhideWhenUsed="0"/>
+    <w:lsdException w:name="Medium Shading 2 Accent 4" w:semiHidden="0" w:uiPriority="64" w:unhideWhenUsed="0"/>
+    <w:lsdException w:name="Medium List 1 Accent 4" w:semiHidden="0" w:uiPriority="65" w:unhideWhenUsed="0"/>
+    <w:lsdException w:name="Medium List 2 Accent 4" w:semiHidden="0" w:uiPriority="66" w:unhideWhenUsed="0"/>
+    <w:lsdException w:name="Medium Grid 1 Accent 4" w:semiHidden="0" w:uiPriority="67" w:unhideWhenUsed="0"/>
+    <w:lsdException w:name="Medium Grid 2 Accent 4" w:semiHidden="0" w:uiPriority="68" w:unhideWhenUsed="0"/>
+    <w:lsdException w:name="Medium Grid 3 Accent 4" w:semiHidden="0" w:uiPriority="69" w:unhideWhenUsed="0"/>
+    <w:lsdException w:name="Dark List Accent 4" w:semiHidden="0" w:uiPriority="70" w:unhideWhenUsed="0"/>
+    <w:lsdException w:name="Colorful Shading Accent 4" w:semiHidden="0" w:uiPriority="71" w:unhideWhenUsed="0"/>
+    <w:lsdException w:name="Colorful List Accent 4" w:semiHidden="0" w:uiPriority="72" w:unhideWhenUsed="0"/>
+    <w:lsdException w:name="Colorful Grid Accent 4" w:semiHidden="0" w:uiPriority="73" w:unhideWhenUsed="0"/>
+    <w:lsdException w:name="Light Shading Accent 5" w:semiHidden="0" w:uiPriority="60" w:unhideWhenUsed="0"/>
+    <w:lsdException w:name="Light List Accent 5" w:semiHidden="0" w:uiPriority="61" w:unhideWhenUsed="0"/>
+    <w:lsdException w:name="Light Grid Accent 5" w:semiHidden="0" w:uiPriority="62" w:unhideWhenUsed="0"/>
+    <w:lsdException w:name="Medium Shading 1 Accent 5" w:semiHidden="0" w:uiPriority="63" w:unhideWhenUsed="0"/>
+    <w:lsdException w:name="Medium Shading 2 Accent 5" w:semiHidden="0" w:uiPriority="64" w:unhideWhenUsed="0"/>
+    <w:lsdException w:name="Medium List 1 Accent 5" w:semiHidden="0" w:uiPriority="65" w:unhideWhenUsed="0"/>
+    <w:lsdException w:name="Medium List 2 Accent 5" w:semiHidden="0" w:uiPriority="66" w:unhideWhenUsed="0"/>
+    <w:lsdException w:name="Medium Grid 1 Accent 5" w:semiHidden="0" w:uiPriority="67" w:unhideWhenUsed="0"/>
+    <w:lsdException w:name="Medium Grid 2 Accent 5" w:semiHidden="0" w:uiPriority="68" w:unhideWhenUsed="0"/>
+    <w:lsdException w:name="Medium Grid 3 Accent 5" w:semiHidden="0" w:uiPriority="69" w:unhideWhenUsed="0"/>
+    <w:lsdException w:name="Dark List Accent 5" w:semiHidden="0" w:uiPriority="70" w:unhideWhenUsed="0"/>
+    <w:lsdException w:name="Colorful Shading Accent 5" w:semiHidden="0" w:uiPriority="71" w:unhideWhenUsed="0"/>
+    <w:lsdException w:name="Colorful List Accent 5" w:semiHidden="0" w:uiPriority="72" w:unhideWhenUsed="0"/>
+    <w:lsdException w:name="Colorful Grid Accent 5" w:semiHidden="0" w:uiPriority="73" w:unhideWhenUsed="0"/>
+    <w:lsdException w:name="Light Shading Accent 6" w:semiHidden="0" w:uiPriority="60" w:unhideWhenUsed="0"/>
+    <w:lsdException w:name="Light List Accent 6" w:semiHidden="0" w:uiPriority="61" w:unhideWhenUsed="0"/>
+    <w:lsdException w:name="Light Grid Accent 6" w:semiHidden="0" w:uiPriority="62" w:unhideWhenUsed="0"/>
+    <w:lsdException w:name="Medium Shading 1 Accent 6" w:semiHidden="0" w:uiPriority="63" w:unhideWhenUsed="0"/>
+    <w:lsdException w:name="Medium Shading 2 Accent 6" w:semiHidden="0" w:uiPriority="64" w:unhideWhenUsed="0"/>
+    <w:lsdException w:name="Medium List 1 Accent 6" w:semiHidden="0" w:uiPriority="65" w:unhideWhenUsed="0"/>
+    <w:lsdException w:name="Medium List 2 Accent 6" w:semiHidden="0" w:uiPriority="66" w:unhideWhenUsed="0"/>
+    <w:lsdException w:name="Medium Grid 1 Accent 6" w:semiHidden="0" w:uiPriority="67" w:unhideWhenUsed="0"/>
+    <w:lsdException w:name="Medium Grid 2 Accent 6" w:semiHidden="0" w:uiPriority="68" w:unhideWhenUsed="0"/>
+    <w:lsdException w:name="Medium Grid 3 Accent 6" w:semiHidden="0" w:uiPriority="69" w:unhideWhenUsed="0"/>
+    <w:lsdException w:name="Dark List Accent 6" w:semiHidden="0" w:uiPriority="70" w:unhideWhenUsed="0"/>
+    <w:lsdException w:name="Colorful Shading Accent 6" w:semiHidden="0" w:uiPriority="71" w:unhideWhenUsed="0"/>
+    <w:lsdException w:name="Colorful List Accent 6" w:semiHidden="0" w:uiPriority="72" w:unhideWhenUsed="0"/>
+    <w:lsdException w:name="Colorful Grid Accent 6" w:semiHidden="0" w:uiPriority="73" w:unhideWhenUsed="0"/>
+    <w:lsdException w:name="Subtle Emphasis" w:semiHidden="0" w:uiPriority="19" w:unhideWhenUsed="0" w:qFormat="1"/>
+    <w:lsdException w:name="Intense Emphasis" w:semiHidden="0" w:uiPriority="21" w:unhideWhenUsed="0" w:qFormat="1"/>
+    <w:lsdException w:name="Subtle Reference" w:semiHidden="0" w:uiPriority="31" w:unhideWhenUsed="0" w:qFormat="1"/>
+    <w:lsdException w:name="Intense Reference" w:semiHidden="0" w:uiPriority="32" w:unhideWhenUsed="0" w:qFormat="1"/>
+    <w:lsdException w:name="Book Title" w:semiHidden="0" w:uiPriority="33" w:unhideWhenUsed="0" w:qFormat="1"/>
+    <w:lsdException w:name="Bibliography" w:uiPriority="37"/>
+    <w:lsdException w:name="TOC Heading" w:uiPriority="39" w:qFormat="1"/>
   </w:latentStyles>
   <w:style w:type="paragraph" w:default="1" w:styleId="Normal">
     <w:name w:val="Normal"/>
@@ -6830,7 +6821,7 @@
   <a:extraClrSchemeLst/>
   <a:extLst>
     <a:ext uri="{05A4C25C-085E-4340-85A3-A5531E510DB2}">
-      <thm15:themeFamily xmlns:thm15="http://schemas.microsoft.com/office/thememl/2012/main" name="Office Theme" id="{62F939B6-93AF-4DB8-9C6B-D6C7DFDC589F}" vid="{4A3C46E8-61CC-4603-A589-7422A47A8E4A}"/>
+      <thm15:themeFamily xmlns:thm15="http://schemas.microsoft.com/office/thememl/2012/main" xmlns="" name="Office Theme" id="{62F939B6-93AF-4DB8-9C6B-D6C7DFDC589F}" vid="{4A3C46E8-61CC-4603-A589-7422A47A8E4A}"/>
     </a:ext>
   </a:extLst>
 </a:theme>

</xml_diff>

<commit_message>
Added some unit tests and did minut code changes
- Added unit tests for ScoreBoard (and ScoreRecord's ToString());
- Added unit tests for Position;
- Remover MinesweeperTests.cs;
- Extracted some repeating code in Engine's GameWon() and GameOver()
methods;
</commit_message>
<xml_diff>
--- a/DOCUMENTATION/RefactoringDocumentation.docx
+++ b/DOCUMENTATION/RefactoringDocumentation.docx
@@ -5528,22 +5528,23 @@
           <w:numId w:val="1"/>
         </w:numPr>
         <w:spacing w:after="0" w:line="240" w:lineRule="auto"/>
-        <w:jc w:val="both"/>
-        <w:rPr>
-          <w:rFonts w:asciiTheme="majorHAnsi" w:eastAsia="Times New Roman" w:hAnsiTheme="majorHAnsi" w:cs="Courier New"/>
-          <w:sz w:val="28"/>
-          <w:szCs w:val="28"/>
-          <w:lang w:val="en-US"/>
-        </w:rPr>
-      </w:pPr>
-      <w:r>
-        <w:rPr>
-          <w:rFonts w:asciiTheme="majorHAnsi" w:eastAsia="Times New Roman" w:hAnsiTheme="majorHAnsi" w:cs="Courier New"/>
-          <w:sz w:val="28"/>
-          <w:szCs w:val="28"/>
-          <w:lang w:val="en-US"/>
-        </w:rPr>
-        <w:t xml:space="preserve"> Created new method </w:t>
+        <w:ind w:left="426" w:hanging="426"/>
+        <w:jc w:val="both"/>
+        <w:rPr>
+          <w:rFonts w:asciiTheme="majorHAnsi" w:eastAsia="Times New Roman" w:hAnsiTheme="majorHAnsi" w:cs="Courier New"/>
+          <w:sz w:val="28"/>
+          <w:szCs w:val="28"/>
+          <w:lang w:val="en-US"/>
+        </w:rPr>
+      </w:pPr>
+      <w:r>
+        <w:rPr>
+          <w:rFonts w:asciiTheme="majorHAnsi" w:eastAsia="Times New Roman" w:hAnsiTheme="majorHAnsi" w:cs="Courier New"/>
+          <w:sz w:val="28"/>
+          <w:szCs w:val="28"/>
+          <w:lang w:val="en-US"/>
+        </w:rPr>
+        <w:t xml:space="preserve">Created new method </w:t>
       </w:r>
       <w:proofErr w:type="spellStart"/>
       <w:proofErr w:type="gramStart"/>
@@ -5730,23 +5731,15 @@
           <w:numId w:val="1"/>
         </w:numPr>
         <w:spacing w:after="0" w:line="240" w:lineRule="auto"/>
-        <w:jc w:val="both"/>
-        <w:rPr>
-          <w:rFonts w:asciiTheme="majorHAnsi" w:eastAsia="Times New Roman" w:hAnsiTheme="majorHAnsi" w:cs="Courier New"/>
-          <w:sz w:val="28"/>
-          <w:szCs w:val="28"/>
-          <w:lang w:val="en-US"/>
-        </w:rPr>
-      </w:pPr>
-      <w:r>
-        <w:rPr>
-          <w:rFonts w:asciiTheme="majorHAnsi" w:eastAsia="Times New Roman" w:hAnsiTheme="majorHAnsi" w:cs="Courier New"/>
-          <w:sz w:val="28"/>
-          <w:szCs w:val="28"/>
-          <w:lang w:val="en-US"/>
-        </w:rPr>
-        <w:t xml:space="preserve"> </w:t>
-      </w:r>
+        <w:ind w:left="426" w:hanging="426"/>
+        <w:jc w:val="both"/>
+        <w:rPr>
+          <w:rFonts w:asciiTheme="majorHAnsi" w:eastAsia="Times New Roman" w:hAnsiTheme="majorHAnsi" w:cs="Courier New"/>
+          <w:sz w:val="28"/>
+          <w:szCs w:val="28"/>
+          <w:lang w:val="en-US"/>
+        </w:rPr>
+      </w:pPr>
       <w:r>
         <w:rPr>
           <w:rFonts w:asciiTheme="majorHAnsi" w:eastAsia="Times New Roman" w:hAnsiTheme="majorHAnsi" w:cs="Courier New"/>
@@ -5794,24 +5787,15 @@
           <w:numId w:val="1"/>
         </w:numPr>
         <w:spacing w:after="0" w:line="240" w:lineRule="auto"/>
-        <w:jc w:val="both"/>
-        <w:rPr>
-          <w:rFonts w:asciiTheme="majorHAnsi" w:eastAsia="Times New Roman" w:hAnsiTheme="majorHAnsi" w:cs="Courier New"/>
-          <w:sz w:val="28"/>
-          <w:szCs w:val="28"/>
-          <w:lang w:val="en-US"/>
-        </w:rPr>
-      </w:pPr>
-      <w:r>
-        <w:rPr>
-          <w:rFonts w:asciiTheme="majorHAnsi" w:eastAsia="Times New Roman" w:hAnsiTheme="majorHAnsi" w:cs="Courier New"/>
-          <w:b/>
-          <w:sz w:val="28"/>
-          <w:szCs w:val="28"/>
-          <w:lang w:val="en-US"/>
-        </w:rPr>
-        <w:t xml:space="preserve"> </w:t>
-      </w:r>
+        <w:ind w:left="426" w:hanging="426"/>
+        <w:jc w:val="both"/>
+        <w:rPr>
+          <w:rFonts w:asciiTheme="majorHAnsi" w:eastAsia="Times New Roman" w:hAnsiTheme="majorHAnsi" w:cs="Courier New"/>
+          <w:sz w:val="28"/>
+          <w:szCs w:val="28"/>
+          <w:lang w:val="en-US"/>
+        </w:rPr>
+      </w:pPr>
       <w:r>
         <w:rPr>
           <w:rFonts w:asciiTheme="majorHAnsi" w:eastAsia="Times New Roman" w:hAnsiTheme="majorHAnsi" w:cs="Courier New"/>
@@ -5859,24 +5843,15 @@
           <w:numId w:val="1"/>
         </w:numPr>
         <w:spacing w:after="0" w:line="240" w:lineRule="auto"/>
-        <w:jc w:val="both"/>
-        <w:rPr>
-          <w:rFonts w:asciiTheme="majorHAnsi" w:eastAsia="Times New Roman" w:hAnsiTheme="majorHAnsi" w:cs="Courier New"/>
-          <w:sz w:val="28"/>
-          <w:szCs w:val="28"/>
-          <w:lang w:val="en-US"/>
-        </w:rPr>
-      </w:pPr>
-      <w:r>
-        <w:rPr>
-          <w:rFonts w:asciiTheme="majorHAnsi" w:eastAsia="Times New Roman" w:hAnsiTheme="majorHAnsi" w:cs="Courier New"/>
-          <w:b/>
-          <w:sz w:val="28"/>
-          <w:szCs w:val="28"/>
-          <w:lang w:val="en-US"/>
-        </w:rPr>
-        <w:t xml:space="preserve"> </w:t>
-      </w:r>
+        <w:ind w:left="426" w:hanging="426"/>
+        <w:jc w:val="both"/>
+        <w:rPr>
+          <w:rFonts w:asciiTheme="majorHAnsi" w:eastAsia="Times New Roman" w:hAnsiTheme="majorHAnsi" w:cs="Courier New"/>
+          <w:sz w:val="28"/>
+          <w:szCs w:val="28"/>
+          <w:lang w:val="en-US"/>
+        </w:rPr>
+      </w:pPr>
       <w:r>
         <w:rPr>
           <w:rFonts w:asciiTheme="majorHAnsi" w:eastAsia="Times New Roman" w:hAnsiTheme="majorHAnsi" w:cs="Courier New"/>
@@ -5895,6 +5870,7 @@
           <w:numId w:val="2"/>
         </w:numPr>
         <w:spacing w:after="0" w:line="240" w:lineRule="auto"/>
+        <w:ind w:hanging="294"/>
         <w:jc w:val="both"/>
         <w:rPr>
           <w:rFonts w:asciiTheme="majorHAnsi" w:eastAsia="Times New Roman" w:hAnsiTheme="majorHAnsi" w:cs="Courier New"/>
@@ -5931,6 +5907,7 @@
           <w:numId w:val="2"/>
         </w:numPr>
         <w:spacing w:after="0" w:line="240" w:lineRule="auto"/>
+        <w:ind w:hanging="294"/>
         <w:jc w:val="both"/>
         <w:rPr>
           <w:rFonts w:asciiTheme="majorHAnsi" w:eastAsia="Times New Roman" w:hAnsiTheme="majorHAnsi" w:cs="Courier New"/>
@@ -5988,22 +5965,23 @@
           <w:numId w:val="1"/>
         </w:numPr>
         <w:spacing w:after="0" w:line="240" w:lineRule="auto"/>
-        <w:jc w:val="both"/>
-        <w:rPr>
-          <w:rFonts w:asciiTheme="majorHAnsi" w:eastAsia="Times New Roman" w:hAnsiTheme="majorHAnsi" w:cs="Courier New"/>
-          <w:sz w:val="28"/>
-          <w:szCs w:val="28"/>
-          <w:lang w:val="en-US"/>
-        </w:rPr>
-      </w:pPr>
-      <w:r>
-        <w:rPr>
-          <w:rFonts w:asciiTheme="majorHAnsi" w:eastAsia="Times New Roman" w:hAnsiTheme="majorHAnsi" w:cs="Courier New"/>
-          <w:sz w:val="28"/>
-          <w:szCs w:val="28"/>
-          <w:lang w:val="en-US"/>
-        </w:rPr>
-        <w:t xml:space="preserve"> Added </w:t>
+        <w:ind w:left="426" w:hanging="426"/>
+        <w:jc w:val="both"/>
+        <w:rPr>
+          <w:rFonts w:asciiTheme="majorHAnsi" w:eastAsia="Times New Roman" w:hAnsiTheme="majorHAnsi" w:cs="Courier New"/>
+          <w:sz w:val="28"/>
+          <w:szCs w:val="28"/>
+          <w:lang w:val="en-US"/>
+        </w:rPr>
+      </w:pPr>
+      <w:r>
+        <w:rPr>
+          <w:rFonts w:asciiTheme="majorHAnsi" w:eastAsia="Times New Roman" w:hAnsiTheme="majorHAnsi" w:cs="Courier New"/>
+          <w:sz w:val="28"/>
+          <w:szCs w:val="28"/>
+          <w:lang w:val="en-US"/>
+        </w:rPr>
+        <w:t xml:space="preserve">Added </w:t>
       </w:r>
       <w:proofErr w:type="spellStart"/>
       <w:r>
@@ -6035,23 +6013,15 @@
           <w:numId w:val="1"/>
         </w:numPr>
         <w:spacing w:after="0" w:line="240" w:lineRule="auto"/>
-        <w:jc w:val="both"/>
-        <w:rPr>
-          <w:rFonts w:asciiTheme="majorHAnsi" w:eastAsia="Times New Roman" w:hAnsiTheme="majorHAnsi" w:cs="Courier New"/>
-          <w:sz w:val="28"/>
-          <w:szCs w:val="28"/>
-          <w:lang w:val="en-US"/>
-        </w:rPr>
-      </w:pPr>
-      <w:r>
-        <w:rPr>
-          <w:rFonts w:asciiTheme="majorHAnsi" w:eastAsia="Times New Roman" w:hAnsiTheme="majorHAnsi" w:cs="Courier New"/>
-          <w:sz w:val="28"/>
-          <w:szCs w:val="28"/>
-          <w:lang w:val="en-US"/>
-        </w:rPr>
-        <w:t xml:space="preserve"> </w:t>
-      </w:r>
+        <w:ind w:left="426" w:hanging="426"/>
+        <w:jc w:val="both"/>
+        <w:rPr>
+          <w:rFonts w:asciiTheme="majorHAnsi" w:eastAsia="Times New Roman" w:hAnsiTheme="majorHAnsi" w:cs="Courier New"/>
+          <w:sz w:val="28"/>
+          <w:szCs w:val="28"/>
+          <w:lang w:val="en-US"/>
+        </w:rPr>
+      </w:pPr>
       <w:r>
         <w:rPr>
           <w:rFonts w:asciiTheme="majorHAnsi" w:eastAsia="Times New Roman" w:hAnsiTheme="majorHAnsi" w:cs="Courier New"/>
@@ -6153,22 +6123,23 @@
           <w:numId w:val="1"/>
         </w:numPr>
         <w:spacing w:after="0" w:line="240" w:lineRule="auto"/>
-        <w:jc w:val="both"/>
-        <w:rPr>
-          <w:rFonts w:asciiTheme="majorHAnsi" w:eastAsia="Times New Roman" w:hAnsiTheme="majorHAnsi" w:cs="Courier New"/>
-          <w:sz w:val="28"/>
-          <w:szCs w:val="28"/>
-          <w:lang w:val="en-US"/>
-        </w:rPr>
-      </w:pPr>
-      <w:r>
-        <w:rPr>
-          <w:rFonts w:asciiTheme="majorHAnsi" w:eastAsia="Times New Roman" w:hAnsiTheme="majorHAnsi" w:cs="Courier New"/>
-          <w:sz w:val="28"/>
-          <w:szCs w:val="28"/>
-          <w:lang w:val="en-US"/>
-        </w:rPr>
-        <w:t xml:space="preserve"> Updated </w:t>
+        <w:ind w:left="426" w:hanging="426"/>
+        <w:jc w:val="both"/>
+        <w:rPr>
+          <w:rFonts w:asciiTheme="majorHAnsi" w:eastAsia="Times New Roman" w:hAnsiTheme="majorHAnsi" w:cs="Courier New"/>
+          <w:sz w:val="28"/>
+          <w:szCs w:val="28"/>
+          <w:lang w:val="en-US"/>
+        </w:rPr>
+      </w:pPr>
+      <w:r>
+        <w:rPr>
+          <w:rFonts w:asciiTheme="majorHAnsi" w:eastAsia="Times New Roman" w:hAnsiTheme="majorHAnsi" w:cs="Courier New"/>
+          <w:sz w:val="28"/>
+          <w:szCs w:val="28"/>
+          <w:lang w:val="en-US"/>
+        </w:rPr>
+        <w:t xml:space="preserve">Updated </w:t>
       </w:r>
       <w:r>
         <w:rPr>
@@ -6180,8 +6151,6 @@
         </w:rPr>
         <w:t>ClassStructure.cd</w:t>
       </w:r>
-      <w:bookmarkStart w:id="0" w:name="_GoBack"/>
-      <w:bookmarkEnd w:id="0"/>
     </w:p>
     <w:p>
       <w:pPr>
@@ -6191,22 +6160,23 @@
           <w:numId w:val="1"/>
         </w:numPr>
         <w:spacing w:after="0" w:line="240" w:lineRule="auto"/>
-        <w:jc w:val="both"/>
-        <w:rPr>
-          <w:rFonts w:asciiTheme="majorHAnsi" w:eastAsia="Times New Roman" w:hAnsiTheme="majorHAnsi" w:cs="Courier New"/>
-          <w:sz w:val="28"/>
-          <w:szCs w:val="28"/>
-          <w:lang w:val="en-US"/>
-        </w:rPr>
-      </w:pPr>
-      <w:r>
-        <w:rPr>
-          <w:rFonts w:asciiTheme="majorHAnsi" w:eastAsia="Times New Roman" w:hAnsiTheme="majorHAnsi" w:cs="Courier New"/>
-          <w:sz w:val="28"/>
-          <w:szCs w:val="28"/>
-          <w:lang w:val="en-US"/>
-        </w:rPr>
-        <w:t xml:space="preserve"> Structured files in folders (namespaces) by their respective type and functionality as follows:</w:t>
+        <w:ind w:left="426" w:hanging="426"/>
+        <w:jc w:val="both"/>
+        <w:rPr>
+          <w:rFonts w:asciiTheme="majorHAnsi" w:eastAsia="Times New Roman" w:hAnsiTheme="majorHAnsi" w:cs="Courier New"/>
+          <w:sz w:val="28"/>
+          <w:szCs w:val="28"/>
+          <w:lang w:val="en-US"/>
+        </w:rPr>
+      </w:pPr>
+      <w:r>
+        <w:rPr>
+          <w:rFonts w:asciiTheme="majorHAnsi" w:eastAsia="Times New Roman" w:hAnsiTheme="majorHAnsi" w:cs="Courier New"/>
+          <w:sz w:val="28"/>
+          <w:szCs w:val="28"/>
+          <w:lang w:val="en-US"/>
+        </w:rPr>
+        <w:t>Structured files in folders (namespaces) by their respective type and functionality as follows:</w:t>
       </w:r>
     </w:p>
     <w:p>
@@ -6217,6 +6187,7 @@
           <w:numId w:val="2"/>
         </w:numPr>
         <w:spacing w:after="0" w:line="240" w:lineRule="auto"/>
+        <w:ind w:hanging="294"/>
         <w:jc w:val="both"/>
         <w:rPr>
           <w:rFonts w:asciiTheme="majorHAnsi" w:eastAsia="Times New Roman" w:hAnsiTheme="majorHAnsi" w:cs="Courier New"/>
@@ -6344,6 +6315,7 @@
           <w:numId w:val="2"/>
         </w:numPr>
         <w:spacing w:after="0" w:line="240" w:lineRule="auto"/>
+        <w:ind w:hanging="294"/>
         <w:jc w:val="both"/>
         <w:rPr>
           <w:rFonts w:asciiTheme="majorHAnsi" w:eastAsia="Times New Roman" w:hAnsiTheme="majorHAnsi" w:cs="Courier New"/>
@@ -6471,6 +6443,7 @@
           <w:numId w:val="2"/>
         </w:numPr>
         <w:spacing w:after="0" w:line="240" w:lineRule="auto"/>
+        <w:ind w:hanging="294"/>
         <w:jc w:val="both"/>
         <w:rPr>
           <w:rFonts w:asciiTheme="majorHAnsi" w:eastAsia="Times New Roman" w:hAnsiTheme="majorHAnsi" w:cs="Courier New"/>
@@ -6575,6 +6548,7 @@
           <w:numId w:val="2"/>
         </w:numPr>
         <w:spacing w:after="0" w:line="240" w:lineRule="auto"/>
+        <w:ind w:hanging="294"/>
         <w:jc w:val="both"/>
         <w:rPr>
           <w:rFonts w:asciiTheme="majorHAnsi" w:eastAsia="Times New Roman" w:hAnsiTheme="majorHAnsi" w:cs="Courier New"/>
@@ -6673,6 +6647,7 @@
           <w:numId w:val="2"/>
         </w:numPr>
         <w:spacing w:after="0" w:line="240" w:lineRule="auto"/>
+        <w:ind w:hanging="294"/>
         <w:jc w:val="both"/>
         <w:rPr>
           <w:rFonts w:asciiTheme="majorHAnsi" w:eastAsia="Times New Roman" w:hAnsiTheme="majorHAnsi" w:cs="Courier New"/>
@@ -6724,15 +6699,304 @@
     </w:p>
     <w:p>
       <w:pPr>
+        <w:pStyle w:val="ListParagraph"/>
+        <w:numPr>
+          <w:ilvl w:val="0"/>
+          <w:numId w:val="1"/>
+        </w:numPr>
         <w:spacing w:after="0" w:line="240" w:lineRule="auto"/>
-        <w:jc w:val="both"/>
-        <w:rPr>
-          <w:rFonts w:asciiTheme="majorHAnsi" w:eastAsia="Times New Roman" w:hAnsiTheme="majorHAnsi" w:cs="Courier New"/>
-          <w:sz w:val="28"/>
-          <w:szCs w:val="28"/>
-          <w:lang w:val="en-US"/>
-        </w:rPr>
-      </w:pPr>
+        <w:ind w:left="426" w:hanging="426"/>
+        <w:jc w:val="both"/>
+        <w:rPr>
+          <w:rFonts w:asciiTheme="majorHAnsi" w:eastAsia="Times New Roman" w:hAnsiTheme="majorHAnsi" w:cs="Courier New"/>
+          <w:sz w:val="28"/>
+          <w:szCs w:val="28"/>
+          <w:lang w:val="en-US"/>
+        </w:rPr>
+      </w:pPr>
+      <w:r>
+        <w:rPr>
+          <w:rFonts w:asciiTheme="majorHAnsi" w:eastAsia="Times New Roman" w:hAnsiTheme="majorHAnsi" w:cs="Courier New"/>
+          <w:sz w:val="28"/>
+          <w:szCs w:val="28"/>
+          <w:lang w:val="en-US"/>
+        </w:rPr>
+        <w:t xml:space="preserve">Extracted repeating code for adding a high score in the methods </w:t>
+      </w:r>
+      <w:proofErr w:type="spellStart"/>
+      <w:proofErr w:type="gramStart"/>
+      <w:r>
+        <w:rPr>
+          <w:rFonts w:asciiTheme="majorHAnsi" w:eastAsia="Times New Roman" w:hAnsiTheme="majorHAnsi" w:cs="Courier New"/>
+          <w:b/>
+          <w:sz w:val="28"/>
+          <w:szCs w:val="28"/>
+          <w:lang w:val="en-US"/>
+        </w:rPr>
+        <w:t>GameOver</w:t>
+      </w:r>
+      <w:proofErr w:type="spellEnd"/>
+      <w:r>
+        <w:rPr>
+          <w:rFonts w:asciiTheme="majorHAnsi" w:eastAsia="Times New Roman" w:hAnsiTheme="majorHAnsi" w:cs="Courier New"/>
+          <w:b/>
+          <w:sz w:val="28"/>
+          <w:szCs w:val="28"/>
+          <w:lang w:val="en-US"/>
+        </w:rPr>
+        <w:t>(</w:t>
+      </w:r>
+      <w:proofErr w:type="gramEnd"/>
+      <w:r>
+        <w:rPr>
+          <w:rFonts w:asciiTheme="majorHAnsi" w:eastAsia="Times New Roman" w:hAnsiTheme="majorHAnsi" w:cs="Courier New"/>
+          <w:b/>
+          <w:sz w:val="28"/>
+          <w:szCs w:val="28"/>
+          <w:lang w:val="en-US"/>
+        </w:rPr>
+        <w:t>)</w:t>
+      </w:r>
+      <w:r>
+        <w:rPr>
+          <w:rFonts w:asciiTheme="majorHAnsi" w:eastAsia="Times New Roman" w:hAnsiTheme="majorHAnsi" w:cs="Courier New"/>
+          <w:sz w:val="28"/>
+          <w:szCs w:val="28"/>
+          <w:lang w:val="en-US"/>
+        </w:rPr>
+        <w:t xml:space="preserve"> and </w:t>
+      </w:r>
+      <w:proofErr w:type="spellStart"/>
+      <w:r>
+        <w:rPr>
+          <w:rFonts w:asciiTheme="majorHAnsi" w:eastAsia="Times New Roman" w:hAnsiTheme="majorHAnsi" w:cs="Courier New"/>
+          <w:b/>
+          <w:sz w:val="28"/>
+          <w:szCs w:val="28"/>
+          <w:lang w:val="en-US"/>
+        </w:rPr>
+        <w:t>GameWon</w:t>
+      </w:r>
+      <w:proofErr w:type="spellEnd"/>
+      <w:r>
+        <w:rPr>
+          <w:rFonts w:asciiTheme="majorHAnsi" w:eastAsia="Times New Roman" w:hAnsiTheme="majorHAnsi" w:cs="Courier New"/>
+          <w:b/>
+          <w:sz w:val="28"/>
+          <w:szCs w:val="28"/>
+          <w:lang w:val="en-US"/>
+        </w:rPr>
+        <w:t>()</w:t>
+      </w:r>
+      <w:r>
+        <w:rPr>
+          <w:rFonts w:asciiTheme="majorHAnsi" w:eastAsia="Times New Roman" w:hAnsiTheme="majorHAnsi" w:cs="Courier New"/>
+          <w:sz w:val="28"/>
+          <w:szCs w:val="28"/>
+          <w:lang w:val="en-US"/>
+        </w:rPr>
+        <w:t xml:space="preserve"> in the class </w:t>
+      </w:r>
+      <w:r>
+        <w:rPr>
+          <w:rFonts w:asciiTheme="majorHAnsi" w:eastAsia="Times New Roman" w:hAnsiTheme="majorHAnsi" w:cs="Courier New"/>
+          <w:b/>
+          <w:sz w:val="28"/>
+          <w:szCs w:val="28"/>
+          <w:lang w:val="en-US"/>
+        </w:rPr>
+        <w:t>Engine</w:t>
+      </w:r>
+      <w:r>
+        <w:rPr>
+          <w:rFonts w:asciiTheme="majorHAnsi" w:eastAsia="Times New Roman" w:hAnsiTheme="majorHAnsi" w:cs="Courier New"/>
+          <w:sz w:val="28"/>
+          <w:szCs w:val="28"/>
+          <w:lang w:val="en-US"/>
+        </w:rPr>
+        <w:t xml:space="preserve">. Named the new method – </w:t>
+      </w:r>
+      <w:proofErr w:type="spellStart"/>
+      <w:proofErr w:type="gramStart"/>
+      <w:r>
+        <w:rPr>
+          <w:rFonts w:asciiTheme="majorHAnsi" w:eastAsia="Times New Roman" w:hAnsiTheme="majorHAnsi" w:cs="Courier New"/>
+          <w:b/>
+          <w:sz w:val="28"/>
+          <w:szCs w:val="28"/>
+          <w:lang w:val="en-US"/>
+        </w:rPr>
+        <w:t>RecordResult</w:t>
+      </w:r>
+      <w:proofErr w:type="spellEnd"/>
+      <w:r>
+        <w:rPr>
+          <w:rFonts w:asciiTheme="majorHAnsi" w:eastAsia="Times New Roman" w:hAnsiTheme="majorHAnsi" w:cs="Courier New"/>
+          <w:b/>
+          <w:sz w:val="28"/>
+          <w:szCs w:val="28"/>
+          <w:lang w:val="en-US"/>
+        </w:rPr>
+        <w:t>(</w:t>
+      </w:r>
+      <w:proofErr w:type="gramEnd"/>
+      <w:r>
+        <w:rPr>
+          <w:rFonts w:asciiTheme="majorHAnsi" w:eastAsia="Times New Roman" w:hAnsiTheme="majorHAnsi" w:cs="Courier New"/>
+          <w:b/>
+          <w:sz w:val="28"/>
+          <w:szCs w:val="28"/>
+          <w:lang w:val="en-US"/>
+        </w:rPr>
+        <w:t>)</w:t>
+      </w:r>
+      <w:r>
+        <w:rPr>
+          <w:rFonts w:asciiTheme="majorHAnsi" w:eastAsia="Times New Roman" w:hAnsiTheme="majorHAnsi" w:cs="Courier New"/>
+          <w:sz w:val="28"/>
+          <w:szCs w:val="28"/>
+          <w:lang w:val="en-US"/>
+        </w:rPr>
+        <w:t>.</w:t>
+      </w:r>
+    </w:p>
+    <w:p>
+      <w:pPr>
+        <w:pStyle w:val="ListParagraph"/>
+        <w:numPr>
+          <w:ilvl w:val="0"/>
+          <w:numId w:val="1"/>
+        </w:numPr>
+        <w:spacing w:after="0" w:line="240" w:lineRule="auto"/>
+        <w:ind w:left="426" w:hanging="426"/>
+        <w:jc w:val="both"/>
+        <w:rPr>
+          <w:rFonts w:asciiTheme="majorHAnsi" w:eastAsia="Times New Roman" w:hAnsiTheme="majorHAnsi" w:cs="Courier New"/>
+          <w:sz w:val="28"/>
+          <w:szCs w:val="28"/>
+          <w:lang w:val="en-US"/>
+        </w:rPr>
+      </w:pPr>
+      <w:r>
+        <w:rPr>
+          <w:rFonts w:asciiTheme="majorHAnsi" w:eastAsia="Times New Roman" w:hAnsiTheme="majorHAnsi" w:cs="Courier New"/>
+          <w:sz w:val="28"/>
+          <w:szCs w:val="28"/>
+          <w:lang w:val="en-US"/>
+        </w:rPr>
+        <w:t xml:space="preserve">Added unit tests for the </w:t>
+      </w:r>
+      <w:proofErr w:type="spellStart"/>
+      <w:r>
+        <w:rPr>
+          <w:rFonts w:asciiTheme="majorHAnsi" w:eastAsia="Times New Roman" w:hAnsiTheme="majorHAnsi" w:cs="Courier New"/>
+          <w:b/>
+          <w:sz w:val="28"/>
+          <w:szCs w:val="28"/>
+          <w:lang w:val="en-US"/>
+        </w:rPr>
+        <w:t>ScoreBoard</w:t>
+      </w:r>
+      <w:proofErr w:type="spellEnd"/>
+      <w:r>
+        <w:rPr>
+          <w:rFonts w:asciiTheme="majorHAnsi" w:eastAsia="Times New Roman" w:hAnsiTheme="majorHAnsi" w:cs="Courier New"/>
+          <w:sz w:val="28"/>
+          <w:szCs w:val="28"/>
+          <w:lang w:val="en-US"/>
+        </w:rPr>
+        <w:t xml:space="preserve"> and </w:t>
+      </w:r>
+      <w:proofErr w:type="spellStart"/>
+      <w:r>
+        <w:rPr>
+          <w:rFonts w:asciiTheme="majorHAnsi" w:eastAsia="Times New Roman" w:hAnsiTheme="majorHAnsi" w:cs="Courier New"/>
+          <w:b/>
+          <w:sz w:val="28"/>
+          <w:szCs w:val="28"/>
+          <w:lang w:val="en-US"/>
+        </w:rPr>
+        <w:t>ScoreRecord</w:t>
+      </w:r>
+      <w:proofErr w:type="spellEnd"/>
+      <w:r>
+        <w:rPr>
+          <w:rFonts w:asciiTheme="majorHAnsi" w:eastAsia="Times New Roman" w:hAnsiTheme="majorHAnsi" w:cs="Courier New"/>
+          <w:sz w:val="28"/>
+          <w:szCs w:val="28"/>
+          <w:lang w:val="en-US"/>
+        </w:rPr>
+        <w:t xml:space="preserve"> in </w:t>
+      </w:r>
+      <w:proofErr w:type="spellStart"/>
+      <w:r>
+        <w:rPr>
+          <w:rFonts w:asciiTheme="majorHAnsi" w:eastAsia="Times New Roman" w:hAnsiTheme="majorHAnsi" w:cs="Courier New"/>
+          <w:b/>
+          <w:sz w:val="28"/>
+          <w:szCs w:val="28"/>
+          <w:lang w:val="en-US"/>
+        </w:rPr>
+        <w:t>ScoreTests</w:t>
+      </w:r>
+      <w:proofErr w:type="spellEnd"/>
+      <w:r>
+        <w:rPr>
+          <w:rFonts w:asciiTheme="majorHAnsi" w:eastAsia="Times New Roman" w:hAnsiTheme="majorHAnsi" w:cs="Courier New"/>
+          <w:sz w:val="28"/>
+          <w:szCs w:val="28"/>
+          <w:lang w:val="en-US"/>
+        </w:rPr>
+        <w:t xml:space="preserve"> class.</w:t>
+      </w:r>
+    </w:p>
+    <w:p>
+      <w:pPr>
+        <w:pStyle w:val="ListParagraph"/>
+        <w:numPr>
+          <w:ilvl w:val="0"/>
+          <w:numId w:val="1"/>
+        </w:numPr>
+        <w:spacing w:after="0" w:line="240" w:lineRule="auto"/>
+        <w:ind w:left="426" w:hanging="426"/>
+        <w:jc w:val="both"/>
+        <w:rPr>
+          <w:rFonts w:asciiTheme="majorHAnsi" w:eastAsia="Times New Roman" w:hAnsiTheme="majorHAnsi" w:cs="Courier New"/>
+          <w:sz w:val="28"/>
+          <w:szCs w:val="28"/>
+          <w:lang w:val="en-US"/>
+        </w:rPr>
+      </w:pPr>
+      <w:r>
+        <w:rPr>
+          <w:rFonts w:asciiTheme="majorHAnsi" w:eastAsia="Times New Roman" w:hAnsiTheme="majorHAnsi" w:cs="Courier New"/>
+          <w:sz w:val="28"/>
+          <w:szCs w:val="28"/>
+          <w:lang w:val="en-US"/>
+        </w:rPr>
+        <w:t xml:space="preserve">Added unit tests for </w:t>
+      </w:r>
+      <w:r>
+        <w:rPr>
+          <w:rFonts w:asciiTheme="majorHAnsi" w:eastAsia="Times New Roman" w:hAnsiTheme="majorHAnsi" w:cs="Courier New"/>
+          <w:b/>
+          <w:sz w:val="28"/>
+          <w:szCs w:val="28"/>
+          <w:lang w:val="en-US"/>
+        </w:rPr>
+        <w:t>Position</w:t>
+      </w:r>
+      <w:r>
+        <w:rPr>
+          <w:rFonts w:asciiTheme="majorHAnsi" w:eastAsia="Times New Roman" w:hAnsiTheme="majorHAnsi" w:cs="Courier New"/>
+          <w:sz w:val="28"/>
+          <w:szCs w:val="28"/>
+          <w:lang w:val="en-US"/>
+        </w:rPr>
+        <w:t xml:space="preserve"> class.</w:t>
+      </w:r>
+      <w:bookmarkStart w:id="0" w:name="_GoBack"/>
+      <w:bookmarkEnd w:id="0"/>
     </w:p>
     <w:sectPr>
       <w:pgSz w:w="11906" w:h="16838"/>

</xml_diff>

<commit_message>
Added unit tests for GameField class
</commit_message>
<xml_diff>
--- a/DOCUMENTATION/RefactoringDocumentation.docx
+++ b/DOCUMENTATION/RefactoringDocumentation.docx
@@ -6986,6 +6986,54 @@
         </w:rPr>
         <w:t>Position</w:t>
       </w:r>
+      <w:r>
+        <w:rPr>
+          <w:rFonts w:asciiTheme="majorHAnsi" w:eastAsia="Times New Roman" w:hAnsiTheme="majorHAnsi" w:cs="Courier New"/>
+          <w:sz w:val="28"/>
+          <w:szCs w:val="28"/>
+          <w:lang w:val="en-US"/>
+        </w:rPr>
+        <w:t xml:space="preserve"> class.</w:t>
+      </w:r>
+    </w:p>
+    <w:p>
+      <w:pPr>
+        <w:pStyle w:val="ListParagraph"/>
+        <w:numPr>
+          <w:ilvl w:val="0"/>
+          <w:numId w:val="1"/>
+        </w:numPr>
+        <w:spacing w:after="0" w:line="240" w:lineRule="auto"/>
+        <w:ind w:left="426" w:hanging="426"/>
+        <w:jc w:val="both"/>
+        <w:rPr>
+          <w:rFonts w:asciiTheme="majorHAnsi" w:eastAsia="Times New Roman" w:hAnsiTheme="majorHAnsi" w:cs="Courier New"/>
+          <w:sz w:val="28"/>
+          <w:szCs w:val="28"/>
+          <w:lang w:val="en-US"/>
+        </w:rPr>
+      </w:pPr>
+      <w:r>
+        <w:rPr>
+          <w:rFonts w:asciiTheme="majorHAnsi" w:eastAsia="Times New Roman" w:hAnsiTheme="majorHAnsi" w:cs="Courier New"/>
+          <w:sz w:val="28"/>
+          <w:szCs w:val="28"/>
+          <w:lang w:val="en-US"/>
+        </w:rPr>
+        <w:t xml:space="preserve">Added unit tests for </w:t>
+      </w:r>
+      <w:proofErr w:type="spellStart"/>
+      <w:r>
+        <w:rPr>
+          <w:rFonts w:asciiTheme="majorHAnsi" w:eastAsia="Times New Roman" w:hAnsiTheme="majorHAnsi" w:cs="Courier New"/>
+          <w:b/>
+          <w:sz w:val="28"/>
+          <w:szCs w:val="28"/>
+          <w:lang w:val="en-US"/>
+        </w:rPr>
+        <w:t>GameField</w:t>
+      </w:r>
+      <w:proofErr w:type="spellEnd"/>
       <w:r>
         <w:rPr>
           <w:rFonts w:asciiTheme="majorHAnsi" w:eastAsia="Times New Roman" w:hAnsiTheme="majorHAnsi" w:cs="Courier New"/>

</xml_diff>

<commit_message>
Added documentation for the changes made.
</commit_message>
<xml_diff>
--- a/DOCUMENTATION/RefactoringDocumentation.docx
+++ b/DOCUMENTATION/RefactoringDocumentation.docx
@@ -1,6 +1,6 @@
 
 <file path=word/document.xml><?xml version="1.0" encoding="utf-8"?>
-<w:document xmlns:wpc="http://schemas.microsoft.com/office/word/2010/wordprocessingCanvas" xmlns:mc="http://schemas.openxmlformats.org/markup-compatibility/2006" xmlns:o="urn:schemas-microsoft-com:office:office" xmlns:r="http://schemas.openxmlformats.org/officeDocument/2006/relationships" xmlns:m="http://schemas.openxmlformats.org/officeDocument/2006/math" xmlns:v="urn:schemas-microsoft-com:vml" xmlns:wp14="http://schemas.microsoft.com/office/word/2010/wordprocessingDrawing" xmlns:wp="http://schemas.openxmlformats.org/drawingml/2006/wordprocessingDrawing" xmlns:w10="urn:schemas-microsoft-com:office:word" xmlns:w="http://schemas.openxmlformats.org/wordprocessingml/2006/main" xmlns:w14="http://schemas.microsoft.com/office/word/2010/wordml" xmlns:w15="http://schemas.microsoft.com/office/word/2012/wordml" xmlns:wpg="http://schemas.microsoft.com/office/word/2010/wordprocessingGroup" xmlns:wpi="http://schemas.microsoft.com/office/word/2010/wordprocessingInk" xmlns:wne="http://schemas.microsoft.com/office/word/2006/wordml" xmlns:wps="http://schemas.microsoft.com/office/word/2010/wordprocessingShape" mc:Ignorable="w14 w15 wp14">
+<w:document xmlns:wpc="http://schemas.microsoft.com/office/word/2010/wordprocessingCanvas" xmlns:mc="http://schemas.openxmlformats.org/markup-compatibility/2006" xmlns:o="urn:schemas-microsoft-com:office:office" xmlns:r="http://schemas.openxmlformats.org/officeDocument/2006/relationships" xmlns:m="http://schemas.openxmlformats.org/officeDocument/2006/math" xmlns:v="urn:schemas-microsoft-com:vml" xmlns:wp14="http://schemas.microsoft.com/office/word/2010/wordprocessingDrawing" xmlns:wp="http://schemas.openxmlformats.org/drawingml/2006/wordprocessingDrawing" xmlns:w10="urn:schemas-microsoft-com:office:word" xmlns:w="http://schemas.openxmlformats.org/wordprocessingml/2006/main" xmlns:w14="http://schemas.microsoft.com/office/word/2010/wordml" xmlns:wpg="http://schemas.microsoft.com/office/word/2010/wordprocessingGroup" xmlns:wpi="http://schemas.microsoft.com/office/word/2010/wordprocessingInk" xmlns:wne="http://schemas.microsoft.com/office/word/2006/wordml" xmlns:wps="http://schemas.microsoft.com/office/word/2010/wordprocessingShape" mc:Ignorable="w14 wp14">
   <w:body>
     <w:p>
       <w:pPr>
@@ -138,87 +138,24 @@
           <w:szCs w:val="28"/>
         </w:rPr>
       </w:pPr>
-      <w:proofErr w:type="spellStart"/>
-      <w:r>
-        <w:rPr>
-          <w:rFonts w:asciiTheme="majorHAnsi" w:hAnsiTheme="majorHAnsi" w:cs="Calibri"/>
-          <w:color w:val="000000"/>
-          <w:sz w:val="28"/>
-          <w:szCs w:val="28"/>
-        </w:rPr>
-        <w:t>Extracted</w:t>
-      </w:r>
-      <w:proofErr w:type="spellEnd"/>
-      <w:r>
-        <w:rPr>
-          <w:rFonts w:asciiTheme="majorHAnsi" w:hAnsiTheme="majorHAnsi" w:cs="Calibri"/>
-          <w:color w:val="000000"/>
-          <w:sz w:val="28"/>
-          <w:szCs w:val="28"/>
-        </w:rPr>
-        <w:t xml:space="preserve"> </w:t>
-      </w:r>
-      <w:proofErr w:type="spellStart"/>
-      <w:r>
-        <w:rPr>
-          <w:rFonts w:asciiTheme="majorHAnsi" w:hAnsiTheme="majorHAnsi" w:cs="Calibri"/>
-          <w:color w:val="000000"/>
-          <w:sz w:val="28"/>
-          <w:szCs w:val="28"/>
-        </w:rPr>
-        <w:t>class</w:t>
-      </w:r>
-      <w:proofErr w:type="spellEnd"/>
-      <w:r>
-        <w:rPr>
-          <w:rFonts w:asciiTheme="majorHAnsi" w:hAnsiTheme="majorHAnsi" w:cs="Calibri"/>
-          <w:color w:val="000000"/>
-          <w:sz w:val="28"/>
-          <w:szCs w:val="28"/>
-        </w:rPr>
-        <w:t xml:space="preserve"> </w:t>
-      </w:r>
-      <w:proofErr w:type="spellStart"/>
-      <w:r>
-        <w:rPr>
-          <w:rFonts w:asciiTheme="majorHAnsi" w:hAnsiTheme="majorHAnsi" w:cs="Calibri"/>
-          <w:color w:val="000000"/>
-          <w:sz w:val="28"/>
-          <w:szCs w:val="28"/>
-        </w:rPr>
-        <w:t>in</w:t>
-      </w:r>
-      <w:proofErr w:type="spellEnd"/>
-      <w:r>
-        <w:rPr>
-          <w:rFonts w:asciiTheme="majorHAnsi" w:hAnsiTheme="majorHAnsi" w:cs="Calibri"/>
-          <w:color w:val="000000"/>
-          <w:sz w:val="28"/>
-          <w:szCs w:val="28"/>
-        </w:rPr>
-        <w:t xml:space="preserve"> a </w:t>
-      </w:r>
-      <w:proofErr w:type="spellStart"/>
-      <w:r>
-        <w:rPr>
-          <w:rFonts w:asciiTheme="majorHAnsi" w:hAnsiTheme="majorHAnsi" w:cs="Calibri"/>
-          <w:color w:val="000000"/>
-          <w:sz w:val="28"/>
-          <w:szCs w:val="28"/>
-        </w:rPr>
-        <w:t>separate</w:t>
-      </w:r>
-      <w:proofErr w:type="spellEnd"/>
-      <w:r>
-        <w:rPr>
-          <w:rFonts w:asciiTheme="majorHAnsi" w:hAnsiTheme="majorHAnsi" w:cs="Calibri"/>
-          <w:color w:val="000000"/>
-          <w:sz w:val="28"/>
-          <w:szCs w:val="28"/>
-        </w:rPr>
-        <w:t xml:space="preserve"> file: </w:t>
-      </w:r>
-      <w:proofErr w:type="spellStart"/>
+      <w:r>
+        <w:rPr>
+          <w:rFonts w:asciiTheme="majorHAnsi" w:hAnsiTheme="majorHAnsi" w:cs="Calibri"/>
+          <w:color w:val="000000"/>
+          <w:sz w:val="28"/>
+          <w:szCs w:val="28"/>
+        </w:rPr>
+        <w:t xml:space="preserve">Extracted </w:t>
+      </w:r>
+      <w:r>
+        <w:rPr>
+          <w:rFonts w:asciiTheme="majorHAnsi" w:hAnsiTheme="majorHAnsi" w:cs="Calibri"/>
+          <w:color w:val="000000"/>
+          <w:sz w:val="28"/>
+          <w:szCs w:val="28"/>
+        </w:rPr>
+        <w:t xml:space="preserve">class in a separate file: </w:t>
+      </w:r>
       <w:r>
         <w:rPr>
           <w:rFonts w:asciiTheme="majorHAnsi" w:hAnsiTheme="majorHAnsi" w:cs="Calibri"/>
@@ -231,7 +168,6 @@
         </w:rPr>
         <w:t>ScoreRecord</w:t>
       </w:r>
-      <w:proofErr w:type="spellEnd"/>
       <w:r>
         <w:rPr>
           <w:rFonts w:asciiTheme="majorHAnsi" w:hAnsiTheme="majorHAnsi" w:cs="Calibri"/>
@@ -241,21 +177,8 @@
           <w:sz w:val="28"/>
           <w:szCs w:val="28"/>
         </w:rPr>
-        <w:t>.</w:t>
-      </w:r>
-      <w:proofErr w:type="spellStart"/>
-      <w:r>
-        <w:rPr>
-          <w:rFonts w:asciiTheme="majorHAnsi" w:hAnsiTheme="majorHAnsi" w:cs="Calibri"/>
-          <w:b/>
-          <w:bCs/>
-          <w:color w:val="000000"/>
-          <w:sz w:val="28"/>
-          <w:szCs w:val="28"/>
-        </w:rPr>
-        <w:t>cs</w:t>
-      </w:r>
-      <w:proofErr w:type="spellEnd"/>
+        <w:t>.cs</w:t>
+      </w:r>
       <w:r>
         <w:rPr>
           <w:rFonts w:asciiTheme="majorHAnsi" w:hAnsiTheme="majorHAnsi" w:cs="Calibri"/>
@@ -399,7 +322,6 @@
         </w:rPr>
         <w:t>Score</w:t>
       </w:r>
-      <w:proofErr w:type="spellStart"/>
       <w:r>
         <w:rPr>
           <w:rFonts w:asciiTheme="majorHAnsi" w:hAnsiTheme="majorHAnsi" w:cs="Calibri"/>
@@ -411,7 +333,6 @@
         </w:rPr>
         <w:t>Board.cs</w:t>
       </w:r>
-      <w:proofErr w:type="spellEnd"/>
       <w:r>
         <w:rPr>
           <w:rFonts w:asciiTheme="majorHAnsi" w:hAnsiTheme="majorHAnsi" w:cs="Calibri"/>
@@ -421,7 +342,6 @@
         </w:rPr>
         <w:t xml:space="preserve">, </w:t>
       </w:r>
-      <w:proofErr w:type="spellStart"/>
       <w:r>
         <w:rPr>
           <w:rFonts w:asciiTheme="majorHAnsi" w:hAnsiTheme="majorHAnsi" w:cs="Calibri"/>
@@ -434,7 +354,6 @@
         </w:rPr>
         <w:t>GameField</w:t>
       </w:r>
-      <w:proofErr w:type="spellEnd"/>
       <w:r>
         <w:rPr>
           <w:rFonts w:asciiTheme="majorHAnsi" w:hAnsiTheme="majorHAnsi" w:cs="Calibri"/>
@@ -444,9 +363,8 @@
           <w:sz w:val="28"/>
           <w:szCs w:val="28"/>
         </w:rPr>
-        <w:t>.</w:t>
-      </w:r>
-      <w:proofErr w:type="spellStart"/>
+        <w:t>.cs</w:t>
+      </w:r>
       <w:r>
         <w:rPr>
           <w:rFonts w:asciiTheme="majorHAnsi" w:hAnsiTheme="majorHAnsi" w:cs="Calibri"/>
@@ -455,58 +373,31 @@
           <w:color w:val="000000"/>
           <w:sz w:val="28"/>
           <w:szCs w:val="28"/>
-        </w:rPr>
-        <w:t>cs</w:t>
-      </w:r>
-      <w:proofErr w:type="spellEnd"/>
-      <w:r>
-        <w:rPr>
-          <w:rFonts w:asciiTheme="majorHAnsi" w:hAnsiTheme="majorHAnsi" w:cs="Calibri"/>
-          <w:b/>
+          <w:lang w:val="en-US"/>
+        </w:rPr>
+        <w:t xml:space="preserve"> </w:t>
+      </w:r>
+      <w:r>
+        <w:rPr>
+          <w:rFonts w:asciiTheme="majorHAnsi" w:hAnsiTheme="majorHAnsi" w:cs="Calibri"/>
           <w:bCs/>
           <w:color w:val="000000"/>
           <w:sz w:val="28"/>
           <w:szCs w:val="28"/>
-          <w:lang w:val="en-US"/>
-        </w:rPr>
-        <w:t xml:space="preserve"> </w:t>
-      </w:r>
-      <w:proofErr w:type="spellStart"/>
-      <w:r>
-        <w:rPr>
-          <w:rFonts w:asciiTheme="majorHAnsi" w:hAnsiTheme="majorHAnsi" w:cs="Calibri"/>
+        </w:rPr>
+        <w:t>and</w:t>
+      </w:r>
+      <w:r>
+        <w:rPr>
+          <w:rFonts w:asciiTheme="majorHAnsi" w:hAnsiTheme="majorHAnsi" w:cs="Calibri"/>
+          <w:b/>
           <w:bCs/>
           <w:color w:val="000000"/>
           <w:sz w:val="28"/>
           <w:szCs w:val="28"/>
         </w:rPr>
-        <w:t>and</w:t>
-      </w:r>
-      <w:proofErr w:type="spellEnd"/>
-      <w:r>
-        <w:rPr>
-          <w:rFonts w:asciiTheme="majorHAnsi" w:hAnsiTheme="majorHAnsi" w:cs="Calibri"/>
-          <w:b/>
-          <w:bCs/>
-          <w:color w:val="000000"/>
-          <w:sz w:val="28"/>
-          <w:szCs w:val="28"/>
-        </w:rPr>
-        <w:t xml:space="preserve"> </w:t>
-      </w:r>
-      <w:proofErr w:type="spellStart"/>
-      <w:r>
-        <w:rPr>
-          <w:rFonts w:asciiTheme="majorHAnsi" w:hAnsiTheme="majorHAnsi" w:cs="Calibri"/>
-          <w:b/>
-          <w:bCs/>
-          <w:color w:val="000000"/>
-          <w:sz w:val="28"/>
-          <w:szCs w:val="28"/>
-        </w:rPr>
-        <w:t>Posision.cs</w:t>
-      </w:r>
-      <w:proofErr w:type="spellEnd"/>
+        <w:t xml:space="preserve"> Posision.cs</w:t>
+      </w:r>
       <w:r>
         <w:rPr>
           <w:rFonts w:asciiTheme="majorHAnsi" w:hAnsiTheme="majorHAnsi" w:cs="Calibri"/>
@@ -548,7 +439,6 @@
         </w:rPr>
         <w:t xml:space="preserve">Renamed main class from </w:t>
       </w:r>
-      <w:proofErr w:type="spellStart"/>
       <w:r>
         <w:rPr>
           <w:rFonts w:asciiTheme="majorHAnsi" w:hAnsiTheme="majorHAnsi" w:cs="Calibri"/>
@@ -560,7 +450,6 @@
         </w:rPr>
         <w:t>MinesweeperMain</w:t>
       </w:r>
-      <w:proofErr w:type="spellEnd"/>
       <w:r>
         <w:rPr>
           <w:rFonts w:asciiTheme="majorHAnsi" w:hAnsiTheme="majorHAnsi" w:cs="Calibri"/>
@@ -571,7 +460,6 @@
         </w:rPr>
         <w:t xml:space="preserve"> to </w:t>
       </w:r>
-      <w:proofErr w:type="spellStart"/>
       <w:r>
         <w:rPr>
           <w:rFonts w:asciiTheme="majorHAnsi" w:hAnsiTheme="majorHAnsi" w:cs="Calibri"/>
@@ -594,7 +482,6 @@
         </w:rPr>
         <w:t>Game</w:t>
       </w:r>
-      <w:proofErr w:type="spellEnd"/>
       <w:r>
         <w:rPr>
           <w:rFonts w:asciiTheme="majorHAnsi" w:hAnsiTheme="majorHAnsi" w:cs="Calibri"/>
@@ -1346,42 +1233,16 @@
         </w:rPr>
         <w:t xml:space="preserve">Introduced </w:t>
       </w:r>
-      <w:proofErr w:type="spellStart"/>
-      <w:proofErr w:type="gramStart"/>
-      <w:r>
-        <w:rPr>
-          <w:rFonts w:asciiTheme="majorHAnsi" w:hAnsiTheme="majorHAnsi" w:cs="Calibri"/>
-          <w:b/>
-          <w:color w:val="000000"/>
-          <w:sz w:val="28"/>
-          <w:szCs w:val="28"/>
-          <w:lang w:val="en-US"/>
-        </w:rPr>
-        <w:t>ToString</w:t>
-      </w:r>
-      <w:proofErr w:type="spellEnd"/>
-      <w:r>
-        <w:rPr>
-          <w:rFonts w:asciiTheme="majorHAnsi" w:hAnsiTheme="majorHAnsi" w:cs="Calibri"/>
-          <w:b/>
-          <w:color w:val="000000"/>
-          <w:sz w:val="28"/>
-          <w:szCs w:val="28"/>
-          <w:lang w:val="en-US"/>
-        </w:rPr>
-        <w:t>(</w:t>
-      </w:r>
-      <w:proofErr w:type="gramEnd"/>
-      <w:r>
-        <w:rPr>
-          <w:rFonts w:asciiTheme="majorHAnsi" w:hAnsiTheme="majorHAnsi" w:cs="Calibri"/>
-          <w:b/>
-          <w:color w:val="000000"/>
-          <w:sz w:val="28"/>
-          <w:szCs w:val="28"/>
-          <w:lang w:val="en-US"/>
-        </w:rPr>
-        <w:t>)</w:t>
+      <w:r>
+        <w:rPr>
+          <w:rFonts w:asciiTheme="majorHAnsi" w:hAnsiTheme="majorHAnsi" w:cs="Calibri"/>
+          <w:b/>
+          <w:color w:val="000000"/>
+          <w:sz w:val="28"/>
+          <w:szCs w:val="28"/>
+          <w:lang w:val="en-US"/>
+        </w:rPr>
+        <w:t>ToString()</w:t>
       </w:r>
       <w:r>
         <w:rPr>
@@ -1588,21 +1449,8 @@
           <w:szCs w:val="28"/>
           <w:lang w:val="en-US"/>
         </w:rPr>
-        <w:t xml:space="preserve">Minesweeper: bombed -&gt; </w:t>
-      </w:r>
-      <w:proofErr w:type="spellStart"/>
-      <w:r>
-        <w:rPr>
-          <w:rFonts w:asciiTheme="majorHAnsi" w:hAnsiTheme="majorHAnsi" w:cs="Calibri"/>
-          <w:b/>
-          <w:color w:val="000000"/>
-          <w:sz w:val="28"/>
-          <w:szCs w:val="28"/>
-          <w:lang w:val="en-US"/>
-        </w:rPr>
-        <w:t>isGameOver</w:t>
-      </w:r>
-      <w:proofErr w:type="spellEnd"/>
+        <w:t>Minesweeper: bombed -&gt; isGameOver</w:t>
+      </w:r>
       <w:r>
         <w:rPr>
           <w:rFonts w:asciiTheme="majorHAnsi" w:hAnsiTheme="majorHAnsi" w:cs="Calibri"/>
@@ -1653,21 +1501,8 @@
           <w:szCs w:val="28"/>
           <w:lang w:val="en-US"/>
         </w:rPr>
-        <w:t xml:space="preserve">Minesweeper: flag -&gt; </w:t>
-      </w:r>
-      <w:proofErr w:type="spellStart"/>
-      <w:r>
-        <w:rPr>
-          <w:rFonts w:asciiTheme="majorHAnsi" w:hAnsiTheme="majorHAnsi" w:cs="Calibri"/>
-          <w:b/>
-          <w:color w:val="000000"/>
-          <w:sz w:val="28"/>
-          <w:szCs w:val="28"/>
-          <w:lang w:val="en-US"/>
-        </w:rPr>
-        <w:t>isGameWon</w:t>
-      </w:r>
-      <w:proofErr w:type="spellEnd"/>
+        <w:t>Minesweeper: flag -&gt; isGameWon</w:t>
+      </w:r>
       <w:r>
         <w:rPr>
           <w:rFonts w:asciiTheme="majorHAnsi" w:hAnsiTheme="majorHAnsi" w:cs="Calibri"/>
@@ -1718,45 +1553,8 @@
           <w:szCs w:val="28"/>
           <w:lang w:val="en-US"/>
         </w:rPr>
-        <w:t xml:space="preserve">Minesweeper: </w:t>
-      </w:r>
-      <w:proofErr w:type="spellStart"/>
-      <w:r>
-        <w:rPr>
-          <w:rFonts w:asciiTheme="majorHAnsi" w:hAnsiTheme="majorHAnsi" w:cs="Calibri"/>
-          <w:b/>
-          <w:color w:val="000000"/>
-          <w:sz w:val="28"/>
-          <w:szCs w:val="28"/>
-          <w:lang w:val="en-US"/>
-        </w:rPr>
-        <w:t>welcomeFlag</w:t>
-      </w:r>
-      <w:proofErr w:type="spellEnd"/>
-      <w:r>
-        <w:rPr>
-          <w:rFonts w:asciiTheme="majorHAnsi" w:hAnsiTheme="majorHAnsi" w:cs="Calibri"/>
-          <w:b/>
-          <w:color w:val="000000"/>
-          <w:sz w:val="28"/>
-          <w:szCs w:val="28"/>
-          <w:lang w:val="en-US"/>
-        </w:rPr>
-        <w:t xml:space="preserve"> -&gt; </w:t>
-      </w:r>
-      <w:proofErr w:type="spellStart"/>
-      <w:r>
-        <w:rPr>
-          <w:rFonts w:asciiTheme="majorHAnsi" w:hAnsiTheme="majorHAnsi" w:cs="Calibri"/>
-          <w:b/>
-          <w:color w:val="000000"/>
-          <w:sz w:val="28"/>
-          <w:szCs w:val="28"/>
-          <w:lang w:val="en-US"/>
-        </w:rPr>
-        <w:t>isNewGame</w:t>
-      </w:r>
-      <w:proofErr w:type="spellEnd"/>
+        <w:t>Minesweeper: welcomeFlag -&gt; isNewGame</w:t>
+      </w:r>
       <w:r>
         <w:rPr>
           <w:rFonts w:asciiTheme="majorHAnsi" w:hAnsiTheme="majorHAnsi" w:cs="Calibri"/>
@@ -1807,31 +1605,7 @@
           <w:szCs w:val="28"/>
           <w:lang w:val="en-US"/>
         </w:rPr>
-        <w:t xml:space="preserve">Minesweeper: </w:t>
-      </w:r>
-      <w:proofErr w:type="spellStart"/>
-      <w:r>
-        <w:rPr>
-          <w:rFonts w:asciiTheme="majorHAnsi" w:hAnsiTheme="majorHAnsi" w:cs="Calibri"/>
-          <w:b/>
-          <w:color w:val="000000"/>
-          <w:sz w:val="28"/>
-          <w:szCs w:val="28"/>
-          <w:lang w:val="en-US"/>
-        </w:rPr>
-        <w:t>rowIndex</w:t>
-      </w:r>
-      <w:proofErr w:type="spellEnd"/>
-      <w:r>
-        <w:rPr>
-          <w:rFonts w:asciiTheme="majorHAnsi" w:hAnsiTheme="majorHAnsi" w:cs="Calibri"/>
-          <w:b/>
-          <w:color w:val="000000"/>
-          <w:sz w:val="28"/>
-          <w:szCs w:val="28"/>
-          <w:lang w:val="en-US"/>
-        </w:rPr>
-        <w:t xml:space="preserve"> -&gt; row</w:t>
+        <w:t>Minesweeper: rowIndex -&gt; row</w:t>
       </w:r>
       <w:r>
         <w:rPr>
@@ -1883,31 +1657,7 @@
           <w:szCs w:val="28"/>
           <w:lang w:val="en-US"/>
         </w:rPr>
-        <w:t xml:space="preserve">Minesweeper: </w:t>
-      </w:r>
-      <w:proofErr w:type="spellStart"/>
-      <w:r>
-        <w:rPr>
-          <w:rFonts w:asciiTheme="majorHAnsi" w:hAnsiTheme="majorHAnsi" w:cs="Calibri"/>
-          <w:b/>
-          <w:color w:val="000000"/>
-          <w:sz w:val="28"/>
-          <w:szCs w:val="28"/>
-          <w:lang w:val="en-US"/>
-        </w:rPr>
-        <w:t>columnIndex</w:t>
-      </w:r>
-      <w:proofErr w:type="spellEnd"/>
-      <w:r>
-        <w:rPr>
-          <w:rFonts w:asciiTheme="majorHAnsi" w:hAnsiTheme="majorHAnsi" w:cs="Calibri"/>
-          <w:b/>
-          <w:color w:val="000000"/>
-          <w:sz w:val="28"/>
-          <w:szCs w:val="28"/>
-          <w:lang w:val="en-US"/>
-        </w:rPr>
-        <w:t xml:space="preserve"> -&gt; col</w:t>
+        <w:t>Minesweeper: columnIndex -&gt; col</w:t>
       </w:r>
       <w:r>
         <w:rPr>
@@ -1959,31 +1709,7 @@
           <w:szCs w:val="28"/>
           <w:lang w:val="en-US"/>
         </w:rPr>
-        <w:t xml:space="preserve">Minesweeper: </w:t>
-      </w:r>
-      <w:proofErr w:type="spellStart"/>
-      <w:r>
-        <w:rPr>
-          <w:rFonts w:asciiTheme="majorHAnsi" w:hAnsiTheme="majorHAnsi" w:cs="Calibri"/>
-          <w:b/>
-          <w:color w:val="000000"/>
-          <w:sz w:val="28"/>
-          <w:szCs w:val="28"/>
-          <w:lang w:val="en-US"/>
-        </w:rPr>
-        <w:t>selectedCommand</w:t>
-      </w:r>
-      <w:proofErr w:type="spellEnd"/>
-      <w:r>
-        <w:rPr>
-          <w:rFonts w:asciiTheme="majorHAnsi" w:hAnsiTheme="majorHAnsi" w:cs="Calibri"/>
-          <w:b/>
-          <w:color w:val="000000"/>
-          <w:sz w:val="28"/>
-          <w:szCs w:val="28"/>
-          <w:lang w:val="en-US"/>
-        </w:rPr>
-        <w:t xml:space="preserve"> -&gt; command</w:t>
+        <w:t>Minesweeper: selectedCommand -&gt; command</w:t>
       </w:r>
       <w:r>
         <w:rPr>
@@ -2044,43 +1770,17 @@
         </w:rPr>
         <w:t xml:space="preserve"> </w:t>
       </w:r>
-      <w:proofErr w:type="spellStart"/>
-      <w:r>
-        <w:rPr>
-          <w:rFonts w:asciiTheme="majorHAnsi" w:hAnsiTheme="majorHAnsi" w:cs="Calibri"/>
-          <w:b/>
-          <w:color w:val="000000"/>
-          <w:sz w:val="28"/>
-          <w:szCs w:val="28"/>
-          <w:lang w:val="en-US"/>
-        </w:rPr>
-        <w:t>MaxRevealedCells</w:t>
-      </w:r>
-      <w:proofErr w:type="spellEnd"/>
-      <w:r>
-        <w:rPr>
-          <w:rFonts w:asciiTheme="majorHAnsi" w:hAnsiTheme="majorHAnsi" w:cs="Calibri"/>
-          <w:b/>
-          <w:color w:val="000000"/>
-          <w:sz w:val="28"/>
-          <w:szCs w:val="28"/>
-          <w:lang w:val="en-US"/>
-        </w:rPr>
-        <w:t xml:space="preserve"> -&gt; </w:t>
-      </w:r>
-      <w:proofErr w:type="spellStart"/>
-      <w:r>
-        <w:rPr>
-          <w:rFonts w:asciiTheme="majorHAnsi" w:hAnsiTheme="majorHAnsi" w:cs="Calibri"/>
-          <w:b/>
-          <w:color w:val="000000"/>
-          <w:sz w:val="28"/>
-          <w:szCs w:val="28"/>
-          <w:lang w:val="en-US"/>
-        </w:rPr>
-        <w:t>ScoreToWin</w:t>
-      </w:r>
-      <w:proofErr w:type="spellEnd"/>
+      <w:r>
+        <w:rPr>
+          <w:rFonts w:asciiTheme="majorHAnsi" w:hAnsiTheme="majorHAnsi" w:cs="Calibri"/>
+          <w:b/>
+          <w:color w:val="000000"/>
+          <w:sz w:val="28"/>
+          <w:szCs w:val="28"/>
+          <w:lang w:val="en-US"/>
+        </w:rPr>
+        <w:t>MaxRevealedCells -&gt; ScoreToWin</w:t>
+      </w:r>
       <w:r>
         <w:rPr>
           <w:rFonts w:asciiTheme="majorHAnsi" w:hAnsiTheme="majorHAnsi" w:cs="Calibri"/>
@@ -2112,7 +1812,6 @@
           <w:szCs w:val="28"/>
         </w:rPr>
       </w:pPr>
-      <w:proofErr w:type="spellStart"/>
       <w:r>
         <w:rPr>
           <w:rFonts w:asciiTheme="majorHAnsi" w:hAnsiTheme="majorHAnsi" w:cs="Calibri"/>
@@ -2121,39 +1820,71 @@
           <w:szCs w:val="28"/>
         </w:rPr>
         <w:lastRenderedPageBreak/>
-        <w:t>In</w:t>
-      </w:r>
-      <w:proofErr w:type="spellEnd"/>
-      <w:r>
-        <w:rPr>
-          <w:rFonts w:asciiTheme="majorHAnsi" w:hAnsiTheme="majorHAnsi" w:cs="Calibri"/>
+        <w:t xml:space="preserve">In class </w:t>
+      </w:r>
+      <w:r>
+        <w:rPr>
+          <w:rFonts w:asciiTheme="majorHAnsi" w:hAnsiTheme="majorHAnsi" w:cs="Calibri"/>
+          <w:b/>
+          <w:bCs/>
+          <w:color w:val="000000"/>
+          <w:sz w:val="28"/>
+          <w:szCs w:val="28"/>
+          <w:lang w:val="en-US"/>
+        </w:rPr>
+        <w:t>ScoreRecord</w:t>
+      </w:r>
+      <w:r>
+        <w:rPr>
+          <w:rFonts w:asciiTheme="majorHAnsi" w:hAnsiTheme="majorHAnsi" w:cs="Calibri"/>
+          <w:color w:val="000000"/>
+          <w:sz w:val="28"/>
+          <w:szCs w:val="28"/>
+        </w:rPr>
+        <w:t xml:space="preserve">: </w:t>
+      </w:r>
+      <w:r>
+        <w:rPr>
+          <w:rFonts w:asciiTheme="majorHAnsi" w:hAnsiTheme="majorHAnsi" w:cs="Calibri"/>
+          <w:b/>
+          <w:bCs/>
+          <w:color w:val="000000"/>
+          <w:sz w:val="28"/>
+          <w:szCs w:val="28"/>
+          <w:lang w:val="en-US"/>
+        </w:rPr>
+        <w:t>personName</w:t>
+      </w:r>
+      <w:r>
+        <w:rPr>
+          <w:rFonts w:asciiTheme="majorHAnsi" w:hAnsiTheme="majorHAnsi" w:cs="Calibri"/>
+          <w:b/>
+          <w:bCs/>
           <w:color w:val="000000"/>
           <w:sz w:val="28"/>
           <w:szCs w:val="28"/>
         </w:rPr>
         <w:t xml:space="preserve"> </w:t>
       </w:r>
-      <w:proofErr w:type="spellStart"/>
-      <w:r>
-        <w:rPr>
-          <w:rFonts w:asciiTheme="majorHAnsi" w:hAnsiTheme="majorHAnsi" w:cs="Calibri"/>
-          <w:color w:val="000000"/>
-          <w:sz w:val="28"/>
-          <w:szCs w:val="28"/>
-        </w:rPr>
-        <w:t>class</w:t>
-      </w:r>
-      <w:proofErr w:type="spellEnd"/>
-      <w:r>
-        <w:rPr>
-          <w:rFonts w:asciiTheme="majorHAnsi" w:hAnsiTheme="majorHAnsi" w:cs="Calibri"/>
+      <w:r>
+        <w:rPr>
+          <w:rFonts w:asciiTheme="majorHAnsi" w:hAnsiTheme="majorHAnsi" w:cs="Wingdings"/>
+          <w:b/>
+          <w:color w:val="000000"/>
+          <w:sz w:val="28"/>
+          <w:szCs w:val="28"/>
+        </w:rPr>
+        <w:t>-&gt;</w:t>
+      </w:r>
+      <w:r>
+        <w:rPr>
+          <w:rFonts w:asciiTheme="majorHAnsi" w:hAnsiTheme="majorHAnsi" w:cs="Wingdings"/>
           <w:color w:val="000000"/>
           <w:sz w:val="28"/>
           <w:szCs w:val="28"/>
         </w:rPr>
         <w:t xml:space="preserve"> </w:t>
       </w:r>
-      <w:proofErr w:type="spellStart"/>
       <w:r>
         <w:rPr>
           <w:rFonts w:asciiTheme="majorHAnsi" w:hAnsiTheme="majorHAnsi" w:cs="Calibri"/>
@@ -2164,76 +1895,8 @@
           <w:szCs w:val="28"/>
           <w:lang w:val="en-US"/>
         </w:rPr>
-        <w:t>ScoreRecord</w:t>
-      </w:r>
-      <w:proofErr w:type="spellEnd"/>
-      <w:r>
-        <w:rPr>
-          <w:rFonts w:asciiTheme="majorHAnsi" w:hAnsiTheme="majorHAnsi" w:cs="Calibri"/>
-          <w:color w:val="000000"/>
-          <w:sz w:val="28"/>
-          <w:szCs w:val="28"/>
-        </w:rPr>
-        <w:t xml:space="preserve">: </w:t>
-      </w:r>
-      <w:proofErr w:type="spellStart"/>
-      <w:r>
-        <w:rPr>
-          <w:rFonts w:asciiTheme="majorHAnsi" w:hAnsiTheme="majorHAnsi" w:cs="Calibri"/>
-          <w:b/>
-          <w:bCs/>
-          <w:color w:val="000000"/>
-          <w:sz w:val="28"/>
-          <w:szCs w:val="28"/>
-          <w:lang w:val="en-US"/>
-        </w:rPr>
-        <w:t>personName</w:t>
-      </w:r>
-      <w:proofErr w:type="spellEnd"/>
-      <w:r>
-        <w:rPr>
-          <w:rFonts w:asciiTheme="majorHAnsi" w:hAnsiTheme="majorHAnsi" w:cs="Calibri"/>
-          <w:b/>
-          <w:bCs/>
-          <w:color w:val="000000"/>
-          <w:sz w:val="28"/>
-          <w:szCs w:val="28"/>
-        </w:rPr>
-        <w:t xml:space="preserve"> </w:t>
-      </w:r>
-      <w:r>
-        <w:rPr>
-          <w:rFonts w:asciiTheme="majorHAnsi" w:hAnsiTheme="majorHAnsi" w:cs="Wingdings"/>
-          <w:b/>
-          <w:color w:val="000000"/>
-          <w:sz w:val="28"/>
-          <w:szCs w:val="28"/>
-        </w:rPr>
-        <w:t>-&gt;</w:t>
-      </w:r>
-      <w:r>
-        <w:rPr>
-          <w:rFonts w:asciiTheme="majorHAnsi" w:hAnsiTheme="majorHAnsi" w:cs="Wingdings"/>
-          <w:color w:val="000000"/>
-          <w:sz w:val="28"/>
-          <w:szCs w:val="28"/>
-        </w:rPr>
-        <w:t xml:space="preserve"> </w:t>
-      </w:r>
-      <w:proofErr w:type="spellStart"/>
-      <w:r>
-        <w:rPr>
-          <w:rFonts w:asciiTheme="majorHAnsi" w:hAnsiTheme="majorHAnsi" w:cs="Calibri"/>
-          <w:b/>
-          <w:bCs/>
-          <w:color w:val="000000"/>
-          <w:sz w:val="28"/>
-          <w:szCs w:val="28"/>
-          <w:lang w:val="en-US"/>
-        </w:rPr>
         <w:t>playerName</w:t>
       </w:r>
-      <w:proofErr w:type="spellEnd"/>
       <w:r>
         <w:rPr>
           <w:rFonts w:asciiTheme="majorHAnsi" w:hAnsiTheme="majorHAnsi" w:cs="Calibri"/>
@@ -2264,47 +1927,78 @@
           <w:szCs w:val="28"/>
         </w:rPr>
       </w:pPr>
-      <w:proofErr w:type="spellStart"/>
-      <w:r>
-        <w:rPr>
-          <w:rFonts w:asciiTheme="majorHAnsi" w:hAnsiTheme="majorHAnsi" w:cs="Calibri"/>
-          <w:color w:val="000000"/>
-          <w:sz w:val="28"/>
-          <w:szCs w:val="28"/>
-        </w:rPr>
-        <w:t>In</w:t>
-      </w:r>
-      <w:proofErr w:type="spellEnd"/>
-      <w:r>
-        <w:rPr>
-          <w:rFonts w:asciiTheme="majorHAnsi" w:hAnsiTheme="majorHAnsi" w:cs="Calibri"/>
+      <w:r>
+        <w:rPr>
+          <w:rFonts w:asciiTheme="majorHAnsi" w:hAnsiTheme="majorHAnsi" w:cs="Calibri"/>
+          <w:color w:val="000000"/>
+          <w:sz w:val="28"/>
+          <w:szCs w:val="28"/>
+        </w:rPr>
+        <w:t xml:space="preserve">In class </w:t>
+      </w:r>
+      <w:r>
+        <w:rPr>
+          <w:rFonts w:asciiTheme="majorHAnsi" w:hAnsiTheme="majorHAnsi" w:cs="Calibri"/>
+          <w:b/>
+          <w:bCs/>
+          <w:color w:val="000000"/>
+          <w:sz w:val="28"/>
+          <w:szCs w:val="28"/>
+          <w:lang w:val="en-US"/>
+        </w:rPr>
+        <w:t>ScoreRecord</w:t>
+      </w:r>
+      <w:r>
+        <w:rPr>
+          <w:rFonts w:asciiTheme="majorHAnsi" w:hAnsiTheme="majorHAnsi" w:cs="Calibri"/>
+          <w:color w:val="000000"/>
+          <w:sz w:val="28"/>
+          <w:szCs w:val="28"/>
+        </w:rPr>
+        <w:t xml:space="preserve">: </w:t>
+      </w:r>
+      <w:r>
+        <w:rPr>
+          <w:rFonts w:asciiTheme="majorHAnsi" w:hAnsiTheme="majorHAnsi" w:cs="Calibri"/>
+          <w:b/>
+          <w:bCs/>
+          <w:color w:val="000000"/>
+          <w:sz w:val="28"/>
+          <w:szCs w:val="28"/>
+          <w:lang w:val="en-US"/>
+        </w:rPr>
+        <w:t>scorePoints</w:t>
+      </w:r>
+      <w:r>
+        <w:rPr>
+          <w:rFonts w:asciiTheme="majorHAnsi" w:hAnsiTheme="majorHAnsi" w:cs="Calibri"/>
+          <w:b/>
+          <w:bCs/>
           <w:color w:val="000000"/>
           <w:sz w:val="28"/>
           <w:szCs w:val="28"/>
         </w:rPr>
         <w:t xml:space="preserve"> </w:t>
       </w:r>
-      <w:proofErr w:type="spellStart"/>
-      <w:r>
-        <w:rPr>
-          <w:rFonts w:asciiTheme="majorHAnsi" w:hAnsiTheme="majorHAnsi" w:cs="Calibri"/>
-          <w:color w:val="000000"/>
-          <w:sz w:val="28"/>
-          <w:szCs w:val="28"/>
-        </w:rPr>
-        <w:t>class</w:t>
-      </w:r>
-      <w:proofErr w:type="spellEnd"/>
-      <w:r>
-        <w:rPr>
-          <w:rFonts w:asciiTheme="majorHAnsi" w:hAnsiTheme="majorHAnsi" w:cs="Calibri"/>
+      <w:r>
+        <w:rPr>
+          <w:rFonts w:asciiTheme="majorHAnsi" w:hAnsiTheme="majorHAnsi" w:cs="Wingdings"/>
+          <w:b/>
+          <w:color w:val="000000"/>
+          <w:sz w:val="28"/>
+          <w:szCs w:val="28"/>
+        </w:rPr>
+        <w:t>-&gt;</w:t>
+      </w:r>
+      <w:r>
+        <w:rPr>
+          <w:rFonts w:asciiTheme="majorHAnsi" w:hAnsiTheme="majorHAnsi" w:cs="Wingdings"/>
           <w:color w:val="000000"/>
           <w:sz w:val="28"/>
           <w:szCs w:val="28"/>
         </w:rPr>
         <w:t xml:space="preserve"> </w:t>
       </w:r>
-      <w:proofErr w:type="spellStart"/>
       <w:r>
         <w:rPr>
           <w:rFonts w:asciiTheme="majorHAnsi" w:hAnsiTheme="majorHAnsi" w:cs="Calibri"/>
@@ -2315,19 +2009,8 @@
           <w:szCs w:val="28"/>
           <w:lang w:val="en-US"/>
         </w:rPr>
-        <w:t>ScoreRecord</w:t>
-      </w:r>
-      <w:proofErr w:type="spellEnd"/>
-      <w:r>
-        <w:rPr>
-          <w:rFonts w:asciiTheme="majorHAnsi" w:hAnsiTheme="majorHAnsi" w:cs="Calibri"/>
-          <w:color w:val="000000"/>
-          <w:sz w:val="28"/>
-          <w:szCs w:val="28"/>
-        </w:rPr>
-        <w:t xml:space="preserve">: </w:t>
-      </w:r>
-      <w:proofErr w:type="spellStart"/>
+        <w:t>playerS</w:t>
+      </w:r>
       <w:r>
         <w:rPr>
           <w:rFonts w:asciiTheme="majorHAnsi" w:hAnsiTheme="majorHAnsi" w:cs="Calibri"/>
@@ -2338,65 +2021,8 @@
           <w:szCs w:val="28"/>
           <w:lang w:val="en-US"/>
         </w:rPr>
-        <w:t>scorePoints</w:t>
-      </w:r>
-      <w:proofErr w:type="spellEnd"/>
-      <w:r>
-        <w:rPr>
-          <w:rFonts w:asciiTheme="majorHAnsi" w:hAnsiTheme="majorHAnsi" w:cs="Calibri"/>
-          <w:b/>
-          <w:bCs/>
-          <w:color w:val="000000"/>
-          <w:sz w:val="28"/>
-          <w:szCs w:val="28"/>
-        </w:rPr>
-        <w:t xml:space="preserve"> </w:t>
-      </w:r>
-      <w:r>
-        <w:rPr>
-          <w:rFonts w:asciiTheme="majorHAnsi" w:hAnsiTheme="majorHAnsi" w:cs="Wingdings"/>
-          <w:b/>
-          <w:color w:val="000000"/>
-          <w:sz w:val="28"/>
-          <w:szCs w:val="28"/>
-        </w:rPr>
-        <w:t>-&gt;</w:t>
-      </w:r>
-      <w:r>
-        <w:rPr>
-          <w:rFonts w:asciiTheme="majorHAnsi" w:hAnsiTheme="majorHAnsi" w:cs="Wingdings"/>
-          <w:color w:val="000000"/>
-          <w:sz w:val="28"/>
-          <w:szCs w:val="28"/>
-        </w:rPr>
-        <w:t xml:space="preserve"> </w:t>
-      </w:r>
-      <w:proofErr w:type="spellStart"/>
-      <w:r>
-        <w:rPr>
-          <w:rFonts w:asciiTheme="majorHAnsi" w:hAnsiTheme="majorHAnsi" w:cs="Calibri"/>
-          <w:b/>
-          <w:bCs/>
-          <w:color w:val="000000"/>
-          <w:sz w:val="28"/>
-          <w:szCs w:val="28"/>
-          <w:lang w:val="en-US"/>
-        </w:rPr>
-        <w:t>playerS</w:t>
-      </w:r>
-      <w:r>
-        <w:rPr>
-          <w:rFonts w:asciiTheme="majorHAnsi" w:hAnsiTheme="majorHAnsi" w:cs="Calibri"/>
-          <w:b/>
-          <w:bCs/>
-          <w:color w:val="000000"/>
-          <w:sz w:val="28"/>
-          <w:szCs w:val="28"/>
-          <w:lang w:val="en-US"/>
-        </w:rPr>
         <w:t>core</w:t>
       </w:r>
-      <w:proofErr w:type="spellEnd"/>
       <w:r>
         <w:rPr>
           <w:rFonts w:asciiTheme="majorHAnsi" w:hAnsiTheme="majorHAnsi" w:cs="Calibri"/>
@@ -2427,47 +2053,78 @@
           <w:szCs w:val="28"/>
         </w:rPr>
       </w:pPr>
-      <w:proofErr w:type="spellStart"/>
-      <w:r>
-        <w:rPr>
-          <w:rFonts w:asciiTheme="majorHAnsi" w:hAnsiTheme="majorHAnsi" w:cs="Calibri"/>
-          <w:color w:val="000000"/>
-          <w:sz w:val="28"/>
-          <w:szCs w:val="28"/>
-        </w:rPr>
-        <w:t>In</w:t>
-      </w:r>
-      <w:proofErr w:type="spellEnd"/>
-      <w:r>
-        <w:rPr>
-          <w:rFonts w:asciiTheme="majorHAnsi" w:hAnsiTheme="majorHAnsi" w:cs="Calibri"/>
+      <w:r>
+        <w:rPr>
+          <w:rFonts w:asciiTheme="majorHAnsi" w:hAnsiTheme="majorHAnsi" w:cs="Calibri"/>
+          <w:color w:val="000000"/>
+          <w:sz w:val="28"/>
+          <w:szCs w:val="28"/>
+        </w:rPr>
+        <w:t xml:space="preserve">In class </w:t>
+      </w:r>
+      <w:r>
+        <w:rPr>
+          <w:rFonts w:asciiTheme="majorHAnsi" w:hAnsiTheme="majorHAnsi" w:cs="Calibri"/>
+          <w:b/>
+          <w:bCs/>
+          <w:color w:val="000000"/>
+          <w:sz w:val="28"/>
+          <w:szCs w:val="28"/>
+          <w:lang w:val="en-US"/>
+        </w:rPr>
+        <w:t>ScoreBoard</w:t>
+      </w:r>
+      <w:r>
+        <w:rPr>
+          <w:rFonts w:asciiTheme="majorHAnsi" w:hAnsiTheme="majorHAnsi" w:cs="Calibri"/>
+          <w:color w:val="000000"/>
+          <w:sz w:val="28"/>
+          <w:szCs w:val="28"/>
+        </w:rPr>
+        <w:t xml:space="preserve">: </w:t>
+      </w:r>
+      <w:r>
+        <w:rPr>
+          <w:rFonts w:asciiTheme="majorHAnsi" w:hAnsiTheme="majorHAnsi" w:cs="Calibri"/>
+          <w:b/>
+          <w:bCs/>
+          <w:color w:val="000000"/>
+          <w:sz w:val="28"/>
+          <w:szCs w:val="28"/>
+          <w:lang w:val="en-US"/>
+        </w:rPr>
+        <w:t>champions</w:t>
+      </w:r>
+      <w:r>
+        <w:rPr>
+          <w:rFonts w:asciiTheme="majorHAnsi" w:hAnsiTheme="majorHAnsi" w:cs="Calibri"/>
+          <w:b/>
+          <w:bCs/>
           <w:color w:val="000000"/>
           <w:sz w:val="28"/>
           <w:szCs w:val="28"/>
         </w:rPr>
         <w:t xml:space="preserve"> </w:t>
       </w:r>
-      <w:proofErr w:type="spellStart"/>
-      <w:r>
-        <w:rPr>
-          <w:rFonts w:asciiTheme="majorHAnsi" w:hAnsiTheme="majorHAnsi" w:cs="Calibri"/>
-          <w:color w:val="000000"/>
-          <w:sz w:val="28"/>
-          <w:szCs w:val="28"/>
-        </w:rPr>
-        <w:t>class</w:t>
-      </w:r>
-      <w:proofErr w:type="spellEnd"/>
-      <w:r>
-        <w:rPr>
-          <w:rFonts w:asciiTheme="majorHAnsi" w:hAnsiTheme="majorHAnsi" w:cs="Calibri"/>
+      <w:r>
+        <w:rPr>
+          <w:rFonts w:asciiTheme="majorHAnsi" w:hAnsiTheme="majorHAnsi" w:cs="Wingdings"/>
+          <w:b/>
+          <w:color w:val="000000"/>
+          <w:sz w:val="28"/>
+          <w:szCs w:val="28"/>
+        </w:rPr>
+        <w:t>-&gt;</w:t>
+      </w:r>
+      <w:r>
+        <w:rPr>
+          <w:rFonts w:asciiTheme="majorHAnsi" w:hAnsiTheme="majorHAnsi" w:cs="Wingdings"/>
           <w:color w:val="000000"/>
           <w:sz w:val="28"/>
           <w:szCs w:val="28"/>
         </w:rPr>
         <w:t xml:space="preserve"> </w:t>
       </w:r>
-      <w:proofErr w:type="spellStart"/>
       <w:r>
         <w:rPr>
           <w:rFonts w:asciiTheme="majorHAnsi" w:hAnsiTheme="majorHAnsi" w:cs="Calibri"/>
@@ -2478,74 +2135,8 @@
           <w:szCs w:val="28"/>
           <w:lang w:val="en-US"/>
         </w:rPr>
-        <w:t>ScoreBoard</w:t>
-      </w:r>
-      <w:proofErr w:type="spellEnd"/>
-      <w:r>
-        <w:rPr>
-          <w:rFonts w:asciiTheme="majorHAnsi" w:hAnsiTheme="majorHAnsi" w:cs="Calibri"/>
-          <w:color w:val="000000"/>
-          <w:sz w:val="28"/>
-          <w:szCs w:val="28"/>
-        </w:rPr>
-        <w:t xml:space="preserve">: </w:t>
-      </w:r>
-      <w:r>
-        <w:rPr>
-          <w:rFonts w:asciiTheme="majorHAnsi" w:hAnsiTheme="majorHAnsi" w:cs="Calibri"/>
-          <w:b/>
-          <w:bCs/>
-          <w:color w:val="000000"/>
-          <w:sz w:val="28"/>
-          <w:szCs w:val="28"/>
-          <w:lang w:val="en-US"/>
-        </w:rPr>
-        <w:t>champions</w:t>
-      </w:r>
-      <w:r>
-        <w:rPr>
-          <w:rFonts w:asciiTheme="majorHAnsi" w:hAnsiTheme="majorHAnsi" w:cs="Calibri"/>
-          <w:b/>
-          <w:bCs/>
-          <w:color w:val="000000"/>
-          <w:sz w:val="28"/>
-          <w:szCs w:val="28"/>
-        </w:rPr>
-        <w:t xml:space="preserve"> </w:t>
-      </w:r>
-      <w:r>
-        <w:rPr>
-          <w:rFonts w:asciiTheme="majorHAnsi" w:hAnsiTheme="majorHAnsi" w:cs="Wingdings"/>
-          <w:b/>
-          <w:color w:val="000000"/>
-          <w:sz w:val="28"/>
-          <w:szCs w:val="28"/>
-        </w:rPr>
-        <w:t>-&gt;</w:t>
-      </w:r>
-      <w:r>
-        <w:rPr>
-          <w:rFonts w:asciiTheme="majorHAnsi" w:hAnsiTheme="majorHAnsi" w:cs="Wingdings"/>
-          <w:color w:val="000000"/>
-          <w:sz w:val="28"/>
-          <w:szCs w:val="28"/>
-        </w:rPr>
-        <w:t xml:space="preserve"> </w:t>
-      </w:r>
-      <w:proofErr w:type="spellStart"/>
-      <w:r>
-        <w:rPr>
-          <w:rFonts w:asciiTheme="majorHAnsi" w:hAnsiTheme="majorHAnsi" w:cs="Calibri"/>
-          <w:b/>
-          <w:bCs/>
-          <w:color w:val="000000"/>
-          <w:sz w:val="28"/>
-          <w:szCs w:val="28"/>
-          <w:lang w:val="en-US"/>
-        </w:rPr>
         <w:t>highScores</w:t>
       </w:r>
-      <w:proofErr w:type="spellEnd"/>
       <w:r>
         <w:rPr>
           <w:rFonts w:asciiTheme="majorHAnsi" w:hAnsiTheme="majorHAnsi" w:cs="Calibri"/>
@@ -2595,7 +2186,6 @@
         </w:rPr>
         <w:t xml:space="preserve"> in the </w:t>
       </w:r>
-      <w:proofErr w:type="spellStart"/>
       <w:r>
         <w:rPr>
           <w:rFonts w:asciiTheme="majorHAnsi" w:hAnsiTheme="majorHAnsi" w:cs="Calibri"/>
@@ -2607,7 +2197,6 @@
         </w:rPr>
         <w:t>GameField</w:t>
       </w:r>
-      <w:proofErr w:type="spellEnd"/>
       <w:r>
         <w:rPr>
           <w:rFonts w:asciiTheme="majorHAnsi" w:hAnsiTheme="majorHAnsi" w:cs="Calibri"/>
@@ -2648,7 +2237,6 @@
           <w:szCs w:val="28"/>
         </w:rPr>
       </w:pPr>
-      <w:proofErr w:type="spellStart"/>
       <w:r>
         <w:rPr>
           <w:rFonts w:asciiTheme="majorHAnsi" w:hAnsiTheme="majorHAnsi" w:cs="Calibri"/>
@@ -2660,7 +2248,6 @@
         </w:rPr>
         <w:t>FieldRows</w:t>
       </w:r>
-      <w:proofErr w:type="spellEnd"/>
       <w:r>
         <w:rPr>
           <w:rFonts w:asciiTheme="majorHAnsi" w:hAnsiTheme="majorHAnsi" w:cs="Calibri"/>
@@ -2701,7 +2288,6 @@
           <w:szCs w:val="28"/>
         </w:rPr>
       </w:pPr>
-      <w:proofErr w:type="spellStart"/>
       <w:r>
         <w:rPr>
           <w:rFonts w:asciiTheme="majorHAnsi" w:hAnsiTheme="majorHAnsi" w:cs="Calibri"/>
@@ -2713,7 +2299,6 @@
         </w:rPr>
         <w:t>FieldColumns</w:t>
       </w:r>
-      <w:proofErr w:type="spellEnd"/>
       <w:r>
         <w:rPr>
           <w:rFonts w:asciiTheme="majorHAnsi" w:hAnsiTheme="majorHAnsi" w:cs="Calibri"/>
@@ -2754,7 +2339,6 @@
           <w:szCs w:val="28"/>
         </w:rPr>
       </w:pPr>
-      <w:proofErr w:type="spellStart"/>
       <w:r>
         <w:rPr>
           <w:rFonts w:asciiTheme="majorHAnsi" w:hAnsiTheme="majorHAnsi" w:cs="Calibri"/>
@@ -2766,7 +2350,6 @@
         </w:rPr>
         <w:t>BombsCount</w:t>
       </w:r>
-      <w:proofErr w:type="spellEnd"/>
       <w:r>
         <w:rPr>
           <w:rFonts w:asciiTheme="majorHAnsi" w:hAnsiTheme="majorHAnsi" w:cs="Calibri"/>
@@ -2799,49 +2382,25 @@
           <w:lang w:val="en-US"/>
         </w:rPr>
       </w:pPr>
-      <w:proofErr w:type="spellStart"/>
-      <w:r>
-        <w:rPr>
-          <w:rFonts w:asciiTheme="majorHAnsi" w:hAnsiTheme="majorHAnsi" w:cs="Calibri"/>
-          <w:color w:val="000000"/>
-          <w:sz w:val="28"/>
-          <w:szCs w:val="28"/>
-        </w:rPr>
-        <w:t>Moved</w:t>
-      </w:r>
-      <w:proofErr w:type="spellEnd"/>
-      <w:r>
-        <w:rPr>
-          <w:rFonts w:asciiTheme="majorHAnsi" w:hAnsiTheme="majorHAnsi" w:cs="Calibri"/>
-          <w:color w:val="000000"/>
-          <w:sz w:val="28"/>
-          <w:szCs w:val="28"/>
-        </w:rPr>
-        <w:t xml:space="preserve"> </w:t>
-      </w:r>
-      <w:proofErr w:type="spellStart"/>
-      <w:r>
-        <w:rPr>
-          <w:rFonts w:asciiTheme="majorHAnsi" w:hAnsiTheme="majorHAnsi" w:cs="Calibri"/>
-          <w:b/>
-          <w:color w:val="000000"/>
-          <w:sz w:val="28"/>
-          <w:szCs w:val="28"/>
-          <w:lang w:val="en-US"/>
-        </w:rPr>
-        <w:t>PrintScoreBoard</w:t>
-      </w:r>
-      <w:proofErr w:type="spellEnd"/>
-      <w:r>
-        <w:rPr>
-          <w:rFonts w:asciiTheme="majorHAnsi" w:hAnsiTheme="majorHAnsi" w:cs="Calibri"/>
-          <w:b/>
-          <w:color w:val="000000"/>
-          <w:sz w:val="28"/>
-          <w:szCs w:val="28"/>
-          <w:lang w:val="en-US"/>
-        </w:rPr>
-        <w:t>(</w:t>
+      <w:r>
+        <w:rPr>
+          <w:rFonts w:asciiTheme="majorHAnsi" w:hAnsiTheme="majorHAnsi" w:cs="Calibri"/>
+          <w:color w:val="000000"/>
+          <w:sz w:val="28"/>
+          <w:szCs w:val="28"/>
+        </w:rPr>
+        <w:t xml:space="preserve">Moved </w:t>
+      </w:r>
+      <w:r>
+        <w:rPr>
+          <w:rFonts w:asciiTheme="majorHAnsi" w:hAnsiTheme="majorHAnsi" w:cs="Calibri"/>
+          <w:b/>
+          <w:color w:val="000000"/>
+          <w:sz w:val="28"/>
+          <w:szCs w:val="28"/>
+          <w:lang w:val="en-US"/>
+        </w:rPr>
+        <w:t>PrintScoreBoard(</w:t>
       </w:r>
       <w:r>
         <w:rPr>
@@ -2875,29 +2434,16 @@
         </w:rPr>
         <w:t xml:space="preserve">’s logic from the main class to a </w:t>
       </w:r>
-      <w:proofErr w:type="spellStart"/>
-      <w:r>
-        <w:rPr>
-          <w:rFonts w:asciiTheme="majorHAnsi" w:hAnsiTheme="majorHAnsi" w:cs="Calibri"/>
-          <w:b/>
-          <w:color w:val="000000"/>
-          <w:sz w:val="28"/>
-          <w:szCs w:val="28"/>
-          <w:lang w:val="en-US"/>
-        </w:rPr>
-        <w:t>ToString</w:t>
-      </w:r>
-      <w:proofErr w:type="spellEnd"/>
-      <w:r>
-        <w:rPr>
-          <w:rFonts w:asciiTheme="majorHAnsi" w:hAnsiTheme="majorHAnsi" w:cs="Calibri"/>
-          <w:b/>
-          <w:color w:val="000000"/>
-          <w:sz w:val="28"/>
-          <w:szCs w:val="28"/>
-          <w:lang w:val="en-US"/>
-        </w:rPr>
-        <w:t>()</w:t>
+      <w:r>
+        <w:rPr>
+          <w:rFonts w:asciiTheme="majorHAnsi" w:hAnsiTheme="majorHAnsi" w:cs="Calibri"/>
+          <w:b/>
+          <w:color w:val="000000"/>
+          <w:sz w:val="28"/>
+          <w:szCs w:val="28"/>
+          <w:lang w:val="en-US"/>
+        </w:rPr>
+        <w:t>ToString()</w:t>
       </w:r>
       <w:r>
         <w:rPr>
@@ -2909,7 +2455,6 @@
         </w:rPr>
         <w:t xml:space="preserve"> override in the </w:t>
       </w:r>
-      <w:proofErr w:type="spellStart"/>
       <w:r>
         <w:rPr>
           <w:rFonts w:asciiTheme="majorHAnsi" w:hAnsiTheme="majorHAnsi" w:cs="Calibri"/>
@@ -2921,7 +2466,6 @@
         </w:rPr>
         <w:t>ScoreBoard</w:t>
       </w:r>
-      <w:proofErr w:type="spellEnd"/>
       <w:r>
         <w:rPr>
           <w:rFonts w:asciiTheme="majorHAnsi" w:hAnsiTheme="majorHAnsi" w:cs="Calibri"/>
@@ -2954,49 +2498,25 @@
           <w:lang w:val="en-US"/>
         </w:rPr>
       </w:pPr>
-      <w:proofErr w:type="spellStart"/>
-      <w:r>
-        <w:rPr>
-          <w:rFonts w:asciiTheme="majorHAnsi" w:hAnsiTheme="majorHAnsi" w:cs="Calibri"/>
-          <w:color w:val="000000"/>
-          <w:sz w:val="28"/>
-          <w:szCs w:val="28"/>
-        </w:rPr>
-        <w:t>Moved</w:t>
-      </w:r>
-      <w:proofErr w:type="spellEnd"/>
-      <w:r>
-        <w:rPr>
-          <w:rFonts w:asciiTheme="majorHAnsi" w:hAnsiTheme="majorHAnsi" w:cs="Calibri"/>
-          <w:color w:val="000000"/>
-          <w:sz w:val="28"/>
-          <w:szCs w:val="28"/>
-        </w:rPr>
-        <w:t xml:space="preserve"> </w:t>
-      </w:r>
-      <w:proofErr w:type="spellStart"/>
-      <w:r>
-        <w:rPr>
-          <w:rFonts w:asciiTheme="majorHAnsi" w:hAnsiTheme="majorHAnsi" w:cs="Calibri"/>
-          <w:b/>
-          <w:color w:val="000000"/>
-          <w:sz w:val="28"/>
-          <w:szCs w:val="28"/>
-          <w:lang w:val="en-US"/>
-        </w:rPr>
-        <w:t>PrintBoard</w:t>
-      </w:r>
-      <w:proofErr w:type="spellEnd"/>
-      <w:r>
-        <w:rPr>
-          <w:rFonts w:asciiTheme="majorHAnsi" w:hAnsiTheme="majorHAnsi" w:cs="Calibri"/>
-          <w:b/>
-          <w:color w:val="000000"/>
-          <w:sz w:val="28"/>
-          <w:szCs w:val="28"/>
-          <w:lang w:val="en-US"/>
-        </w:rPr>
-        <w:t>(</w:t>
+      <w:r>
+        <w:rPr>
+          <w:rFonts w:asciiTheme="majorHAnsi" w:hAnsiTheme="majorHAnsi" w:cs="Calibri"/>
+          <w:color w:val="000000"/>
+          <w:sz w:val="28"/>
+          <w:szCs w:val="28"/>
+        </w:rPr>
+        <w:t xml:space="preserve">Moved </w:t>
+      </w:r>
+      <w:r>
+        <w:rPr>
+          <w:rFonts w:asciiTheme="majorHAnsi" w:hAnsiTheme="majorHAnsi" w:cs="Calibri"/>
+          <w:b/>
+          <w:color w:val="000000"/>
+          <w:sz w:val="28"/>
+          <w:szCs w:val="28"/>
+          <w:lang w:val="en-US"/>
+        </w:rPr>
+        <w:t>PrintBoard(</w:t>
       </w:r>
       <w:r>
         <w:rPr>
@@ -3030,29 +2550,16 @@
         </w:rPr>
         <w:t xml:space="preserve">’s logic from the main class to a </w:t>
       </w:r>
-      <w:proofErr w:type="spellStart"/>
-      <w:r>
-        <w:rPr>
-          <w:rFonts w:asciiTheme="majorHAnsi" w:hAnsiTheme="majorHAnsi" w:cs="Calibri"/>
-          <w:b/>
-          <w:color w:val="000000"/>
-          <w:sz w:val="28"/>
-          <w:szCs w:val="28"/>
-          <w:lang w:val="en-US"/>
-        </w:rPr>
-        <w:t>ToString</w:t>
-      </w:r>
-      <w:proofErr w:type="spellEnd"/>
-      <w:r>
-        <w:rPr>
-          <w:rFonts w:asciiTheme="majorHAnsi" w:hAnsiTheme="majorHAnsi" w:cs="Calibri"/>
-          <w:b/>
-          <w:color w:val="000000"/>
-          <w:sz w:val="28"/>
-          <w:szCs w:val="28"/>
-          <w:lang w:val="en-US"/>
-        </w:rPr>
-        <w:t>()</w:t>
+      <w:r>
+        <w:rPr>
+          <w:rFonts w:asciiTheme="majorHAnsi" w:hAnsiTheme="majorHAnsi" w:cs="Calibri"/>
+          <w:b/>
+          <w:color w:val="000000"/>
+          <w:sz w:val="28"/>
+          <w:szCs w:val="28"/>
+          <w:lang w:val="en-US"/>
+        </w:rPr>
+        <w:t>ToString()</w:t>
       </w:r>
       <w:r>
         <w:rPr>
@@ -3064,7 +2571,6 @@
         </w:rPr>
         <w:t xml:space="preserve"> override in the </w:t>
       </w:r>
-      <w:proofErr w:type="spellStart"/>
       <w:r>
         <w:rPr>
           <w:rFonts w:asciiTheme="majorHAnsi" w:hAnsiTheme="majorHAnsi" w:cs="Calibri"/>
@@ -3076,7 +2582,6 @@
         </w:rPr>
         <w:t>GameField</w:t>
       </w:r>
-      <w:proofErr w:type="spellEnd"/>
       <w:r>
         <w:rPr>
           <w:rFonts w:asciiTheme="majorHAnsi" w:hAnsiTheme="majorHAnsi" w:cs="Calibri"/>
@@ -3178,29 +2683,16 @@
         </w:rPr>
         <w:t xml:space="preserve">’s logic from the main class to a </w:t>
       </w:r>
-      <w:proofErr w:type="spellStart"/>
-      <w:r>
-        <w:rPr>
-          <w:rFonts w:asciiTheme="majorHAnsi" w:hAnsiTheme="majorHAnsi" w:cs="Calibri"/>
-          <w:b/>
-          <w:color w:val="000000"/>
-          <w:sz w:val="28"/>
-          <w:szCs w:val="28"/>
-          <w:lang w:val="en-US"/>
-        </w:rPr>
-        <w:t>GenerateGameField</w:t>
-      </w:r>
-      <w:proofErr w:type="spellEnd"/>
-      <w:r>
-        <w:rPr>
-          <w:rFonts w:asciiTheme="majorHAnsi" w:hAnsiTheme="majorHAnsi" w:cs="Calibri"/>
-          <w:b/>
-          <w:color w:val="000000"/>
-          <w:sz w:val="28"/>
-          <w:szCs w:val="28"/>
-          <w:lang w:val="en-US"/>
-        </w:rPr>
-        <w:t>()</w:t>
+      <w:r>
+        <w:rPr>
+          <w:rFonts w:asciiTheme="majorHAnsi" w:hAnsiTheme="majorHAnsi" w:cs="Calibri"/>
+          <w:b/>
+          <w:color w:val="000000"/>
+          <w:sz w:val="28"/>
+          <w:szCs w:val="28"/>
+          <w:lang w:val="en-US"/>
+        </w:rPr>
+        <w:t>GenerateGameField()</w:t>
       </w:r>
       <w:r>
         <w:rPr>
@@ -3212,7 +2704,6 @@
         </w:rPr>
         <w:t xml:space="preserve"> method in the </w:t>
       </w:r>
-      <w:proofErr w:type="spellStart"/>
       <w:r>
         <w:rPr>
           <w:rFonts w:asciiTheme="majorHAnsi" w:hAnsiTheme="majorHAnsi" w:cs="Calibri"/>
@@ -3224,7 +2715,6 @@
         </w:rPr>
         <w:t>GameField</w:t>
       </w:r>
-      <w:proofErr w:type="spellEnd"/>
       <w:r>
         <w:rPr>
           <w:rFonts w:asciiTheme="majorHAnsi" w:hAnsiTheme="majorHAnsi" w:cs="Calibri"/>
@@ -3319,29 +2809,16 @@
         </w:rPr>
         <w:t xml:space="preserve">’s logic from the main class to a </w:t>
       </w:r>
-      <w:proofErr w:type="spellStart"/>
-      <w:r>
-        <w:rPr>
-          <w:rFonts w:asciiTheme="majorHAnsi" w:hAnsiTheme="majorHAnsi" w:cs="Calibri"/>
-          <w:b/>
-          <w:color w:val="000000"/>
-          <w:sz w:val="28"/>
-          <w:szCs w:val="28"/>
-          <w:lang w:val="en-US"/>
-        </w:rPr>
-        <w:t>RevealField</w:t>
-      </w:r>
-      <w:proofErr w:type="spellEnd"/>
-      <w:r>
-        <w:rPr>
-          <w:rFonts w:asciiTheme="majorHAnsi" w:hAnsiTheme="majorHAnsi" w:cs="Calibri"/>
-          <w:b/>
-          <w:color w:val="000000"/>
-          <w:sz w:val="28"/>
-          <w:szCs w:val="28"/>
-          <w:lang w:val="en-US"/>
-        </w:rPr>
-        <w:t>()</w:t>
+      <w:r>
+        <w:rPr>
+          <w:rFonts w:asciiTheme="majorHAnsi" w:hAnsiTheme="majorHAnsi" w:cs="Calibri"/>
+          <w:b/>
+          <w:color w:val="000000"/>
+          <w:sz w:val="28"/>
+          <w:szCs w:val="28"/>
+          <w:lang w:val="en-US"/>
+        </w:rPr>
+        <w:t>RevealField()</w:t>
       </w:r>
       <w:r>
         <w:rPr>
@@ -3353,7 +2830,6 @@
         </w:rPr>
         <w:t xml:space="preserve"> method in the </w:t>
       </w:r>
-      <w:proofErr w:type="spellStart"/>
       <w:r>
         <w:rPr>
           <w:rFonts w:asciiTheme="majorHAnsi" w:hAnsiTheme="majorHAnsi" w:cs="Calibri"/>
@@ -3365,7 +2841,6 @@
         </w:rPr>
         <w:t>GameField</w:t>
       </w:r>
-      <w:proofErr w:type="spellEnd"/>
       <w:r>
         <w:rPr>
           <w:rFonts w:asciiTheme="majorHAnsi" w:hAnsiTheme="majorHAnsi" w:cs="Calibri"/>
@@ -3448,29 +2923,16 @@
         </w:rPr>
         <w:t xml:space="preserve">’s logic from the main class to a </w:t>
       </w:r>
-      <w:proofErr w:type="spellStart"/>
-      <w:r>
-        <w:rPr>
-          <w:rFonts w:asciiTheme="majorHAnsi" w:hAnsiTheme="majorHAnsi" w:cs="Calibri"/>
-          <w:b/>
-          <w:color w:val="000000"/>
-          <w:sz w:val="28"/>
-          <w:szCs w:val="28"/>
-          <w:lang w:val="en-US"/>
-        </w:rPr>
-        <w:t>RevealPosision</w:t>
-      </w:r>
-      <w:proofErr w:type="spellEnd"/>
-      <w:r>
-        <w:rPr>
-          <w:rFonts w:asciiTheme="majorHAnsi" w:hAnsiTheme="majorHAnsi" w:cs="Calibri"/>
-          <w:b/>
-          <w:color w:val="000000"/>
-          <w:sz w:val="28"/>
-          <w:szCs w:val="28"/>
-          <w:lang w:val="en-US"/>
-        </w:rPr>
-        <w:t>(…)</w:t>
+      <w:r>
+        <w:rPr>
+          <w:rFonts w:asciiTheme="majorHAnsi" w:hAnsiTheme="majorHAnsi" w:cs="Calibri"/>
+          <w:b/>
+          <w:color w:val="000000"/>
+          <w:sz w:val="28"/>
+          <w:szCs w:val="28"/>
+          <w:lang w:val="en-US"/>
+        </w:rPr>
+        <w:t>RevealPosision(…)</w:t>
       </w:r>
       <w:r>
         <w:rPr>
@@ -3482,7 +2944,6 @@
         </w:rPr>
         <w:t xml:space="preserve"> method in the </w:t>
       </w:r>
-      <w:proofErr w:type="spellStart"/>
       <w:r>
         <w:rPr>
           <w:rFonts w:asciiTheme="majorHAnsi" w:hAnsiTheme="majorHAnsi" w:cs="Calibri"/>
@@ -3494,7 +2955,6 @@
         </w:rPr>
         <w:t>GameField</w:t>
       </w:r>
-      <w:proofErr w:type="spellEnd"/>
       <w:r>
         <w:rPr>
           <w:rFonts w:asciiTheme="majorHAnsi" w:hAnsiTheme="majorHAnsi" w:cs="Calibri"/>
@@ -3537,62 +2997,25 @@
         </w:rPr>
         <w:t>Rem</w:t>
       </w:r>
-      <w:proofErr w:type="spellStart"/>
-      <w:r>
-        <w:rPr>
-          <w:rFonts w:asciiTheme="majorHAnsi" w:hAnsiTheme="majorHAnsi" w:cs="Calibri"/>
-          <w:color w:val="000000"/>
-          <w:sz w:val="28"/>
-          <w:szCs w:val="28"/>
-        </w:rPr>
-        <w:t>oved</w:t>
-      </w:r>
-      <w:proofErr w:type="spellEnd"/>
-      <w:r>
-        <w:rPr>
-          <w:rFonts w:asciiTheme="majorHAnsi" w:hAnsiTheme="majorHAnsi" w:cs="Calibri"/>
-          <w:color w:val="000000"/>
-          <w:sz w:val="28"/>
-          <w:szCs w:val="28"/>
-        </w:rPr>
-        <w:t xml:space="preserve"> </w:t>
-      </w:r>
-      <w:proofErr w:type="spellStart"/>
-      <w:proofErr w:type="gramStart"/>
-      <w:r>
-        <w:rPr>
-          <w:rFonts w:asciiTheme="majorHAnsi" w:hAnsiTheme="majorHAnsi" w:cs="Calibri"/>
-          <w:b/>
-          <w:color w:val="000000"/>
-          <w:sz w:val="28"/>
-          <w:szCs w:val="28"/>
-          <w:lang w:val="en-US"/>
-        </w:rPr>
-        <w:t>MakeAMove</w:t>
-      </w:r>
-      <w:proofErr w:type="spellEnd"/>
-      <w:r>
-        <w:rPr>
-          <w:rFonts w:asciiTheme="majorHAnsi" w:hAnsiTheme="majorHAnsi" w:cs="Calibri"/>
-          <w:b/>
-          <w:color w:val="000000"/>
-          <w:sz w:val="28"/>
-          <w:szCs w:val="28"/>
-          <w:lang w:val="en-US"/>
-        </w:rPr>
-        <w:t>(</w:t>
-      </w:r>
-      <w:proofErr w:type="gramEnd"/>
-      <w:r>
-        <w:rPr>
-          <w:rFonts w:asciiTheme="majorHAnsi" w:hAnsiTheme="majorHAnsi" w:cs="Calibri"/>
-          <w:b/>
-          <w:color w:val="000000"/>
-          <w:sz w:val="28"/>
-          <w:szCs w:val="28"/>
-          <w:lang w:val="en-US"/>
-        </w:rPr>
-        <w:t xml:space="preserve">…) </w:t>
+      <w:r>
+        <w:rPr>
+          <w:rFonts w:asciiTheme="majorHAnsi" w:hAnsiTheme="majorHAnsi" w:cs="Calibri"/>
+          <w:color w:val="000000"/>
+          <w:sz w:val="28"/>
+          <w:szCs w:val="28"/>
+        </w:rPr>
+        <w:t xml:space="preserve">oved </w:t>
+      </w:r>
+      <w:r>
+        <w:rPr>
+          <w:rFonts w:asciiTheme="majorHAnsi" w:hAnsiTheme="majorHAnsi" w:cs="Calibri"/>
+          <w:b/>
+          <w:color w:val="000000"/>
+          <w:sz w:val="28"/>
+          <w:szCs w:val="28"/>
+          <w:lang w:val="en-US"/>
+        </w:rPr>
+        <w:t xml:space="preserve">MakeAMove(…) </w:t>
       </w:r>
       <w:r>
         <w:rPr>
@@ -3614,29 +3037,16 @@
         </w:rPr>
         <w:t xml:space="preserve"> and reassigned its job to </w:t>
       </w:r>
-      <w:proofErr w:type="spellStart"/>
-      <w:r>
-        <w:rPr>
-          <w:rFonts w:asciiTheme="majorHAnsi" w:hAnsiTheme="majorHAnsi" w:cs="Calibri"/>
-          <w:b/>
-          <w:color w:val="000000"/>
-          <w:sz w:val="28"/>
-          <w:szCs w:val="28"/>
-          <w:lang w:val="en-US"/>
-        </w:rPr>
-        <w:t>RevealPosision</w:t>
-      </w:r>
-      <w:proofErr w:type="spellEnd"/>
-      <w:r>
-        <w:rPr>
-          <w:rFonts w:asciiTheme="majorHAnsi" w:hAnsiTheme="majorHAnsi" w:cs="Calibri"/>
-          <w:b/>
-          <w:color w:val="000000"/>
-          <w:sz w:val="28"/>
-          <w:szCs w:val="28"/>
-          <w:lang w:val="en-US"/>
-        </w:rPr>
-        <w:t>(…)</w:t>
+      <w:r>
+        <w:rPr>
+          <w:rFonts w:asciiTheme="majorHAnsi" w:hAnsiTheme="majorHAnsi" w:cs="Calibri"/>
+          <w:b/>
+          <w:color w:val="000000"/>
+          <w:sz w:val="28"/>
+          <w:szCs w:val="28"/>
+          <w:lang w:val="en-US"/>
+        </w:rPr>
+        <w:t>RevealPosision(…)</w:t>
       </w:r>
       <w:r>
         <w:rPr>
@@ -3648,29 +3058,16 @@
         </w:rPr>
         <w:t xml:space="preserve"> and </w:t>
       </w:r>
-      <w:proofErr w:type="spellStart"/>
-      <w:r>
-        <w:rPr>
-          <w:rFonts w:asciiTheme="majorHAnsi" w:hAnsiTheme="majorHAnsi" w:cs="Calibri"/>
-          <w:b/>
-          <w:color w:val="000000"/>
-          <w:sz w:val="28"/>
-          <w:szCs w:val="28"/>
-          <w:lang w:val="en-US"/>
-        </w:rPr>
-        <w:t>RevealField</w:t>
-      </w:r>
-      <w:proofErr w:type="spellEnd"/>
-      <w:r>
-        <w:rPr>
-          <w:rFonts w:asciiTheme="majorHAnsi" w:hAnsiTheme="majorHAnsi" w:cs="Calibri"/>
-          <w:b/>
-          <w:color w:val="000000"/>
-          <w:sz w:val="28"/>
-          <w:szCs w:val="28"/>
-          <w:lang w:val="en-US"/>
-        </w:rPr>
-        <w:t>()</w:t>
+      <w:r>
+        <w:rPr>
+          <w:rFonts w:asciiTheme="majorHAnsi" w:hAnsiTheme="majorHAnsi" w:cs="Calibri"/>
+          <w:b/>
+          <w:color w:val="000000"/>
+          <w:sz w:val="28"/>
+          <w:szCs w:val="28"/>
+          <w:lang w:val="en-US"/>
+        </w:rPr>
+        <w:t>RevealField()</w:t>
       </w:r>
       <w:r>
         <w:rPr>
@@ -3714,29 +3111,16 @@
         </w:rPr>
         <w:t xml:space="preserve">Extracted all game logic from the </w:t>
       </w:r>
-      <w:proofErr w:type="gramStart"/>
-      <w:r>
-        <w:rPr>
-          <w:rFonts w:asciiTheme="majorHAnsi" w:hAnsiTheme="majorHAnsi" w:cs="Calibri"/>
-          <w:b/>
-          <w:color w:val="000000"/>
-          <w:sz w:val="28"/>
-          <w:szCs w:val="28"/>
-          <w:lang w:val="en-US"/>
-        </w:rPr>
-        <w:t>Main(</w:t>
-      </w:r>
-      <w:proofErr w:type="gramEnd"/>
-      <w:r>
-        <w:rPr>
-          <w:rFonts w:asciiTheme="majorHAnsi" w:hAnsiTheme="majorHAnsi" w:cs="Calibri"/>
-          <w:b/>
-          <w:color w:val="000000"/>
-          <w:sz w:val="28"/>
-          <w:szCs w:val="28"/>
-          <w:lang w:val="en-US"/>
-        </w:rPr>
-        <w:t>)</w:t>
+      <w:r>
+        <w:rPr>
+          <w:rFonts w:asciiTheme="majorHAnsi" w:hAnsiTheme="majorHAnsi" w:cs="Calibri"/>
+          <w:b/>
+          <w:color w:val="000000"/>
+          <w:sz w:val="28"/>
+          <w:szCs w:val="28"/>
+          <w:lang w:val="en-US"/>
+        </w:rPr>
+        <w:t>Main()</w:t>
       </w:r>
       <w:r>
         <w:rPr>
@@ -3820,31 +3204,8 @@
           <w:szCs w:val="28"/>
           <w:lang w:val="en-US"/>
         </w:rPr>
-        <w:t xml:space="preserve">Made the </w:t>
-      </w:r>
-      <w:proofErr w:type="gramStart"/>
-      <w:r>
-        <w:rPr>
-          <w:rFonts w:asciiTheme="majorHAnsi" w:hAnsiTheme="majorHAnsi" w:cs="Calibri"/>
-          <w:color w:val="000000"/>
-          <w:sz w:val="28"/>
-          <w:szCs w:val="28"/>
-          <w:lang w:val="en-US"/>
-        </w:rPr>
-        <w:t>fields</w:t>
-      </w:r>
-      <w:proofErr w:type="gramEnd"/>
-      <w:r>
-        <w:rPr>
-          <w:rFonts w:asciiTheme="majorHAnsi" w:hAnsiTheme="majorHAnsi" w:cs="Calibri"/>
-          <w:color w:val="000000"/>
-          <w:sz w:val="28"/>
-          <w:szCs w:val="28"/>
-          <w:lang w:val="en-US"/>
-        </w:rPr>
-        <w:t xml:space="preserve"> </w:t>
-      </w:r>
-      <w:proofErr w:type="spellStart"/>
+        <w:t xml:space="preserve">Made the fields </w:t>
+      </w:r>
       <w:r>
         <w:rPr>
           <w:rFonts w:asciiTheme="majorHAnsi" w:hAnsiTheme="majorHAnsi" w:cs="Calibri"/>
@@ -3856,7 +3217,6 @@
         </w:rPr>
         <w:t>gameField</w:t>
       </w:r>
-      <w:proofErr w:type="spellEnd"/>
       <w:r>
         <w:rPr>
           <w:rFonts w:asciiTheme="majorHAnsi" w:hAnsiTheme="majorHAnsi" w:cs="Calibri"/>
@@ -3867,7 +3227,6 @@
         </w:rPr>
         <w:t xml:space="preserve"> and </w:t>
       </w:r>
-      <w:proofErr w:type="spellStart"/>
       <w:r>
         <w:rPr>
           <w:rFonts w:asciiTheme="majorHAnsi" w:hAnsiTheme="majorHAnsi" w:cs="Calibri"/>
@@ -3879,7 +3238,6 @@
         </w:rPr>
         <w:t>scoreBoard</w:t>
       </w:r>
-      <w:proofErr w:type="spellEnd"/>
       <w:r>
         <w:rPr>
           <w:rFonts w:asciiTheme="majorHAnsi" w:hAnsiTheme="majorHAnsi" w:cs="Calibri"/>
@@ -3921,7 +3279,6 @@
         </w:rPr>
         <w:t xml:space="preserve">Added </w:t>
       </w:r>
-      <w:proofErr w:type="spellStart"/>
       <w:r>
         <w:rPr>
           <w:rFonts w:asciiTheme="majorHAnsi" w:eastAsia="Times New Roman" w:hAnsiTheme="majorHAnsi" w:cs="Courier New"/>
@@ -3932,7 +3289,6 @@
         </w:rPr>
         <w:t>ClassStructure</w:t>
       </w:r>
-      <w:proofErr w:type="spellEnd"/>
       <w:r>
         <w:rPr>
           <w:rFonts w:asciiTheme="majorHAnsi" w:eastAsia="Times New Roman" w:hAnsiTheme="majorHAnsi" w:cs="Courier New"/>
@@ -3973,7 +3329,6 @@
         </w:rPr>
         <w:t xml:space="preserve">Added </w:t>
       </w:r>
-      <w:proofErr w:type="spellStart"/>
       <w:r>
         <w:rPr>
           <w:rFonts w:asciiTheme="majorHAnsi" w:eastAsia="Times New Roman" w:hAnsiTheme="majorHAnsi" w:cs="Courier New"/>
@@ -3984,7 +3339,6 @@
         </w:rPr>
         <w:t>IScoreRecord</w:t>
       </w:r>
-      <w:proofErr w:type="spellEnd"/>
       <w:r>
         <w:rPr>
           <w:rFonts w:asciiTheme="majorHAnsi" w:eastAsia="Times New Roman" w:hAnsiTheme="majorHAnsi" w:cs="Courier New"/>
@@ -4025,7 +3379,6 @@
         </w:rPr>
         <w:t xml:space="preserve">Implemented </w:t>
       </w:r>
-      <w:proofErr w:type="spellStart"/>
       <w:r>
         <w:rPr>
           <w:rFonts w:asciiTheme="majorHAnsi" w:eastAsia="Times New Roman" w:hAnsiTheme="majorHAnsi" w:cs="Courier New"/>
@@ -4036,7 +3389,6 @@
         </w:rPr>
         <w:t>IScoreRecord</w:t>
       </w:r>
-      <w:proofErr w:type="spellEnd"/>
       <w:r>
         <w:rPr>
           <w:rFonts w:asciiTheme="majorHAnsi" w:eastAsia="Times New Roman" w:hAnsiTheme="majorHAnsi" w:cs="Courier New"/>
@@ -4046,7 +3398,6 @@
         </w:rPr>
         <w:t xml:space="preserve"> on </w:t>
       </w:r>
-      <w:proofErr w:type="spellStart"/>
       <w:r>
         <w:rPr>
           <w:rFonts w:asciiTheme="majorHAnsi" w:eastAsia="Times New Roman" w:hAnsiTheme="majorHAnsi" w:cs="Courier New"/>
@@ -4057,7 +3408,6 @@
         </w:rPr>
         <w:t>ScoreRecord</w:t>
       </w:r>
-      <w:proofErr w:type="spellEnd"/>
       <w:r>
         <w:rPr>
           <w:rFonts w:asciiTheme="majorHAnsi" w:eastAsia="Times New Roman" w:hAnsiTheme="majorHAnsi" w:cs="Courier New"/>
@@ -4116,20 +3466,8 @@
           <w:szCs w:val="28"/>
           <w:lang w:val="en-US"/>
         </w:rPr>
-        <w:t xml:space="preserve"> </w:t>
-      </w:r>
-      <w:proofErr w:type="spellStart"/>
-      <w:r>
-        <w:rPr>
-          <w:rFonts w:asciiTheme="majorHAnsi" w:eastAsia="Times New Roman" w:hAnsiTheme="majorHAnsi" w:cs="Courier New"/>
-          <w:b/>
-          <w:sz w:val="28"/>
-          <w:szCs w:val="28"/>
-          <w:lang w:val="en-US"/>
-        </w:rPr>
-        <w:t>ScoreRecord</w:t>
-      </w:r>
-      <w:proofErr w:type="spellEnd"/>
+        <w:t xml:space="preserve"> ScoreRecord</w:t>
+      </w:r>
       <w:r>
         <w:rPr>
           <w:rFonts w:asciiTheme="majorHAnsi" w:eastAsia="Times New Roman" w:hAnsiTheme="majorHAnsi" w:cs="Courier New"/>
@@ -4180,7 +3518,6 @@
         </w:rPr>
         <w:t xml:space="preserve">The following has been changed in </w:t>
       </w:r>
-      <w:proofErr w:type="spellStart"/>
       <w:r>
         <w:rPr>
           <w:rFonts w:asciiTheme="majorHAnsi" w:eastAsia="Times New Roman" w:hAnsiTheme="majorHAnsi" w:cs="Courier New"/>
@@ -4191,7 +3528,6 @@
         </w:rPr>
         <w:t>ScoreBoard</w:t>
       </w:r>
-      <w:proofErr w:type="spellEnd"/>
       <w:r>
         <w:rPr>
           <w:rFonts w:asciiTheme="majorHAnsi" w:eastAsia="Times New Roman" w:hAnsiTheme="majorHAnsi" w:cs="Courier New"/>
@@ -4228,39 +3564,15 @@
         </w:rPr>
         <w:t xml:space="preserve">Separated part of the </w:t>
       </w:r>
-      <w:proofErr w:type="spellStart"/>
-      <w:proofErr w:type="gramStart"/>
-      <w:r>
-        <w:rPr>
-          <w:rFonts w:asciiTheme="majorHAnsi" w:eastAsia="Times New Roman" w:hAnsiTheme="majorHAnsi" w:cs="Courier New"/>
-          <w:b/>
-          <w:sz w:val="28"/>
-          <w:szCs w:val="28"/>
-          <w:lang w:val="en-US"/>
-        </w:rPr>
-        <w:t>AddScore</w:t>
-      </w:r>
-      <w:proofErr w:type="spellEnd"/>
-      <w:r>
-        <w:rPr>
-          <w:rFonts w:asciiTheme="majorHAnsi" w:eastAsia="Times New Roman" w:hAnsiTheme="majorHAnsi" w:cs="Courier New"/>
-          <w:b/>
-          <w:sz w:val="28"/>
-          <w:szCs w:val="28"/>
-          <w:lang w:val="en-US"/>
-        </w:rPr>
-        <w:t>(</w:t>
-      </w:r>
-      <w:proofErr w:type="gramEnd"/>
-      <w:r>
-        <w:rPr>
-          <w:rFonts w:asciiTheme="majorHAnsi" w:eastAsia="Times New Roman" w:hAnsiTheme="majorHAnsi" w:cs="Courier New"/>
-          <w:b/>
-          <w:sz w:val="28"/>
-          <w:szCs w:val="28"/>
-          <w:lang w:val="en-US"/>
-        </w:rPr>
-        <w:t xml:space="preserve">) </w:t>
+      <w:r>
+        <w:rPr>
+          <w:rFonts w:asciiTheme="majorHAnsi" w:eastAsia="Times New Roman" w:hAnsiTheme="majorHAnsi" w:cs="Courier New"/>
+          <w:b/>
+          <w:sz w:val="28"/>
+          <w:szCs w:val="28"/>
+          <w:lang w:val="en-US"/>
+        </w:rPr>
+        <w:t xml:space="preserve">AddScore() </w:t>
       </w:r>
       <w:r>
         <w:rPr>
@@ -4271,27 +3583,15 @@
         </w:rPr>
         <w:t xml:space="preserve">logic in </w:t>
       </w:r>
-      <w:proofErr w:type="spellStart"/>
-      <w:r>
-        <w:rPr>
-          <w:rFonts w:asciiTheme="majorHAnsi" w:eastAsia="Times New Roman" w:hAnsiTheme="majorHAnsi" w:cs="Courier New"/>
-          <w:b/>
-          <w:sz w:val="28"/>
-          <w:szCs w:val="28"/>
-          <w:lang w:val="en-US"/>
-        </w:rPr>
-        <w:t>SortEqualHighScores</w:t>
-      </w:r>
-      <w:proofErr w:type="spellEnd"/>
-      <w:r>
-        <w:rPr>
-          <w:rFonts w:asciiTheme="majorHAnsi" w:eastAsia="Times New Roman" w:hAnsiTheme="majorHAnsi" w:cs="Courier New"/>
-          <w:b/>
-          <w:sz w:val="28"/>
-          <w:szCs w:val="28"/>
-          <w:lang w:val="en-US"/>
-        </w:rPr>
-        <w:t>(…)</w:t>
+      <w:r>
+        <w:rPr>
+          <w:rFonts w:asciiTheme="majorHAnsi" w:eastAsia="Times New Roman" w:hAnsiTheme="majorHAnsi" w:cs="Courier New"/>
+          <w:b/>
+          <w:sz w:val="28"/>
+          <w:szCs w:val="28"/>
+          <w:lang w:val="en-US"/>
+        </w:rPr>
+        <w:t>SortEqualHighScores(…)</w:t>
       </w:r>
     </w:p>
     <w:p>
@@ -4466,27 +3766,15 @@
         </w:rPr>
         <w:t xml:space="preserve">Separated part of the logic of </w:t>
       </w:r>
-      <w:proofErr w:type="gramStart"/>
-      <w:r>
-        <w:rPr>
-          <w:rFonts w:asciiTheme="majorHAnsi" w:eastAsia="Times New Roman" w:hAnsiTheme="majorHAnsi" w:cs="Courier New"/>
-          <w:b/>
-          <w:sz w:val="28"/>
-          <w:szCs w:val="28"/>
-          <w:lang w:val="en-US"/>
-        </w:rPr>
-        <w:t>Start(</w:t>
-      </w:r>
-      <w:proofErr w:type="gramEnd"/>
-      <w:r>
-        <w:rPr>
-          <w:rFonts w:asciiTheme="majorHAnsi" w:eastAsia="Times New Roman" w:hAnsiTheme="majorHAnsi" w:cs="Courier New"/>
-          <w:b/>
-          <w:sz w:val="28"/>
-          <w:szCs w:val="28"/>
-          <w:lang w:val="en-US"/>
-        </w:rPr>
-        <w:t>)</w:t>
+      <w:r>
+        <w:rPr>
+          <w:rFonts w:asciiTheme="majorHAnsi" w:eastAsia="Times New Roman" w:hAnsiTheme="majorHAnsi" w:cs="Courier New"/>
+          <w:b/>
+          <w:sz w:val="28"/>
+          <w:szCs w:val="28"/>
+          <w:lang w:val="en-US"/>
+        </w:rPr>
+        <w:t>Start()</w:t>
       </w:r>
       <w:r>
         <w:rPr>
@@ -4562,39 +3850,15 @@
         </w:rPr>
         <w:t xml:space="preserve">Separated the logic for counting surrounding bombs from </w:t>
       </w:r>
-      <w:proofErr w:type="spellStart"/>
-      <w:proofErr w:type="gramStart"/>
-      <w:r>
-        <w:rPr>
-          <w:rFonts w:asciiTheme="majorHAnsi" w:eastAsia="Times New Roman" w:hAnsiTheme="majorHAnsi" w:cs="Courier New"/>
-          <w:b/>
-          <w:sz w:val="28"/>
-          <w:szCs w:val="28"/>
-          <w:lang w:val="en-US"/>
-        </w:rPr>
-        <w:t>RevealPosition</w:t>
-      </w:r>
-      <w:proofErr w:type="spellEnd"/>
-      <w:r>
-        <w:rPr>
-          <w:rFonts w:asciiTheme="majorHAnsi" w:eastAsia="Times New Roman" w:hAnsiTheme="majorHAnsi" w:cs="Courier New"/>
-          <w:b/>
-          <w:sz w:val="28"/>
-          <w:szCs w:val="28"/>
-          <w:lang w:val="en-US"/>
-        </w:rPr>
-        <w:t>(</w:t>
-      </w:r>
-      <w:proofErr w:type="gramEnd"/>
-      <w:r>
-        <w:rPr>
-          <w:rFonts w:asciiTheme="majorHAnsi" w:eastAsia="Times New Roman" w:hAnsiTheme="majorHAnsi" w:cs="Courier New"/>
-          <w:b/>
-          <w:sz w:val="28"/>
-          <w:szCs w:val="28"/>
-          <w:lang w:val="en-US"/>
-        </w:rPr>
-        <w:t xml:space="preserve">) </w:t>
+      <w:r>
+        <w:rPr>
+          <w:rFonts w:asciiTheme="majorHAnsi" w:eastAsia="Times New Roman" w:hAnsiTheme="majorHAnsi" w:cs="Courier New"/>
+          <w:b/>
+          <w:sz w:val="28"/>
+          <w:szCs w:val="28"/>
+          <w:lang w:val="en-US"/>
+        </w:rPr>
+        <w:t xml:space="preserve">RevealPosition() </w:t>
       </w:r>
       <w:r>
         <w:rPr>
@@ -4605,27 +3869,15 @@
         </w:rPr>
         <w:t xml:space="preserve">in new method </w:t>
       </w:r>
-      <w:proofErr w:type="spellStart"/>
-      <w:r>
-        <w:rPr>
-          <w:rFonts w:asciiTheme="majorHAnsi" w:eastAsia="Times New Roman" w:hAnsiTheme="majorHAnsi" w:cs="Courier New"/>
-          <w:b/>
-          <w:sz w:val="28"/>
-          <w:szCs w:val="28"/>
-          <w:lang w:val="en-US"/>
-        </w:rPr>
-        <w:t>SurroundingBombCount</w:t>
-      </w:r>
-      <w:proofErr w:type="spellEnd"/>
-      <w:r>
-        <w:rPr>
-          <w:rFonts w:asciiTheme="majorHAnsi" w:eastAsia="Times New Roman" w:hAnsiTheme="majorHAnsi" w:cs="Courier New"/>
-          <w:b/>
-          <w:sz w:val="28"/>
-          <w:szCs w:val="28"/>
-          <w:lang w:val="en-US"/>
-        </w:rPr>
-        <w:t>()</w:t>
+      <w:r>
+        <w:rPr>
+          <w:rFonts w:asciiTheme="majorHAnsi" w:eastAsia="Times New Roman" w:hAnsiTheme="majorHAnsi" w:cs="Courier New"/>
+          <w:b/>
+          <w:sz w:val="28"/>
+          <w:szCs w:val="28"/>
+          <w:lang w:val="en-US"/>
+        </w:rPr>
+        <w:t>SurroundingBombCount()</w:t>
       </w:r>
       <w:r>
         <w:rPr>
@@ -4663,27 +3915,15 @@
         </w:rPr>
         <w:t xml:space="preserve">Replaced the use of </w:t>
       </w:r>
-      <w:proofErr w:type="spellStart"/>
-      <w:r>
-        <w:rPr>
-          <w:rFonts w:asciiTheme="majorHAnsi" w:eastAsia="Times New Roman" w:hAnsiTheme="majorHAnsi" w:cs="Courier New"/>
-          <w:b/>
-          <w:sz w:val="28"/>
-          <w:szCs w:val="28"/>
-          <w:lang w:val="en-US"/>
-        </w:rPr>
-        <w:t>Field.GetLength</w:t>
-      </w:r>
-      <w:proofErr w:type="spellEnd"/>
-      <w:r>
-        <w:rPr>
-          <w:rFonts w:asciiTheme="majorHAnsi" w:eastAsia="Times New Roman" w:hAnsiTheme="majorHAnsi" w:cs="Courier New"/>
-          <w:b/>
-          <w:sz w:val="28"/>
-          <w:szCs w:val="28"/>
-          <w:lang w:val="en-US"/>
-        </w:rPr>
-        <w:t>()</w:t>
+      <w:r>
+        <w:rPr>
+          <w:rFonts w:asciiTheme="majorHAnsi" w:eastAsia="Times New Roman" w:hAnsiTheme="majorHAnsi" w:cs="Courier New"/>
+          <w:b/>
+          <w:sz w:val="28"/>
+          <w:szCs w:val="28"/>
+          <w:lang w:val="en-US"/>
+        </w:rPr>
+        <w:t>Field.GetLength()</w:t>
       </w:r>
       <w:r>
         <w:rPr>
@@ -4694,7 +3934,6 @@
         </w:rPr>
         <w:t xml:space="preserve"> with the constants </w:t>
       </w:r>
-      <w:proofErr w:type="spellStart"/>
       <w:r>
         <w:rPr>
           <w:rFonts w:asciiTheme="majorHAnsi" w:eastAsia="Times New Roman" w:hAnsiTheme="majorHAnsi" w:cs="Courier New"/>
@@ -4705,7 +3944,6 @@
         </w:rPr>
         <w:t>FieldRows</w:t>
       </w:r>
-      <w:proofErr w:type="spellEnd"/>
       <w:r>
         <w:rPr>
           <w:rFonts w:asciiTheme="majorHAnsi" w:eastAsia="Times New Roman" w:hAnsiTheme="majorHAnsi" w:cs="Courier New"/>
@@ -4724,7 +3962,6 @@
         </w:rPr>
         <w:t xml:space="preserve">and </w:t>
       </w:r>
-      <w:proofErr w:type="spellStart"/>
       <w:r>
         <w:rPr>
           <w:rFonts w:asciiTheme="majorHAnsi" w:eastAsia="Times New Roman" w:hAnsiTheme="majorHAnsi" w:cs="Courier New"/>
@@ -4735,7 +3972,6 @@
         </w:rPr>
         <w:t>FieldColumns</w:t>
       </w:r>
-      <w:proofErr w:type="spellEnd"/>
     </w:p>
     <w:p>
       <w:pPr>
@@ -4764,27 +4000,15 @@
         <w:lastRenderedPageBreak/>
         <w:t xml:space="preserve">Fixed logic error in </w:t>
       </w:r>
-      <w:proofErr w:type="gramStart"/>
-      <w:r>
-        <w:rPr>
-          <w:rFonts w:asciiTheme="majorHAnsi" w:eastAsia="Times New Roman" w:hAnsiTheme="majorHAnsi" w:cs="Courier New"/>
-          <w:b/>
-          <w:sz w:val="28"/>
-          <w:szCs w:val="28"/>
-          <w:lang w:val="en-US"/>
-        </w:rPr>
-        <w:t>Reveal(</w:t>
-      </w:r>
-      <w:proofErr w:type="gramEnd"/>
-      <w:r>
-        <w:rPr>
-          <w:rFonts w:asciiTheme="majorHAnsi" w:eastAsia="Times New Roman" w:hAnsiTheme="majorHAnsi" w:cs="Courier New"/>
-          <w:b/>
-          <w:sz w:val="28"/>
-          <w:szCs w:val="28"/>
-          <w:lang w:val="en-US"/>
-        </w:rPr>
-        <w:t>)</w:t>
+      <w:r>
+        <w:rPr>
+          <w:rFonts w:asciiTheme="majorHAnsi" w:eastAsia="Times New Roman" w:hAnsiTheme="majorHAnsi" w:cs="Courier New"/>
+          <w:b/>
+          <w:sz w:val="28"/>
+          <w:szCs w:val="28"/>
+          <w:lang w:val="en-US"/>
+        </w:rPr>
+        <w:t>Reveal()</w:t>
       </w:r>
       <w:r>
         <w:rPr>
@@ -4795,27 +4019,15 @@
         </w:rPr>
         <w:t xml:space="preserve"> </w:t>
       </w:r>
-      <w:proofErr w:type="spellStart"/>
-      <w:r>
-        <w:rPr>
-          <w:rFonts w:asciiTheme="majorHAnsi" w:eastAsia="Times New Roman" w:hAnsiTheme="majorHAnsi" w:cs="Courier New"/>
-          <w:b/>
-          <w:sz w:val="28"/>
-          <w:szCs w:val="28"/>
-          <w:lang w:val="en-US"/>
-        </w:rPr>
-        <w:t>rowIsInRange</w:t>
-      </w:r>
-      <w:proofErr w:type="spellEnd"/>
-      <w:r>
-        <w:rPr>
-          <w:rFonts w:asciiTheme="majorHAnsi" w:eastAsia="Times New Roman" w:hAnsiTheme="majorHAnsi" w:cs="Courier New"/>
-          <w:b/>
-          <w:sz w:val="28"/>
-          <w:szCs w:val="28"/>
-          <w:lang w:val="en-US"/>
-        </w:rPr>
-        <w:t xml:space="preserve"> </w:t>
+      <w:r>
+        <w:rPr>
+          <w:rFonts w:asciiTheme="majorHAnsi" w:eastAsia="Times New Roman" w:hAnsiTheme="majorHAnsi" w:cs="Courier New"/>
+          <w:b/>
+          <w:sz w:val="28"/>
+          <w:szCs w:val="28"/>
+          <w:lang w:val="en-US"/>
+        </w:rPr>
+        <w:t xml:space="preserve">rowIsInRange </w:t>
       </w:r>
       <w:r>
         <w:rPr>
@@ -4826,27 +4038,15 @@
         </w:rPr>
         <w:t xml:space="preserve">and </w:t>
       </w:r>
-      <w:proofErr w:type="spellStart"/>
-      <w:r>
-        <w:rPr>
-          <w:rFonts w:asciiTheme="majorHAnsi" w:eastAsia="Times New Roman" w:hAnsiTheme="majorHAnsi" w:cs="Courier New"/>
-          <w:b/>
-          <w:sz w:val="28"/>
-          <w:szCs w:val="28"/>
-          <w:lang w:val="en-US"/>
-        </w:rPr>
-        <w:t>colIsInRage</w:t>
-      </w:r>
-      <w:proofErr w:type="spellEnd"/>
-      <w:r>
-        <w:rPr>
-          <w:rFonts w:asciiTheme="majorHAnsi" w:eastAsia="Times New Roman" w:hAnsiTheme="majorHAnsi" w:cs="Courier New"/>
-          <w:b/>
-          <w:sz w:val="28"/>
-          <w:szCs w:val="28"/>
-          <w:lang w:val="en-US"/>
-        </w:rPr>
-        <w:t xml:space="preserve"> </w:t>
+      <w:r>
+        <w:rPr>
+          <w:rFonts w:asciiTheme="majorHAnsi" w:eastAsia="Times New Roman" w:hAnsiTheme="majorHAnsi" w:cs="Courier New"/>
+          <w:b/>
+          <w:sz w:val="28"/>
+          <w:szCs w:val="28"/>
+          <w:lang w:val="en-US"/>
+        </w:rPr>
+        <w:t xml:space="preserve">colIsInRage </w:t>
       </w:r>
       <w:r>
         <w:rPr>
@@ -4934,7 +4134,6 @@
         </w:rPr>
         <w:t xml:space="preserve">Added the following classes: </w:t>
       </w:r>
-      <w:proofErr w:type="spellStart"/>
       <w:r>
         <w:rPr>
           <w:rFonts w:asciiTheme="majorHAnsi" w:hAnsiTheme="majorHAnsi" w:cs="Calibri"/>
@@ -4946,7 +4145,6 @@
         </w:rPr>
         <w:t>GameFieldMemento</w:t>
       </w:r>
-      <w:proofErr w:type="spellEnd"/>
       <w:r>
         <w:rPr>
           <w:rFonts w:asciiTheme="majorHAnsi" w:hAnsiTheme="majorHAnsi" w:cs="Calibri"/>
@@ -4957,7 +4155,6 @@
         </w:rPr>
         <w:t xml:space="preserve">, </w:t>
       </w:r>
-      <w:proofErr w:type="spellStart"/>
       <w:r>
         <w:rPr>
           <w:rFonts w:asciiTheme="majorHAnsi" w:hAnsiTheme="majorHAnsi" w:cs="Calibri"/>
@@ -4969,7 +4166,6 @@
         </w:rPr>
         <w:t>GameFieldSave</w:t>
       </w:r>
-      <w:proofErr w:type="spellEnd"/>
       <w:r>
         <w:rPr>
           <w:rFonts w:asciiTheme="majorHAnsi" w:hAnsiTheme="majorHAnsi" w:cs="Calibri"/>
@@ -5008,29 +4204,16 @@
         </w:rPr>
         <w:t xml:space="preserve">Added </w:t>
       </w:r>
-      <w:proofErr w:type="gramStart"/>
-      <w:r>
-        <w:rPr>
-          <w:rFonts w:asciiTheme="majorHAnsi" w:hAnsiTheme="majorHAnsi" w:cs="Calibri"/>
-          <w:b/>
-          <w:color w:val="000000"/>
-          <w:sz w:val="28"/>
-          <w:szCs w:val="28"/>
-          <w:lang w:val="en-US"/>
-        </w:rPr>
-        <w:t>Save(</w:t>
-      </w:r>
-      <w:proofErr w:type="gramEnd"/>
-      <w:r>
-        <w:rPr>
-          <w:rFonts w:asciiTheme="majorHAnsi" w:hAnsiTheme="majorHAnsi" w:cs="Calibri"/>
-          <w:b/>
-          <w:color w:val="000000"/>
-          <w:sz w:val="28"/>
-          <w:szCs w:val="28"/>
-          <w:lang w:val="en-US"/>
-        </w:rPr>
-        <w:t>)</w:t>
+      <w:r>
+        <w:rPr>
+          <w:rFonts w:asciiTheme="majorHAnsi" w:hAnsiTheme="majorHAnsi" w:cs="Calibri"/>
+          <w:b/>
+          <w:color w:val="000000"/>
+          <w:sz w:val="28"/>
+          <w:szCs w:val="28"/>
+          <w:lang w:val="en-US"/>
+        </w:rPr>
+        <w:t>Save()</w:t>
       </w:r>
       <w:r>
         <w:rPr>
@@ -5063,7 +4246,6 @@
         </w:rPr>
         <w:t xml:space="preserve"> methods to the </w:t>
       </w:r>
-      <w:proofErr w:type="spellStart"/>
       <w:r>
         <w:rPr>
           <w:rFonts w:asciiTheme="majorHAnsi" w:hAnsiTheme="majorHAnsi" w:cs="Calibri"/>
@@ -5075,7 +4257,6 @@
         </w:rPr>
         <w:t>GameField</w:t>
       </w:r>
-      <w:proofErr w:type="spellEnd"/>
       <w:r>
         <w:rPr>
           <w:rFonts w:asciiTheme="majorHAnsi" w:hAnsiTheme="majorHAnsi" w:cs="Calibri"/>
@@ -5124,8 +4305,6 @@
         </w:rPr>
         <w:t xml:space="preserve">Added </w:t>
       </w:r>
-      <w:proofErr w:type="spellStart"/>
-      <w:proofErr w:type="gramStart"/>
       <w:r>
         <w:rPr>
           <w:rFonts w:asciiTheme="majorHAnsi" w:hAnsiTheme="majorHAnsi" w:cs="Calibri"/>
@@ -5148,29 +4327,16 @@
         </w:rPr>
         <w:t>Command</w:t>
       </w:r>
-      <w:proofErr w:type="spellEnd"/>
-      <w:r>
-        <w:rPr>
-          <w:rFonts w:asciiTheme="majorHAnsi" w:hAnsiTheme="majorHAnsi" w:cs="Calibri"/>
-          <w:b/>
-          <w:color w:val="000000"/>
-          <w:sz w:val="28"/>
-          <w:szCs w:val="28"/>
-          <w:lang w:val="en-US"/>
-        </w:rPr>
-        <w:t>(</w:t>
-      </w:r>
-      <w:proofErr w:type="gramEnd"/>
-      <w:r>
-        <w:rPr>
-          <w:rFonts w:asciiTheme="majorHAnsi" w:hAnsiTheme="majorHAnsi" w:cs="Calibri"/>
-          <w:b/>
-          <w:color w:val="000000"/>
-          <w:sz w:val="28"/>
-          <w:szCs w:val="28"/>
-          <w:lang w:val="en-US"/>
-        </w:rPr>
-        <w:t>)</w:t>
+      <w:r>
+        <w:rPr>
+          <w:rFonts w:asciiTheme="majorHAnsi" w:hAnsiTheme="majorHAnsi" w:cs="Calibri"/>
+          <w:b/>
+          <w:color w:val="000000"/>
+          <w:sz w:val="28"/>
+          <w:szCs w:val="28"/>
+          <w:lang w:val="en-US"/>
+        </w:rPr>
+        <w:t>()</w:t>
       </w:r>
       <w:r>
         <w:rPr>
@@ -5182,7 +4348,6 @@
         </w:rPr>
         <w:t xml:space="preserve"> and </w:t>
       </w:r>
-      <w:proofErr w:type="spellStart"/>
       <w:r>
         <w:rPr>
           <w:rFonts w:asciiTheme="majorHAnsi" w:hAnsiTheme="majorHAnsi" w:cs="Calibri"/>
@@ -5205,7 +4370,6 @@
         </w:rPr>
         <w:t>Command</w:t>
       </w:r>
-      <w:proofErr w:type="spellEnd"/>
       <w:r>
         <w:rPr>
           <w:rFonts w:asciiTheme="majorHAnsi" w:hAnsiTheme="majorHAnsi" w:cs="Calibri"/>
@@ -5276,7 +4440,6 @@
         </w:rPr>
         <w:t xml:space="preserve">Made </w:t>
       </w:r>
-      <w:proofErr w:type="spellStart"/>
       <w:r>
         <w:rPr>
           <w:rFonts w:asciiTheme="majorHAnsi" w:hAnsiTheme="majorHAnsi" w:cs="Calibri"/>
@@ -5288,7 +4451,6 @@
         </w:rPr>
         <w:t>gameField</w:t>
       </w:r>
-      <w:proofErr w:type="spellEnd"/>
       <w:r>
         <w:rPr>
           <w:rFonts w:asciiTheme="majorHAnsi" w:hAnsiTheme="majorHAnsi" w:cs="Calibri"/>
@@ -5431,7 +4593,6 @@
         </w:rPr>
         <w:t xml:space="preserve">’s </w:t>
       </w:r>
-      <w:proofErr w:type="spellStart"/>
       <w:r>
         <w:rPr>
           <w:rFonts w:asciiTheme="majorHAnsi" w:hAnsiTheme="majorHAnsi" w:cs="Calibri"/>
@@ -5454,7 +4615,6 @@
         </w:rPr>
         <w:t>ield</w:t>
       </w:r>
-      <w:proofErr w:type="spellEnd"/>
       <w:r>
         <w:rPr>
           <w:rFonts w:asciiTheme="majorHAnsi" w:hAnsiTheme="majorHAnsi" w:cs="Calibri"/>
@@ -5546,39 +4706,15 @@
         </w:rPr>
         <w:t xml:space="preserve">Created new method </w:t>
       </w:r>
-      <w:proofErr w:type="spellStart"/>
-      <w:proofErr w:type="gramStart"/>
-      <w:r>
-        <w:rPr>
-          <w:rFonts w:asciiTheme="majorHAnsi" w:eastAsia="Times New Roman" w:hAnsiTheme="majorHAnsi" w:cs="Courier New"/>
-          <w:b/>
-          <w:sz w:val="28"/>
-          <w:szCs w:val="28"/>
-          <w:lang w:val="en-US"/>
-        </w:rPr>
-        <w:t>ReadCommand</w:t>
-      </w:r>
-      <w:proofErr w:type="spellEnd"/>
-      <w:r>
-        <w:rPr>
-          <w:rFonts w:asciiTheme="majorHAnsi" w:eastAsia="Times New Roman" w:hAnsiTheme="majorHAnsi" w:cs="Courier New"/>
-          <w:b/>
-          <w:sz w:val="28"/>
-          <w:szCs w:val="28"/>
-          <w:lang w:val="en-US"/>
-        </w:rPr>
-        <w:t>(</w:t>
-      </w:r>
-      <w:proofErr w:type="gramEnd"/>
-      <w:r>
-        <w:rPr>
-          <w:rFonts w:asciiTheme="majorHAnsi" w:eastAsia="Times New Roman" w:hAnsiTheme="majorHAnsi" w:cs="Courier New"/>
-          <w:b/>
-          <w:sz w:val="28"/>
-          <w:szCs w:val="28"/>
-          <w:lang w:val="en-US"/>
-        </w:rPr>
-        <w:t>)</w:t>
+      <w:r>
+        <w:rPr>
+          <w:rFonts w:asciiTheme="majorHAnsi" w:eastAsia="Times New Roman" w:hAnsiTheme="majorHAnsi" w:cs="Courier New"/>
+          <w:b/>
+          <w:sz w:val="28"/>
+          <w:szCs w:val="28"/>
+          <w:lang w:val="en-US"/>
+        </w:rPr>
+        <w:t>ReadCommand()</w:t>
       </w:r>
       <w:r>
         <w:rPr>
@@ -5598,27 +4734,15 @@
         </w:rPr>
         <w:t xml:space="preserve">which process the input data from the console. Moved all data checks from </w:t>
       </w:r>
-      <w:proofErr w:type="gramStart"/>
-      <w:r>
-        <w:rPr>
-          <w:rFonts w:asciiTheme="majorHAnsi" w:eastAsia="Times New Roman" w:hAnsiTheme="majorHAnsi" w:cs="Courier New"/>
-          <w:b/>
-          <w:sz w:val="28"/>
-          <w:szCs w:val="28"/>
-          <w:lang w:val="en-US"/>
-        </w:rPr>
-        <w:t>Reveal(</w:t>
-      </w:r>
-      <w:proofErr w:type="gramEnd"/>
-      <w:r>
-        <w:rPr>
-          <w:rFonts w:asciiTheme="majorHAnsi" w:eastAsia="Times New Roman" w:hAnsiTheme="majorHAnsi" w:cs="Courier New"/>
-          <w:b/>
-          <w:sz w:val="28"/>
-          <w:szCs w:val="28"/>
-          <w:lang w:val="en-US"/>
-        </w:rPr>
-        <w:t xml:space="preserve">) </w:t>
+      <w:r>
+        <w:rPr>
+          <w:rFonts w:asciiTheme="majorHAnsi" w:eastAsia="Times New Roman" w:hAnsiTheme="majorHAnsi" w:cs="Courier New"/>
+          <w:b/>
+          <w:sz w:val="28"/>
+          <w:szCs w:val="28"/>
+          <w:lang w:val="en-US"/>
+        </w:rPr>
+        <w:t xml:space="preserve">Reveal() </w:t>
       </w:r>
       <w:r>
         <w:rPr>
@@ -5629,27 +4753,15 @@
         </w:rPr>
         <w:t xml:space="preserve">to </w:t>
       </w:r>
-      <w:proofErr w:type="spellStart"/>
-      <w:r>
-        <w:rPr>
-          <w:rFonts w:asciiTheme="majorHAnsi" w:eastAsia="Times New Roman" w:hAnsiTheme="majorHAnsi" w:cs="Courier New"/>
-          <w:b/>
-          <w:sz w:val="28"/>
-          <w:szCs w:val="28"/>
-          <w:lang w:val="en-US"/>
-        </w:rPr>
-        <w:t>ReadCommand</w:t>
-      </w:r>
-      <w:proofErr w:type="spellEnd"/>
-      <w:r>
-        <w:rPr>
-          <w:rFonts w:asciiTheme="majorHAnsi" w:eastAsia="Times New Roman" w:hAnsiTheme="majorHAnsi" w:cs="Courier New"/>
-          <w:b/>
-          <w:sz w:val="28"/>
-          <w:szCs w:val="28"/>
-          <w:lang w:val="en-US"/>
-        </w:rPr>
-        <w:t>()</w:t>
+      <w:r>
+        <w:rPr>
+          <w:rFonts w:asciiTheme="majorHAnsi" w:eastAsia="Times New Roman" w:hAnsiTheme="majorHAnsi" w:cs="Courier New"/>
+          <w:b/>
+          <w:sz w:val="28"/>
+          <w:szCs w:val="28"/>
+          <w:lang w:val="en-US"/>
+        </w:rPr>
+        <w:t>ReadCommand()</w:t>
       </w:r>
       <w:r>
         <w:rPr>
@@ -5669,27 +4781,15 @@
         </w:rPr>
         <w:t xml:space="preserve">the switch from </w:t>
       </w:r>
-      <w:proofErr w:type="gramStart"/>
-      <w:r>
-        <w:rPr>
-          <w:rFonts w:asciiTheme="majorHAnsi" w:eastAsia="Times New Roman" w:hAnsiTheme="majorHAnsi" w:cs="Courier New"/>
-          <w:b/>
-          <w:sz w:val="28"/>
-          <w:szCs w:val="28"/>
-          <w:lang w:val="en-US"/>
-        </w:rPr>
-        <w:t>Start(</w:t>
-      </w:r>
-      <w:proofErr w:type="gramEnd"/>
-      <w:r>
-        <w:rPr>
-          <w:rFonts w:asciiTheme="majorHAnsi" w:eastAsia="Times New Roman" w:hAnsiTheme="majorHAnsi" w:cs="Courier New"/>
-          <w:b/>
-          <w:sz w:val="28"/>
-          <w:szCs w:val="28"/>
-          <w:lang w:val="en-US"/>
-        </w:rPr>
-        <w:t xml:space="preserve">) </w:t>
+      <w:r>
+        <w:rPr>
+          <w:rFonts w:asciiTheme="majorHAnsi" w:eastAsia="Times New Roman" w:hAnsiTheme="majorHAnsi" w:cs="Courier New"/>
+          <w:b/>
+          <w:sz w:val="28"/>
+          <w:szCs w:val="28"/>
+          <w:lang w:val="en-US"/>
+        </w:rPr>
+        <w:t xml:space="preserve">Start() </w:t>
       </w:r>
       <w:r>
         <w:rPr>
@@ -5700,27 +4800,15 @@
         </w:rPr>
         <w:t xml:space="preserve">into separate method </w:t>
       </w:r>
-      <w:proofErr w:type="spellStart"/>
-      <w:r>
-        <w:rPr>
-          <w:rFonts w:asciiTheme="majorHAnsi" w:eastAsia="Times New Roman" w:hAnsiTheme="majorHAnsi" w:cs="Courier New"/>
-          <w:b/>
-          <w:sz w:val="28"/>
-          <w:szCs w:val="28"/>
-          <w:lang w:val="en-US"/>
-        </w:rPr>
-        <w:t>ExecuteCommand</w:t>
-      </w:r>
-      <w:proofErr w:type="spellEnd"/>
-      <w:r>
-        <w:rPr>
-          <w:rFonts w:asciiTheme="majorHAnsi" w:eastAsia="Times New Roman" w:hAnsiTheme="majorHAnsi" w:cs="Courier New"/>
-          <w:b/>
-          <w:sz w:val="28"/>
-          <w:szCs w:val="28"/>
-          <w:lang w:val="en-US"/>
-        </w:rPr>
-        <w:t>().</w:t>
+      <w:r>
+        <w:rPr>
+          <w:rFonts w:asciiTheme="majorHAnsi" w:eastAsia="Times New Roman" w:hAnsiTheme="majorHAnsi" w:cs="Courier New"/>
+          <w:b/>
+          <w:sz w:val="28"/>
+          <w:szCs w:val="28"/>
+          <w:lang w:val="en-US"/>
+        </w:rPr>
+        <w:t>ExecuteCommand().</w:t>
       </w:r>
     </w:p>
     <w:p>
@@ -5916,7 +5004,6 @@
           <w:lang w:val="en-US"/>
         </w:rPr>
       </w:pPr>
-      <w:proofErr w:type="spellStart"/>
       <w:r>
         <w:rPr>
           <w:rFonts w:asciiTheme="majorHAnsi" w:eastAsia="Times New Roman" w:hAnsiTheme="majorHAnsi" w:cs="Courier New"/>
@@ -5927,7 +5014,6 @@
         </w:rPr>
         <w:t>GameCreator</w:t>
       </w:r>
-      <w:proofErr w:type="spellEnd"/>
       <w:r>
         <w:rPr>
           <w:rFonts w:asciiTheme="majorHAnsi" w:eastAsia="Times New Roman" w:hAnsiTheme="majorHAnsi" w:cs="Courier New"/>
@@ -5983,7 +5069,6 @@
         </w:rPr>
         <w:t xml:space="preserve">Added </w:t>
       </w:r>
-      <w:proofErr w:type="spellStart"/>
       <w:r>
         <w:rPr>
           <w:rFonts w:asciiTheme="majorHAnsi" w:eastAsia="Times New Roman" w:hAnsiTheme="majorHAnsi" w:cs="Courier New"/>
@@ -5994,7 +5079,6 @@
         </w:rPr>
         <w:t>IGameFieldSave</w:t>
       </w:r>
-      <w:proofErr w:type="spellEnd"/>
       <w:r>
         <w:rPr>
           <w:rFonts w:asciiTheme="majorHAnsi" w:eastAsia="Times New Roman" w:hAnsiTheme="majorHAnsi" w:cs="Courier New"/>
@@ -6031,27 +5115,15 @@
         </w:rPr>
         <w:t xml:space="preserve">Added the new method </w:t>
       </w:r>
-      <w:proofErr w:type="spellStart"/>
-      <w:r>
-        <w:rPr>
-          <w:rFonts w:asciiTheme="majorHAnsi" w:eastAsia="Times New Roman" w:hAnsiTheme="majorHAnsi" w:cs="Courier New"/>
-          <w:b/>
-          <w:sz w:val="28"/>
-          <w:szCs w:val="28"/>
-          <w:lang w:val="en-US"/>
-        </w:rPr>
-        <w:t>SetNewField</w:t>
-      </w:r>
-      <w:proofErr w:type="spellEnd"/>
-      <w:r>
-        <w:rPr>
-          <w:rFonts w:asciiTheme="majorHAnsi" w:eastAsia="Times New Roman" w:hAnsiTheme="majorHAnsi" w:cs="Courier New"/>
-          <w:b/>
-          <w:sz w:val="28"/>
-          <w:szCs w:val="28"/>
-          <w:lang w:val="en-US"/>
-        </w:rPr>
-        <w:t>()</w:t>
+      <w:r>
+        <w:rPr>
+          <w:rFonts w:asciiTheme="majorHAnsi" w:eastAsia="Times New Roman" w:hAnsiTheme="majorHAnsi" w:cs="Courier New"/>
+          <w:b/>
+          <w:sz w:val="28"/>
+          <w:szCs w:val="28"/>
+          <w:lang w:val="en-US"/>
+        </w:rPr>
+        <w:t>SetNewField()</w:t>
       </w:r>
       <w:r>
         <w:rPr>
@@ -6062,7 +5134,6 @@
         </w:rPr>
         <w:t xml:space="preserve"> in </w:t>
       </w:r>
-      <w:proofErr w:type="spellStart"/>
       <w:r>
         <w:rPr>
           <w:rFonts w:asciiTheme="majorHAnsi" w:eastAsia="Times New Roman" w:hAnsiTheme="majorHAnsi" w:cs="Courier New"/>
@@ -6073,7 +5144,6 @@
         </w:rPr>
         <w:t>GameField</w:t>
       </w:r>
-      <w:proofErr w:type="spellEnd"/>
       <w:r>
         <w:rPr>
           <w:rFonts w:asciiTheme="majorHAnsi" w:eastAsia="Times New Roman" w:hAnsiTheme="majorHAnsi" w:cs="Courier New"/>
@@ -6083,7 +5153,6 @@
         </w:rPr>
         <w:t xml:space="preserve"> in order to avoid re-instantiating it (</w:t>
       </w:r>
-      <w:proofErr w:type="spellStart"/>
       <w:r>
         <w:rPr>
           <w:rFonts w:asciiTheme="majorHAnsi" w:eastAsia="Times New Roman" w:hAnsiTheme="majorHAnsi" w:cs="Courier New"/>
@@ -6094,7 +5163,6 @@
         </w:rPr>
         <w:t>GameField</w:t>
       </w:r>
-      <w:proofErr w:type="spellEnd"/>
       <w:r>
         <w:rPr>
           <w:rFonts w:asciiTheme="majorHAnsi" w:eastAsia="Times New Roman" w:hAnsiTheme="majorHAnsi" w:cs="Courier New"/>
@@ -6196,7 +5264,6 @@
           <w:lang w:val="en-US"/>
         </w:rPr>
       </w:pPr>
-      <w:proofErr w:type="spellStart"/>
       <w:r>
         <w:rPr>
           <w:rFonts w:asciiTheme="majorHAnsi" w:eastAsia="Times New Roman" w:hAnsiTheme="majorHAnsi" w:cs="Courier New"/>
@@ -6207,7 +5274,6 @@
         </w:rPr>
         <w:t>ScoreBoard</w:t>
       </w:r>
-      <w:proofErr w:type="spellEnd"/>
       <w:r>
         <w:rPr>
           <w:rFonts w:asciiTheme="majorHAnsi" w:eastAsia="Times New Roman" w:hAnsiTheme="majorHAnsi" w:cs="Courier New"/>
@@ -6217,7 +5283,6 @@
         </w:rPr>
         <w:t xml:space="preserve"> and </w:t>
       </w:r>
-      <w:proofErr w:type="spellStart"/>
       <w:r>
         <w:rPr>
           <w:rFonts w:asciiTheme="majorHAnsi" w:eastAsia="Times New Roman" w:hAnsiTheme="majorHAnsi" w:cs="Courier New"/>
@@ -6228,7 +5293,6 @@
         </w:rPr>
         <w:t>ScoreRecord</w:t>
       </w:r>
-      <w:proofErr w:type="spellEnd"/>
       <w:r>
         <w:rPr>
           <w:rFonts w:asciiTheme="majorHAnsi" w:eastAsia="Times New Roman" w:hAnsiTheme="majorHAnsi" w:cs="Courier New"/>
@@ -6257,7 +5321,6 @@
         </w:rPr>
         <w:t xml:space="preserve">; </w:t>
       </w:r>
-      <w:proofErr w:type="spellStart"/>
       <w:r>
         <w:rPr>
           <w:rFonts w:asciiTheme="majorHAnsi" w:eastAsia="Times New Roman" w:hAnsiTheme="majorHAnsi" w:cs="Courier New"/>
@@ -6268,7 +5331,6 @@
         </w:rPr>
         <w:t>IScoreRecord</w:t>
       </w:r>
-      <w:proofErr w:type="spellEnd"/>
       <w:r>
         <w:rPr>
           <w:rFonts w:asciiTheme="majorHAnsi" w:eastAsia="Times New Roman" w:hAnsiTheme="majorHAnsi" w:cs="Courier New"/>
@@ -6324,7 +5386,6 @@
           <w:lang w:val="en-US"/>
         </w:rPr>
       </w:pPr>
-      <w:proofErr w:type="spellStart"/>
       <w:r>
         <w:rPr>
           <w:rFonts w:asciiTheme="majorHAnsi" w:eastAsia="Times New Roman" w:hAnsiTheme="majorHAnsi" w:cs="Courier New"/>
@@ -6335,7 +5396,6 @@
         </w:rPr>
         <w:t>GameFieldSave</w:t>
       </w:r>
-      <w:proofErr w:type="spellEnd"/>
       <w:r>
         <w:rPr>
           <w:rFonts w:asciiTheme="majorHAnsi" w:eastAsia="Times New Roman" w:hAnsiTheme="majorHAnsi" w:cs="Courier New"/>
@@ -6345,7 +5405,6 @@
         </w:rPr>
         <w:t xml:space="preserve"> and </w:t>
       </w:r>
-      <w:proofErr w:type="spellStart"/>
       <w:r>
         <w:rPr>
           <w:rFonts w:asciiTheme="majorHAnsi" w:eastAsia="Times New Roman" w:hAnsiTheme="majorHAnsi" w:cs="Courier New"/>
@@ -6356,7 +5415,6 @@
         </w:rPr>
         <w:t>GameFieldMemento</w:t>
       </w:r>
-      <w:proofErr w:type="spellEnd"/>
       <w:r>
         <w:rPr>
           <w:rFonts w:asciiTheme="majorHAnsi" w:eastAsia="Times New Roman" w:hAnsiTheme="majorHAnsi" w:cs="Courier New"/>
@@ -6385,7 +5443,6 @@
         </w:rPr>
         <w:t xml:space="preserve">; </w:t>
       </w:r>
-      <w:proofErr w:type="spellStart"/>
       <w:r>
         <w:rPr>
           <w:rFonts w:asciiTheme="majorHAnsi" w:eastAsia="Times New Roman" w:hAnsiTheme="majorHAnsi" w:cs="Courier New"/>
@@ -6396,7 +5453,6 @@
         </w:rPr>
         <w:t>IGameFieldSave</w:t>
       </w:r>
-      <w:proofErr w:type="spellEnd"/>
       <w:r>
         <w:rPr>
           <w:rFonts w:asciiTheme="majorHAnsi" w:eastAsia="Times New Roman" w:hAnsiTheme="majorHAnsi" w:cs="Courier New"/>
@@ -6490,7 +5546,6 @@
         </w:rPr>
         <w:t xml:space="preserve">; </w:t>
       </w:r>
-      <w:proofErr w:type="spellStart"/>
       <w:r>
         <w:rPr>
           <w:rFonts w:asciiTheme="majorHAnsi" w:eastAsia="Times New Roman" w:hAnsiTheme="majorHAnsi" w:cs="Courier New"/>
@@ -6501,7 +5556,6 @@
         </w:rPr>
         <w:t>IRenderer</w:t>
       </w:r>
-      <w:proofErr w:type="spellEnd"/>
       <w:r>
         <w:rPr>
           <w:rFonts w:asciiTheme="majorHAnsi" w:eastAsia="Times New Roman" w:hAnsiTheme="majorHAnsi" w:cs="Courier New"/>
@@ -6584,29 +5638,7 @@
           <w:szCs w:val="28"/>
           <w:lang w:val="en-US"/>
         </w:rPr>
-        <w:t xml:space="preserve"> </w:t>
-      </w:r>
-      <w:proofErr w:type="spellStart"/>
-      <w:r>
-        <w:rPr>
-          <w:rFonts w:asciiTheme="majorHAnsi" w:eastAsia="Times New Roman" w:hAnsiTheme="majorHAnsi" w:cs="Courier New"/>
-          <w:b/>
-          <w:sz w:val="28"/>
-          <w:szCs w:val="28"/>
-          <w:lang w:val="en-US"/>
-        </w:rPr>
-        <w:t>GameCreator</w:t>
-      </w:r>
-      <w:proofErr w:type="spellEnd"/>
-      <w:r>
-        <w:rPr>
-          <w:rFonts w:asciiTheme="majorHAnsi" w:eastAsia="Times New Roman" w:hAnsiTheme="majorHAnsi" w:cs="Courier New"/>
-          <w:b/>
-          <w:sz w:val="28"/>
-          <w:szCs w:val="28"/>
-          <w:lang w:val="en-US"/>
-        </w:rPr>
-        <w:t xml:space="preserve"> </w:t>
+        <w:t xml:space="preserve"> GameCreator </w:t>
       </w:r>
       <w:r>
         <w:rPr>
@@ -6617,7 +5649,6 @@
         </w:rPr>
         <w:t xml:space="preserve">in </w:t>
       </w:r>
-      <w:proofErr w:type="spellStart"/>
       <w:r>
         <w:rPr>
           <w:rFonts w:asciiTheme="majorHAnsi" w:eastAsia="Times New Roman" w:hAnsiTheme="majorHAnsi" w:cs="Courier New"/>
@@ -6628,7 +5659,6 @@
         </w:rPr>
         <w:t>GameFactory</w:t>
       </w:r>
-      <w:proofErr w:type="spellEnd"/>
       <w:r>
         <w:rPr>
           <w:rFonts w:asciiTheme="majorHAnsi" w:eastAsia="Times New Roman" w:hAnsiTheme="majorHAnsi" w:cs="Courier New"/>
@@ -6675,7 +5705,6 @@
         </w:rPr>
         <w:t xml:space="preserve"> in </w:t>
       </w:r>
-      <w:proofErr w:type="spellStart"/>
       <w:r>
         <w:rPr>
           <w:rFonts w:asciiTheme="majorHAnsi" w:eastAsia="Times New Roman" w:hAnsiTheme="majorHAnsi" w:cs="Courier New"/>
@@ -6686,7 +5715,6 @@
         </w:rPr>
         <w:t>StructureDiagrams</w:t>
       </w:r>
-      <w:proofErr w:type="spellEnd"/>
       <w:r>
         <w:rPr>
           <w:rFonts w:asciiTheme="majorHAnsi" w:eastAsia="Times New Roman" w:hAnsiTheme="majorHAnsi" w:cs="Courier New"/>
@@ -6723,39 +5751,15 @@
         </w:rPr>
         <w:t xml:space="preserve">Extracted repeating code for adding a high score in the methods </w:t>
       </w:r>
-      <w:proofErr w:type="spellStart"/>
-      <w:proofErr w:type="gramStart"/>
-      <w:r>
-        <w:rPr>
-          <w:rFonts w:asciiTheme="majorHAnsi" w:eastAsia="Times New Roman" w:hAnsiTheme="majorHAnsi" w:cs="Courier New"/>
-          <w:b/>
-          <w:sz w:val="28"/>
-          <w:szCs w:val="28"/>
-          <w:lang w:val="en-US"/>
-        </w:rPr>
-        <w:t>GameOver</w:t>
-      </w:r>
-      <w:proofErr w:type="spellEnd"/>
-      <w:r>
-        <w:rPr>
-          <w:rFonts w:asciiTheme="majorHAnsi" w:eastAsia="Times New Roman" w:hAnsiTheme="majorHAnsi" w:cs="Courier New"/>
-          <w:b/>
-          <w:sz w:val="28"/>
-          <w:szCs w:val="28"/>
-          <w:lang w:val="en-US"/>
-        </w:rPr>
-        <w:t>(</w:t>
-      </w:r>
-      <w:proofErr w:type="gramEnd"/>
-      <w:r>
-        <w:rPr>
-          <w:rFonts w:asciiTheme="majorHAnsi" w:eastAsia="Times New Roman" w:hAnsiTheme="majorHAnsi" w:cs="Courier New"/>
-          <w:b/>
-          <w:sz w:val="28"/>
-          <w:szCs w:val="28"/>
-          <w:lang w:val="en-US"/>
-        </w:rPr>
-        <w:t>)</w:t>
+      <w:r>
+        <w:rPr>
+          <w:rFonts w:asciiTheme="majorHAnsi" w:eastAsia="Times New Roman" w:hAnsiTheme="majorHAnsi" w:cs="Courier New"/>
+          <w:b/>
+          <w:sz w:val="28"/>
+          <w:szCs w:val="28"/>
+          <w:lang w:val="en-US"/>
+        </w:rPr>
+        <w:t>GameOver()</w:t>
       </w:r>
       <w:r>
         <w:rPr>
@@ -6766,27 +5770,15 @@
         </w:rPr>
         <w:t xml:space="preserve"> and </w:t>
       </w:r>
-      <w:proofErr w:type="spellStart"/>
-      <w:r>
-        <w:rPr>
-          <w:rFonts w:asciiTheme="majorHAnsi" w:eastAsia="Times New Roman" w:hAnsiTheme="majorHAnsi" w:cs="Courier New"/>
-          <w:b/>
-          <w:sz w:val="28"/>
-          <w:szCs w:val="28"/>
-          <w:lang w:val="en-US"/>
-        </w:rPr>
-        <w:t>GameWon</w:t>
-      </w:r>
-      <w:proofErr w:type="spellEnd"/>
-      <w:r>
-        <w:rPr>
-          <w:rFonts w:asciiTheme="majorHAnsi" w:eastAsia="Times New Roman" w:hAnsiTheme="majorHAnsi" w:cs="Courier New"/>
-          <w:b/>
-          <w:sz w:val="28"/>
-          <w:szCs w:val="28"/>
-          <w:lang w:val="en-US"/>
-        </w:rPr>
-        <w:t>()</w:t>
+      <w:r>
+        <w:rPr>
+          <w:rFonts w:asciiTheme="majorHAnsi" w:eastAsia="Times New Roman" w:hAnsiTheme="majorHAnsi" w:cs="Courier New"/>
+          <w:b/>
+          <w:sz w:val="28"/>
+          <w:szCs w:val="28"/>
+          <w:lang w:val="en-US"/>
+        </w:rPr>
+        <w:t>GameWon()</w:t>
       </w:r>
       <w:r>
         <w:rPr>
@@ -6816,39 +5808,15 @@
         </w:rPr>
         <w:t xml:space="preserve">. Named the new method – </w:t>
       </w:r>
-      <w:proofErr w:type="spellStart"/>
-      <w:proofErr w:type="gramStart"/>
-      <w:r>
-        <w:rPr>
-          <w:rFonts w:asciiTheme="majorHAnsi" w:eastAsia="Times New Roman" w:hAnsiTheme="majorHAnsi" w:cs="Courier New"/>
-          <w:b/>
-          <w:sz w:val="28"/>
-          <w:szCs w:val="28"/>
-          <w:lang w:val="en-US"/>
-        </w:rPr>
-        <w:t>RecordResult</w:t>
-      </w:r>
-      <w:proofErr w:type="spellEnd"/>
-      <w:r>
-        <w:rPr>
-          <w:rFonts w:asciiTheme="majorHAnsi" w:eastAsia="Times New Roman" w:hAnsiTheme="majorHAnsi" w:cs="Courier New"/>
-          <w:b/>
-          <w:sz w:val="28"/>
-          <w:szCs w:val="28"/>
-          <w:lang w:val="en-US"/>
-        </w:rPr>
-        <w:t>(</w:t>
-      </w:r>
-      <w:proofErr w:type="gramEnd"/>
-      <w:r>
-        <w:rPr>
-          <w:rFonts w:asciiTheme="majorHAnsi" w:eastAsia="Times New Roman" w:hAnsiTheme="majorHAnsi" w:cs="Courier New"/>
-          <w:b/>
-          <w:sz w:val="28"/>
-          <w:szCs w:val="28"/>
-          <w:lang w:val="en-US"/>
-        </w:rPr>
-        <w:t>)</w:t>
+      <w:r>
+        <w:rPr>
+          <w:rFonts w:asciiTheme="majorHAnsi" w:eastAsia="Times New Roman" w:hAnsiTheme="majorHAnsi" w:cs="Courier New"/>
+          <w:b/>
+          <w:sz w:val="28"/>
+          <w:szCs w:val="28"/>
+          <w:lang w:val="en-US"/>
+        </w:rPr>
+        <w:t>RecordResult()</w:t>
       </w:r>
       <w:r>
         <w:rPr>
@@ -6886,7 +5854,6 @@
         </w:rPr>
         <w:t xml:space="preserve">Added unit tests for the </w:t>
       </w:r>
-      <w:proofErr w:type="spellStart"/>
       <w:r>
         <w:rPr>
           <w:rFonts w:asciiTheme="majorHAnsi" w:eastAsia="Times New Roman" w:hAnsiTheme="majorHAnsi" w:cs="Courier New"/>
@@ -6897,7 +5864,6 @@
         </w:rPr>
         <w:t>ScoreBoard</w:t>
       </w:r>
-      <w:proofErr w:type="spellEnd"/>
       <w:r>
         <w:rPr>
           <w:rFonts w:asciiTheme="majorHAnsi" w:eastAsia="Times New Roman" w:hAnsiTheme="majorHAnsi" w:cs="Courier New"/>
@@ -6907,7 +5873,6 @@
         </w:rPr>
         <w:t xml:space="preserve"> and </w:t>
       </w:r>
-      <w:proofErr w:type="spellStart"/>
       <w:r>
         <w:rPr>
           <w:rFonts w:asciiTheme="majorHAnsi" w:eastAsia="Times New Roman" w:hAnsiTheme="majorHAnsi" w:cs="Courier New"/>
@@ -6918,7 +5883,6 @@
         </w:rPr>
         <w:t>ScoreRecord</w:t>
       </w:r>
-      <w:proofErr w:type="spellEnd"/>
       <w:r>
         <w:rPr>
           <w:rFonts w:asciiTheme="majorHAnsi" w:eastAsia="Times New Roman" w:hAnsiTheme="majorHAnsi" w:cs="Courier New"/>
@@ -6928,7 +5892,6 @@
         </w:rPr>
         <w:t xml:space="preserve"> in </w:t>
       </w:r>
-      <w:proofErr w:type="spellStart"/>
       <w:r>
         <w:rPr>
           <w:rFonts w:asciiTheme="majorHAnsi" w:eastAsia="Times New Roman" w:hAnsiTheme="majorHAnsi" w:cs="Courier New"/>
@@ -6939,7 +5902,6 @@
         </w:rPr>
         <w:t>ScoreTests</w:t>
       </w:r>
-      <w:proofErr w:type="spellEnd"/>
       <w:r>
         <w:rPr>
           <w:rFonts w:asciiTheme="majorHAnsi" w:eastAsia="Times New Roman" w:hAnsiTheme="majorHAnsi" w:cs="Courier New"/>
@@ -7022,7 +5984,6 @@
         </w:rPr>
         <w:t xml:space="preserve">Added unit tests for </w:t>
       </w:r>
-      <w:proofErr w:type="spellStart"/>
       <w:r>
         <w:rPr>
           <w:rFonts w:asciiTheme="majorHAnsi" w:eastAsia="Times New Roman" w:hAnsiTheme="majorHAnsi" w:cs="Courier New"/>
@@ -7033,7 +5994,6 @@
         </w:rPr>
         <w:t>GameField</w:t>
       </w:r>
-      <w:proofErr w:type="spellEnd"/>
       <w:r>
         <w:rPr>
           <w:rFonts w:asciiTheme="majorHAnsi" w:eastAsia="Times New Roman" w:hAnsiTheme="majorHAnsi" w:cs="Courier New"/>
@@ -7042,6 +6002,128 @@
           <w:lang w:val="en-US"/>
         </w:rPr>
         <w:t xml:space="preserve"> class.</w:t>
+      </w:r>
+    </w:p>
+    <w:p>
+      <w:pPr>
+        <w:pStyle w:val="ListParagraph"/>
+        <w:numPr>
+          <w:ilvl w:val="0"/>
+          <w:numId w:val="1"/>
+        </w:numPr>
+        <w:spacing w:after="0" w:line="240" w:lineRule="auto"/>
+        <w:ind w:left="426" w:hanging="426"/>
+        <w:jc w:val="both"/>
+        <w:rPr>
+          <w:rFonts w:asciiTheme="majorHAnsi" w:eastAsia="Times New Roman" w:hAnsiTheme="majorHAnsi" w:cs="Courier New"/>
+          <w:sz w:val="28"/>
+          <w:szCs w:val="28"/>
+          <w:lang w:val="en-US"/>
+        </w:rPr>
+      </w:pPr>
+      <w:r>
+        <w:rPr>
+          <w:rFonts w:asciiTheme="majorHAnsi" w:eastAsia="Times New Roman" w:hAnsiTheme="majorHAnsi" w:cs="Courier New"/>
+          <w:sz w:val="28"/>
+          <w:szCs w:val="28"/>
+          <w:lang w:val="en-US"/>
+        </w:rPr>
+        <w:lastRenderedPageBreak/>
+        <w:t xml:space="preserve">Added a console clearing in </w:t>
+      </w:r>
+      <w:r>
+        <w:rPr>
+          <w:rFonts w:asciiTheme="majorHAnsi" w:eastAsia="Times New Roman" w:hAnsiTheme="majorHAnsi" w:cs="Courier New"/>
+          <w:b/>
+          <w:sz w:val="28"/>
+          <w:szCs w:val="28"/>
+          <w:lang w:val="en-US"/>
+        </w:rPr>
+        <w:t>RenderGameField()</w:t>
+      </w:r>
+      <w:r>
+        <w:rPr>
+          <w:rFonts w:asciiTheme="majorHAnsi" w:eastAsia="Times New Roman" w:hAnsiTheme="majorHAnsi" w:cs="Courier New"/>
+          <w:sz w:val="28"/>
+          <w:szCs w:val="28"/>
+          <w:lang w:val="en-US"/>
+        </w:rPr>
+        <w:t xml:space="preserve">. Added </w:t>
+      </w:r>
+      <w:r>
+        <w:rPr>
+          <w:rFonts w:asciiTheme="majorHAnsi" w:eastAsia="Times New Roman" w:hAnsiTheme="majorHAnsi" w:cs="Courier New"/>
+          <w:b/>
+          <w:sz w:val="28"/>
+          <w:szCs w:val="28"/>
+          <w:lang w:val="en-US"/>
+        </w:rPr>
+        <w:t>RenderSaveDone()</w:t>
+      </w:r>
+      <w:r>
+        <w:rPr>
+          <w:rFonts w:asciiTheme="majorHAnsi" w:eastAsia="Times New Roman" w:hAnsiTheme="majorHAnsi" w:cs="Courier New"/>
+          <w:b/>
+          <w:sz w:val="28"/>
+          <w:szCs w:val="28"/>
+        </w:rPr>
+        <w:t xml:space="preserve"> </w:t>
+      </w:r>
+      <w:r>
+        <w:rPr>
+          <w:rFonts w:asciiTheme="majorHAnsi" w:eastAsia="Times New Roman" w:hAnsiTheme="majorHAnsi" w:cs="Courier New"/>
+          <w:sz w:val="28"/>
+          <w:szCs w:val="28"/>
+          <w:lang w:val="en-US"/>
+        </w:rPr>
+        <w:t xml:space="preserve">method when saving. At game end, asks for a command instead of starting a new game – see method </w:t>
+      </w:r>
+      <w:r>
+        <w:rPr>
+          <w:rFonts w:asciiTheme="majorHAnsi" w:eastAsia="Times New Roman" w:hAnsiTheme="majorHAnsi" w:cs="Courier New"/>
+          <w:b/>
+          <w:sz w:val="28"/>
+          <w:szCs w:val="28"/>
+          <w:lang w:val="en-US"/>
+        </w:rPr>
+        <w:t>GameOver()</w:t>
+      </w:r>
+      <w:r>
+        <w:rPr>
+          <w:rFonts w:asciiTheme="majorHAnsi" w:eastAsia="Times New Roman" w:hAnsiTheme="majorHAnsi" w:cs="Courier New"/>
+          <w:b/>
+          <w:sz w:val="28"/>
+          <w:szCs w:val="28"/>
+        </w:rPr>
+        <w:t xml:space="preserve"> </w:t>
+      </w:r>
+      <w:r>
+        <w:rPr>
+          <w:rFonts w:asciiTheme="majorHAnsi" w:eastAsia="Times New Roman" w:hAnsiTheme="majorHAnsi" w:cs="Courier New"/>
+          <w:sz w:val="28"/>
+          <w:szCs w:val="28"/>
+          <w:lang w:val="en-US"/>
+        </w:rPr>
+        <w:t xml:space="preserve">in </w:t>
+      </w:r>
+      <w:r>
+        <w:rPr>
+          <w:rFonts w:asciiTheme="majorHAnsi" w:eastAsia="Times New Roman" w:hAnsiTheme="majorHAnsi" w:cs="Courier New"/>
+          <w:b/>
+          <w:sz w:val="28"/>
+          <w:szCs w:val="28"/>
+          <w:lang w:val="en-US"/>
+        </w:rPr>
+        <w:t>Engine()</w:t>
+      </w:r>
+      <w:r>
+        <w:rPr>
+          <w:rFonts w:asciiTheme="majorHAnsi" w:eastAsia="Times New Roman" w:hAnsiTheme="majorHAnsi" w:cs="Courier New"/>
+          <w:sz w:val="28"/>
+          <w:szCs w:val="28"/>
+          <w:lang w:val="en-US"/>
+        </w:rPr>
+        <w:t>.</w:t>
       </w:r>
       <w:bookmarkStart w:id="0" w:name="_GoBack"/>
       <w:bookmarkEnd w:id="0"/>
@@ -7057,7 +6139,7 @@
 </file>
 
 <file path=word/numbering.xml><?xml version="1.0" encoding="utf-8"?>
-<w:numbering xmlns:wpc="http://schemas.microsoft.com/office/word/2010/wordprocessingCanvas" xmlns:mc="http://schemas.openxmlformats.org/markup-compatibility/2006" xmlns:o="urn:schemas-microsoft-com:office:office" xmlns:r="http://schemas.openxmlformats.org/officeDocument/2006/relationships" xmlns:m="http://schemas.openxmlformats.org/officeDocument/2006/math" xmlns:v="urn:schemas-microsoft-com:vml" xmlns:wp14="http://schemas.microsoft.com/office/word/2010/wordprocessingDrawing" xmlns:wp="http://schemas.openxmlformats.org/drawingml/2006/wordprocessingDrawing" xmlns:w10="urn:schemas-microsoft-com:office:word" xmlns:w="http://schemas.openxmlformats.org/wordprocessingml/2006/main" xmlns:w14="http://schemas.microsoft.com/office/word/2010/wordml" xmlns:w15="http://schemas.microsoft.com/office/word/2012/wordml" xmlns:wpg="http://schemas.microsoft.com/office/word/2010/wordprocessingGroup" xmlns:wpi="http://schemas.microsoft.com/office/word/2010/wordprocessingInk" xmlns:wne="http://schemas.microsoft.com/office/word/2006/wordml" xmlns:wps="http://schemas.microsoft.com/office/word/2010/wordprocessingShape" mc:Ignorable="w14 w15 wp14">
+<w:numbering xmlns:wpc="http://schemas.microsoft.com/office/word/2010/wordprocessingCanvas" xmlns:mc="http://schemas.openxmlformats.org/markup-compatibility/2006" xmlns:o="urn:schemas-microsoft-com:office:office" xmlns:r="http://schemas.openxmlformats.org/officeDocument/2006/relationships" xmlns:m="http://schemas.openxmlformats.org/officeDocument/2006/math" xmlns:v="urn:schemas-microsoft-com:vml" xmlns:wp14="http://schemas.microsoft.com/office/word/2010/wordprocessingDrawing" xmlns:wp="http://schemas.openxmlformats.org/drawingml/2006/wordprocessingDrawing" xmlns:w10="urn:schemas-microsoft-com:office:word" xmlns:w="http://schemas.openxmlformats.org/wordprocessingml/2006/main" xmlns:w14="http://schemas.microsoft.com/office/word/2010/wordml" xmlns:wpg="http://schemas.microsoft.com/office/word/2010/wordprocessingGroup" xmlns:wpi="http://schemas.microsoft.com/office/word/2010/wordprocessingInk" xmlns:wne="http://schemas.microsoft.com/office/word/2006/wordml" xmlns:wps="http://schemas.microsoft.com/office/word/2010/wordprocessingShape" mc:Ignorable="w14 wp14">
   <w:abstractNum w:abstractNumId="0">
     <w:nsid w:val="07126A6F"/>
     <w:multiLevelType w:val="hybridMultilevel"/>
@@ -7387,7 +6469,7 @@
 </file>
 
 <file path=word/styles.xml><?xml version="1.0" encoding="utf-8"?>
-<w:styles xmlns:mc="http://schemas.openxmlformats.org/markup-compatibility/2006" xmlns:r="http://schemas.openxmlformats.org/officeDocument/2006/relationships" xmlns:w="http://schemas.openxmlformats.org/wordprocessingml/2006/main" xmlns:w14="http://schemas.microsoft.com/office/word/2010/wordml" xmlns:w15="http://schemas.microsoft.com/office/word/2012/wordml" mc:Ignorable="w14 w15">
+<w:styles xmlns:mc="http://schemas.openxmlformats.org/markup-compatibility/2006" xmlns:r="http://schemas.openxmlformats.org/officeDocument/2006/relationships" xmlns:w="http://schemas.openxmlformats.org/wordprocessingml/2006/main" xmlns:w14="http://schemas.microsoft.com/office/word/2010/wordml" mc:Ignorable="w14">
   <w:docDefaults>
     <w:rPrDefault>
       <w:rPr>
@@ -7403,378 +6485,144 @@
       </w:pPr>
     </w:pPrDefault>
   </w:docDefaults>
-  <w:latentStyles w:defLockedState="0" w:defUIPriority="99" w:defSemiHidden="0" w:defUnhideWhenUsed="0" w:defQFormat="0" w:count="371">
-    <w:lsdException w:name="Normal" w:uiPriority="0" w:qFormat="1"/>
-    <w:lsdException w:name="heading 1" w:uiPriority="9" w:qFormat="1"/>
-    <w:lsdException w:name="heading 2" w:semiHidden="1" w:uiPriority="9" w:unhideWhenUsed="1" w:qFormat="1"/>
-    <w:lsdException w:name="heading 3" w:semiHidden="1" w:uiPriority="9" w:unhideWhenUsed="1" w:qFormat="1"/>
-    <w:lsdException w:name="heading 4" w:semiHidden="1" w:uiPriority="9" w:unhideWhenUsed="1" w:qFormat="1"/>
-    <w:lsdException w:name="heading 5" w:semiHidden="1" w:uiPriority="9" w:unhideWhenUsed="1" w:qFormat="1"/>
-    <w:lsdException w:name="heading 6" w:semiHidden="1" w:uiPriority="9" w:unhideWhenUsed="1" w:qFormat="1"/>
-    <w:lsdException w:name="heading 7" w:semiHidden="1" w:uiPriority="9" w:unhideWhenUsed="1" w:qFormat="1"/>
-    <w:lsdException w:name="heading 8" w:semiHidden="1" w:uiPriority="9" w:unhideWhenUsed="1" w:qFormat="1"/>
-    <w:lsdException w:name="heading 9" w:semiHidden="1" w:uiPriority="9" w:unhideWhenUsed="1" w:qFormat="1"/>
-    <w:lsdException w:name="index 1" w:semiHidden="1" w:unhideWhenUsed="1"/>
-    <w:lsdException w:name="index 2" w:semiHidden="1" w:unhideWhenUsed="1"/>
-    <w:lsdException w:name="index 3" w:semiHidden="1" w:unhideWhenUsed="1"/>
-    <w:lsdException w:name="index 4" w:semiHidden="1" w:unhideWhenUsed="1"/>
-    <w:lsdException w:name="index 5" w:semiHidden="1" w:unhideWhenUsed="1"/>
-    <w:lsdException w:name="index 6" w:semiHidden="1" w:unhideWhenUsed="1"/>
-    <w:lsdException w:name="index 7" w:semiHidden="1" w:unhideWhenUsed="1"/>
-    <w:lsdException w:name="index 8" w:semiHidden="1" w:unhideWhenUsed="1"/>
-    <w:lsdException w:name="index 9" w:semiHidden="1" w:unhideWhenUsed="1"/>
-    <w:lsdException w:name="toc 1" w:semiHidden="1" w:uiPriority="39" w:unhideWhenUsed="1"/>
-    <w:lsdException w:name="toc 2" w:semiHidden="1" w:uiPriority="39" w:unhideWhenUsed="1"/>
-    <w:lsdException w:name="toc 3" w:semiHidden="1" w:uiPriority="39" w:unhideWhenUsed="1"/>
-    <w:lsdException w:name="toc 4" w:semiHidden="1" w:uiPriority="39" w:unhideWhenUsed="1"/>
-    <w:lsdException w:name="toc 5" w:semiHidden="1" w:uiPriority="39" w:unhideWhenUsed="1"/>
-    <w:lsdException w:name="toc 6" w:semiHidden="1" w:uiPriority="39" w:unhideWhenUsed="1"/>
-    <w:lsdException w:name="toc 7" w:semiHidden="1" w:uiPriority="39" w:unhideWhenUsed="1"/>
-    <w:lsdException w:name="toc 8" w:semiHidden="1" w:uiPriority="39" w:unhideWhenUsed="1"/>
-    <w:lsdException w:name="toc 9" w:semiHidden="1" w:uiPriority="39" w:unhideWhenUsed="1"/>
-    <w:lsdException w:name="Normal Indent" w:semiHidden="1" w:unhideWhenUsed="1"/>
-    <w:lsdException w:name="footnote text" w:semiHidden="1" w:unhideWhenUsed="1"/>
-    <w:lsdException w:name="annotation text" w:semiHidden="1" w:unhideWhenUsed="1"/>
-    <w:lsdException w:name="header" w:semiHidden="1" w:unhideWhenUsed="1"/>
-    <w:lsdException w:name="footer" w:semiHidden="1" w:unhideWhenUsed="1"/>
-    <w:lsdException w:name="index heading" w:semiHidden="1" w:unhideWhenUsed="1"/>
-    <w:lsdException w:name="caption" w:semiHidden="1" w:uiPriority="35" w:unhideWhenUsed="1" w:qFormat="1"/>
-    <w:lsdException w:name="table of figures" w:semiHidden="1" w:unhideWhenUsed="1"/>
-    <w:lsdException w:name="envelope address" w:semiHidden="1" w:unhideWhenUsed="1"/>
-    <w:lsdException w:name="envelope return" w:semiHidden="1" w:unhideWhenUsed="1"/>
-    <w:lsdException w:name="footnote reference" w:semiHidden="1" w:unhideWhenUsed="1"/>
-    <w:lsdException w:name="annotation reference" w:semiHidden="1" w:unhideWhenUsed="1"/>
-    <w:lsdException w:name="line number" w:semiHidden="1" w:unhideWhenUsed="1"/>
-    <w:lsdException w:name="page number" w:semiHidden="1" w:unhideWhenUsed="1"/>
-    <w:lsdException w:name="endnote reference" w:semiHidden="1" w:unhideWhenUsed="1"/>
-    <w:lsdException w:name="endnote text" w:semiHidden="1" w:unhideWhenUsed="1"/>
-    <w:lsdException w:name="table of authorities" w:semiHidden="1" w:unhideWhenUsed="1"/>
-    <w:lsdException w:name="macro" w:semiHidden="1" w:unhideWhenUsed="1"/>
-    <w:lsdException w:name="toa heading" w:semiHidden="1" w:unhideWhenUsed="1"/>
-    <w:lsdException w:name="List" w:semiHidden="1" w:unhideWhenUsed="1"/>
-    <w:lsdException w:name="List Bullet" w:semiHidden="1" w:unhideWhenUsed="1"/>
-    <w:lsdException w:name="List Number" w:semiHidden="1" w:unhideWhenUsed="1"/>
-    <w:lsdException w:name="List 2" w:semiHidden="1" w:unhideWhenUsed="1"/>
-    <w:lsdException w:name="List 3" w:semiHidden="1" w:unhideWhenUsed="1"/>
-    <w:lsdException w:name="List 4" w:semiHidden="1" w:unhideWhenUsed="1"/>
-    <w:lsdException w:name="List 5" w:semiHidden="1" w:unhideWhenUsed="1"/>
-    <w:lsdException w:name="List Bullet 2" w:semiHidden="1" w:unhideWhenUsed="1"/>
-    <w:lsdException w:name="List Bullet 3" w:semiHidden="1" w:unhideWhenUsed="1"/>
-    <w:lsdException w:name="List Bullet 4" w:semiHidden="1" w:unhideWhenUsed="1"/>
-    <w:lsdException w:name="List Bullet 5" w:semiHidden="1" w:unhideWhenUsed="1"/>
-    <w:lsdException w:name="List Number 2" w:semiHidden="1" w:unhideWhenUsed="1"/>
-    <w:lsdException w:name="List Number 3" w:semiHidden="1" w:unhideWhenUsed="1"/>
-    <w:lsdException w:name="List Number 4" w:semiHidden="1" w:unhideWhenUsed="1"/>
-    <w:lsdException w:name="List Number 5" w:semiHidden="1" w:unhideWhenUsed="1"/>
-    <w:lsdException w:name="Title" w:uiPriority="10" w:qFormat="1"/>
-    <w:lsdException w:name="Closing" w:semiHidden="1" w:unhideWhenUsed="1"/>
-    <w:lsdException w:name="Signature" w:semiHidden="1" w:unhideWhenUsed="1"/>
-    <w:lsdException w:name="Default Paragraph Font" w:semiHidden="1" w:uiPriority="1" w:unhideWhenUsed="1"/>
-    <w:lsdException w:name="Body Text" w:semiHidden="1" w:unhideWhenUsed="1"/>
-    <w:lsdException w:name="Body Text Indent" w:semiHidden="1" w:unhideWhenUsed="1"/>
-    <w:lsdException w:name="List Continue" w:semiHidden="1" w:unhideWhenUsed="1"/>
-    <w:lsdException w:name="List Continue 2" w:semiHidden="1" w:unhideWhenUsed="1"/>
-    <w:lsdException w:name="List Continue 3" w:semiHidden="1" w:unhideWhenUsed="1"/>
-    <w:lsdException w:name="List Continue 4" w:semiHidden="1" w:unhideWhenUsed="1"/>
-    <w:lsdException w:name="List Continue 5" w:semiHidden="1" w:unhideWhenUsed="1"/>
-    <w:lsdException w:name="Message Header" w:semiHidden="1" w:unhideWhenUsed="1"/>
-    <w:lsdException w:name="Subtitle" w:uiPriority="11" w:qFormat="1"/>
-    <w:lsdException w:name="Salutation" w:semiHidden="1" w:unhideWhenUsed="1"/>
-    <w:lsdException w:name="Date" w:semiHidden="1" w:unhideWhenUsed="1"/>
-    <w:lsdException w:name="Body Text First Indent" w:semiHidden="1" w:unhideWhenUsed="1"/>
-    <w:lsdException w:name="Body Text First Indent 2" w:semiHidden="1" w:unhideWhenUsed="1"/>
-    <w:lsdException w:name="Note Heading" w:semiHidden="1" w:unhideWhenUsed="1"/>
-    <w:lsdException w:name="Body Text 2" w:semiHidden="1" w:unhideWhenUsed="1"/>
-    <w:lsdException w:name="Body Text 3" w:semiHidden="1" w:unhideWhenUsed="1"/>
-    <w:lsdException w:name="Body Text Indent 2" w:semiHidden="1" w:unhideWhenUsed="1"/>
-    <w:lsdException w:name="Body Text Indent 3" w:semiHidden="1" w:unhideWhenUsed="1"/>
-    <w:lsdException w:name="Block Text" w:semiHidden="1" w:unhideWhenUsed="1"/>
-    <w:lsdException w:name="Hyperlink" w:semiHidden="1" w:unhideWhenUsed="1"/>
-    <w:lsdException w:name="FollowedHyperlink" w:semiHidden="1" w:unhideWhenUsed="1"/>
-    <w:lsdException w:name="Strong" w:uiPriority="22" w:qFormat="1"/>
-    <w:lsdException w:name="Emphasis" w:uiPriority="20" w:qFormat="1"/>
-    <w:lsdException w:name="Document Map" w:semiHidden="1" w:unhideWhenUsed="1"/>
-    <w:lsdException w:name="Plain Text" w:semiHidden="1" w:unhideWhenUsed="1"/>
-    <w:lsdException w:name="E-mail Signature" w:semiHidden="1" w:unhideWhenUsed="1"/>
-    <w:lsdException w:name="HTML Top of Form" w:semiHidden="1" w:unhideWhenUsed="1"/>
-    <w:lsdException w:name="HTML Bottom of Form" w:semiHidden="1" w:unhideWhenUsed="1"/>
-    <w:lsdException w:name="Normal (Web)" w:semiHidden="1" w:unhideWhenUsed="1"/>
-    <w:lsdException w:name="HTML Acronym" w:semiHidden="1" w:unhideWhenUsed="1"/>
-    <w:lsdException w:name="HTML Address" w:semiHidden="1" w:unhideWhenUsed="1"/>
-    <w:lsdException w:name="HTML Cite" w:semiHidden="1" w:unhideWhenUsed="1"/>
-    <w:lsdException w:name="HTML Code" w:semiHidden="1" w:unhideWhenUsed="1"/>
-    <w:lsdException w:name="HTML Definition" w:semiHidden="1" w:unhideWhenUsed="1"/>
-    <w:lsdException w:name="HTML Keyboard" w:semiHidden="1" w:unhideWhenUsed="1"/>
-    <w:lsdException w:name="HTML Preformatted" w:semiHidden="1" w:unhideWhenUsed="1"/>
-    <w:lsdException w:name="HTML Sample" w:semiHidden="1" w:unhideWhenUsed="1"/>
-    <w:lsdException w:name="HTML Typewriter" w:semiHidden="1" w:unhideWhenUsed="1"/>
-    <w:lsdException w:name="HTML Variable" w:semiHidden="1" w:unhideWhenUsed="1"/>
-    <w:lsdException w:name="Normal Table" w:semiHidden="1" w:unhideWhenUsed="1"/>
-    <w:lsdException w:name="annotation subject" w:semiHidden="1" w:unhideWhenUsed="1"/>
-    <w:lsdException w:name="No List" w:semiHidden="1" w:unhideWhenUsed="1"/>
-    <w:lsdException w:name="Outline List 1" w:semiHidden="1" w:unhideWhenUsed="1"/>
-    <w:lsdException w:name="Outline List 2" w:semiHidden="1" w:unhideWhenUsed="1"/>
-    <w:lsdException w:name="Outline List 3" w:semiHidden="1" w:unhideWhenUsed="1"/>
-    <w:lsdException w:name="Table Simple 1" w:semiHidden="1" w:unhideWhenUsed="1"/>
-    <w:lsdException w:name="Table Simple 2" w:semiHidden="1" w:unhideWhenUsed="1"/>
-    <w:lsdException w:name="Table Simple 3" w:semiHidden="1" w:unhideWhenUsed="1"/>
-    <w:lsdException w:name="Table Classic 1" w:semiHidden="1" w:unhideWhenUsed="1"/>
-    <w:lsdException w:name="Table Classic 2" w:semiHidden="1" w:unhideWhenUsed="1"/>
-    <w:lsdException w:name="Table Classic 3" w:semiHidden="1" w:unhideWhenUsed="1"/>
-    <w:lsdException w:name="Table Classic 4" w:semiHidden="1" w:unhideWhenUsed="1"/>
-    <w:lsdException w:name="Table Colorful 1" w:semiHidden="1" w:unhideWhenUsed="1"/>
-    <w:lsdException w:name="Table Colorful 2" w:semiHidden="1" w:unhideWhenUsed="1"/>
-    <w:lsdException w:name="Table Colorful 3" w:semiHidden="1" w:unhideWhenUsed="1"/>
-    <w:lsdException w:name="Table Columns 1" w:semiHidden="1" w:unhideWhenUsed="1"/>
-    <w:lsdException w:name="Table Columns 2" w:semiHidden="1" w:unhideWhenUsed="1"/>
-    <w:lsdException w:name="Table Columns 3" w:semiHidden="1" w:unhideWhenUsed="1"/>
-    <w:lsdException w:name="Table Columns 4" w:semiHidden="1" w:unhideWhenUsed="1"/>
-    <w:lsdException w:name="Table Columns 5" w:semiHidden="1" w:unhideWhenUsed="1"/>
-    <w:lsdException w:name="Table Grid 1" w:semiHidden="1" w:unhideWhenUsed="1"/>
-    <w:lsdException w:name="Table Grid 2" w:semiHidden="1" w:unhideWhenUsed="1"/>
-    <w:lsdException w:name="Table Grid 3" w:semiHidden="1" w:unhideWhenUsed="1"/>
-    <w:lsdException w:name="Table Grid 4" w:semiHidden="1" w:unhideWhenUsed="1"/>
-    <w:lsdException w:name="Table Grid 5" w:semiHidden="1" w:unhideWhenUsed="1"/>
-    <w:lsdException w:name="Table Grid 6" w:semiHidden="1" w:unhideWhenUsed="1"/>
-    <w:lsdException w:name="Table Grid 7" w:semiHidden="1" w:unhideWhenUsed="1"/>
-    <w:lsdException w:name="Table Grid 8" w:semiHidden="1" w:unhideWhenUsed="1"/>
-    <w:lsdException w:name="Table List 1" w:semiHidden="1" w:unhideWhenUsed="1"/>
-    <w:lsdException w:name="Table List 2" w:semiHidden="1" w:unhideWhenUsed="1"/>
-    <w:lsdException w:name="Table List 3" w:semiHidden="1" w:unhideWhenUsed="1"/>
-    <w:lsdException w:name="Table List 4" w:semiHidden="1" w:unhideWhenUsed="1"/>
-    <w:lsdException w:name="Table List 5" w:semiHidden="1" w:unhideWhenUsed="1"/>
-    <w:lsdException w:name="Table List 6" w:semiHidden="1" w:unhideWhenUsed="1"/>
-    <w:lsdException w:name="Table List 7" w:semiHidden="1" w:unhideWhenUsed="1"/>
-    <w:lsdException w:name="Table List 8" w:semiHidden="1" w:unhideWhenUsed="1"/>
-    <w:lsdException w:name="Table 3D effects 1" w:semiHidden="1" w:unhideWhenUsed="1"/>
-    <w:lsdException w:name="Table 3D effects 2" w:semiHidden="1" w:unhideWhenUsed="1"/>
-    <w:lsdException w:name="Table 3D effects 3" w:semiHidden="1" w:unhideWhenUsed="1"/>
-    <w:lsdException w:name="Table Contemporary" w:semiHidden="1" w:unhideWhenUsed="1"/>
-    <w:lsdException w:name="Table Elegant" w:semiHidden="1" w:unhideWhenUsed="1"/>
-    <w:lsdException w:name="Table Professional" w:semiHidden="1" w:unhideWhenUsed="1"/>
-    <w:lsdException w:name="Table Subtle 1" w:semiHidden="1" w:unhideWhenUsed="1"/>
-    <w:lsdException w:name="Table Subtle 2" w:semiHidden="1" w:unhideWhenUsed="1"/>
-    <w:lsdException w:name="Table Web 1" w:semiHidden="1" w:unhideWhenUsed="1"/>
-    <w:lsdException w:name="Table Web 2" w:semiHidden="1" w:unhideWhenUsed="1"/>
-    <w:lsdException w:name="Table Web 3" w:semiHidden="1" w:unhideWhenUsed="1"/>
-    <w:lsdException w:name="Balloon Text" w:semiHidden="1" w:unhideWhenUsed="1"/>
-    <w:lsdException w:name="Table Grid" w:uiPriority="39"/>
-    <w:lsdException w:name="Table Theme" w:semiHidden="1" w:unhideWhenUsed="1"/>
-    <w:lsdException w:name="Placeholder Text" w:semiHidden="1"/>
-    <w:lsdException w:name="No Spacing" w:uiPriority="1" w:qFormat="1"/>
-    <w:lsdException w:name="Light Shading" w:uiPriority="60"/>
-    <w:lsdException w:name="Light List" w:uiPriority="61"/>
-    <w:lsdException w:name="Light Grid" w:uiPriority="62"/>
-    <w:lsdException w:name="Medium Shading 1" w:uiPriority="63"/>
-    <w:lsdException w:name="Medium Shading 2" w:uiPriority="64"/>
-    <w:lsdException w:name="Medium List 1" w:uiPriority="65"/>
-    <w:lsdException w:name="Medium List 2" w:uiPriority="66"/>
-    <w:lsdException w:name="Medium Grid 1" w:uiPriority="67"/>
-    <w:lsdException w:name="Medium Grid 2" w:uiPriority="68"/>
-    <w:lsdException w:name="Medium Grid 3" w:uiPriority="69"/>
-    <w:lsdException w:name="Dark List" w:uiPriority="70"/>
-    <w:lsdException w:name="Colorful Shading" w:uiPriority="71"/>
-    <w:lsdException w:name="Colorful List" w:uiPriority="72"/>
-    <w:lsdException w:name="Colorful Grid" w:uiPriority="73"/>
-    <w:lsdException w:name="Light Shading Accent 1" w:uiPriority="60"/>
-    <w:lsdException w:name="Light List Accent 1" w:uiPriority="61"/>
-    <w:lsdException w:name="Light Grid Accent 1" w:uiPriority="62"/>
-    <w:lsdException w:name="Medium Shading 1 Accent 1" w:uiPriority="63"/>
-    <w:lsdException w:name="Medium Shading 2 Accent 1" w:uiPriority="64"/>
-    <w:lsdException w:name="Medium List 1 Accent 1" w:uiPriority="65"/>
-    <w:lsdException w:name="Revision" w:semiHidden="1"/>
-    <w:lsdException w:name="List Paragraph" w:uiPriority="34" w:qFormat="1"/>
-    <w:lsdException w:name="Quote" w:uiPriority="29" w:qFormat="1"/>
-    <w:lsdException w:name="Intense Quote" w:uiPriority="30" w:qFormat="1"/>
-    <w:lsdException w:name="Medium List 2 Accent 1" w:uiPriority="66"/>
-    <w:lsdException w:name="Medium Grid 1 Accent 1" w:uiPriority="67"/>
-    <w:lsdException w:name="Medium Grid 2 Accent 1" w:uiPriority="68"/>
-    <w:lsdException w:name="Medium Grid 3 Accent 1" w:uiPriority="69"/>
-    <w:lsdException w:name="Dark List Accent 1" w:uiPriority="70"/>
-    <w:lsdException w:name="Colorful Shading Accent 1" w:uiPriority="71"/>
-    <w:lsdException w:name="Colorful List Accent 1" w:uiPriority="72"/>
-    <w:lsdException w:name="Colorful Grid Accent 1" w:uiPriority="73"/>
-    <w:lsdException w:name="Light Shading Accent 2" w:uiPriority="60"/>
-    <w:lsdException w:name="Light List Accent 2" w:uiPriority="61"/>
-    <w:lsdException w:name="Light Grid Accent 2" w:uiPriority="62"/>
-    <w:lsdException w:name="Medium Shading 1 Accent 2" w:uiPriority="63"/>
-    <w:lsdException w:name="Medium Shading 2 Accent 2" w:uiPriority="64"/>
-    <w:lsdException w:name="Medium List 1 Accent 2" w:uiPriority="65"/>
-    <w:lsdException w:name="Medium List 2 Accent 2" w:uiPriority="66"/>
-    <w:lsdException w:name="Medium Grid 1 Accent 2" w:uiPriority="67"/>
-    <w:lsdException w:name="Medium Grid 2 Accent 2" w:uiPriority="68"/>
-    <w:lsdException w:name="Medium Grid 3 Accent 2" w:uiPriority="69"/>
-    <w:lsdException w:name="Dark List Accent 2" w:uiPriority="70"/>
-    <w:lsdException w:name="Colorful Shading Accent 2" w:uiPriority="71"/>
-    <w:lsdException w:name="Colorful List Accent 2" w:uiPriority="72"/>
-    <w:lsdException w:name="Colorful Grid Accent 2" w:uiPriority="73"/>
-    <w:lsdException w:name="Light Shading Accent 3" w:uiPriority="60"/>
-    <w:lsdException w:name="Light List Accent 3" w:uiPriority="61"/>
-    <w:lsdException w:name="Light Grid Accent 3" w:uiPriority="62"/>
-    <w:lsdException w:name="Medium Shading 1 Accent 3" w:uiPriority="63"/>
-    <w:lsdException w:name="Medium Shading 2 Accent 3" w:uiPriority="64"/>
-    <w:lsdException w:name="Medium List 1 Accent 3" w:uiPriority="65"/>
-    <w:lsdException w:name="Medium List 2 Accent 3" w:uiPriority="66"/>
-    <w:lsdException w:name="Medium Grid 1 Accent 3" w:uiPriority="67"/>
-    <w:lsdException w:name="Medium Grid 2 Accent 3" w:uiPriority="68"/>
-    <w:lsdException w:name="Medium Grid 3 Accent 3" w:uiPriority="69"/>
-    <w:lsdException w:name="Dark List Accent 3" w:uiPriority="70"/>
-    <w:lsdException w:name="Colorful Shading Accent 3" w:uiPriority="71"/>
-    <w:lsdException w:name="Colorful List Accent 3" w:uiPriority="72"/>
-    <w:lsdException w:name="Colorful Grid Accent 3" w:uiPriority="73"/>
-    <w:lsdException w:name="Light Shading Accent 4" w:uiPriority="60"/>
-    <w:lsdException w:name="Light List Accent 4" w:uiPriority="61"/>
-    <w:lsdException w:name="Light Grid Accent 4" w:uiPriority="62"/>
-    <w:lsdException w:name="Medium Shading 1 Accent 4" w:uiPriority="63"/>
-    <w:lsdException w:name="Medium Shading 2 Accent 4" w:uiPriority="64"/>
-    <w:lsdException w:name="Medium List 1 Accent 4" w:uiPriority="65"/>
-    <w:lsdException w:name="Medium List 2 Accent 4" w:uiPriority="66"/>
-    <w:lsdException w:name="Medium Grid 1 Accent 4" w:uiPriority="67"/>
-    <w:lsdException w:name="Medium Grid 2 Accent 4" w:uiPriority="68"/>
-    <w:lsdException w:name="Medium Grid 3 Accent 4" w:uiPriority="69"/>
-    <w:lsdException w:name="Dark List Accent 4" w:uiPriority="70"/>
-    <w:lsdException w:name="Colorful Shading Accent 4" w:uiPriority="71"/>
-    <w:lsdException w:name="Colorful List Accent 4" w:uiPriority="72"/>
-    <w:lsdException w:name="Colorful Grid Accent 4" w:uiPriority="73"/>
-    <w:lsdException w:name="Light Shading Accent 5" w:uiPriority="60"/>
-    <w:lsdException w:name="Light List Accent 5" w:uiPriority="61"/>
-    <w:lsdException w:name="Light Grid Accent 5" w:uiPriority="62"/>
-    <w:lsdException w:name="Medium Shading 1 Accent 5" w:uiPriority="63"/>
-    <w:lsdException w:name="Medium Shading 2 Accent 5" w:uiPriority="64"/>
-    <w:lsdException w:name="Medium List 1 Accent 5" w:uiPriority="65"/>
-    <w:lsdException w:name="Medium List 2 Accent 5" w:uiPriority="66"/>
-    <w:lsdException w:name="Medium Grid 1 Accent 5" w:uiPriority="67"/>
-    <w:lsdException w:name="Medium Grid 2 Accent 5" w:uiPriority="68"/>
-    <w:lsdException w:name="Medium Grid 3 Accent 5" w:uiPriority="69"/>
-    <w:lsdException w:name="Dark List Accent 5" w:uiPriority="70"/>
-    <w:lsdException w:name="Colorful Shading Accent 5" w:uiPriority="71"/>
-    <w:lsdException w:name="Colorful List Accent 5" w:uiPriority="72"/>
-    <w:lsdException w:name="Colorful Grid Accent 5" w:uiPriority="73"/>
-    <w:lsdException w:name="Light Shading Accent 6" w:uiPriority="60"/>
-    <w:lsdException w:name="Light List Accent 6" w:uiPriority="61"/>
-    <w:lsdException w:name="Light Grid Accent 6" w:uiPriority="62"/>
-    <w:lsdException w:name="Medium Shading 1 Accent 6" w:uiPriority="63"/>
-    <w:lsdException w:name="Medium Shading 2 Accent 6" w:uiPriority="64"/>
-    <w:lsdException w:name="Medium List 1 Accent 6" w:uiPriority="65"/>
-    <w:lsdException w:name="Medium List 2 Accent 6" w:uiPriority="66"/>
-    <w:lsdException w:name="Medium Grid 1 Accent 6" w:uiPriority="67"/>
-    <w:lsdException w:name="Medium Grid 2 Accent 6" w:uiPriority="68"/>
-    <w:lsdException w:name="Medium Grid 3 Accent 6" w:uiPriority="69"/>
-    <w:lsdException w:name="Dark List Accent 6" w:uiPriority="70"/>
-    <w:lsdException w:name="Colorful Shading Accent 6" w:uiPriority="71"/>
-    <w:lsdException w:name="Colorful List Accent 6" w:uiPriority="72"/>
-    <w:lsdException w:name="Colorful Grid Accent 6" w:uiPriority="73"/>
-    <w:lsdException w:name="Subtle Emphasis" w:uiPriority="19" w:qFormat="1"/>
-    <w:lsdException w:name="Intense Emphasis" w:uiPriority="21" w:qFormat="1"/>
-    <w:lsdException w:name="Subtle Reference" w:uiPriority="31" w:qFormat="1"/>
-    <w:lsdException w:name="Intense Reference" w:uiPriority="32" w:qFormat="1"/>
-    <w:lsdException w:name="Book Title" w:uiPriority="33" w:qFormat="1"/>
-    <w:lsdException w:name="Bibliography" w:semiHidden="1" w:uiPriority="37" w:unhideWhenUsed="1"/>
-    <w:lsdException w:name="TOC Heading" w:semiHidden="1" w:uiPriority="39" w:unhideWhenUsed="1" w:qFormat="1"/>
-    <w:lsdException w:name="Plain Table 1" w:uiPriority="41"/>
-    <w:lsdException w:name="Plain Table 2" w:uiPriority="42"/>
-    <w:lsdException w:name="Plain Table 3" w:uiPriority="43"/>
-    <w:lsdException w:name="Plain Table 4" w:uiPriority="44"/>
-    <w:lsdException w:name="Plain Table 5" w:uiPriority="45"/>
-    <w:lsdException w:name="Grid Table Light" w:uiPriority="40"/>
-    <w:lsdException w:name="Grid Table 1 Light" w:uiPriority="46"/>
-    <w:lsdException w:name="Grid Table 2" w:uiPriority="47"/>
-    <w:lsdException w:name="Grid Table 3" w:uiPriority="48"/>
-    <w:lsdException w:name="Grid Table 4" w:uiPriority="49"/>
-    <w:lsdException w:name="Grid Table 5 Dark" w:uiPriority="50"/>
-    <w:lsdException w:name="Grid Table 6 Colorful" w:uiPriority="51"/>
-    <w:lsdException w:name="Grid Table 7 Colorful" w:uiPriority="52"/>
-    <w:lsdException w:name="Grid Table 1 Light Accent 1" w:uiPriority="46"/>
-    <w:lsdException w:name="Grid Table 2 Accent 1" w:uiPriority="47"/>
-    <w:lsdException w:name="Grid Table 3 Accent 1" w:uiPriority="48"/>
-    <w:lsdException w:name="Grid Table 4 Accent 1" w:uiPriority="49"/>
-    <w:lsdException w:name="Grid Table 5 Dark Accent 1" w:uiPriority="50"/>
-    <w:lsdException w:name="Grid Table 6 Colorful Accent 1" w:uiPriority="51"/>
-    <w:lsdException w:name="Grid Table 7 Colorful Accent 1" w:uiPriority="52"/>
-    <w:lsdException w:name="Grid Table 1 Light Accent 2" w:uiPriority="46"/>
-    <w:lsdException w:name="Grid Table 2 Accent 2" w:uiPriority="47"/>
-    <w:lsdException w:name="Grid Table 3 Accent 2" w:uiPriority="48"/>
-    <w:lsdException w:name="Grid Table 4 Accent 2" w:uiPriority="49"/>
-    <w:lsdException w:name="Grid Table 5 Dark Accent 2" w:uiPriority="50"/>
-    <w:lsdException w:name="Grid Table 6 Colorful Accent 2" w:uiPriority="51"/>
-    <w:lsdException w:name="Grid Table 7 Colorful Accent 2" w:uiPriority="52"/>
-    <w:lsdException w:name="Grid Table 1 Light Accent 3" w:uiPriority="46"/>
-    <w:lsdException w:name="Grid Table 2 Accent 3" w:uiPriority="47"/>
-    <w:lsdException w:name="Grid Table 3 Accent 3" w:uiPriority="48"/>
-    <w:lsdException w:name="Grid Table 4 Accent 3" w:uiPriority="49"/>
-    <w:lsdException w:name="Grid Table 5 Dark Accent 3" w:uiPriority="50"/>
-    <w:lsdException w:name="Grid Table 6 Colorful Accent 3" w:uiPriority="51"/>
-    <w:lsdException w:name="Grid Table 7 Colorful Accent 3" w:uiPriority="52"/>
-    <w:lsdException w:name="Grid Table 1 Light Accent 4" w:uiPriority="46"/>
-    <w:lsdException w:name="Grid Table 2 Accent 4" w:uiPriority="47"/>
-    <w:lsdException w:name="Grid Table 3 Accent 4" w:uiPriority="48"/>
-    <w:lsdException w:name="Grid Table 4 Accent 4" w:uiPriority="49"/>
-    <w:lsdException w:name="Grid Table 5 Dark Accent 4" w:uiPriority="50"/>
-    <w:lsdException w:name="Grid Table 6 Colorful Accent 4" w:uiPriority="51"/>
-    <w:lsdException w:name="Grid Table 7 Colorful Accent 4" w:uiPriority="52"/>
-    <w:lsdException w:name="Grid Table 1 Light Accent 5" w:uiPriority="46"/>
-    <w:lsdException w:name="Grid Table 2 Accent 5" w:uiPriority="47"/>
-    <w:lsdException w:name="Grid Table 3 Accent 5" w:uiPriority="48"/>
-    <w:lsdException w:name="Grid Table 4 Accent 5" w:uiPriority="49"/>
-    <w:lsdException w:name="Grid Table 5 Dark Accent 5" w:uiPriority="50"/>
-    <w:lsdException w:name="Grid Table 6 Colorful Accent 5" w:uiPriority="51"/>
-    <w:lsdException w:name="Grid Table 7 Colorful Accent 5" w:uiPriority="52"/>
-    <w:lsdException w:name="Grid Table 1 Light Accent 6" w:uiPriority="46"/>
-    <w:lsdException w:name="Grid Table 2 Accent 6" w:uiPriority="47"/>
-    <w:lsdException w:name="Grid Table 3 Accent 6" w:uiPriority="48"/>
-    <w:lsdException w:name="Grid Table 4 Accent 6" w:uiPriority="49"/>
-    <w:lsdException w:name="Grid Table 5 Dark Accent 6" w:uiPriority="50"/>
-    <w:lsdException w:name="Grid Table 6 Colorful Accent 6" w:uiPriority="51"/>
-    <w:lsdException w:name="Grid Table 7 Colorful Accent 6" w:uiPriority="52"/>
-    <w:lsdException w:name="List Table 1 Light" w:uiPriority="46"/>
-    <w:lsdException w:name="List Table 2" w:uiPriority="47"/>
-    <w:lsdException w:name="List Table 3" w:uiPriority="48"/>
-    <w:lsdException w:name="List Table 4" w:uiPriority="49"/>
-    <w:lsdException w:name="List Table 5 Dark" w:uiPriority="50"/>
-    <w:lsdException w:name="List Table 6 Colorful" w:uiPriority="51"/>
-    <w:lsdException w:name="List Table 7 Colorful" w:uiPriority="52"/>
-    <w:lsdException w:name="List Table 1 Light Accent 1" w:uiPriority="46"/>
-    <w:lsdException w:name="List Table 2 Accent 1" w:uiPriority="47"/>
-    <w:lsdException w:name="List Table 3 Accent 1" w:uiPriority="48"/>
-    <w:lsdException w:name="List Table 4 Accent 1" w:uiPriority="49"/>
-    <w:lsdException w:name="List Table 5 Dark Accent 1" w:uiPriority="50"/>
-    <w:lsdException w:name="List Table 6 Colorful Accent 1" w:uiPriority="51"/>
-    <w:lsdException w:name="List Table 7 Colorful Accent 1" w:uiPriority="52"/>
-    <w:lsdException w:name="List Table 1 Light Accent 2" w:uiPriority="46"/>
-    <w:lsdException w:name="List Table 2 Accent 2" w:uiPriority="47"/>
-    <w:lsdException w:name="List Table 3 Accent 2" w:uiPriority="48"/>
-    <w:lsdException w:name="List Table 4 Accent 2" w:uiPriority="49"/>
-    <w:lsdException w:name="List Table 5 Dark Accent 2" w:uiPriority="50"/>
-    <w:lsdException w:name="List Table 6 Colorful Accent 2" w:uiPriority="51"/>
-    <w:lsdException w:name="List Table 7 Colorful Accent 2" w:uiPriority="52"/>
-    <w:lsdException w:name="List Table 1 Light Accent 3" w:uiPriority="46"/>
-    <w:lsdException w:name="List Table 2 Accent 3" w:uiPriority="47"/>
-    <w:lsdException w:name="List Table 3 Accent 3" w:uiPriority="48"/>
-    <w:lsdException w:name="List Table 4 Accent 3" w:uiPriority="49"/>
-    <w:lsdException w:name="List Table 5 Dark Accent 3" w:uiPriority="50"/>
-    <w:lsdException w:name="List Table 6 Colorful Accent 3" w:uiPriority="51"/>
-    <w:lsdException w:name="List Table 7 Colorful Accent 3" w:uiPriority="52"/>
-    <w:lsdException w:name="List Table 1 Light Accent 4" w:uiPriority="46"/>
-    <w:lsdException w:name="List Table 2 Accent 4" w:uiPriority="47"/>
-    <w:lsdException w:name="List Table 3 Accent 4" w:uiPriority="48"/>
-    <w:lsdException w:name="List Table 4 Accent 4" w:uiPriority="49"/>
-    <w:lsdException w:name="List Table 5 Dark Accent 4" w:uiPriority="50"/>
-    <w:lsdException w:name="List Table 6 Colorful Accent 4" w:uiPriority="51"/>
-    <w:lsdException w:name="List Table 7 Colorful Accent 4" w:uiPriority="52"/>
-    <w:lsdException w:name="List Table 1 Light Accent 5" w:uiPriority="46"/>
-    <w:lsdException w:name="List Table 2 Accent 5" w:uiPriority="47"/>
-    <w:lsdException w:name="List Table 3 Accent 5" w:uiPriority="48"/>
-    <w:lsdException w:name="List Table 4 Accent 5" w:uiPriority="49"/>
-    <w:lsdException w:name="List Table 5 Dark Accent 5" w:uiPriority="50"/>
-    <w:lsdException w:name="List Table 6 Colorful Accent 5" w:uiPriority="51"/>
-    <w:lsdException w:name="List Table 7 Colorful Accent 5" w:uiPriority="52"/>
-    <w:lsdException w:name="List Table 1 Light Accent 6" w:uiPriority="46"/>
-    <w:lsdException w:name="List Table 2 Accent 6" w:uiPriority="47"/>
-    <w:lsdException w:name="List Table 3 Accent 6" w:uiPriority="48"/>
-    <w:lsdException w:name="List Table 4 Accent 6" w:uiPriority="49"/>
-    <w:lsdException w:name="List Table 5 Dark Accent 6" w:uiPriority="50"/>
-    <w:lsdException w:name="List Table 6 Colorful Accent 6" w:uiPriority="51"/>
-    <w:lsdException w:name="List Table 7 Colorful Accent 6" w:uiPriority="52"/>
+  <w:latentStyles w:defLockedState="0" w:defUIPriority="99" w:defSemiHidden="1" w:defUnhideWhenUsed="1" w:defQFormat="0" w:count="267">
+    <w:lsdException w:name="Normal" w:semiHidden="0" w:uiPriority="0" w:unhideWhenUsed="0" w:qFormat="1"/>
+    <w:lsdException w:name="heading 1" w:semiHidden="0" w:uiPriority="9" w:unhideWhenUsed="0" w:qFormat="1"/>
+    <w:lsdException w:name="heading 2" w:uiPriority="9" w:qFormat="1"/>
+    <w:lsdException w:name="heading 3" w:uiPriority="9" w:qFormat="1"/>
+    <w:lsdException w:name="heading 4" w:uiPriority="9" w:qFormat="1"/>
+    <w:lsdException w:name="heading 5" w:uiPriority="9" w:qFormat="1"/>
+    <w:lsdException w:name="heading 6" w:uiPriority="9" w:qFormat="1"/>
+    <w:lsdException w:name="heading 7" w:uiPriority="9" w:qFormat="1"/>
+    <w:lsdException w:name="heading 8" w:uiPriority="9" w:qFormat="1"/>
+    <w:lsdException w:name="heading 9" w:uiPriority="9" w:qFormat="1"/>
+    <w:lsdException w:name="toc 1" w:uiPriority="39"/>
+    <w:lsdException w:name="toc 2" w:uiPriority="39"/>
+    <w:lsdException w:name="toc 3" w:uiPriority="39"/>
+    <w:lsdException w:name="toc 4" w:uiPriority="39"/>
+    <w:lsdException w:name="toc 5" w:uiPriority="39"/>
+    <w:lsdException w:name="toc 6" w:uiPriority="39"/>
+    <w:lsdException w:name="toc 7" w:uiPriority="39"/>
+    <w:lsdException w:name="toc 8" w:uiPriority="39"/>
+    <w:lsdException w:name="toc 9" w:uiPriority="39"/>
+    <w:lsdException w:name="caption" w:uiPriority="35" w:qFormat="1"/>
+    <w:lsdException w:name="Title" w:semiHidden="0" w:uiPriority="10" w:unhideWhenUsed="0" w:qFormat="1"/>
+    <w:lsdException w:name="Default Paragraph Font" w:uiPriority="1"/>
+    <w:lsdException w:name="Subtitle" w:semiHidden="0" w:uiPriority="11" w:unhideWhenUsed="0" w:qFormat="1"/>
+    <w:lsdException w:name="Strong" w:semiHidden="0" w:uiPriority="22" w:unhideWhenUsed="0" w:qFormat="1"/>
+    <w:lsdException w:name="Emphasis" w:semiHidden="0" w:uiPriority="20" w:unhideWhenUsed="0" w:qFormat="1"/>
+    <w:lsdException w:name="Table Grid" w:semiHidden="0" w:uiPriority="39" w:unhideWhenUsed="0"/>
+    <w:lsdException w:name="Placeholder Text" w:unhideWhenUsed="0"/>
+    <w:lsdException w:name="No Spacing" w:semiHidden="0" w:uiPriority="1" w:unhideWhenUsed="0" w:qFormat="1"/>
+    <w:lsdException w:name="Light Shading" w:semiHidden="0" w:uiPriority="60" w:unhideWhenUsed="0"/>
+    <w:lsdException w:name="Light List" w:semiHidden="0" w:uiPriority="61" w:unhideWhenUsed="0"/>
+    <w:lsdException w:name="Light Grid" w:semiHidden="0" w:uiPriority="62" w:unhideWhenUsed="0"/>
+    <w:lsdException w:name="Medium Shading 1" w:semiHidden="0" w:uiPriority="63" w:unhideWhenUsed="0"/>
+    <w:lsdException w:name="Medium Shading 2" w:semiHidden="0" w:uiPriority="64" w:unhideWhenUsed="0"/>
+    <w:lsdException w:name="Medium List 1" w:semiHidden="0" w:uiPriority="65" w:unhideWhenUsed="0"/>
+    <w:lsdException w:name="Medium List 2" w:semiHidden="0" w:uiPriority="66" w:unhideWhenUsed="0"/>
+    <w:lsdException w:name="Medium Grid 1" w:semiHidden="0" w:uiPriority="67" w:unhideWhenUsed="0"/>
+    <w:lsdException w:name="Medium Grid 2" w:semiHidden="0" w:uiPriority="68" w:unhideWhenUsed="0"/>
+    <w:lsdException w:name="Medium Grid 3" w:semiHidden="0" w:uiPriority="69" w:unhideWhenUsed="0"/>
+    <w:lsdException w:name="Dark List" w:semiHidden="0" w:uiPriority="70" w:unhideWhenUsed="0"/>
+    <w:lsdException w:name="Colorful Shading" w:semiHidden="0" w:uiPriority="71" w:unhideWhenUsed="0"/>
+    <w:lsdException w:name="Colorful List" w:semiHidden="0" w:uiPriority="72" w:unhideWhenUsed="0"/>
+    <w:lsdException w:name="Colorful Grid" w:semiHidden="0" w:uiPriority="73" w:unhideWhenUsed="0"/>
+    <w:lsdException w:name="Light Shading Accent 1" w:semiHidden="0" w:uiPriority="60" w:unhideWhenUsed="0"/>
+    <w:lsdException w:name="Light List Accent 1" w:semiHidden="0" w:uiPriority="61" w:unhideWhenUsed="0"/>
+    <w:lsdException w:name="Light Grid Accent 1" w:semiHidden="0" w:uiPriority="62" w:unhideWhenUsed="0"/>
+    <w:lsdException w:name="Medium Shading 1 Accent 1" w:semiHidden="0" w:uiPriority="63" w:unhideWhenUsed="0"/>
+    <w:lsdException w:name="Medium Shading 2 Accent 1" w:semiHidden="0" w:uiPriority="64" w:unhideWhenUsed="0"/>
+    <w:lsdException w:name="Medium List 1 Accent 1" w:semiHidden="0" w:uiPriority="65" w:unhideWhenUsed="0"/>
+    <w:lsdException w:name="Revision" w:unhideWhenUsed="0"/>
+    <w:lsdException w:name="List Paragraph" w:semiHidden="0" w:uiPriority="34" w:unhideWhenUsed="0" w:qFormat="1"/>
+    <w:lsdException w:name="Quote" w:semiHidden="0" w:uiPriority="29" w:unhideWhenUsed="0" w:qFormat="1"/>
+    <w:lsdException w:name="Intense Quote" w:semiHidden="0" w:uiPriority="30" w:unhideWhenUsed="0" w:qFormat="1"/>
+    <w:lsdException w:name="Medium List 2 Accent 1" w:semiHidden="0" w:uiPriority="66" w:unhideWhenUsed="0"/>
+    <w:lsdException w:name="Medium Grid 1 Accent 1" w:semiHidden="0" w:uiPriority="67" w:unhideWhenUsed="0"/>
+    <w:lsdException w:name="Medium Grid 2 Accent 1" w:semiHidden="0" w:uiPriority="68" w:unhideWhenUsed="0"/>
+    <w:lsdException w:name="Medium Grid 3 Accent 1" w:semiHidden="0" w:uiPriority="69" w:unhideWhenUsed="0"/>
+    <w:lsdException w:name="Dark List Accent 1" w:semiHidden="0" w:uiPriority="70" w:unhideWhenUsed="0"/>
+    <w:lsdException w:name="Colorful Shading Accent 1" w:semiHidden="0" w:uiPriority="71" w:unhideWhenUsed="0"/>
+    <w:lsdException w:name="Colorful List Accent 1" w:semiHidden="0" w:uiPriority="72" w:unhideWhenUsed="0"/>
+    <w:lsdException w:name="Colorful Grid Accent 1" w:semiHidden="0" w:uiPriority="73" w:unhideWhenUsed="0"/>
+    <w:lsdException w:name="Light Shading Accent 2" w:semiHidden="0" w:uiPriority="60" w:unhideWhenUsed="0"/>
+    <w:lsdException w:name="Light List Accent 2" w:semiHidden="0" w:uiPriority="61" w:unhideWhenUsed="0"/>
+    <w:lsdException w:name="Light Grid Accent 2" w:semiHidden="0" w:uiPriority="62" w:unhideWhenUsed="0"/>
+    <w:lsdException w:name="Medium Shading 1 Accent 2" w:semiHidden="0" w:uiPriority="63" w:unhideWhenUsed="0"/>
+    <w:lsdException w:name="Medium Shading 2 Accent 2" w:semiHidden="0" w:uiPriority="64" w:unhideWhenUsed="0"/>
+    <w:lsdException w:name="Medium List 1 Accent 2" w:semiHidden="0" w:uiPriority="65" w:unhideWhenUsed="0"/>
+    <w:lsdException w:name="Medium List 2 Accent 2" w:semiHidden="0" w:uiPriority="66" w:unhideWhenUsed="0"/>
+    <w:lsdException w:name="Medium Grid 1 Accent 2" w:semiHidden="0" w:uiPriority="67" w:unhideWhenUsed="0"/>
+    <w:lsdException w:name="Medium Grid 2 Accent 2" w:semiHidden="0" w:uiPriority="68" w:unhideWhenUsed="0"/>
+    <w:lsdException w:name="Medium Grid 3 Accent 2" w:semiHidden="0" w:uiPriority="69" w:unhideWhenUsed="0"/>
+    <w:lsdException w:name="Dark List Accent 2" w:semiHidden="0" w:uiPriority="70" w:unhideWhenUsed="0"/>
+    <w:lsdException w:name="Colorful Shading Accent 2" w:semiHidden="0" w:uiPriority="71" w:unhideWhenUsed="0"/>
+    <w:lsdException w:name="Colorful List Accent 2" w:semiHidden="0" w:uiPriority="72" w:unhideWhenUsed="0"/>
+    <w:lsdException w:name="Colorful Grid Accent 2" w:semiHidden="0" w:uiPriority="73" w:unhideWhenUsed="0"/>
+    <w:lsdException w:name="Light Shading Accent 3" w:semiHidden="0" w:uiPriority="60" w:unhideWhenUsed="0"/>
+    <w:lsdException w:name="Light List Accent 3" w:semiHidden="0" w:uiPriority="61" w:unhideWhenUsed="0"/>
+    <w:lsdException w:name="Light Grid Accent 3" w:semiHidden="0" w:uiPriority="62" w:unhideWhenUsed="0"/>
+    <w:lsdException w:name="Medium Shading 1 Accent 3" w:semiHidden="0" w:uiPriority="63" w:unhideWhenUsed="0"/>
+    <w:lsdException w:name="Medium Shading 2 Accent 3" w:semiHidden="0" w:uiPriority="64" w:unhideWhenUsed="0"/>
+    <w:lsdException w:name="Medium List 1 Accent 3" w:semiHidden="0" w:uiPriority="65" w:unhideWhenUsed="0"/>
+    <w:lsdException w:name="Medium List 2 Accent 3" w:semiHidden="0" w:uiPriority="66" w:unhideWhenUsed="0"/>
+    <w:lsdException w:name="Medium Grid 1 Accent 3" w:semiHidden="0" w:uiPriority="67" w:unhideWhenUsed="0"/>
+    <w:lsdException w:name="Medium Grid 2 Accent 3" w:semiHidden="0" w:uiPriority="68" w:unhideWhenUsed="0"/>
+    <w:lsdException w:name="Medium Grid 3 Accent 3" w:semiHidden="0" w:uiPriority="69" w:unhideWhenUsed="0"/>
+    <w:lsdException w:name="Dark List Accent 3" w:semiHidden="0" w:uiPriority="70" w:unhideWhenUsed="0"/>
+    <w:lsdException w:name="Colorful Shading Accent 3" w:semiHidden="0" w:uiPriority="71" w:unhideWhenUsed="0"/>
+    <w:lsdException w:name="Colorful List Accent 3" w:semiHidden="0" w:uiPriority="72" w:unhideWhenUsed="0"/>
+    <w:lsdException w:name="Colorful Grid Accent 3" w:semiHidden="0" w:uiPriority="73" w:unhideWhenUsed="0"/>
+    <w:lsdException w:name="Light Shading Accent 4" w:semiHidden="0" w:uiPriority="60" w:unhideWhenUsed="0"/>
+    <w:lsdException w:name="Light List Accent 4" w:semiHidden="0" w:uiPriority="61" w:unhideWhenUsed="0"/>
+    <w:lsdException w:name="Light Grid Accent 4" w:semiHidden="0" w:uiPriority="62" w:unhideWhenUsed="0"/>
+    <w:lsdException w:name="Medium Shading 1 Accent 4" w:semiHidden="0" w:uiPriority="63" w:unhideWhenUsed="0"/>
+    <w:lsdException w:name="Medium Shading 2 Accent 4" w:semiHidden="0" w:uiPriority="64" w:unhideWhenUsed="0"/>
+    <w:lsdException w:name="Medium List 1 Accent 4" w:semiHidden="0" w:uiPriority="65" w:unhideWhenUsed="0"/>
+    <w:lsdException w:name="Medium List 2 Accent 4" w:semiHidden="0" w:uiPriority="66" w:unhideWhenUsed="0"/>
+    <w:lsdException w:name="Medium Grid 1 Accent 4" w:semiHidden="0" w:uiPriority="67" w:unhideWhenUsed="0"/>
+    <w:lsdException w:name="Medium Grid 2 Accent 4" w:semiHidden="0" w:uiPriority="68" w:unhideWhenUsed="0"/>
+    <w:lsdException w:name="Medium Grid 3 Accent 4" w:semiHidden="0" w:uiPriority="69" w:unhideWhenUsed="0"/>
+    <w:lsdException w:name="Dark List Accent 4" w:semiHidden="0" w:uiPriority="70" w:unhideWhenUsed="0"/>
+    <w:lsdException w:name="Colorful Shading Accent 4" w:semiHidden="0" w:uiPriority="71" w:unhideWhenUsed="0"/>
+    <w:lsdException w:name="Colorful List Accent 4" w:semiHidden="0" w:uiPriority="72" w:unhideWhenUsed="0"/>
+    <w:lsdException w:name="Colorful Grid Accent 4" w:semiHidden="0" w:uiPriority="73" w:unhideWhenUsed="0"/>
+    <w:lsdException w:name="Light Shading Accent 5" w:semiHidden="0" w:uiPriority="60" w:unhideWhenUsed="0"/>
+    <w:lsdException w:name="Light List Accent 5" w:semiHidden="0" w:uiPriority="61" w:unhideWhenUsed="0"/>
+    <w:lsdException w:name="Light Grid Accent 5" w:semiHidden="0" w:uiPriority="62" w:unhideWhenUsed="0"/>
+    <w:lsdException w:name="Medium Shading 1 Accent 5" w:semiHidden="0" w:uiPriority="63" w:unhideWhenUsed="0"/>
+    <w:lsdException w:name="Medium Shading 2 Accent 5" w:semiHidden="0" w:uiPriority="64" w:unhideWhenUsed="0"/>
+    <w:lsdException w:name="Medium List 1 Accent 5" w:semiHidden="0" w:uiPriority="65" w:unhideWhenUsed="0"/>
+    <w:lsdException w:name="Medium List 2 Accent 5" w:semiHidden="0" w:uiPriority="66" w:unhideWhenUsed="0"/>
+    <w:lsdException w:name="Medium Grid 1 Accent 5" w:semiHidden="0" w:uiPriority="67" w:unhideWhenUsed="0"/>
+    <w:lsdException w:name="Medium Grid 2 Accent 5" w:semiHidden="0" w:uiPriority="68" w:unhideWhenUsed="0"/>
+    <w:lsdException w:name="Medium Grid 3 Accent 5" w:semiHidden="0" w:uiPriority="69" w:unhideWhenUsed="0"/>
+    <w:lsdException w:name="Dark List Accent 5" w:semiHidden="0" w:uiPriority="70" w:unhideWhenUsed="0"/>
+    <w:lsdException w:name="Colorful Shading Accent 5" w:semiHidden="0" w:uiPriority="71" w:unhideWhenUsed="0"/>
+    <w:lsdException w:name="Colorful List Accent 5" w:semiHidden="0" w:uiPriority="72" w:unhideWhenUsed="0"/>
+    <w:lsdException w:name="Colorful Grid Accent 5" w:semiHidden="0" w:uiPriority="73" w:unhideWhenUsed="0"/>
+    <w:lsdException w:name="Light Shading Accent 6" w:semiHidden="0" w:uiPriority="60" w:unhideWhenUsed="0"/>
+    <w:lsdException w:name="Light List Accent 6" w:semiHidden="0" w:uiPriority="61" w:unhideWhenUsed="0"/>
+    <w:lsdException w:name="Light Grid Accent 6" w:semiHidden="0" w:uiPriority="62" w:unhideWhenUsed="0"/>
+    <w:lsdException w:name="Medium Shading 1 Accent 6" w:semiHidden="0" w:uiPriority="63" w:unhideWhenUsed="0"/>
+    <w:lsdException w:name="Medium Shading 2 Accent 6" w:semiHidden="0" w:uiPriority="64" w:unhideWhenUsed="0"/>
+    <w:lsdException w:name="Medium List 1 Accent 6" w:semiHidden="0" w:uiPriority="65" w:unhideWhenUsed="0"/>
+    <w:lsdException w:name="Medium List 2 Accent 6" w:semiHidden="0" w:uiPriority="66" w:unhideWhenUsed="0"/>
+    <w:lsdException w:name="Medium Grid 1 Accent 6" w:semiHidden="0" w:uiPriority="67" w:unhideWhenUsed="0"/>
+    <w:lsdException w:name="Medium Grid 2 Accent 6" w:semiHidden="0" w:uiPriority="68" w:unhideWhenUsed="0"/>
+    <w:lsdException w:name="Medium Grid 3 Accent 6" w:semiHidden="0" w:uiPriority="69" w:unhideWhenUsed="0"/>
+    <w:lsdException w:name="Dark List Accent 6" w:semiHidden="0" w:uiPriority="70" w:unhideWhenUsed="0"/>
+    <w:lsdException w:name="Colorful Shading Accent 6" w:semiHidden="0" w:uiPriority="71" w:unhideWhenUsed="0"/>
+    <w:lsdException w:name="Colorful List Accent 6" w:semiHidden="0" w:uiPriority="72" w:unhideWhenUsed="0"/>
+    <w:lsdException w:name="Colorful Grid Accent 6" w:semiHidden="0" w:uiPriority="73" w:unhideWhenUsed="0"/>
+    <w:lsdException w:name="Subtle Emphasis" w:semiHidden="0" w:uiPriority="19" w:unhideWhenUsed="0" w:qFormat="1"/>
+    <w:lsdException w:name="Intense Emphasis" w:semiHidden="0" w:uiPriority="21" w:unhideWhenUsed="0" w:qFormat="1"/>
+    <w:lsdException w:name="Subtle Reference" w:semiHidden="0" w:uiPriority="31" w:unhideWhenUsed="0" w:qFormat="1"/>
+    <w:lsdException w:name="Intense Reference" w:semiHidden="0" w:uiPriority="32" w:unhideWhenUsed="0" w:qFormat="1"/>
+    <w:lsdException w:name="Book Title" w:semiHidden="0" w:uiPriority="33" w:unhideWhenUsed="0" w:qFormat="1"/>
+    <w:lsdException w:name="Bibliography" w:uiPriority="37"/>
+    <w:lsdException w:name="TOC Heading" w:uiPriority="39" w:qFormat="1"/>
   </w:latentStyles>
   <w:style w:type="paragraph" w:default="1" w:styleId="Normal">
     <w:name w:val="Normal"/>
@@ -7877,7 +6725,6 @@
       <w:spacing w:after="0" w:line="240" w:lineRule="auto"/>
     </w:pPr>
     <w:tblPr>
-      <w:tblInd w:w="0" w:type="dxa"/>
       <w:tblBorders>
         <w:top w:val="single" w:sz="4" w:space="0" w:color="auto"/>
         <w:left w:val="single" w:sz="4" w:space="0" w:color="auto"/>
@@ -7886,12 +6733,326 @@
         <w:insideH w:val="single" w:sz="4" w:space="0" w:color="auto"/>
         <w:insideV w:val="single" w:sz="4" w:space="0" w:color="auto"/>
       </w:tblBorders>
+    </w:tblPr>
+  </w:style>
+  <w:style w:type="paragraph" w:styleId="HTMLPreformatted">
+    <w:name w:val="HTML Preformatted"/>
+    <w:basedOn w:val="Normal"/>
+    <w:link w:val="HTMLPreformattedChar"/>
+    <w:uiPriority w:val="99"/>
+    <w:semiHidden/>
+    <w:unhideWhenUsed/>
+    <w:rsid w:val="00E8585E"/>
+    <w:pPr>
+      <w:tabs>
+        <w:tab w:val="left" w:pos="916"/>
+        <w:tab w:val="left" w:pos="1832"/>
+        <w:tab w:val="left" w:pos="2748"/>
+        <w:tab w:val="left" w:pos="3664"/>
+        <w:tab w:val="left" w:pos="4580"/>
+        <w:tab w:val="left" w:pos="5496"/>
+        <w:tab w:val="left" w:pos="6412"/>
+        <w:tab w:val="left" w:pos="7328"/>
+        <w:tab w:val="left" w:pos="8244"/>
+        <w:tab w:val="left" w:pos="9160"/>
+        <w:tab w:val="left" w:pos="10076"/>
+        <w:tab w:val="left" w:pos="10992"/>
+        <w:tab w:val="left" w:pos="11908"/>
+        <w:tab w:val="left" w:pos="12824"/>
+        <w:tab w:val="left" w:pos="13740"/>
+        <w:tab w:val="left" w:pos="14656"/>
+      </w:tabs>
+      <w:spacing w:after="0" w:line="240" w:lineRule="auto"/>
+    </w:pPr>
+    <w:rPr>
+      <w:rFonts w:ascii="Courier New" w:eastAsia="Times New Roman" w:hAnsi="Courier New" w:cs="Courier New"/>
+      <w:sz w:val="20"/>
+      <w:szCs w:val="20"/>
+      <w:lang w:val="en-US"/>
+    </w:rPr>
+  </w:style>
+  <w:style w:type="character" w:customStyle="1" w:styleId="HTMLPreformattedChar">
+    <w:name w:val="HTML Preformatted Char"/>
+    <w:basedOn w:val="DefaultParagraphFont"/>
+    <w:link w:val="HTMLPreformatted"/>
+    <w:uiPriority w:val="99"/>
+    <w:semiHidden/>
+    <w:rsid w:val="00E8585E"/>
+    <w:rPr>
+      <w:rFonts w:ascii="Courier New" w:eastAsia="Times New Roman" w:hAnsi="Courier New" w:cs="Courier New"/>
+      <w:sz w:val="20"/>
+      <w:szCs w:val="20"/>
+      <w:lang w:val="en-US"/>
+    </w:rPr>
+  </w:style>
+</w:styles>
+</file>
+
+<file path=word/stylesWithEffects.xml><?xml version="1.0" encoding="utf-8"?>
+<w:styles xmlns:wpc="http://schemas.microsoft.com/office/word/2010/wordprocessingCanvas" xmlns:mc="http://schemas.openxmlformats.org/markup-compatibility/2006" xmlns:o="urn:schemas-microsoft-com:office:office" xmlns:r="http://schemas.openxmlformats.org/officeDocument/2006/relationships" xmlns:m="http://schemas.openxmlformats.org/officeDocument/2006/math" xmlns:v="urn:schemas-microsoft-com:vml" xmlns:wp14="http://schemas.microsoft.com/office/word/2010/wordprocessingDrawing" xmlns:wp="http://schemas.openxmlformats.org/drawingml/2006/wordprocessingDrawing" xmlns:w10="urn:schemas-microsoft-com:office:word" xmlns:w="http://schemas.openxmlformats.org/wordprocessingml/2006/main" xmlns:w14="http://schemas.microsoft.com/office/word/2010/wordml" xmlns:wpg="http://schemas.microsoft.com/office/word/2010/wordprocessingGroup" xmlns:wpi="http://schemas.microsoft.com/office/word/2010/wordprocessingInk" xmlns:wne="http://schemas.microsoft.com/office/word/2006/wordml" xmlns:wps="http://schemas.microsoft.com/office/word/2010/wordprocessingShape" mc:Ignorable="w14 wp14">
+  <w:docDefaults>
+    <w:rPrDefault>
+      <w:rPr>
+        <w:rFonts w:asciiTheme="minorHAnsi" w:eastAsiaTheme="minorHAnsi" w:hAnsiTheme="minorHAnsi" w:cstheme="minorBidi"/>
+        <w:sz w:val="22"/>
+        <w:szCs w:val="22"/>
+        <w:lang w:val="bg-BG" w:eastAsia="en-US" w:bidi="ar-SA"/>
+      </w:rPr>
+    </w:rPrDefault>
+    <w:pPrDefault>
+      <w:pPr>
+        <w:spacing w:after="160" w:line="259" w:lineRule="auto"/>
+      </w:pPr>
+    </w:pPrDefault>
+  </w:docDefaults>
+  <w:latentStyles w:defLockedState="0" w:defUIPriority="99" w:defSemiHidden="1" w:defUnhideWhenUsed="1" w:defQFormat="0" w:count="267">
+    <w:lsdException w:name="Normal" w:semiHidden="0" w:uiPriority="0" w:unhideWhenUsed="0" w:qFormat="1"/>
+    <w:lsdException w:name="heading 1" w:semiHidden="0" w:uiPriority="9" w:unhideWhenUsed="0" w:qFormat="1"/>
+    <w:lsdException w:name="heading 2" w:uiPriority="9" w:qFormat="1"/>
+    <w:lsdException w:name="heading 3" w:uiPriority="9" w:qFormat="1"/>
+    <w:lsdException w:name="heading 4" w:uiPriority="9" w:qFormat="1"/>
+    <w:lsdException w:name="heading 5" w:uiPriority="9" w:qFormat="1"/>
+    <w:lsdException w:name="heading 6" w:uiPriority="9" w:qFormat="1"/>
+    <w:lsdException w:name="heading 7" w:uiPriority="9" w:qFormat="1"/>
+    <w:lsdException w:name="heading 8" w:uiPriority="9" w:qFormat="1"/>
+    <w:lsdException w:name="heading 9" w:uiPriority="9" w:qFormat="1"/>
+    <w:lsdException w:name="toc 1" w:uiPriority="39"/>
+    <w:lsdException w:name="toc 2" w:uiPriority="39"/>
+    <w:lsdException w:name="toc 3" w:uiPriority="39"/>
+    <w:lsdException w:name="toc 4" w:uiPriority="39"/>
+    <w:lsdException w:name="toc 5" w:uiPriority="39"/>
+    <w:lsdException w:name="toc 6" w:uiPriority="39"/>
+    <w:lsdException w:name="toc 7" w:uiPriority="39"/>
+    <w:lsdException w:name="toc 8" w:uiPriority="39"/>
+    <w:lsdException w:name="toc 9" w:uiPriority="39"/>
+    <w:lsdException w:name="caption" w:uiPriority="35" w:qFormat="1"/>
+    <w:lsdException w:name="Title" w:semiHidden="0" w:uiPriority="10" w:unhideWhenUsed="0" w:qFormat="1"/>
+    <w:lsdException w:name="Default Paragraph Font" w:uiPriority="1"/>
+    <w:lsdException w:name="Subtitle" w:semiHidden="0" w:uiPriority="11" w:unhideWhenUsed="0" w:qFormat="1"/>
+    <w:lsdException w:name="Strong" w:semiHidden="0" w:uiPriority="22" w:unhideWhenUsed="0" w:qFormat="1"/>
+    <w:lsdException w:name="Emphasis" w:semiHidden="0" w:uiPriority="20" w:unhideWhenUsed="0" w:qFormat="1"/>
+    <w:lsdException w:name="Table Grid" w:semiHidden="0" w:uiPriority="39" w:unhideWhenUsed="0"/>
+    <w:lsdException w:name="Placeholder Text" w:unhideWhenUsed="0"/>
+    <w:lsdException w:name="No Spacing" w:semiHidden="0" w:uiPriority="1" w:unhideWhenUsed="0" w:qFormat="1"/>
+    <w:lsdException w:name="Light Shading" w:semiHidden="0" w:uiPriority="60" w:unhideWhenUsed="0"/>
+    <w:lsdException w:name="Light List" w:semiHidden="0" w:uiPriority="61" w:unhideWhenUsed="0"/>
+    <w:lsdException w:name="Light Grid" w:semiHidden="0" w:uiPriority="62" w:unhideWhenUsed="0"/>
+    <w:lsdException w:name="Medium Shading 1" w:semiHidden="0" w:uiPriority="63" w:unhideWhenUsed="0"/>
+    <w:lsdException w:name="Medium Shading 2" w:semiHidden="0" w:uiPriority="64" w:unhideWhenUsed="0"/>
+    <w:lsdException w:name="Medium List 1" w:semiHidden="0" w:uiPriority="65" w:unhideWhenUsed="0"/>
+    <w:lsdException w:name="Medium List 2" w:semiHidden="0" w:uiPriority="66" w:unhideWhenUsed="0"/>
+    <w:lsdException w:name="Medium Grid 1" w:semiHidden="0" w:uiPriority="67" w:unhideWhenUsed="0"/>
+    <w:lsdException w:name="Medium Grid 2" w:semiHidden="0" w:uiPriority="68" w:unhideWhenUsed="0"/>
+    <w:lsdException w:name="Medium Grid 3" w:semiHidden="0" w:uiPriority="69" w:unhideWhenUsed="0"/>
+    <w:lsdException w:name="Dark List" w:semiHidden="0" w:uiPriority="70" w:unhideWhenUsed="0"/>
+    <w:lsdException w:name="Colorful Shading" w:semiHidden="0" w:uiPriority="71" w:unhideWhenUsed="0"/>
+    <w:lsdException w:name="Colorful List" w:semiHidden="0" w:uiPriority="72" w:unhideWhenUsed="0"/>
+    <w:lsdException w:name="Colorful Grid" w:semiHidden="0" w:uiPriority="73" w:unhideWhenUsed="0"/>
+    <w:lsdException w:name="Light Shading Accent 1" w:semiHidden="0" w:uiPriority="60" w:unhideWhenUsed="0"/>
+    <w:lsdException w:name="Light List Accent 1" w:semiHidden="0" w:uiPriority="61" w:unhideWhenUsed="0"/>
+    <w:lsdException w:name="Light Grid Accent 1" w:semiHidden="0" w:uiPriority="62" w:unhideWhenUsed="0"/>
+    <w:lsdException w:name="Medium Shading 1 Accent 1" w:semiHidden="0" w:uiPriority="63" w:unhideWhenUsed="0"/>
+    <w:lsdException w:name="Medium Shading 2 Accent 1" w:semiHidden="0" w:uiPriority="64" w:unhideWhenUsed="0"/>
+    <w:lsdException w:name="Medium List 1 Accent 1" w:semiHidden="0" w:uiPriority="65" w:unhideWhenUsed="0"/>
+    <w:lsdException w:name="Revision" w:unhideWhenUsed="0"/>
+    <w:lsdException w:name="List Paragraph" w:semiHidden="0" w:uiPriority="34" w:unhideWhenUsed="0" w:qFormat="1"/>
+    <w:lsdException w:name="Quote" w:semiHidden="0" w:uiPriority="29" w:unhideWhenUsed="0" w:qFormat="1"/>
+    <w:lsdException w:name="Intense Quote" w:semiHidden="0" w:uiPriority="30" w:unhideWhenUsed="0" w:qFormat="1"/>
+    <w:lsdException w:name="Medium List 2 Accent 1" w:semiHidden="0" w:uiPriority="66" w:unhideWhenUsed="0"/>
+    <w:lsdException w:name="Medium Grid 1 Accent 1" w:semiHidden="0" w:uiPriority="67" w:unhideWhenUsed="0"/>
+    <w:lsdException w:name="Medium Grid 2 Accent 1" w:semiHidden="0" w:uiPriority="68" w:unhideWhenUsed="0"/>
+    <w:lsdException w:name="Medium Grid 3 Accent 1" w:semiHidden="0" w:uiPriority="69" w:unhideWhenUsed="0"/>
+    <w:lsdException w:name="Dark List Accent 1" w:semiHidden="0" w:uiPriority="70" w:unhideWhenUsed="0"/>
+    <w:lsdException w:name="Colorful Shading Accent 1" w:semiHidden="0" w:uiPriority="71" w:unhideWhenUsed="0"/>
+    <w:lsdException w:name="Colorful List Accent 1" w:semiHidden="0" w:uiPriority="72" w:unhideWhenUsed="0"/>
+    <w:lsdException w:name="Colorful Grid Accent 1" w:semiHidden="0" w:uiPriority="73" w:unhideWhenUsed="0"/>
+    <w:lsdException w:name="Light Shading Accent 2" w:semiHidden="0" w:uiPriority="60" w:unhideWhenUsed="0"/>
+    <w:lsdException w:name="Light List Accent 2" w:semiHidden="0" w:uiPriority="61" w:unhideWhenUsed="0"/>
+    <w:lsdException w:name="Light Grid Accent 2" w:semiHidden="0" w:uiPriority="62" w:unhideWhenUsed="0"/>
+    <w:lsdException w:name="Medium Shading 1 Accent 2" w:semiHidden="0" w:uiPriority="63" w:unhideWhenUsed="0"/>
+    <w:lsdException w:name="Medium Shading 2 Accent 2" w:semiHidden="0" w:uiPriority="64" w:unhideWhenUsed="0"/>
+    <w:lsdException w:name="Medium List 1 Accent 2" w:semiHidden="0" w:uiPriority="65" w:unhideWhenUsed="0"/>
+    <w:lsdException w:name="Medium List 2 Accent 2" w:semiHidden="0" w:uiPriority="66" w:unhideWhenUsed="0"/>
+    <w:lsdException w:name="Medium Grid 1 Accent 2" w:semiHidden="0" w:uiPriority="67" w:unhideWhenUsed="0"/>
+    <w:lsdException w:name="Medium Grid 2 Accent 2" w:semiHidden="0" w:uiPriority="68" w:unhideWhenUsed="0"/>
+    <w:lsdException w:name="Medium Grid 3 Accent 2" w:semiHidden="0" w:uiPriority="69" w:unhideWhenUsed="0"/>
+    <w:lsdException w:name="Dark List Accent 2" w:semiHidden="0" w:uiPriority="70" w:unhideWhenUsed="0"/>
+    <w:lsdException w:name="Colorful Shading Accent 2" w:semiHidden="0" w:uiPriority="71" w:unhideWhenUsed="0"/>
+    <w:lsdException w:name="Colorful List Accent 2" w:semiHidden="0" w:uiPriority="72" w:unhideWhenUsed="0"/>
+    <w:lsdException w:name="Colorful Grid Accent 2" w:semiHidden="0" w:uiPriority="73" w:unhideWhenUsed="0"/>
+    <w:lsdException w:name="Light Shading Accent 3" w:semiHidden="0" w:uiPriority="60" w:unhideWhenUsed="0"/>
+    <w:lsdException w:name="Light List Accent 3" w:semiHidden="0" w:uiPriority="61" w:unhideWhenUsed="0"/>
+    <w:lsdException w:name="Light Grid Accent 3" w:semiHidden="0" w:uiPriority="62" w:unhideWhenUsed="0"/>
+    <w:lsdException w:name="Medium Shading 1 Accent 3" w:semiHidden="0" w:uiPriority="63" w:unhideWhenUsed="0"/>
+    <w:lsdException w:name="Medium Shading 2 Accent 3" w:semiHidden="0" w:uiPriority="64" w:unhideWhenUsed="0"/>
+    <w:lsdException w:name="Medium List 1 Accent 3" w:semiHidden="0" w:uiPriority="65" w:unhideWhenUsed="0"/>
+    <w:lsdException w:name="Medium List 2 Accent 3" w:semiHidden="0" w:uiPriority="66" w:unhideWhenUsed="0"/>
+    <w:lsdException w:name="Medium Grid 1 Accent 3" w:semiHidden="0" w:uiPriority="67" w:unhideWhenUsed="0"/>
+    <w:lsdException w:name="Medium Grid 2 Accent 3" w:semiHidden="0" w:uiPriority="68" w:unhideWhenUsed="0"/>
+    <w:lsdException w:name="Medium Grid 3 Accent 3" w:semiHidden="0" w:uiPriority="69" w:unhideWhenUsed="0"/>
+    <w:lsdException w:name="Dark List Accent 3" w:semiHidden="0" w:uiPriority="70" w:unhideWhenUsed="0"/>
+    <w:lsdException w:name="Colorful Shading Accent 3" w:semiHidden="0" w:uiPriority="71" w:unhideWhenUsed="0"/>
+    <w:lsdException w:name="Colorful List Accent 3" w:semiHidden="0" w:uiPriority="72" w:unhideWhenUsed="0"/>
+    <w:lsdException w:name="Colorful Grid Accent 3" w:semiHidden="0" w:uiPriority="73" w:unhideWhenUsed="0"/>
+    <w:lsdException w:name="Light Shading Accent 4" w:semiHidden="0" w:uiPriority="60" w:unhideWhenUsed="0"/>
+    <w:lsdException w:name="Light List Accent 4" w:semiHidden="0" w:uiPriority="61" w:unhideWhenUsed="0"/>
+    <w:lsdException w:name="Light Grid Accent 4" w:semiHidden="0" w:uiPriority="62" w:unhideWhenUsed="0"/>
+    <w:lsdException w:name="Medium Shading 1 Accent 4" w:semiHidden="0" w:uiPriority="63" w:unhideWhenUsed="0"/>
+    <w:lsdException w:name="Medium Shading 2 Accent 4" w:semiHidden="0" w:uiPriority="64" w:unhideWhenUsed="0"/>
+    <w:lsdException w:name="Medium List 1 Accent 4" w:semiHidden="0" w:uiPriority="65" w:unhideWhenUsed="0"/>
+    <w:lsdException w:name="Medium List 2 Accent 4" w:semiHidden="0" w:uiPriority="66" w:unhideWhenUsed="0"/>
+    <w:lsdException w:name="Medium Grid 1 Accent 4" w:semiHidden="0" w:uiPriority="67" w:unhideWhenUsed="0"/>
+    <w:lsdException w:name="Medium Grid 2 Accent 4" w:semiHidden="0" w:uiPriority="68" w:unhideWhenUsed="0"/>
+    <w:lsdException w:name="Medium Grid 3 Accent 4" w:semiHidden="0" w:uiPriority="69" w:unhideWhenUsed="0"/>
+    <w:lsdException w:name="Dark List Accent 4" w:semiHidden="0" w:uiPriority="70" w:unhideWhenUsed="0"/>
+    <w:lsdException w:name="Colorful Shading Accent 4" w:semiHidden="0" w:uiPriority="71" w:unhideWhenUsed="0"/>
+    <w:lsdException w:name="Colorful List Accent 4" w:semiHidden="0" w:uiPriority="72" w:unhideWhenUsed="0"/>
+    <w:lsdException w:name="Colorful Grid Accent 4" w:semiHidden="0" w:uiPriority="73" w:unhideWhenUsed="0"/>
+    <w:lsdException w:name="Light Shading Accent 5" w:semiHidden="0" w:uiPriority="60" w:unhideWhenUsed="0"/>
+    <w:lsdException w:name="Light List Accent 5" w:semiHidden="0" w:uiPriority="61" w:unhideWhenUsed="0"/>
+    <w:lsdException w:name="Light Grid Accent 5" w:semiHidden="0" w:uiPriority="62" w:unhideWhenUsed="0"/>
+    <w:lsdException w:name="Medium Shading 1 Accent 5" w:semiHidden="0" w:uiPriority="63" w:unhideWhenUsed="0"/>
+    <w:lsdException w:name="Medium Shading 2 Accent 5" w:semiHidden="0" w:uiPriority="64" w:unhideWhenUsed="0"/>
+    <w:lsdException w:name="Medium List 1 Accent 5" w:semiHidden="0" w:uiPriority="65" w:unhideWhenUsed="0"/>
+    <w:lsdException w:name="Medium List 2 Accent 5" w:semiHidden="0" w:uiPriority="66" w:unhideWhenUsed="0"/>
+    <w:lsdException w:name="Medium Grid 1 Accent 5" w:semiHidden="0" w:uiPriority="67" w:unhideWhenUsed="0"/>
+    <w:lsdException w:name="Medium Grid 2 Accent 5" w:semiHidden="0" w:uiPriority="68" w:unhideWhenUsed="0"/>
+    <w:lsdException w:name="Medium Grid 3 Accent 5" w:semiHidden="0" w:uiPriority="69" w:unhideWhenUsed="0"/>
+    <w:lsdException w:name="Dark List Accent 5" w:semiHidden="0" w:uiPriority="70" w:unhideWhenUsed="0"/>
+    <w:lsdException w:name="Colorful Shading Accent 5" w:semiHidden="0" w:uiPriority="71" w:unhideWhenUsed="0"/>
+    <w:lsdException w:name="Colorful List Accent 5" w:semiHidden="0" w:uiPriority="72" w:unhideWhenUsed="0"/>
+    <w:lsdException w:name="Colorful Grid Accent 5" w:semiHidden="0" w:uiPriority="73" w:unhideWhenUsed="0"/>
+    <w:lsdException w:name="Light Shading Accent 6" w:semiHidden="0" w:uiPriority="60" w:unhideWhenUsed="0"/>
+    <w:lsdException w:name="Light List Accent 6" w:semiHidden="0" w:uiPriority="61" w:unhideWhenUsed="0"/>
+    <w:lsdException w:name="Light Grid Accent 6" w:semiHidden="0" w:uiPriority="62" w:unhideWhenUsed="0"/>
+    <w:lsdException w:name="Medium Shading 1 Accent 6" w:semiHidden="0" w:uiPriority="63" w:unhideWhenUsed="0"/>
+    <w:lsdException w:name="Medium Shading 2 Accent 6" w:semiHidden="0" w:uiPriority="64" w:unhideWhenUsed="0"/>
+    <w:lsdException w:name="Medium List 1 Accent 6" w:semiHidden="0" w:uiPriority="65" w:unhideWhenUsed="0"/>
+    <w:lsdException w:name="Medium List 2 Accent 6" w:semiHidden="0" w:uiPriority="66" w:unhideWhenUsed="0"/>
+    <w:lsdException w:name="Medium Grid 1 Accent 6" w:semiHidden="0" w:uiPriority="67" w:unhideWhenUsed="0"/>
+    <w:lsdException w:name="Medium Grid 2 Accent 6" w:semiHidden="0" w:uiPriority="68" w:unhideWhenUsed="0"/>
+    <w:lsdException w:name="Medium Grid 3 Accent 6" w:semiHidden="0" w:uiPriority="69" w:unhideWhenUsed="0"/>
+    <w:lsdException w:name="Dark List Accent 6" w:semiHidden="0" w:uiPriority="70" w:unhideWhenUsed="0"/>
+    <w:lsdException w:name="Colorful Shading Accent 6" w:semiHidden="0" w:uiPriority="71" w:unhideWhenUsed="0"/>
+    <w:lsdException w:name="Colorful List Accent 6" w:semiHidden="0" w:uiPriority="72" w:unhideWhenUsed="0"/>
+    <w:lsdException w:name="Colorful Grid Accent 6" w:semiHidden="0" w:uiPriority="73" w:unhideWhenUsed="0"/>
+    <w:lsdException w:name="Subtle Emphasis" w:semiHidden="0" w:uiPriority="19" w:unhideWhenUsed="0" w:qFormat="1"/>
+    <w:lsdException w:name="Intense Emphasis" w:semiHidden="0" w:uiPriority="21" w:unhideWhenUsed="0" w:qFormat="1"/>
+    <w:lsdException w:name="Subtle Reference" w:semiHidden="0" w:uiPriority="31" w:unhideWhenUsed="0" w:qFormat="1"/>
+    <w:lsdException w:name="Intense Reference" w:semiHidden="0" w:uiPriority="32" w:unhideWhenUsed="0" w:qFormat="1"/>
+    <w:lsdException w:name="Book Title" w:semiHidden="0" w:uiPriority="33" w:unhideWhenUsed="0" w:qFormat="1"/>
+    <w:lsdException w:name="Bibliography" w:uiPriority="37"/>
+    <w:lsdException w:name="TOC Heading" w:uiPriority="39" w:qFormat="1"/>
+  </w:latentStyles>
+  <w:style w:type="paragraph" w:default="1" w:styleId="Normal">
+    <w:name w:val="Normal"/>
+    <w:qFormat/>
+  </w:style>
+  <w:style w:type="paragraph" w:styleId="Heading1">
+    <w:name w:val="heading 1"/>
+    <w:basedOn w:val="Normal"/>
+    <w:next w:val="Normal"/>
+    <w:link w:val="Heading1Char"/>
+    <w:uiPriority w:val="9"/>
+    <w:qFormat/>
+    <w:rsid w:val="002C4CEE"/>
+    <w:pPr>
+      <w:keepNext/>
+      <w:keepLines/>
+      <w:spacing w:before="240" w:after="0"/>
+      <w:outlineLvl w:val="0"/>
+    </w:pPr>
+    <w:rPr>
+      <w:rFonts w:asciiTheme="majorHAnsi" w:eastAsiaTheme="majorEastAsia" w:hAnsiTheme="majorHAnsi" w:cstheme="majorBidi"/>
+      <w:color w:val="2E74B5" w:themeColor="accent1" w:themeShade="BF"/>
+      <w:sz w:val="32"/>
+      <w:szCs w:val="32"/>
+    </w:rPr>
+  </w:style>
+  <w:style w:type="character" w:default="1" w:styleId="DefaultParagraphFont">
+    <w:name w:val="Default Paragraph Font"/>
+    <w:uiPriority w:val="1"/>
+    <w:semiHidden/>
+    <w:unhideWhenUsed/>
+  </w:style>
+  <w:style w:type="table" w:default="1" w:styleId="TableNormal">
+    <w:name w:val="Normal Table"/>
+    <w:uiPriority w:val="99"/>
+    <w:semiHidden/>
+    <w:unhideWhenUsed/>
+    <w:tblPr>
+      <w:tblInd w:w="0" w:type="dxa"/>
       <w:tblCellMar>
         <w:top w:w="0" w:type="dxa"/>
         <w:left w:w="108" w:type="dxa"/>
         <w:bottom w:w="0" w:type="dxa"/>
         <w:right w:w="108" w:type="dxa"/>
       </w:tblCellMar>
+    </w:tblPr>
+  </w:style>
+  <w:style w:type="numbering" w:default="1" w:styleId="NoList">
+    <w:name w:val="No List"/>
+    <w:uiPriority w:val="99"/>
+    <w:semiHidden/>
+    <w:unhideWhenUsed/>
+  </w:style>
+  <w:style w:type="paragraph" w:customStyle="1" w:styleId="Default">
+    <w:name w:val="Default"/>
+    <w:rsid w:val="002C4CEE"/>
+    <w:pPr>
+      <w:autoSpaceDE w:val="0"/>
+      <w:autoSpaceDN w:val="0"/>
+      <w:adjustRightInd w:val="0"/>
+      <w:spacing w:after="0" w:line="240" w:lineRule="auto"/>
+    </w:pPr>
+    <w:rPr>
+      <w:rFonts w:ascii="Symbol" w:hAnsi="Symbol" w:cs="Symbol"/>
+      <w:color w:val="000000"/>
+      <w:sz w:val="24"/>
+      <w:szCs w:val="24"/>
+    </w:rPr>
+  </w:style>
+  <w:style w:type="character" w:customStyle="1" w:styleId="Heading1Char">
+    <w:name w:val="Heading 1 Char"/>
+    <w:basedOn w:val="DefaultParagraphFont"/>
+    <w:link w:val="Heading1"/>
+    <w:uiPriority w:val="9"/>
+    <w:rsid w:val="002C4CEE"/>
+    <w:rPr>
+      <w:rFonts w:asciiTheme="majorHAnsi" w:eastAsiaTheme="majorEastAsia" w:hAnsiTheme="majorHAnsi" w:cstheme="majorBidi"/>
+      <w:color w:val="2E74B5" w:themeColor="accent1" w:themeShade="BF"/>
+      <w:sz w:val="32"/>
+      <w:szCs w:val="32"/>
+    </w:rPr>
+  </w:style>
+  <w:style w:type="paragraph" w:styleId="ListParagraph">
+    <w:name w:val="List Paragraph"/>
+    <w:basedOn w:val="Normal"/>
+    <w:uiPriority w:val="34"/>
+    <w:qFormat/>
+    <w:rsid w:val="002C4CEE"/>
+    <w:pPr>
+      <w:ind w:left="720"/>
+      <w:contextualSpacing/>
+    </w:pPr>
+  </w:style>
+  <w:style w:type="table" w:styleId="TableGrid">
+    <w:name w:val="Table Grid"/>
+    <w:basedOn w:val="TableNormal"/>
+    <w:uiPriority w:val="39"/>
+    <w:rsid w:val="002C4CEE"/>
+    <w:pPr>
+      <w:spacing w:after="0" w:line="240" w:lineRule="auto"/>
+    </w:pPr>
+    <w:tblPr>
+      <w:tblBorders>
+        <w:top w:val="single" w:sz="4" w:space="0" w:color="auto"/>
+        <w:left w:val="single" w:sz="4" w:space="0" w:color="auto"/>
+        <w:bottom w:val="single" w:sz="4" w:space="0" w:color="auto"/>
+        <w:right w:val="single" w:sz="4" w:space="0" w:color="auto"/>
+        <w:insideH w:val="single" w:sz="4" w:space="0" w:color="auto"/>
+        <w:insideV w:val="single" w:sz="4" w:space="0" w:color="auto"/>
+      </w:tblBorders>
     </w:tblPr>
   </w:style>
   <w:style w:type="paragraph" w:styleId="HTMLPreformatted">
@@ -8202,7 +7363,7 @@
   <a:extraClrSchemeLst/>
   <a:extLst>
     <a:ext uri="{05A4C25C-085E-4340-85A3-A5531E510DB2}">
-      <thm15:themeFamily xmlns:thm15="http://schemas.microsoft.com/office/thememl/2012/main" name="Office Theme" id="{62F939B6-93AF-4DB8-9C6B-D6C7DFDC589F}" vid="{4A3C46E8-61CC-4603-A589-7422A47A8E4A}"/>
+      <thm15:themeFamily xmlns:thm15="http://schemas.microsoft.com/office/thememl/2012/main" xmlns="" name="Office Theme" id="{62F939B6-93AF-4DB8-9C6B-D6C7DFDC589F}" vid="{4A3C46E8-61CC-4603-A589-7422A47A8E4A}"/>
     </a:ext>
   </a:extLst>
 </a:theme>

</xml_diff>

<commit_message>
Documented the changes made earlier
</commit_message>
<xml_diff>
--- a/DOCUMENTATION/RefactoringDocumentation.docx
+++ b/DOCUMENTATION/RefactoringDocumentation.docx
@@ -6124,6 +6124,193 @@
           <w:lang w:val="en-US"/>
         </w:rPr>
         <w:t>.</w:t>
+      </w:r>
+    </w:p>
+    <w:p>
+      <w:pPr>
+        <w:pStyle w:val="ListParagraph"/>
+        <w:numPr>
+          <w:ilvl w:val="0"/>
+          <w:numId w:val="1"/>
+        </w:numPr>
+        <w:spacing w:after="0" w:line="240" w:lineRule="auto"/>
+        <w:ind w:left="426" w:hanging="426"/>
+        <w:jc w:val="both"/>
+        <w:rPr>
+          <w:rFonts w:asciiTheme="majorHAnsi" w:eastAsia="Times New Roman" w:hAnsiTheme="majorHAnsi" w:cs="Courier New"/>
+          <w:sz w:val="28"/>
+          <w:szCs w:val="28"/>
+          <w:lang w:val="en-US"/>
+        </w:rPr>
+      </w:pPr>
+      <w:r>
+        <w:rPr>
+          <w:rFonts w:asciiTheme="majorHAnsi" w:eastAsia="Times New Roman" w:hAnsiTheme="majorHAnsi" w:cs="Courier New"/>
+          <w:sz w:val="28"/>
+          <w:szCs w:val="28"/>
+          <w:lang w:val="en-US"/>
+        </w:rPr>
+        <w:t xml:space="preserve">Extracted the logic for the commands in a separate class – </w:t>
+      </w:r>
+      <w:r>
+        <w:rPr>
+          <w:rFonts w:asciiTheme="majorHAnsi" w:eastAsia="Times New Roman" w:hAnsiTheme="majorHAnsi" w:cs="Courier New"/>
+          <w:b/>
+          <w:sz w:val="28"/>
+          <w:szCs w:val="28"/>
+          <w:lang w:val="en-US"/>
+        </w:rPr>
+        <w:t>ControlManager()</w:t>
+      </w:r>
+      <w:r>
+        <w:rPr>
+          <w:rFonts w:asciiTheme="majorHAnsi" w:eastAsia="Times New Roman" w:hAnsiTheme="majorHAnsi" w:cs="Courier New"/>
+          <w:sz w:val="28"/>
+          <w:szCs w:val="28"/>
+          <w:lang w:val="en-US"/>
+        </w:rPr>
+        <w:t xml:space="preserve">, which implements the interface </w:t>
+      </w:r>
+      <w:r>
+        <w:rPr>
+          <w:rFonts w:asciiTheme="majorHAnsi" w:eastAsia="Times New Roman" w:hAnsiTheme="majorHAnsi" w:cs="Courier New"/>
+          <w:b/>
+          <w:sz w:val="28"/>
+          <w:szCs w:val="28"/>
+          <w:lang w:val="en-US"/>
+        </w:rPr>
+        <w:t>ISaveControls</w:t>
+      </w:r>
+      <w:r>
+        <w:rPr>
+          <w:rFonts w:asciiTheme="majorHAnsi" w:eastAsia="Times New Roman" w:hAnsiTheme="majorHAnsi" w:cs="Courier New"/>
+          <w:sz w:val="28"/>
+          <w:szCs w:val="28"/>
+          <w:lang w:val="en-US"/>
+        </w:rPr>
+        <w:t xml:space="preserve">. This interface has a more base version called </w:t>
+      </w:r>
+      <w:r>
+        <w:rPr>
+          <w:rFonts w:asciiTheme="majorHAnsi" w:eastAsia="Times New Roman" w:hAnsiTheme="majorHAnsi" w:cs="Courier New"/>
+          <w:b/>
+          <w:sz w:val="28"/>
+          <w:szCs w:val="28"/>
+          <w:lang w:val="en-US"/>
+        </w:rPr>
+        <w:t>IBaseControls</w:t>
+      </w:r>
+      <w:r>
+        <w:rPr>
+          <w:rFonts w:asciiTheme="majorHAnsi" w:eastAsia="Times New Roman" w:hAnsiTheme="majorHAnsi" w:cs="Courier New"/>
+          <w:sz w:val="28"/>
+          <w:szCs w:val="28"/>
+          <w:lang w:val="en-US"/>
+        </w:rPr>
+        <w:t>.</w:t>
+      </w:r>
+    </w:p>
+    <w:p>
+      <w:pPr>
+        <w:pStyle w:val="ListParagraph"/>
+        <w:numPr>
+          <w:ilvl w:val="0"/>
+          <w:numId w:val="1"/>
+        </w:numPr>
+        <w:spacing w:after="0" w:line="240" w:lineRule="auto"/>
+        <w:ind w:left="426" w:hanging="426"/>
+        <w:jc w:val="both"/>
+        <w:rPr>
+          <w:rFonts w:asciiTheme="majorHAnsi" w:eastAsia="Times New Roman" w:hAnsiTheme="majorHAnsi" w:cs="Courier New"/>
+          <w:sz w:val="28"/>
+          <w:szCs w:val="28"/>
+          <w:lang w:val="en-US"/>
+        </w:rPr>
+      </w:pPr>
+      <w:r>
+        <w:rPr>
+          <w:rFonts w:asciiTheme="majorHAnsi" w:eastAsia="Times New Roman" w:hAnsiTheme="majorHAnsi" w:cs="Courier New"/>
+          <w:sz w:val="28"/>
+          <w:szCs w:val="28"/>
+          <w:lang w:val="en-US"/>
+        </w:rPr>
+        <w:t xml:space="preserve">The </w:t>
+      </w:r>
+      <w:r>
+        <w:rPr>
+          <w:rFonts w:asciiTheme="majorHAnsi" w:eastAsia="Times New Roman" w:hAnsiTheme="majorHAnsi" w:cs="Courier New"/>
+          <w:b/>
+          <w:sz w:val="28"/>
+          <w:szCs w:val="28"/>
+          <w:lang w:val="en-US"/>
+        </w:rPr>
+        <w:t xml:space="preserve">Creator </w:t>
+      </w:r>
+      <w:r>
+        <w:rPr>
+          <w:rFonts w:asciiTheme="majorHAnsi" w:eastAsia="Times New Roman" w:hAnsiTheme="majorHAnsi" w:cs="Courier New"/>
+          <w:sz w:val="28"/>
+          <w:szCs w:val="28"/>
+          <w:lang w:val="en-US"/>
+        </w:rPr>
+        <w:t xml:space="preserve">class now holds the Boolean parameters </w:t>
+      </w:r>
+      <w:r>
+        <w:rPr>
+          <w:rFonts w:asciiTheme="majorHAnsi" w:eastAsia="Times New Roman" w:hAnsiTheme="majorHAnsi" w:cs="Courier New"/>
+          <w:b/>
+          <w:sz w:val="28"/>
+          <w:szCs w:val="28"/>
+          <w:lang w:val="en-US"/>
+        </w:rPr>
+        <w:t xml:space="preserve">IsNewGame, IsGameOver </w:t>
+      </w:r>
+      <w:r>
+        <w:rPr>
+          <w:rFonts w:asciiTheme="majorHAnsi" w:eastAsia="Times New Roman" w:hAnsiTheme="majorHAnsi" w:cs="Courier New"/>
+          <w:sz w:val="28"/>
+          <w:szCs w:val="28"/>
+          <w:lang w:val="en-US"/>
+        </w:rPr>
+        <w:t xml:space="preserve">and </w:t>
+      </w:r>
+      <w:r>
+        <w:rPr>
+          <w:rFonts w:asciiTheme="majorHAnsi" w:eastAsia="Times New Roman" w:hAnsiTheme="majorHAnsi" w:cs="Courier New"/>
+          <w:b/>
+          <w:sz w:val="28"/>
+          <w:szCs w:val="28"/>
+          <w:lang w:val="en-US"/>
+        </w:rPr>
+        <w:t>IsGameOn</w:t>
+      </w:r>
+      <w:r>
+        <w:rPr>
+          <w:rFonts w:asciiTheme="majorHAnsi" w:eastAsia="Times New Roman" w:hAnsiTheme="majorHAnsi" w:cs="Courier New"/>
+          <w:sz w:val="28"/>
+          <w:szCs w:val="28"/>
+          <w:lang w:val="en-US"/>
+        </w:rPr>
+        <w:t xml:space="preserve">, as well as an instance of </w:t>
+      </w:r>
+      <w:r>
+        <w:rPr>
+          <w:rFonts w:asciiTheme="majorHAnsi" w:eastAsia="Times New Roman" w:hAnsiTheme="majorHAnsi" w:cs="Courier New"/>
+          <w:b/>
+          <w:sz w:val="28"/>
+          <w:szCs w:val="28"/>
+          <w:lang w:val="en-US"/>
+        </w:rPr>
+        <w:t>GameField</w:t>
+      </w:r>
+      <w:r>
+        <w:rPr>
+          <w:rFonts w:asciiTheme="majorHAnsi" w:eastAsia="Times New Roman" w:hAnsiTheme="majorHAnsi" w:cs="Courier New"/>
+          <w:sz w:val="28"/>
+          <w:szCs w:val="28"/>
+          <w:lang w:val="en-US"/>
+        </w:rPr>
+        <w:t xml:space="preserve"> which is to be used by everyone.</w:t>
       </w:r>
       <w:bookmarkStart w:id="0" w:name="_GoBack"/>
       <w:bookmarkEnd w:id="0"/>
@@ -7363,7 +7550,7 @@
   <a:extraClrSchemeLst/>
   <a:extLst>
     <a:ext uri="{05A4C25C-085E-4340-85A3-A5531E510DB2}">
-      <thm15:themeFamily xmlns:thm15="http://schemas.microsoft.com/office/thememl/2012/main" xmlns="" name="Office Theme" id="{62F939B6-93AF-4DB8-9C6B-D6C7DFDC589F}" vid="{4A3C46E8-61CC-4603-A589-7422A47A8E4A}"/>
+      <thm15:themeFamily xmlns="" xmlns:thm15="http://schemas.microsoft.com/office/thememl/2012/main" name="Office Theme" id="{62F939B6-93AF-4DB8-9C6B-D6C7DFDC589F}" vid="{4A3C46E8-61CC-4603-A589-7422A47A8E4A}"/>
     </a:ext>
   </a:extLst>
 </a:theme>

</xml_diff>

<commit_message>
Renamed Saving to Field and moved all related files
Removed namespace Saving and replaced it with Field. Moved all GameField
related classes and interfaces to it.
</commit_message>
<xml_diff>
--- a/DOCUMENTATION/RefactoringDocumentation.docx
+++ b/DOCUMENTATION/RefactoringDocumentation.docx
@@ -9702,8 +9702,26 @@
           <w:szCs w:val="28"/>
           <w:lang w:val="en-US"/>
         </w:rPr>
-        <w:t>consistent throughout th</w:t>
-      </w:r>
+        <w:t>consistent throughout the code.</w:t>
+      </w:r>
+    </w:p>
+    <w:p>
+      <w:pPr>
+        <w:pStyle w:val="ListParagraph"/>
+        <w:numPr>
+          <w:ilvl w:val="0"/>
+          <w:numId w:val="1"/>
+        </w:numPr>
+        <w:spacing w:after="0" w:line="240" w:lineRule="auto"/>
+        <w:ind w:left="426" w:hanging="426"/>
+        <w:jc w:val="both"/>
+        <w:rPr>
+          <w:rFonts w:asciiTheme="majorHAnsi" w:eastAsia="Times New Roman" w:hAnsiTheme="majorHAnsi" w:cs="Courier New"/>
+          <w:sz w:val="28"/>
+          <w:szCs w:val="28"/>
+          <w:lang w:val="en-US"/>
+        </w:rPr>
+      </w:pPr>
       <w:bookmarkStart w:id="0" w:name="_GoBack"/>
       <w:bookmarkEnd w:id="0"/>
       <w:r>
@@ -9713,7 +9731,68 @@
           <w:szCs w:val="28"/>
           <w:lang w:val="en-US"/>
         </w:rPr>
-        <w:t>e code.</w:t>
+        <w:t xml:space="preserve">Removed namespace </w:t>
+      </w:r>
+      <w:proofErr w:type="gramStart"/>
+      <w:r>
+        <w:rPr>
+          <w:rFonts w:asciiTheme="majorHAnsi" w:eastAsia="Times New Roman" w:hAnsiTheme="majorHAnsi" w:cs="Courier New"/>
+          <w:b/>
+          <w:sz w:val="28"/>
+          <w:szCs w:val="28"/>
+          <w:lang w:val="en-US"/>
+        </w:rPr>
+        <w:t>Saving</w:t>
+      </w:r>
+      <w:proofErr w:type="gramEnd"/>
+      <w:r>
+        <w:rPr>
+          <w:rFonts w:asciiTheme="majorHAnsi" w:eastAsia="Times New Roman" w:hAnsiTheme="majorHAnsi" w:cs="Courier New"/>
+          <w:sz w:val="28"/>
+          <w:szCs w:val="28"/>
+          <w:lang w:val="en-US"/>
+        </w:rPr>
+        <w:t xml:space="preserve"> and replaced it with </w:t>
+      </w:r>
+      <w:r>
+        <w:rPr>
+          <w:rFonts w:asciiTheme="majorHAnsi" w:eastAsia="Times New Roman" w:hAnsiTheme="majorHAnsi" w:cs="Courier New"/>
+          <w:b/>
+          <w:sz w:val="28"/>
+          <w:szCs w:val="28"/>
+          <w:lang w:val="en-US"/>
+        </w:rPr>
+        <w:t>Field</w:t>
+      </w:r>
+      <w:r>
+        <w:rPr>
+          <w:rFonts w:asciiTheme="majorHAnsi" w:eastAsia="Times New Roman" w:hAnsiTheme="majorHAnsi" w:cs="Courier New"/>
+          <w:sz w:val="28"/>
+          <w:szCs w:val="28"/>
+          <w:lang w:val="en-US"/>
+        </w:rPr>
+        <w:t xml:space="preserve">. Moved all </w:t>
+      </w:r>
+      <w:proofErr w:type="spellStart"/>
+      <w:r>
+        <w:rPr>
+          <w:rFonts w:asciiTheme="majorHAnsi" w:eastAsia="Times New Roman" w:hAnsiTheme="majorHAnsi" w:cs="Courier New"/>
+          <w:b/>
+          <w:sz w:val="28"/>
+          <w:szCs w:val="28"/>
+          <w:lang w:val="en-US"/>
+        </w:rPr>
+        <w:t>GameField</w:t>
+      </w:r>
+      <w:proofErr w:type="spellEnd"/>
+      <w:r>
+        <w:rPr>
+          <w:rFonts w:asciiTheme="majorHAnsi" w:eastAsia="Times New Roman" w:hAnsiTheme="majorHAnsi" w:cs="Courier New"/>
+          <w:sz w:val="28"/>
+          <w:szCs w:val="28"/>
+          <w:lang w:val="en-US"/>
+        </w:rPr>
+        <w:t xml:space="preserve"> related classes and interfaces to it.</w:t>
       </w:r>
     </w:p>
     <w:sectPr>

</xml_diff>